<commit_message>
Wave System,  UI, corpses
Restructured my new design for the wave system slightly.
It could still be improved but I've got to start using it at some point.
Added the growing multipliers by wave to enemy randomization.
Made some new wave designs and styles.
Put UI in for next wave and current wave.
Build the timer for waves.
Can now add multiple waveBases.
Corpses now linger then fade out.

Tomorrow:
Day/Night
Crabs with negative knockback?
Tighten up players gun collider.
And hopefully more.
</commit_message>
<xml_diff>
--- a/DevLog.docx
+++ b/DevLog.docx
@@ -82,117 +82,33 @@
         <w:rPr>
           <w:lang w:val="en-US"/>
         </w:rPr>
-        <w:t xml:space="preserve"> trying to figure out why my dictionary was unable to find keys that were created in it.  I couldn’t find anything online or through AI (I started using Muse today) but managed to see online that someone had the dictionary being cleared at the end of the </w:t>
-      </w:r>
-      <w:proofErr w:type="gramStart"/>
-      <w:r>
-        <w:rPr>
-          <w:lang w:val="en-US"/>
-        </w:rPr>
-        <w:t>update(</w:t>
-      </w:r>
-      <w:proofErr w:type="gramEnd"/>
-      <w:r>
-        <w:rPr>
-          <w:lang w:val="en-US"/>
-        </w:rPr>
-        <w:t xml:space="preserve">).  I then made the dictionary static and voila!  All is well so far.  </w:t>
-      </w:r>
-    </w:p>
-    <w:p>
-      <w:pPr>
-        <w:rPr>
-          <w:lang w:val="en-US"/>
-        </w:rPr>
-      </w:pPr>
-      <w:r>
-        <w:rPr>
-          <w:lang w:val="en-US"/>
-        </w:rPr>
-        <w:t xml:space="preserve">From this “bug” I learned it is important for me to learn how to debug better.  I should use more </w:t>
-      </w:r>
-      <w:proofErr w:type="spellStart"/>
-      <w:r>
-        <w:rPr>
-          <w:lang w:val="en-US"/>
-        </w:rPr>
-        <w:t>Debug.Log</w:t>
-      </w:r>
-      <w:proofErr w:type="spellEnd"/>
-      <w:r>
-        <w:rPr>
-          <w:lang w:val="en-US"/>
-        </w:rPr>
-        <w:t xml:space="preserve">() to see what’s </w:t>
-      </w:r>
-      <w:proofErr w:type="gramStart"/>
-      <w:r>
-        <w:rPr>
-          <w:lang w:val="en-US"/>
-        </w:rPr>
-        <w:t>happening, and</w:t>
-      </w:r>
-      <w:proofErr w:type="gramEnd"/>
-      <w:r>
-        <w:rPr>
-          <w:lang w:val="en-US"/>
-        </w:rPr>
-        <w:t xml:space="preserve"> should definitely look into the debug tools available in Unity.</w:t>
-      </w:r>
-    </w:p>
-    <w:p>
-      <w:pPr>
-        <w:rPr>
-          <w:lang w:val="en-US"/>
-        </w:rPr>
-      </w:pPr>
-      <w:r>
-        <w:rPr>
-          <w:lang w:val="en-US"/>
-        </w:rPr>
-        <w:t xml:space="preserve">I also learned that with a </w:t>
-      </w:r>
-      <w:proofErr w:type="gramStart"/>
-      <w:r>
-        <w:rPr>
-          <w:lang w:val="en-US"/>
-        </w:rPr>
-        <w:t>struct</w:t>
-      </w:r>
-      <w:proofErr w:type="gramEnd"/>
-      <w:r>
-        <w:rPr>
-          <w:lang w:val="en-US"/>
-        </w:rPr>
-        <w:t xml:space="preserve">, you cannot go in and edit a single value, so you must create a copy of the entire struct with the desired modification and replace the entire struct.  </w:t>
-      </w:r>
-      <w:proofErr w:type="gramStart"/>
-      <w:r>
-        <w:rPr>
-          <w:lang w:val="en-US"/>
-        </w:rPr>
-        <w:t>So</w:t>
-      </w:r>
-      <w:proofErr w:type="gramEnd"/>
-      <w:r>
-        <w:rPr>
-          <w:lang w:val="en-US"/>
-        </w:rPr>
-        <w:t xml:space="preserve"> for my </w:t>
-      </w:r>
-      <w:proofErr w:type="spellStart"/>
-      <w:r>
-        <w:rPr>
-          <w:lang w:val="en-US"/>
-        </w:rPr>
-        <w:t>TileStats</w:t>
-      </w:r>
-      <w:proofErr w:type="spellEnd"/>
-      <w:r>
-        <w:rPr>
-          <w:lang w:val="en-US"/>
-        </w:rPr>
-        <w:t>, it is now a Class, not a Struct.</w:t>
+        <w:t xml:space="preserve"> trying to figure out why my dictionary was unable to find keys that were created in it.  I couldn’t find anything online or through AI (I started using Muse today) but managed to see online that someone had the dictionary being cleared at the end of the update().  I then made the dictionary static and voila!  All is well so far.  </w:t>
+      </w:r>
+    </w:p>
+    <w:p>
+      <w:pPr>
+        <w:rPr>
+          <w:lang w:val="en-US"/>
+        </w:rPr>
+      </w:pPr>
+      <w:r>
+        <w:rPr>
+          <w:lang w:val="en-US"/>
+        </w:rPr>
+        <w:t>From this “bug” I learned it is important for me to learn how to debug better.  I should use more Debug.Log() to see what’s happening, and should definitely look into the debug tools available in Unity.</w:t>
+      </w:r>
+    </w:p>
+    <w:p>
+      <w:pPr>
+        <w:rPr>
+          <w:lang w:val="en-US"/>
+        </w:rPr>
+      </w:pPr>
+      <w:r>
+        <w:rPr>
+          <w:lang w:val="en-US"/>
+        </w:rPr>
+        <w:t>I also learned that with a struct, you cannot go in and edit a single value, so you must create a copy of the entire struct with the desired modification and replace the entire struct.  So for my TileStats, it is now a Class, not a Struct.</w:t>
       </w:r>
     </w:p>
     <w:p>
@@ -211,21 +127,7 @@
         <w:rPr>
           <w:lang w:val="en-US"/>
         </w:rPr>
-        <w:t xml:space="preserve"> excited that I will be able to efficiently manage my structure tiles!  I look forward to adding to the </w:t>
-      </w:r>
-      <w:proofErr w:type="spellStart"/>
-      <w:r>
-        <w:rPr>
-          <w:lang w:val="en-US"/>
-        </w:rPr>
-        <w:t>BuildingSystem</w:t>
-      </w:r>
-      <w:proofErr w:type="spellEnd"/>
-      <w:r>
-        <w:rPr>
-          <w:lang w:val="en-US"/>
-        </w:rPr>
-        <w:t xml:space="preserve"> and making an interactive base!</w:t>
+        <w:t xml:space="preserve"> excited that I will be able to efficiently manage my structure tiles!  I look forward to adding to the BuildingSystem and making an interactive base!</w:t>
       </w:r>
     </w:p>
     <w:p>
@@ -258,21 +160,7 @@
         <w:rPr>
           <w:lang w:val="en-US"/>
         </w:rPr>
-        <w:t xml:space="preserve">Up to today I’ve been learning and tinkering lots.  I’m using AI probably too much and can easily get lost in adjusting fine details such as my particle systems and effects!!  I feel I could improve my learning technique and would possibly benefit from pushing harder into “new territory”.  That said, I also feel I need to understand certain system’s basics more!  As well as C#, and </w:t>
-      </w:r>
-      <w:proofErr w:type="gramStart"/>
-      <w:r>
-        <w:rPr>
-          <w:lang w:val="en-US"/>
-        </w:rPr>
-        <w:t>definitely OOP</w:t>
-      </w:r>
-      <w:proofErr w:type="gramEnd"/>
-      <w:r>
-        <w:rPr>
-          <w:lang w:val="en-US"/>
-        </w:rPr>
-        <w:t xml:space="preserve">.  I haven’t created any Class hierarchies yet on my own, and that could probably help with many situations. </w:t>
+        <w:t xml:space="preserve">Up to today I’ve been learning and tinkering lots.  I’m using AI probably too much and can easily get lost in adjusting fine details such as my particle systems and effects!!  I feel I could improve my learning technique and would possibly benefit from pushing harder into “new territory”.  That said, I also feel I need to understand certain system’s basics more!  As well as C#, and definitely OOP.  I haven’t created any Class hierarchies yet on my own, and that could probably help with many situations. </w:t>
       </w:r>
     </w:p>
     <w:p>
@@ -311,63 +199,7 @@
         <w:rPr>
           <w:lang w:val="en-US"/>
         </w:rPr>
-        <w:t xml:space="preserve">Particle system, physics2D system, </w:t>
-      </w:r>
-      <w:proofErr w:type="spellStart"/>
-      <w:r>
-        <w:rPr>
-          <w:lang w:val="en-US"/>
-        </w:rPr>
-        <w:t>Rigidbodies</w:t>
-      </w:r>
-      <w:proofErr w:type="spellEnd"/>
-      <w:r>
-        <w:rPr>
-          <w:lang w:val="en-US"/>
-        </w:rPr>
-        <w:t xml:space="preserve"> and colliders, lighting, wind, </w:t>
-      </w:r>
-      <w:proofErr w:type="spellStart"/>
-      <w:r>
-        <w:rPr>
-          <w:lang w:val="en-US"/>
-        </w:rPr>
-        <w:t>tilemaps</w:t>
-      </w:r>
-      <w:proofErr w:type="spellEnd"/>
-      <w:r>
-        <w:rPr>
-          <w:lang w:val="en-US"/>
-        </w:rPr>
-        <w:t xml:space="preserve">, </w:t>
-      </w:r>
-      <w:proofErr w:type="spellStart"/>
-      <w:r>
-        <w:rPr>
-          <w:lang w:val="en-US"/>
-        </w:rPr>
-        <w:t>ScriptableObjects</w:t>
-      </w:r>
-      <w:proofErr w:type="spellEnd"/>
-      <w:r>
-        <w:rPr>
-          <w:lang w:val="en-US"/>
-        </w:rPr>
-        <w:t xml:space="preserve">, Events systems, Post-processing, Layers, Layer collision matrix, Materials, Shaders (what the heck are they?), Prefabs, Input systems, UI elements and </w:t>
-      </w:r>
-      <w:proofErr w:type="gramStart"/>
-      <w:r>
-        <w:rPr>
-          <w:lang w:val="en-US"/>
-        </w:rPr>
-        <w:t>systems,  Coroutines</w:t>
-      </w:r>
-      <w:proofErr w:type="gramEnd"/>
-      <w:r>
-        <w:rPr>
-          <w:lang w:val="en-US"/>
-        </w:rPr>
-        <w:t>, Singletons, static and public variables, animations, audio, and a ton about referencing.  Plus, I also learned about the things I forgot I learned about at this moment, lol.</w:t>
+        <w:t>Particle system, physics2D system, Rigidbodies and colliders, lighting, wind, tilemaps, ScriptableObjects, Events systems, Post-processing, Layers, Layer collision matrix, Materials, Shaders (what the heck are they?), Prefabs, Input systems, UI elements and systems,  Coroutines, Singletons, static and public variables, animations, audio, and a ton about referencing.  Plus, I also learned about the things I forgot I learned about at this moment, lol.</w:t>
       </w:r>
     </w:p>
     <w:p>
@@ -428,21 +260,7 @@
         <w:rPr>
           <w:lang w:val="en-US"/>
         </w:rPr>
-        <w:t xml:space="preserve">Paul and I came </w:t>
-      </w:r>
-      <w:proofErr w:type="gramStart"/>
-      <w:r>
-        <w:rPr>
-          <w:lang w:val="en-US"/>
-        </w:rPr>
-        <w:t>around</w:t>
-      </w:r>
-      <w:proofErr w:type="gramEnd"/>
-      <w:r>
-        <w:rPr>
-          <w:lang w:val="en-US"/>
-        </w:rPr>
-        <w:t xml:space="preserve"> with an idea.  The game setting:</w:t>
+        <w:t>Paul and I came around with an idea.  The game setting:</w:t>
       </w:r>
     </w:p>
     <w:p>
@@ -485,21 +303,7 @@
         <w:rPr>
           <w:lang w:val="en-US"/>
         </w:rPr>
-        <w:t xml:space="preserve">scans have revealed some surface ruins </w:t>
-      </w:r>
-      <w:proofErr w:type="gramStart"/>
-      <w:r>
-        <w:rPr>
-          <w:lang w:val="en-US"/>
-        </w:rPr>
-        <w:t>dating</w:t>
-      </w:r>
-      <w:proofErr w:type="gramEnd"/>
-      <w:r>
-        <w:rPr>
-          <w:lang w:val="en-US"/>
-        </w:rPr>
-        <w:t xml:space="preserve"> 5 million years of age.  </w:t>
+        <w:t xml:space="preserve">scans have revealed some surface ruins dating 5 million years of age.  </w:t>
       </w:r>
       <w:r>
         <w:rPr>
@@ -569,35 +373,7 @@
         <w:rPr>
           <w:lang w:val="en-US"/>
         </w:rPr>
-        <w:t xml:space="preserve">working at all) after a couple? </w:t>
-      </w:r>
-      <w:proofErr w:type="gramStart"/>
-      <w:r>
-        <w:rPr>
-          <w:lang w:val="en-US"/>
-        </w:rPr>
-        <w:t>Few</w:t>
-      </w:r>
-      <w:proofErr w:type="gramEnd"/>
-      <w:r>
-        <w:rPr>
-          <w:lang w:val="en-US"/>
-        </w:rPr>
-        <w:t>-</w:t>
-      </w:r>
-      <w:proofErr w:type="spellStart"/>
-      <w:r>
-        <w:rPr>
-          <w:lang w:val="en-US"/>
-        </w:rPr>
-        <w:t>ish</w:t>
-      </w:r>
-      <w:proofErr w:type="spellEnd"/>
-      <w:r>
-        <w:rPr>
-          <w:lang w:val="en-US"/>
-        </w:rPr>
-        <w:t xml:space="preserve"> days of work. </w:t>
+        <w:t xml:space="preserve">working at all) after a couple? Few-ish days of work. </w:t>
       </w:r>
     </w:p>
     <w:p>
@@ -622,62 +398,20 @@
         <w:rPr>
           <w:lang w:val="en-US"/>
         </w:rPr>
-        <w:t xml:space="preserve">he </w:t>
-      </w:r>
-      <w:proofErr w:type="spellStart"/>
-      <w:r>
-        <w:rPr>
-          <w:lang w:val="en-US"/>
-        </w:rPr>
-        <w:t>tilemap</w:t>
-      </w:r>
-      <w:proofErr w:type="spellEnd"/>
-      <w:r>
-        <w:rPr>
-          <w:lang w:val="en-US"/>
-        </w:rPr>
-        <w:t xml:space="preserve"> to store health and other data about each tile in a dictionary.  Then I used another dictionary which is referenced by both a list and a matching </w:t>
-      </w:r>
-      <w:proofErr w:type="spellStart"/>
-      <w:r>
-        <w:rPr>
-          <w:lang w:val="en-US"/>
-        </w:rPr>
-        <w:t>enum</w:t>
-      </w:r>
-      <w:proofErr w:type="spellEnd"/>
-      <w:r>
-        <w:rPr>
-          <w:lang w:val="en-US"/>
-        </w:rPr>
-        <w:t xml:space="preserve"> to implement the building system, where dictionary stores whether the player has the tile unlocked, and potentially other data.  This structure makes the code easily readable and adjustable.</w:t>
-      </w:r>
-    </w:p>
-    <w:p>
-      <w:pPr>
-        <w:rPr>
-          <w:lang w:val="en-US"/>
-        </w:rPr>
-      </w:pPr>
-      <w:r>
-        <w:rPr>
-          <w:lang w:val="en-US"/>
-        </w:rPr>
-        <w:t xml:space="preserve">I also made basic skeleton of a GUI for the building panel, used the dictionary to update the appearance and ability to interact with structures on the building list.  It should be </w:t>
-      </w:r>
-      <w:proofErr w:type="gramStart"/>
-      <w:r>
-        <w:rPr>
-          <w:lang w:val="en-US"/>
-        </w:rPr>
-        <w:t>fairly easy</w:t>
-      </w:r>
-      <w:proofErr w:type="gramEnd"/>
-      <w:r>
-        <w:rPr>
-          <w:lang w:val="en-US"/>
-        </w:rPr>
-        <w:t xml:space="preserve"> to add </w:t>
+        <w:t>he tilemap to store health and other data about each tile in a dictionary.  Then I used another dictionary which is referenced by both a list and a matching enum to implement the building system, where dictionary stores whether the player has the tile unlocked, and potentially other data.  This structure makes the code easily readable and adjustable.</w:t>
+      </w:r>
+    </w:p>
+    <w:p>
+      <w:pPr>
+        <w:rPr>
+          <w:lang w:val="en-US"/>
+        </w:rPr>
+      </w:pPr>
+      <w:r>
+        <w:rPr>
+          <w:lang w:val="en-US"/>
+        </w:rPr>
+        <w:t xml:space="preserve">I also made basic skeleton of a GUI for the building panel, used the dictionary to update the appearance and ability to interact with structures on the building list.  It should be fairly easy to add </w:t>
       </w:r>
       <w:r>
         <w:rPr>
@@ -689,104 +423,20 @@
         <w:rPr>
           <w:lang w:val="en-US"/>
         </w:rPr>
-        <w:t xml:space="preserve">structures to this system, with some tweaks and new scripts for unique </w:t>
-      </w:r>
-      <w:proofErr w:type="gramStart"/>
-      <w:r>
-        <w:rPr>
-          <w:lang w:val="en-US"/>
-        </w:rPr>
-        <w:t>tiles</w:t>
-      </w:r>
-      <w:proofErr w:type="gramEnd"/>
-      <w:r>
-        <w:rPr>
-          <w:lang w:val="en-US"/>
-        </w:rPr>
-        <w:t xml:space="preserve"> and such.  Cool stuff! </w:t>
-      </w:r>
-    </w:p>
-    <w:p>
-      <w:pPr>
-        <w:rPr>
-          <w:lang w:val="en-US"/>
-        </w:rPr>
-      </w:pPr>
-      <w:r>
-        <w:rPr>
-          <w:lang w:val="en-US"/>
-        </w:rPr>
-        <w:t xml:space="preserve">I also experimented with </w:t>
-      </w:r>
-      <w:proofErr w:type="gramStart"/>
-      <w:r>
-        <w:rPr>
-          <w:lang w:val="en-US"/>
-        </w:rPr>
-        <w:t>a bullet</w:t>
-      </w:r>
-      <w:proofErr w:type="gramEnd"/>
-      <w:r>
-        <w:rPr>
-          <w:lang w:val="en-US"/>
-        </w:rPr>
-        <w:t xml:space="preserve"> hole effect using the particle system.  It worked quite well, especially since </w:t>
-      </w:r>
-      <w:proofErr w:type="spellStart"/>
-      <w:r>
-        <w:rPr>
-          <w:lang w:val="en-US"/>
-        </w:rPr>
-        <w:t>ive</w:t>
-      </w:r>
-      <w:proofErr w:type="spellEnd"/>
-      <w:r>
-        <w:rPr>
-          <w:lang w:val="en-US"/>
-        </w:rPr>
-        <w:t xml:space="preserve"> forced the </w:t>
-      </w:r>
-      <w:proofErr w:type="spellStart"/>
-      <w:r>
-        <w:rPr>
-          <w:lang w:val="en-US"/>
-        </w:rPr>
-        <w:t>raycast</w:t>
-      </w:r>
-      <w:proofErr w:type="spellEnd"/>
-      <w:r>
-        <w:rPr>
-          <w:lang w:val="en-US"/>
-        </w:rPr>
-        <w:t xml:space="preserve"> collision point </w:t>
-      </w:r>
-      <w:proofErr w:type="spellStart"/>
-      <w:r>
-        <w:rPr>
-          <w:lang w:val="en-US"/>
-        </w:rPr>
-        <w:t>furthing</w:t>
-      </w:r>
-      <w:proofErr w:type="spellEnd"/>
-      <w:r>
-        <w:rPr>
-          <w:lang w:val="en-US"/>
-        </w:rPr>
-        <w:t xml:space="preserve"> into the objects it collides with.  One issue is the holes appear to not be on the surface when close to the corners.  Therefore, I would need to use a sprite mask, </w:t>
-      </w:r>
-      <w:proofErr w:type="gramStart"/>
-      <w:r>
-        <w:rPr>
-          <w:lang w:val="en-US"/>
-        </w:rPr>
-        <w:t>and also</w:t>
-      </w:r>
-      <w:proofErr w:type="gramEnd"/>
-      <w:r>
-        <w:rPr>
-          <w:lang w:val="en-US"/>
-        </w:rPr>
-        <w:t xml:space="preserve"> handle the elimination of the particles when the structure they have struck is destroyed.</w:t>
+        <w:t xml:space="preserve">structures to this system, with some tweaks and new scripts for unique tiles and such.  Cool stuff! </w:t>
+      </w:r>
+    </w:p>
+    <w:p>
+      <w:pPr>
+        <w:rPr>
+          <w:lang w:val="en-US"/>
+        </w:rPr>
+      </w:pPr>
+      <w:r>
+        <w:rPr>
+          <w:lang w:val="en-US"/>
+        </w:rPr>
+        <w:t>I also experimented with a bullet hole effect using the particle system.  It worked quite well, especially since ive forced the raycast collision point furthing into the objects it collides with.  One issue is the holes appear to not be on the surface when close to the corners.  Therefore, I would need to use a sprite mask, and also handle the elimination of the particles when the structure they have struck is destroyed.</w:t>
       </w:r>
     </w:p>
     <w:p>
@@ -919,21 +569,7 @@
         <w:rPr>
           <w:lang w:val="en-US"/>
         </w:rPr>
-        <w:t xml:space="preserve"> quickly gone from a basic little test project to something that will likely be </w:t>
-      </w:r>
-      <w:proofErr w:type="gramStart"/>
-      <w:r>
-        <w:rPr>
-          <w:lang w:val="en-US"/>
-        </w:rPr>
-        <w:t>fairly playable</w:t>
-      </w:r>
-      <w:proofErr w:type="gramEnd"/>
-      <w:r>
-        <w:rPr>
-          <w:lang w:val="en-US"/>
-        </w:rPr>
-        <w:t xml:space="preserve"> and possibly </w:t>
+        <w:t xml:space="preserve"> quickly gone from a basic little test project to something that will likely be fairly playable and possibly </w:t>
       </w:r>
       <w:r>
         <w:rPr>
@@ -958,21 +594,7 @@
         <w:rPr>
           <w:lang w:val="en-US"/>
         </w:rPr>
-        <w:t xml:space="preserve">It was a struggle getting the animated character to replace my original simple one.  After ironing that out I added more animations, which caused me to have to do some of the same work twice due to my lack of forethought and experience.  Perfect.  Learning more every day.  The character can now smoothly (and so </w:t>
-      </w:r>
-      <w:proofErr w:type="gramStart"/>
-      <w:r>
-        <w:rPr>
-          <w:lang w:val="en-US"/>
-        </w:rPr>
-        <w:t>far</w:t>
-      </w:r>
-      <w:proofErr w:type="gramEnd"/>
-      <w:r>
-        <w:rPr>
-          <w:lang w:val="en-US"/>
-        </w:rPr>
-        <w:t xml:space="preserve"> bug </w:t>
+        <w:t xml:space="preserve">It was a struggle getting the animated character to replace my original simple one.  After ironing that out I added more animations, which caused me to have to do some of the same work twice due to my lack of forethought and experience.  Perfect.  Learning more every day.  The character can now smoothly (and so far bug </w:t>
       </w:r>
       <w:r>
         <w:rPr>
@@ -1029,14 +651,62 @@
         </w:rPr>
         <w:t xml:space="preserve">I learned about some UI components while making a scrollable window for the build menu.  I ended up getting the result I wanted with </w:t>
       </w:r>
-      <w:proofErr w:type="gramStart"/>
-      <w:r>
-        <w:rPr>
-          <w:lang w:val="en-US"/>
-        </w:rPr>
-        <w:t>code</w:t>
-      </w:r>
-      <w:proofErr w:type="gramEnd"/>
+      <w:r>
+        <w:rPr>
+          <w:lang w:val="en-US"/>
+        </w:rPr>
+        <w:t xml:space="preserve">code </w:t>
+      </w:r>
+      <w:r>
+        <w:rPr>
+          <w:lang w:val="en-US"/>
+        </w:rPr>
+        <w:t xml:space="preserve">to lock the selected item to a position.  I also changed up the EventSystem so that the build menu can be controlled with the mouse wheel, as well as the mouse. </w:t>
+      </w:r>
+    </w:p>
+    <w:p>
+      <w:pPr>
+        <w:rPr>
+          <w:lang w:val="en-US"/>
+        </w:rPr>
+      </w:pPr>
+      <w:r>
+        <w:rPr>
+          <w:lang w:val="en-US"/>
+        </w:rPr>
+        <w:t xml:space="preserve">I added a feature that highlights every cell in a structure’s </w:t>
+      </w:r>
+      <w:r>
+        <w:rPr>
+          <w:lang w:val="en-US"/>
+        </w:rPr>
+        <w:t>shape and</w:t>
+      </w:r>
+      <w:r>
+        <w:rPr>
+          <w:lang w:val="en-US"/>
+        </w:rPr>
+        <w:t xml:space="preserve"> adjusts the highlight for if the cell is clear for building.  So that is working quite nicely as well.</w:t>
+      </w:r>
+    </w:p>
+    <w:p>
+      <w:pPr>
+        <w:rPr>
+          <w:lang w:val="en-US"/>
+        </w:rPr>
+      </w:pPr>
+      <w:r>
+        <w:rPr>
+          <w:lang w:val="en-US"/>
+        </w:rPr>
+        <w:t xml:space="preserve">I mentioned I created the death </w:t>
+      </w:r>
+      <w:r>
+        <w:rPr>
+          <w:lang w:val="en-US"/>
+        </w:rPr>
+        <w:t xml:space="preserve">animation. </w:t>
+      </w:r>
       <w:r>
         <w:rPr>
           <w:lang w:val="en-US"/>
@@ -1047,121 +717,14 @@
         <w:rPr>
           <w:lang w:val="en-US"/>
         </w:rPr>
-        <w:t xml:space="preserve">to lock the selected item to a position.  I also changed up the </w:t>
-      </w:r>
-      <w:proofErr w:type="spellStart"/>
-      <w:r>
-        <w:rPr>
-          <w:lang w:val="en-US"/>
-        </w:rPr>
-        <w:t>EventSystem</w:t>
-      </w:r>
-      <w:proofErr w:type="spellEnd"/>
-      <w:r>
-        <w:rPr>
-          <w:lang w:val="en-US"/>
-        </w:rPr>
-        <w:t xml:space="preserve"> so that the build menu can be controlled with the mouse wheel, as well as the mouse. </w:t>
-      </w:r>
-    </w:p>
-    <w:p>
-      <w:pPr>
-        <w:rPr>
-          <w:lang w:val="en-US"/>
-        </w:rPr>
-      </w:pPr>
-      <w:r>
-        <w:rPr>
-          <w:lang w:val="en-US"/>
-        </w:rPr>
-        <w:t xml:space="preserve">I added a feature that highlights every cell in a structure’s </w:t>
-      </w:r>
-      <w:r>
-        <w:rPr>
-          <w:lang w:val="en-US"/>
-        </w:rPr>
-        <w:t>shape and</w:t>
-      </w:r>
-      <w:r>
-        <w:rPr>
-          <w:lang w:val="en-US"/>
-        </w:rPr>
-        <w:t xml:space="preserve"> adjusts the highlight for if the cell is clear for building.  So that is working quite nicely as well.</w:t>
-      </w:r>
-    </w:p>
-    <w:p>
-      <w:pPr>
-        <w:rPr>
-          <w:lang w:val="en-US"/>
-        </w:rPr>
-      </w:pPr>
-      <w:r>
-        <w:rPr>
-          <w:lang w:val="en-US"/>
-        </w:rPr>
-        <w:t xml:space="preserve">I mentioned I created the death </w:t>
-      </w:r>
-      <w:r>
-        <w:rPr>
-          <w:lang w:val="en-US"/>
-        </w:rPr>
-        <w:t xml:space="preserve">animation. </w:t>
-      </w:r>
-      <w:r>
-        <w:rPr>
-          <w:lang w:val="en-US"/>
-        </w:rPr>
-        <w:t xml:space="preserve"> </w:t>
-      </w:r>
-      <w:proofErr w:type="gramStart"/>
-      <w:r>
-        <w:rPr>
-          <w:lang w:val="en-US"/>
-        </w:rPr>
         <w:t>W</w:t>
       </w:r>
       <w:r>
         <w:rPr>
           <w:lang w:val="en-US"/>
         </w:rPr>
-        <w:t>ell</w:t>
-      </w:r>
-      <w:proofErr w:type="gramEnd"/>
-      <w:r>
-        <w:rPr>
-          <w:lang w:val="en-US"/>
-        </w:rPr>
-        <w:t xml:space="preserve"> the next step was to build the UI for death and the main menu of the starting screen.  I got those done and working, and even added a simple but neat animation to the UI elements of the main menu.  I added a script I wrote which takes up to 2 </w:t>
-      </w:r>
-      <w:proofErr w:type="spellStart"/>
-      <w:r>
-        <w:rPr>
-          <w:lang w:val="en-US"/>
-        </w:rPr>
-        <w:t>canvasGroups</w:t>
-      </w:r>
-      <w:proofErr w:type="spellEnd"/>
-      <w:r>
-        <w:rPr>
-          <w:lang w:val="en-US"/>
-        </w:rPr>
-        <w:t xml:space="preserve"> and a list of </w:t>
-      </w:r>
-      <w:proofErr w:type="spellStart"/>
-      <w:r>
-        <w:rPr>
-          <w:lang w:val="en-US"/>
-        </w:rPr>
-        <w:t>CanvasGroups</w:t>
-      </w:r>
-      <w:proofErr w:type="spellEnd"/>
-      <w:r>
-        <w:rPr>
-          <w:lang w:val="en-US"/>
-        </w:rPr>
-        <w:t xml:space="preserve">, and fades them in in sequence, with adjustable parameters of course.  </w:t>
-      </w:r>
-      <w:proofErr w:type="gramStart"/>
+        <w:t xml:space="preserve">ell the next step was to build the UI for death and the main menu of the starting screen.  I got those done and working, and even added a simple but neat animation to the UI elements of the main menu.  I added a script I wrote which takes up to 2 canvasGroups and a list of CanvasGroups, and fades them in in sequence, with adjustable parameters of course.  </w:t>
+      </w:r>
       <w:r>
         <w:rPr>
           <w:lang w:val="en-US"/>
@@ -1172,14 +735,7 @@
         <w:rPr>
           <w:lang w:val="en-US"/>
         </w:rPr>
-        <w:t xml:space="preserve"> creating</w:t>
-      </w:r>
-      <w:proofErr w:type="gramEnd"/>
-      <w:r>
-        <w:rPr>
-          <w:lang w:val="en-US"/>
-        </w:rPr>
-        <w:t xml:space="preserve"> a nice and satisfying effect</w:t>
+        <w:t xml:space="preserve"> creating a nice and satisfying effect</w:t>
       </w:r>
       <w:r>
         <w:rPr>
@@ -1243,35 +799,7 @@
         <w:rPr>
           <w:lang w:val="en-US"/>
         </w:rPr>
-        <w:t xml:space="preserve">I’ve gotten the UI to animate and react nicely without any bugs.  I’ve been touching up the building system since I expanded it to include different sized structures on the </w:t>
-      </w:r>
-      <w:proofErr w:type="spellStart"/>
-      <w:r>
-        <w:rPr>
-          <w:lang w:val="en-US"/>
-        </w:rPr>
-        <w:t>tilemap</w:t>
-      </w:r>
-      <w:proofErr w:type="spellEnd"/>
-      <w:r>
-        <w:rPr>
-          <w:lang w:val="en-US"/>
-        </w:rPr>
-        <w:t xml:space="preserve">.  It is now working bug free.  The next goal is to implement pathfinding and the wave system for enemies.  Along with that I will be adding the Quantum Cube (base core) and </w:t>
-      </w:r>
-      <w:proofErr w:type="gramStart"/>
-      <w:r>
-        <w:rPr>
-          <w:lang w:val="en-US"/>
-        </w:rPr>
-        <w:t>ability</w:t>
-      </w:r>
-      <w:proofErr w:type="gramEnd"/>
-      <w:r>
-        <w:rPr>
-          <w:lang w:val="en-US"/>
-        </w:rPr>
-        <w:t xml:space="preserve"> to upgrade and buy things.  This is very exciting as the game is nearing a decently playable state!  Off to work.</w:t>
+        <w:t>I’ve gotten the UI to animate and react nicely without any bugs.  I’ve been touching up the building system since I expanded it to include different sized structures on the tilemap.  It is now working bug free.  The next goal is to implement pathfinding and the wave system for enemies.  Along with that I will be adding the Quantum Cube (base core) and ability to upgrade and buy things.  This is very exciting as the game is nearing a decently playable state!  Off to work.</w:t>
       </w:r>
     </w:p>
     <w:p>
@@ -1338,21 +866,7 @@
         <w:rPr>
           <w:lang w:val="en-US"/>
         </w:rPr>
-        <w:t xml:space="preserve">ood progress testing state </w:t>
-      </w:r>
-      <w:proofErr w:type="gramStart"/>
-      <w:r>
-        <w:rPr>
-          <w:lang w:val="en-US"/>
-        </w:rPr>
-        <w:t>machines out</w:t>
-      </w:r>
-      <w:proofErr w:type="gramEnd"/>
-      <w:r>
-        <w:rPr>
-          <w:lang w:val="en-US"/>
-        </w:rPr>
-        <w:t xml:space="preserve"> for the first time. I discovered a nifty trick for using scriptable objects to customize the behavior of a state machine </w:t>
+        <w:t xml:space="preserve">ood progress testing state machines out for the first time. I discovered a nifty trick for using scriptable objects to customize the behavior of a state machine </w:t>
       </w:r>
       <w:r>
         <w:rPr>
@@ -1425,35 +939,7 @@
         <w:rPr>
           <w:lang w:val="en-US"/>
         </w:rPr>
-        <w:t xml:space="preserve"> </w:t>
-      </w:r>
-      <w:proofErr w:type="gramStart"/>
-      <w:r>
-        <w:rPr>
-          <w:lang w:val="en-US"/>
-        </w:rPr>
-        <w:t>really neat</w:t>
-      </w:r>
-      <w:proofErr w:type="gramEnd"/>
-      <w:r>
-        <w:rPr>
-          <w:lang w:val="en-US"/>
-        </w:rPr>
-        <w:t xml:space="preserve"> to be working in a class hierarchy as this is something I’ve been wanting to learn more about and practice.  I guess it’s a win-win! (or </w:t>
-      </w:r>
-      <w:proofErr w:type="spellStart"/>
-      <w:r>
-        <w:rPr>
-          <w:lang w:val="en-US"/>
-        </w:rPr>
-        <w:t>win+win</w:t>
-      </w:r>
-      <w:proofErr w:type="spellEnd"/>
-      <w:r>
-        <w:rPr>
-          <w:lang w:val="en-US"/>
-        </w:rPr>
-        <w:t xml:space="preserve">?) </w:t>
+        <w:t xml:space="preserve"> really neat to be working in a class hierarchy as this is something I’ve been wanting to learn more about and practice.  I guess it’s a win-win! (or win+win?) </w:t>
       </w:r>
       <w:r>
         <w:rPr>
@@ -1532,7 +1018,6 @@
         </w:rPr>
         <w:t xml:space="preserve">I also added a </w:t>
       </w:r>
-      <w:proofErr w:type="spellStart"/>
       <w:r>
         <w:rPr>
           <w:lang w:val="en-US"/>
@@ -1555,28 +1040,7 @@
         <w:rPr>
           <w:lang w:val="en-US"/>
         </w:rPr>
-        <w:t>ounter</w:t>
-      </w:r>
-      <w:proofErr w:type="spellEnd"/>
-      <w:r>
-        <w:rPr>
-          <w:lang w:val="en-US"/>
-        </w:rPr>
-        <w:t xml:space="preserve"> and got most of the counts done on different actions in the game.  I just </w:t>
-      </w:r>
-      <w:proofErr w:type="gramStart"/>
-      <w:r>
-        <w:rPr>
-          <w:lang w:val="en-US"/>
-        </w:rPr>
-        <w:t>have to</w:t>
-      </w:r>
-      <w:proofErr w:type="gramEnd"/>
-      <w:r>
-        <w:rPr>
-          <w:lang w:val="en-US"/>
-        </w:rPr>
-        <w:t xml:space="preserve"> get it organized to the right format for going into my UI, which I will figure out tomorrow.</w:t>
+        <w:t>ounter and got most of the counts done on different actions in the game.  I just have to get it organized to the right format for going into my UI, which I will figure out tomorrow.</w:t>
       </w:r>
     </w:p>
     <w:p>
@@ -1602,21 +1066,7 @@
         <w:rPr>
           <w:lang w:val="en-US"/>
         </w:rPr>
-        <w:t xml:space="preserve">After I get stats put in at </w:t>
-      </w:r>
-      <w:proofErr w:type="gramStart"/>
-      <w:r>
-        <w:rPr>
-          <w:lang w:val="en-US"/>
-        </w:rPr>
-        <w:t>death</w:t>
-      </w:r>
-      <w:proofErr w:type="gramEnd"/>
-      <w:r>
-        <w:rPr>
-          <w:lang w:val="en-US"/>
-        </w:rPr>
-        <w:t xml:space="preserve"> I can see shop and upgrade panel getting built!  Or maybe turrets first? Hmm.</w:t>
+        <w:t>After I get stats put in at death I can see shop and upgrade panel getting built!  Or maybe turrets first? Hmm.</w:t>
       </w:r>
     </w:p>
     <w:p>
@@ -1684,21 +1134,7 @@
         <w:rPr>
           <w:lang w:val="en-US"/>
         </w:rPr>
-        <w:t xml:space="preserve">Work on the stats panel, some bugs with transitions and menu control override fixed. fixed input action </w:t>
-      </w:r>
-      <w:proofErr w:type="gramStart"/>
-      <w:r>
-        <w:rPr>
-          <w:lang w:val="en-US"/>
-        </w:rPr>
-        <w:t>subscribe</w:t>
-      </w:r>
-      <w:proofErr w:type="gramEnd"/>
-      <w:r>
-        <w:rPr>
-          <w:lang w:val="en-US"/>
-        </w:rPr>
-        <w:t xml:space="preserve"> errors</w:t>
+        <w:t>Work on the stats panel, some bugs with transitions and menu control override fixed. fixed input action subscribe errors</w:t>
       </w:r>
       <w:r>
         <w:rPr>
@@ -1710,44 +1146,8 @@
         <w:rPr>
           <w:lang w:val="en-US"/>
         </w:rPr>
-        <w:t xml:space="preserve">, rebuilt input methods for animation.   improved enemy tile melee attack detection.  made the quantum cube killable, and </w:t>
-      </w:r>
-      <w:proofErr w:type="gramStart"/>
-      <w:r>
-        <w:rPr>
-          <w:lang w:val="en-US"/>
-        </w:rPr>
-        <w:t>cause</w:t>
-      </w:r>
-      <w:proofErr w:type="gramEnd"/>
-      <w:r>
-        <w:rPr>
-          <w:lang w:val="en-US"/>
-        </w:rPr>
-        <w:t xml:space="preserve"> game to end.  make camera move to player or cube </w:t>
-      </w:r>
-      <w:proofErr w:type="gramStart"/>
-      <w:r>
-        <w:rPr>
-          <w:lang w:val="en-US"/>
-        </w:rPr>
-        <w:t>depending</w:t>
-      </w:r>
-      <w:proofErr w:type="gramEnd"/>
-      <w:r>
-        <w:rPr>
-          <w:lang w:val="en-US"/>
-        </w:rPr>
-        <w:t xml:space="preserve"> which died first. Made some funny text for death that gets randomly </w:t>
-      </w:r>
-      <w:proofErr w:type="gramStart"/>
-      <w:r>
-        <w:rPr>
-          <w:lang w:val="en-US"/>
-        </w:rPr>
-        <w:t>mixed together</w:t>
-      </w:r>
-      <w:proofErr w:type="gramEnd"/>
+        <w:t>, rebuilt input methods for animation.   improved enemy tile melee attack detection.  made the quantum cube killable, and cause game to end.  make camera move to player or cube depending which died first. Made some funny text for death that gets randomly mixed together</w:t>
+      </w:r>
       <w:r>
         <w:rPr>
           <w:lang w:val="en-US"/>
@@ -1758,48 +1158,20 @@
         <w:rPr>
           <w:lang w:val="en-US"/>
         </w:rPr>
-        <w:t xml:space="preserve">   Improved the </w:t>
-      </w:r>
-      <w:proofErr w:type="spellStart"/>
-      <w:r>
-        <w:rPr>
-          <w:lang w:val="en-US"/>
-        </w:rPr>
-        <w:t>FadeCanvasGroups</w:t>
-      </w:r>
-      <w:proofErr w:type="spellEnd"/>
-      <w:r>
-        <w:rPr>
-          <w:lang w:val="en-US"/>
-        </w:rPr>
-        <w:t xml:space="preserve"> further with more options and functionality to fade in or out in a wave among other options.  Fixed some minor lighting issues, more to go here.</w:t>
-      </w:r>
-    </w:p>
-    <w:p>
-      <w:pPr>
-        <w:rPr>
-          <w:lang w:val="en-US"/>
-        </w:rPr>
-      </w:pPr>
-      <w:r>
-        <w:rPr>
-          <w:lang w:val="en-US"/>
-        </w:rPr>
-        <w:t xml:space="preserve">Lots more work to go, not sure what I’ll work on tomorrow yet </w:t>
-      </w:r>
-      <w:proofErr w:type="gramStart"/>
-      <w:r>
-        <w:rPr>
-          <w:lang w:val="en-US"/>
-        </w:rPr>
-        <w:t>exactly</w:t>
-      </w:r>
-      <w:proofErr w:type="gramEnd"/>
-      <w:r>
-        <w:rPr>
-          <w:lang w:val="en-US"/>
-        </w:rPr>
-        <w:t xml:space="preserve"> but time shall tell.</w:t>
+        <w:t xml:space="preserve">   Improved the FadeCanvasGroups further with more options and functionality to fade in or out in a wave among other options.  Fixed some minor lighting issues, more to go here.</w:t>
+      </w:r>
+    </w:p>
+    <w:p>
+      <w:pPr>
+        <w:rPr>
+          <w:lang w:val="en-US"/>
+        </w:rPr>
+      </w:pPr>
+      <w:r>
+        <w:rPr>
+          <w:lang w:val="en-US"/>
+        </w:rPr>
+        <w:t>Lots more work to go, not sure what I’ll work on tomorrow yet exactly but time shall tell.</w:t>
       </w:r>
     </w:p>
     <w:p>
@@ -1832,49 +1204,7 @@
         <w:rPr>
           <w:lang w:val="en-US"/>
         </w:rPr>
-        <w:t xml:space="preserve">Early night with </w:t>
-      </w:r>
-      <w:proofErr w:type="gramStart"/>
-      <w:r>
-        <w:rPr>
-          <w:lang w:val="en-US"/>
-        </w:rPr>
-        <w:t>the</w:t>
-      </w:r>
-      <w:proofErr w:type="gramEnd"/>
-      <w:r>
-        <w:rPr>
-          <w:lang w:val="en-US"/>
-        </w:rPr>
-        <w:t xml:space="preserve"> roommates.  I still haven’t watched the new Mario movie.  So, </w:t>
-      </w:r>
-      <w:proofErr w:type="spellStart"/>
-      <w:r>
-        <w:rPr>
-          <w:lang w:val="en-US"/>
-        </w:rPr>
-        <w:t>Lets’a</w:t>
-      </w:r>
-      <w:proofErr w:type="spellEnd"/>
-      <w:r>
-        <w:rPr>
-          <w:lang w:val="en-US"/>
-        </w:rPr>
-        <w:t xml:space="preserve"> </w:t>
-      </w:r>
-      <w:proofErr w:type="spellStart"/>
-      <w:r>
-        <w:rPr>
-          <w:lang w:val="en-US"/>
-        </w:rPr>
-        <w:t>Gooo</w:t>
-      </w:r>
-      <w:proofErr w:type="spellEnd"/>
-      <w:r>
-        <w:rPr>
-          <w:lang w:val="en-US"/>
-        </w:rPr>
-        <w:t>!</w:t>
+        <w:t>Early night with the roommates.  I still haven’t watched the new Mario movie.  So, Lets’a Gooo!</w:t>
       </w:r>
       <w:r>
         <w:rPr>
@@ -1888,102 +1218,42 @@
         </w:rPr>
         <w:br/>
       </w:r>
-      <w:proofErr w:type="spellStart"/>
-      <w:r>
-        <w:rPr>
-          <w:lang w:val="en-US"/>
-        </w:rPr>
-        <w:t>hahaa</w:t>
-      </w:r>
-      <w:proofErr w:type="spellEnd"/>
-      <w:r>
-        <w:rPr>
-          <w:lang w:val="en-US"/>
-        </w:rPr>
-        <w:t xml:space="preserve">, I jest.  I </w:t>
-      </w:r>
-      <w:proofErr w:type="gramStart"/>
-      <w:r>
-        <w:rPr>
-          <w:lang w:val="en-US"/>
-        </w:rPr>
-        <w:t>had</w:t>
-      </w:r>
-      <w:proofErr w:type="gramEnd"/>
-      <w:r>
-        <w:rPr>
-          <w:lang w:val="en-US"/>
-        </w:rPr>
-        <w:t xml:space="preserve"> amazing progress today.  I came up with my own design for a wave system, inspired by everything I’ve learned so far.  </w:t>
-      </w:r>
-      <w:proofErr w:type="gramStart"/>
-      <w:r>
-        <w:rPr>
-          <w:lang w:val="en-US"/>
-        </w:rPr>
-        <w:t>It</w:t>
-      </w:r>
-      <w:proofErr w:type="gramEnd"/>
-      <w:r>
-        <w:rPr>
-          <w:lang w:val="en-US"/>
-        </w:rPr>
-        <w:t xml:space="preserve"> </w:t>
-      </w:r>
-      <w:proofErr w:type="gramStart"/>
-      <w:r>
-        <w:rPr>
-          <w:lang w:val="en-US"/>
-        </w:rPr>
-        <w:t>woks</w:t>
-      </w:r>
-      <w:proofErr w:type="gramEnd"/>
-      <w:r>
-        <w:rPr>
-          <w:lang w:val="en-US"/>
-        </w:rPr>
-        <w:t xml:space="preserve"> awesomely!!  I literally wrote code for like 2 hours and only had to fix one bug before it was working.  I don’t know about you, the reader, but for me that is progress!  </w:t>
-      </w:r>
-    </w:p>
-    <w:p>
-      <w:pPr>
-        <w:rPr>
-          <w:lang w:val="en-US"/>
-        </w:rPr>
-      </w:pPr>
-      <w:r>
-        <w:rPr>
-          <w:lang w:val="en-US"/>
-        </w:rPr>
-        <w:t xml:space="preserve">- Added </w:t>
-      </w:r>
-      <w:proofErr w:type="spellStart"/>
-      <w:r>
-        <w:rPr>
-          <w:lang w:val="en-US"/>
-        </w:rPr>
-        <w:t>WaveSOBase</w:t>
-      </w:r>
-      <w:proofErr w:type="spellEnd"/>
-      <w:r>
-        <w:rPr>
-          <w:lang w:val="en-US"/>
-        </w:rPr>
-        <w:t xml:space="preserve"> with list of </w:t>
-      </w:r>
-      <w:proofErr w:type="spellStart"/>
-      <w:r>
-        <w:rPr>
-          <w:lang w:val="en-US"/>
-        </w:rPr>
-        <w:t>SubWaveSO</w:t>
-      </w:r>
-      <w:proofErr w:type="spellEnd"/>
-      <w:r>
-        <w:rPr>
-          <w:lang w:val="en-US"/>
-        </w:rPr>
-        <w:t xml:space="preserve"> which has List of enemies, spawn speed and position selectively spread along circumference of circle.</w:t>
+      <w:r>
+        <w:rPr>
+          <w:lang w:val="en-US"/>
+        </w:rPr>
+        <w:t>H</w:t>
+      </w:r>
+      <w:r>
+        <w:rPr>
+          <w:lang w:val="en-US"/>
+        </w:rPr>
+        <w:t>ahaa, I jest.  I had amazing progress today.  I came up with my own design for a wave system, inspired by everything I’ve learned so far.  It wo</w:t>
+      </w:r>
+      <w:r>
+        <w:rPr>
+          <w:lang w:val="en-US"/>
+        </w:rPr>
+        <w:t>r</w:t>
+      </w:r>
+      <w:r>
+        <w:rPr>
+          <w:lang w:val="en-US"/>
+        </w:rPr>
+        <w:t xml:space="preserve">ks awesomely!!  I literally wrote code for like 2 hours and only had to fix one bug before it was working.  I don’t know about you, the reader, but for me that is progress!  </w:t>
+      </w:r>
+    </w:p>
+    <w:p>
+      <w:pPr>
+        <w:rPr>
+          <w:lang w:val="en-US"/>
+        </w:rPr>
+      </w:pPr>
+      <w:r>
+        <w:rPr>
+          <w:lang w:val="en-US"/>
+        </w:rPr>
+        <w:t>- Added WaveSOBase with list of SubWaveSO which has List of enemies, spawn speed and position selectively spread along circumference of circle.</w:t>
       </w:r>
     </w:p>
     <w:p>
@@ -2033,14 +1303,7 @@
         <w:rPr>
           <w:lang w:val="en-US"/>
         </w:rPr>
-        <w:t xml:space="preserve"> </w:t>
-      </w:r>
-      <w:proofErr w:type="spellStart"/>
-      <w:r>
-        <w:rPr>
-          <w:lang w:val="en-US"/>
-        </w:rPr>
-        <w:t>Sub</w:t>
+        <w:t xml:space="preserve"> Sub</w:t>
       </w:r>
       <w:r>
         <w:rPr>
@@ -2052,14 +1315,7 @@
         <w:rPr>
           <w:lang w:val="en-US"/>
         </w:rPr>
-        <w:t>ave</w:t>
-      </w:r>
-      <w:proofErr w:type="spellEnd"/>
-      <w:r>
-        <w:rPr>
-          <w:lang w:val="en-US"/>
-        </w:rPr>
-        <w:t xml:space="preserve"> showing my roommate in less than a minute while half focused.  Everything worked.</w:t>
+        <w:t>ave showing my roommate in less than a minute while half focused.  Everything worked.</w:t>
       </w:r>
     </w:p>
     <w:p>
@@ -2073,6 +1329,222 @@
           <w:lang w:val="en-US"/>
         </w:rPr>
         <w:t>- more features to this system to come tomorrow.</w:t>
+      </w:r>
+    </w:p>
+    <w:p>
+      <w:pPr>
+        <w:rPr>
+          <w:lang w:val="en-US"/>
+        </w:rPr>
+      </w:pPr>
+    </w:p>
+    <w:p>
+      <w:pPr>
+        <w:rPr>
+          <w:lang w:val="en-US"/>
+        </w:rPr>
+      </w:pPr>
+      <w:r>
+        <w:rPr>
+          <w:lang w:val="en-US"/>
+        </w:rPr>
+        <w:t>2024/05/30</w:t>
+      </w:r>
+    </w:p>
+    <w:p>
+      <w:pPr>
+        <w:rPr>
+          <w:lang w:val="en-US"/>
+        </w:rPr>
+      </w:pPr>
+      <w:r>
+        <w:rPr>
+          <w:lang w:val="en-US"/>
+        </w:rPr>
+        <w:t>Continual progress!</w:t>
+      </w:r>
+    </w:p>
+    <w:p>
+      <w:pPr>
+        <w:rPr>
+          <w:lang w:val="en-US"/>
+        </w:rPr>
+      </w:pPr>
+      <w:r>
+        <w:rPr>
+          <w:lang w:val="en-US"/>
+        </w:rPr>
+        <w:t xml:space="preserve">Restructured my new design for the wave system slightly. </w:t>
+      </w:r>
+    </w:p>
+    <w:p>
+      <w:pPr>
+        <w:rPr>
+          <w:lang w:val="en-US"/>
+        </w:rPr>
+      </w:pPr>
+      <w:r>
+        <w:rPr>
+          <w:lang w:val="en-US"/>
+        </w:rPr>
+        <w:t>It could still be improved but I've got to start using it at some point.</w:t>
+      </w:r>
+    </w:p>
+    <w:p>
+      <w:pPr>
+        <w:rPr>
+          <w:lang w:val="en-US"/>
+        </w:rPr>
+      </w:pPr>
+      <w:r>
+        <w:rPr>
+          <w:lang w:val="en-US"/>
+        </w:rPr>
+        <w:t>Added the growing multipliers by wave to enemy randomization.</w:t>
+      </w:r>
+    </w:p>
+    <w:p>
+      <w:pPr>
+        <w:rPr>
+          <w:lang w:val="en-US"/>
+        </w:rPr>
+      </w:pPr>
+      <w:r>
+        <w:rPr>
+          <w:lang w:val="en-US"/>
+        </w:rPr>
+        <w:t>Made some new wave designs and styles.</w:t>
+      </w:r>
+    </w:p>
+    <w:p>
+      <w:pPr>
+        <w:rPr>
+          <w:lang w:val="en-US"/>
+        </w:rPr>
+      </w:pPr>
+      <w:r>
+        <w:rPr>
+          <w:lang w:val="en-US"/>
+        </w:rPr>
+        <w:t>Put UI in for next wave and current wave.</w:t>
+      </w:r>
+    </w:p>
+    <w:p>
+      <w:pPr>
+        <w:rPr>
+          <w:lang w:val="en-US"/>
+        </w:rPr>
+      </w:pPr>
+      <w:r>
+        <w:rPr>
+          <w:lang w:val="en-US"/>
+        </w:rPr>
+        <w:t>Build the timer for waves.</w:t>
+      </w:r>
+    </w:p>
+    <w:p>
+      <w:pPr>
+        <w:rPr>
+          <w:lang w:val="en-US"/>
+        </w:rPr>
+      </w:pPr>
+      <w:r>
+        <w:rPr>
+          <w:lang w:val="en-US"/>
+        </w:rPr>
+        <w:lastRenderedPageBreak/>
+        <w:t>Can now add multiple waveBases</w:t>
+      </w:r>
+      <w:r>
+        <w:rPr>
+          <w:lang w:val="en-US"/>
+        </w:rPr>
+        <w:t>, which repeat a selected number of times before switching to the next.</w:t>
+      </w:r>
+    </w:p>
+    <w:p>
+      <w:pPr>
+        <w:rPr>
+          <w:lang w:val="en-US"/>
+        </w:rPr>
+      </w:pPr>
+      <w:r>
+        <w:rPr>
+          <w:lang w:val="en-US"/>
+        </w:rPr>
+        <w:t>Corpses now linger then fade out.</w:t>
+      </w:r>
+    </w:p>
+    <w:p>
+      <w:pPr>
+        <w:rPr>
+          <w:lang w:val="en-US"/>
+        </w:rPr>
+      </w:pPr>
+    </w:p>
+    <w:p>
+      <w:pPr>
+        <w:rPr>
+          <w:lang w:val="en-US"/>
+        </w:rPr>
+      </w:pPr>
+      <w:r>
+        <w:rPr>
+          <w:lang w:val="en-US"/>
+        </w:rPr>
+        <w:t>Tomorrow:</w:t>
+      </w:r>
+    </w:p>
+    <w:p>
+      <w:pPr>
+        <w:rPr>
+          <w:lang w:val="en-US"/>
+        </w:rPr>
+      </w:pPr>
+      <w:r>
+        <w:rPr>
+          <w:lang w:val="en-US"/>
+        </w:rPr>
+        <w:t>Day/Night</w:t>
+      </w:r>
+    </w:p>
+    <w:p>
+      <w:pPr>
+        <w:rPr>
+          <w:lang w:val="en-US"/>
+        </w:rPr>
+      </w:pPr>
+      <w:r>
+        <w:rPr>
+          <w:lang w:val="en-US"/>
+        </w:rPr>
+        <w:t>Crabs with negative knockback?</w:t>
+      </w:r>
+    </w:p>
+    <w:p>
+      <w:pPr>
+        <w:rPr>
+          <w:lang w:val="en-US"/>
+        </w:rPr>
+      </w:pPr>
+      <w:r>
+        <w:rPr>
+          <w:lang w:val="en-US"/>
+        </w:rPr>
+        <w:t>Tighten up players gun collider.</w:t>
+      </w:r>
+    </w:p>
+    <w:p>
+      <w:pPr>
+        <w:rPr>
+          <w:lang w:val="en-US"/>
+        </w:rPr>
+      </w:pPr>
+      <w:r>
+        <w:rPr>
+          <w:lang w:val="en-US"/>
+        </w:rPr>
+        <w:t>And hopefully more.</w:t>
       </w:r>
     </w:p>
     <w:sectPr>

</xml_diff>

<commit_message>
Upgrade System and UI
More work to the upgrade system and UI.
-Upgrades are now purchasable and applicable.
-Fixed some bugs in UI transitions bewtween canvases.
-Made the escape key exit out of menus as well as open pause menu.
-Tightened up the FadeCanvasGroupsWave script up a bit.  it needs an adjustment to reverse the fade order when fading out.  This should help with some strange but minor effects of starting to fade out while fading in and vice versa.
- Added all the playerStats upgrades, which are now being referred to as exosuit upgrades.  A few upgrades need logic still.
- Added tooltips for all the new upgrades, fixed bug with tooltip disappearing when menu closed with tooltip open
- Had some issues with UI interactions but found out hidden canvases were blocking buttons.  Had to code in some fixes and transitions.
</commit_message>
<xml_diff>
--- a/DevLog.docx
+++ b/DevLog.docx
@@ -82,7 +82,21 @@
         <w:rPr>
           <w:lang w:val="en-US"/>
         </w:rPr>
-        <w:t xml:space="preserve"> trying to figure out why my dictionary was unable to find keys that were created in it.  I couldn’t find anything online or through AI (I started using Muse today) but managed to see online that someone had the dictionary being cleared at the end of the update().  I then made the dictionary static and voila!  All is well so far.  </w:t>
+        <w:t xml:space="preserve"> trying to figure out why my dictionary was unable to find keys that were created in it.  I couldn’t find anything online or through AI (I started using Muse today) but managed to see online that someone had the dictionary being cleared at the end of the </w:t>
+      </w:r>
+      <w:proofErr w:type="gramStart"/>
+      <w:r>
+        <w:rPr>
+          <w:lang w:val="en-US"/>
+        </w:rPr>
+        <w:t>update(</w:t>
+      </w:r>
+      <w:proofErr w:type="gramEnd"/>
+      <w:r>
+        <w:rPr>
+          <w:lang w:val="en-US"/>
+        </w:rPr>
+        <w:t xml:space="preserve">).  I then made the dictionary static and voila!  All is well so far.  </w:t>
       </w:r>
     </w:p>
     <w:p>
@@ -109,20 +123,62 @@
         <w:rPr>
           <w:lang w:val="en-US"/>
         </w:rPr>
-        <w:t>() to see what’s happening, and should definitely look into the debug tools available in Unity.</w:t>
-      </w:r>
-    </w:p>
-    <w:p>
-      <w:pPr>
-        <w:rPr>
-          <w:lang w:val="en-US"/>
-        </w:rPr>
-      </w:pPr>
-      <w:r>
-        <w:rPr>
-          <w:lang w:val="en-US"/>
-        </w:rPr>
-        <w:t xml:space="preserve">I also learned that with a struct, you cannot go in and edit a single value, so you must create a copy of the entire struct with the desired modification and replace the entire struct.  So for my </w:t>
+        <w:t xml:space="preserve">() to see what’s </w:t>
+      </w:r>
+      <w:proofErr w:type="gramStart"/>
+      <w:r>
+        <w:rPr>
+          <w:lang w:val="en-US"/>
+        </w:rPr>
+        <w:t>happening, and</w:t>
+      </w:r>
+      <w:proofErr w:type="gramEnd"/>
+      <w:r>
+        <w:rPr>
+          <w:lang w:val="en-US"/>
+        </w:rPr>
+        <w:t xml:space="preserve"> should definitely look into the debug tools available in Unity.</w:t>
+      </w:r>
+    </w:p>
+    <w:p>
+      <w:pPr>
+        <w:rPr>
+          <w:lang w:val="en-US"/>
+        </w:rPr>
+      </w:pPr>
+      <w:r>
+        <w:rPr>
+          <w:lang w:val="en-US"/>
+        </w:rPr>
+        <w:t xml:space="preserve">I also learned that with a </w:t>
+      </w:r>
+      <w:proofErr w:type="gramStart"/>
+      <w:r>
+        <w:rPr>
+          <w:lang w:val="en-US"/>
+        </w:rPr>
+        <w:t>struct</w:t>
+      </w:r>
+      <w:proofErr w:type="gramEnd"/>
+      <w:r>
+        <w:rPr>
+          <w:lang w:val="en-US"/>
+        </w:rPr>
+        <w:t xml:space="preserve">, you cannot go in and edit a single value, so you must create a copy of the entire struct with the desired modification and replace the entire struct.  </w:t>
+      </w:r>
+      <w:proofErr w:type="gramStart"/>
+      <w:r>
+        <w:rPr>
+          <w:lang w:val="en-US"/>
+        </w:rPr>
+        <w:t>So</w:t>
+      </w:r>
+      <w:proofErr w:type="gramEnd"/>
+      <w:r>
+        <w:rPr>
+          <w:lang w:val="en-US"/>
+        </w:rPr>
+        <w:t xml:space="preserve"> for my </w:t>
       </w:r>
       <w:proofErr w:type="spellStart"/>
       <w:r>
@@ -202,7 +258,21 @@
         <w:rPr>
           <w:lang w:val="en-US"/>
         </w:rPr>
-        <w:t xml:space="preserve">Up to today I’ve been learning and tinkering lots.  I’m using AI probably too much and can easily get lost in adjusting fine details such as my particle systems and effects!!  I feel I could improve my learning technique and would possibly benefit from pushing harder into “new territory”.  That said, I also feel I need to understand certain system’s basics more!  As well as C#, and definitely OOP.  I haven’t created any Class hierarchies yet on my own, and that could probably help with many situations. </w:t>
+        <w:t xml:space="preserve">Up to today I’ve been learning and tinkering lots.  I’m using AI probably too much and can easily get lost in adjusting fine details such as my particle systems and effects!!  I feel I could improve my learning technique and would possibly benefit from pushing harder into “new territory”.  That said, I also feel I need to understand certain system’s basics more!  As well as C#, and </w:t>
+      </w:r>
+      <w:proofErr w:type="gramStart"/>
+      <w:r>
+        <w:rPr>
+          <w:lang w:val="en-US"/>
+        </w:rPr>
+        <w:t>definitely OOP</w:t>
+      </w:r>
+      <w:proofErr w:type="gramEnd"/>
+      <w:r>
+        <w:rPr>
+          <w:lang w:val="en-US"/>
+        </w:rPr>
+        <w:t xml:space="preserve">.  I haven’t created any Class hierarchies yet on my own, and that could probably help with many situations. </w:t>
       </w:r>
     </w:p>
     <w:p>
@@ -283,7 +353,21 @@
         <w:rPr>
           <w:lang w:val="en-US"/>
         </w:rPr>
-        <w:t>, Events systems, Post-processing, Layers, Layer collision matrix, Materials, Shaders (what the heck are they?), Prefabs, Input systems, UI elements and systems,  Coroutines, Singletons, static and public variables, animations, audio, and a ton about referencing.  Plus, I also learned about the things I forgot I learned about at this moment, lol.</w:t>
+        <w:t xml:space="preserve">, Events systems, Post-processing, Layers, Layer collision matrix, Materials, Shaders (what the heck are they?), Prefabs, Input systems, UI elements and </w:t>
+      </w:r>
+      <w:proofErr w:type="gramStart"/>
+      <w:r>
+        <w:rPr>
+          <w:lang w:val="en-US"/>
+        </w:rPr>
+        <w:t>systems,  Coroutines</w:t>
+      </w:r>
+      <w:proofErr w:type="gramEnd"/>
+      <w:r>
+        <w:rPr>
+          <w:lang w:val="en-US"/>
+        </w:rPr>
+        <w:t>, Singletons, static and public variables, animations, audio, and a ton about referencing.  Plus, I also learned about the things I forgot I learned about at this moment, lol.</w:t>
       </w:r>
     </w:p>
     <w:p>
@@ -344,7 +428,21 @@
         <w:rPr>
           <w:lang w:val="en-US"/>
         </w:rPr>
-        <w:t>Paul and I came around with an idea.  The game setting:</w:t>
+        <w:t xml:space="preserve">Paul and I came </w:t>
+      </w:r>
+      <w:proofErr w:type="gramStart"/>
+      <w:r>
+        <w:rPr>
+          <w:lang w:val="en-US"/>
+        </w:rPr>
+        <w:t>around</w:t>
+      </w:r>
+      <w:proofErr w:type="gramEnd"/>
+      <w:r>
+        <w:rPr>
+          <w:lang w:val="en-US"/>
+        </w:rPr>
+        <w:t xml:space="preserve"> with an idea.  The game setting:</w:t>
       </w:r>
     </w:p>
     <w:p>
@@ -387,7 +485,21 @@
         <w:rPr>
           <w:lang w:val="en-US"/>
         </w:rPr>
-        <w:t xml:space="preserve">scans have revealed some surface ruins dating 5 million years of age.  </w:t>
+        <w:t xml:space="preserve">scans have revealed some surface ruins </w:t>
+      </w:r>
+      <w:proofErr w:type="gramStart"/>
+      <w:r>
+        <w:rPr>
+          <w:lang w:val="en-US"/>
+        </w:rPr>
+        <w:t>dating</w:t>
+      </w:r>
+      <w:proofErr w:type="gramEnd"/>
+      <w:r>
+        <w:rPr>
+          <w:lang w:val="en-US"/>
+        </w:rPr>
+        <w:t xml:space="preserve"> 5 million years of age.  </w:t>
       </w:r>
       <w:r>
         <w:rPr>
@@ -457,7 +569,21 @@
         <w:rPr>
           <w:lang w:val="en-US"/>
         </w:rPr>
-        <w:t>working at all) after a couple? Few-</w:t>
+        <w:t xml:space="preserve">working at all) after a couple? </w:t>
+      </w:r>
+      <w:proofErr w:type="gramStart"/>
+      <w:r>
+        <w:rPr>
+          <w:lang w:val="en-US"/>
+        </w:rPr>
+        <w:t>Few</w:t>
+      </w:r>
+      <w:proofErr w:type="gramEnd"/>
+      <w:r>
+        <w:rPr>
+          <w:lang w:val="en-US"/>
+        </w:rPr>
+        <w:t>-</w:t>
       </w:r>
       <w:proofErr w:type="spellStart"/>
       <w:r>
@@ -537,7 +663,21 @@
         <w:rPr>
           <w:lang w:val="en-US"/>
         </w:rPr>
-        <w:t xml:space="preserve">I also made basic skeleton of a GUI for the building panel, used the dictionary to update the appearance and ability to interact with structures on the building list.  It should be fairly easy to add </w:t>
+        <w:t xml:space="preserve">I also made basic skeleton of a GUI for the building panel, used the dictionary to update the appearance and ability to interact with structures on the building list.  It should be </w:t>
+      </w:r>
+      <w:proofErr w:type="gramStart"/>
+      <w:r>
+        <w:rPr>
+          <w:lang w:val="en-US"/>
+        </w:rPr>
+        <w:t>fairly easy</w:t>
+      </w:r>
+      <w:proofErr w:type="gramEnd"/>
+      <w:r>
+        <w:rPr>
+          <w:lang w:val="en-US"/>
+        </w:rPr>
+        <w:t xml:space="preserve"> to add </w:t>
       </w:r>
       <w:r>
         <w:rPr>
@@ -549,20 +689,48 @@
         <w:rPr>
           <w:lang w:val="en-US"/>
         </w:rPr>
-        <w:t xml:space="preserve">structures to this system, with some tweaks and new scripts for unique tiles and such.  Cool stuff! </w:t>
-      </w:r>
-    </w:p>
-    <w:p>
-      <w:pPr>
-        <w:rPr>
-          <w:lang w:val="en-US"/>
-        </w:rPr>
-      </w:pPr>
-      <w:r>
-        <w:rPr>
-          <w:lang w:val="en-US"/>
-        </w:rPr>
-        <w:t xml:space="preserve">I also experimented with a bullet hole effect using the particle system.  It worked quite well, especially since </w:t>
+        <w:t xml:space="preserve">structures to this system, with some tweaks and new scripts for unique </w:t>
+      </w:r>
+      <w:proofErr w:type="gramStart"/>
+      <w:r>
+        <w:rPr>
+          <w:lang w:val="en-US"/>
+        </w:rPr>
+        <w:t>tiles</w:t>
+      </w:r>
+      <w:proofErr w:type="gramEnd"/>
+      <w:r>
+        <w:rPr>
+          <w:lang w:val="en-US"/>
+        </w:rPr>
+        <w:t xml:space="preserve"> and such.  Cool stuff! </w:t>
+      </w:r>
+    </w:p>
+    <w:p>
+      <w:pPr>
+        <w:rPr>
+          <w:lang w:val="en-US"/>
+        </w:rPr>
+      </w:pPr>
+      <w:r>
+        <w:rPr>
+          <w:lang w:val="en-US"/>
+        </w:rPr>
+        <w:t xml:space="preserve">I also experimented with </w:t>
+      </w:r>
+      <w:proofErr w:type="gramStart"/>
+      <w:r>
+        <w:rPr>
+          <w:lang w:val="en-US"/>
+        </w:rPr>
+        <w:t>a bullet</w:t>
+      </w:r>
+      <w:proofErr w:type="gramEnd"/>
+      <w:r>
+        <w:rPr>
+          <w:lang w:val="en-US"/>
+        </w:rPr>
+        <w:t xml:space="preserve"> hole effect using the particle system.  It worked quite well, especially since </w:t>
       </w:r>
       <w:proofErr w:type="spellStart"/>
       <w:r>
@@ -604,7 +772,21 @@
         <w:rPr>
           <w:lang w:val="en-US"/>
         </w:rPr>
-        <w:t xml:space="preserve"> into the objects it collides with.  One issue is the holes appear to not be on the surface when close to the corners.  Therefore, I would need to use a sprite mask, and also handle the elimination of the particles when the structure they have struck is destroyed.</w:t>
+        <w:t xml:space="preserve"> into the objects it collides with.  One issue is the holes appear to not be on the surface when close to the corners.  Therefore, I would need to use a sprite mask, </w:t>
+      </w:r>
+      <w:proofErr w:type="gramStart"/>
+      <w:r>
+        <w:rPr>
+          <w:lang w:val="en-US"/>
+        </w:rPr>
+        <w:t>and also</w:t>
+      </w:r>
+      <w:proofErr w:type="gramEnd"/>
+      <w:r>
+        <w:rPr>
+          <w:lang w:val="en-US"/>
+        </w:rPr>
+        <w:t xml:space="preserve"> handle the elimination of the particles when the structure they have struck is destroyed.</w:t>
       </w:r>
     </w:p>
     <w:p>
@@ -737,7 +919,21 @@
         <w:rPr>
           <w:lang w:val="en-US"/>
         </w:rPr>
-        <w:t xml:space="preserve"> quickly gone from a basic little test project to something that will likely be fairly playable and possibly </w:t>
+        <w:t xml:space="preserve"> quickly gone from a basic little test project to something that will likely be </w:t>
+      </w:r>
+      <w:proofErr w:type="gramStart"/>
+      <w:r>
+        <w:rPr>
+          <w:lang w:val="en-US"/>
+        </w:rPr>
+        <w:t>fairly playable</w:t>
+      </w:r>
+      <w:proofErr w:type="gramEnd"/>
+      <w:r>
+        <w:rPr>
+          <w:lang w:val="en-US"/>
+        </w:rPr>
+        <w:t xml:space="preserve"> and possibly </w:t>
       </w:r>
       <w:r>
         <w:rPr>
@@ -762,7 +958,21 @@
         <w:rPr>
           <w:lang w:val="en-US"/>
         </w:rPr>
-        <w:t xml:space="preserve">It was a struggle getting the animated character to replace my original simple one.  After ironing that out I added more animations, which caused me to have to do some of the same work twice due to my lack of forethought and experience.  Perfect.  Learning more every day.  The character can now smoothly (and so far bug </w:t>
+        <w:t xml:space="preserve">It was a struggle getting the animated character to replace my original simple one.  After ironing that out I added more animations, which caused me to have to do some of the same work twice due to my lack of forethought and experience.  Perfect.  Learning more every day.  The character can now smoothly (and so </w:t>
+      </w:r>
+      <w:proofErr w:type="gramStart"/>
+      <w:r>
+        <w:rPr>
+          <w:lang w:val="en-US"/>
+        </w:rPr>
+        <w:t>far</w:t>
+      </w:r>
+      <w:proofErr w:type="gramEnd"/>
+      <w:r>
+        <w:rPr>
+          <w:lang w:val="en-US"/>
+        </w:rPr>
+        <w:t xml:space="preserve"> bug </w:t>
       </w:r>
       <w:r>
         <w:rPr>
@@ -819,11 +1029,19 @@
         </w:rPr>
         <w:t xml:space="preserve">I learned about some UI components while making a scrollable window for the build menu.  I ended up getting the result I wanted with </w:t>
       </w:r>
-      <w:r>
-        <w:rPr>
-          <w:lang w:val="en-US"/>
-        </w:rPr>
-        <w:t xml:space="preserve">code </w:t>
+      <w:proofErr w:type="gramStart"/>
+      <w:r>
+        <w:rPr>
+          <w:lang w:val="en-US"/>
+        </w:rPr>
+        <w:t>code</w:t>
+      </w:r>
+      <w:proofErr w:type="gramEnd"/>
+      <w:r>
+        <w:rPr>
+          <w:lang w:val="en-US"/>
+        </w:rPr>
+        <w:t xml:space="preserve"> </w:t>
       </w:r>
       <w:r>
         <w:rPr>
@@ -895,6 +1113,7 @@
         </w:rPr>
         <w:t xml:space="preserve"> </w:t>
       </w:r>
+      <w:proofErr w:type="gramStart"/>
       <w:r>
         <w:rPr>
           <w:lang w:val="en-US"/>
@@ -905,7 +1124,14 @@
         <w:rPr>
           <w:lang w:val="en-US"/>
         </w:rPr>
-        <w:t xml:space="preserve">ell the next step was to build the UI for death and the main menu of the starting screen.  I got those done and working, and even added a simple but neat animation to the UI elements of the main menu.  I added a script I wrote which takes up to 2 </w:t>
+        <w:t>ell</w:t>
+      </w:r>
+      <w:proofErr w:type="gramEnd"/>
+      <w:r>
+        <w:rPr>
+          <w:lang w:val="en-US"/>
+        </w:rPr>
+        <w:t xml:space="preserve"> the next step was to build the UI for death and the main menu of the starting screen.  I got those done and working, and even added a simple but neat animation to the UI elements of the main menu.  I added a script I wrote which takes up to 2 </w:t>
       </w:r>
       <w:proofErr w:type="spellStart"/>
       <w:r>
@@ -935,6 +1161,7 @@
         </w:rPr>
         <w:t xml:space="preserve">, and fades them in in sequence, with adjustable parameters of course.  </w:t>
       </w:r>
+      <w:proofErr w:type="gramStart"/>
       <w:r>
         <w:rPr>
           <w:lang w:val="en-US"/>
@@ -945,7 +1172,14 @@
         <w:rPr>
           <w:lang w:val="en-US"/>
         </w:rPr>
-        <w:t xml:space="preserve"> creating a nice and satisfying effect</w:t>
+        <w:t xml:space="preserve"> creating</w:t>
+      </w:r>
+      <w:proofErr w:type="gramEnd"/>
+      <w:r>
+        <w:rPr>
+          <w:lang w:val="en-US"/>
+        </w:rPr>
+        <w:t xml:space="preserve"> a nice and satisfying effect</w:t>
       </w:r>
       <w:r>
         <w:rPr>
@@ -1023,7 +1257,21 @@
         <w:rPr>
           <w:lang w:val="en-US"/>
         </w:rPr>
-        <w:t>.  It is now working bug free.  The next goal is to implement pathfinding and the wave system for enemies.  Along with that I will be adding the Quantum Cube (base core) and ability to upgrade and buy things.  This is very exciting as the game is nearing a decently playable state!  Off to work.</w:t>
+        <w:t xml:space="preserve">.  It is now working bug free.  The next goal is to implement pathfinding and the wave system for enemies.  Along with that I will be adding the Quantum Cube (base core) and </w:t>
+      </w:r>
+      <w:proofErr w:type="gramStart"/>
+      <w:r>
+        <w:rPr>
+          <w:lang w:val="en-US"/>
+        </w:rPr>
+        <w:t>ability</w:t>
+      </w:r>
+      <w:proofErr w:type="gramEnd"/>
+      <w:r>
+        <w:rPr>
+          <w:lang w:val="en-US"/>
+        </w:rPr>
+        <w:t xml:space="preserve"> to upgrade and buy things.  This is very exciting as the game is nearing a decently playable state!  Off to work.</w:t>
       </w:r>
     </w:p>
     <w:p>
@@ -1090,7 +1338,21 @@
         <w:rPr>
           <w:lang w:val="en-US"/>
         </w:rPr>
-        <w:t xml:space="preserve">ood progress testing state machines out for the first time. I discovered a nifty trick for using scriptable objects to customize the behavior of a state machine </w:t>
+        <w:t xml:space="preserve">ood progress testing state </w:t>
+      </w:r>
+      <w:proofErr w:type="gramStart"/>
+      <w:r>
+        <w:rPr>
+          <w:lang w:val="en-US"/>
+        </w:rPr>
+        <w:t>machines out</w:t>
+      </w:r>
+      <w:proofErr w:type="gramEnd"/>
+      <w:r>
+        <w:rPr>
+          <w:lang w:val="en-US"/>
+        </w:rPr>
+        <w:t xml:space="preserve"> for the first time. I discovered a nifty trick for using scriptable objects to customize the behavior of a state machine </w:t>
       </w:r>
       <w:r>
         <w:rPr>
@@ -1163,7 +1425,21 @@
         <w:rPr>
           <w:lang w:val="en-US"/>
         </w:rPr>
-        <w:t xml:space="preserve"> really neat to be working in a class hierarchy as this is something I’ve been wanting to learn more about and practice.  I guess it’s a win-win! (or </w:t>
+        <w:t xml:space="preserve"> </w:t>
+      </w:r>
+      <w:proofErr w:type="gramStart"/>
+      <w:r>
+        <w:rPr>
+          <w:lang w:val="en-US"/>
+        </w:rPr>
+        <w:t>really neat</w:t>
+      </w:r>
+      <w:proofErr w:type="gramEnd"/>
+      <w:r>
+        <w:rPr>
+          <w:lang w:val="en-US"/>
+        </w:rPr>
+        <w:t xml:space="preserve"> to be working in a class hierarchy as this is something I’ve been wanting to learn more about and practice.  I guess it’s a win-win! (or </w:t>
       </w:r>
       <w:proofErr w:type="spellStart"/>
       <w:r>
@@ -1286,7 +1562,21 @@
         <w:rPr>
           <w:lang w:val="en-US"/>
         </w:rPr>
-        <w:t xml:space="preserve"> and got most of the counts done on different actions in the game.  I just have to get it organized to the right format for going into my UI, which I will figure out tomorrow.</w:t>
+        <w:t xml:space="preserve"> and got most of the counts done on different actions in the game.  I just </w:t>
+      </w:r>
+      <w:proofErr w:type="gramStart"/>
+      <w:r>
+        <w:rPr>
+          <w:lang w:val="en-US"/>
+        </w:rPr>
+        <w:t>have to</w:t>
+      </w:r>
+      <w:proofErr w:type="gramEnd"/>
+      <w:r>
+        <w:rPr>
+          <w:lang w:val="en-US"/>
+        </w:rPr>
+        <w:t xml:space="preserve"> get it organized to the right format for going into my UI, which I will figure out tomorrow.</w:t>
       </w:r>
     </w:p>
     <w:p>
@@ -1312,7 +1602,21 @@
         <w:rPr>
           <w:lang w:val="en-US"/>
         </w:rPr>
-        <w:t>After I get stats put in at death I can see shop and upgrade panel getting built!  Or maybe turrets first? Hmm.</w:t>
+        <w:t xml:space="preserve">After I get stats put in at </w:t>
+      </w:r>
+      <w:proofErr w:type="gramStart"/>
+      <w:r>
+        <w:rPr>
+          <w:lang w:val="en-US"/>
+        </w:rPr>
+        <w:t>death</w:t>
+      </w:r>
+      <w:proofErr w:type="gramEnd"/>
+      <w:r>
+        <w:rPr>
+          <w:lang w:val="en-US"/>
+        </w:rPr>
+        <w:t xml:space="preserve"> I can see shop and upgrade panel getting built!  Or maybe turrets first? Hmm.</w:t>
       </w:r>
     </w:p>
     <w:p>
@@ -1380,7 +1684,21 @@
         <w:rPr>
           <w:lang w:val="en-US"/>
         </w:rPr>
-        <w:t>Work on the stats panel, some bugs with transitions and menu control override fixed. fixed input action subscribe errors</w:t>
+        <w:t xml:space="preserve">Work on the stats panel, some bugs with transitions and menu control override fixed. fixed input action </w:t>
+      </w:r>
+      <w:proofErr w:type="gramStart"/>
+      <w:r>
+        <w:rPr>
+          <w:lang w:val="en-US"/>
+        </w:rPr>
+        <w:t>subscribe</w:t>
+      </w:r>
+      <w:proofErr w:type="gramEnd"/>
+      <w:r>
+        <w:rPr>
+          <w:lang w:val="en-US"/>
+        </w:rPr>
+        <w:t xml:space="preserve"> errors</w:t>
       </w:r>
       <w:r>
         <w:rPr>
@@ -1392,8 +1710,44 @@
         <w:rPr>
           <w:lang w:val="en-US"/>
         </w:rPr>
-        <w:t>, rebuilt input methods for animation.   improved enemy tile melee attack detection.  made the quantum cube killable, and cause game to end.  make camera move to player or cube depending which died first. Made some funny text for death that gets randomly mixed together</w:t>
-      </w:r>
+        <w:t xml:space="preserve">, rebuilt input methods for animation.   improved enemy tile melee attack detection.  made the quantum cube killable, and </w:t>
+      </w:r>
+      <w:proofErr w:type="gramStart"/>
+      <w:r>
+        <w:rPr>
+          <w:lang w:val="en-US"/>
+        </w:rPr>
+        <w:t>cause</w:t>
+      </w:r>
+      <w:proofErr w:type="gramEnd"/>
+      <w:r>
+        <w:rPr>
+          <w:lang w:val="en-US"/>
+        </w:rPr>
+        <w:t xml:space="preserve"> game to end.  make camera move to player or cube </w:t>
+      </w:r>
+      <w:proofErr w:type="gramStart"/>
+      <w:r>
+        <w:rPr>
+          <w:lang w:val="en-US"/>
+        </w:rPr>
+        <w:t>depending</w:t>
+      </w:r>
+      <w:proofErr w:type="gramEnd"/>
+      <w:r>
+        <w:rPr>
+          <w:lang w:val="en-US"/>
+        </w:rPr>
+        <w:t xml:space="preserve"> which died first. Made some funny text for death that gets randomly </w:t>
+      </w:r>
+      <w:proofErr w:type="gramStart"/>
+      <w:r>
+        <w:rPr>
+          <w:lang w:val="en-US"/>
+        </w:rPr>
+        <w:t>mixed together</w:t>
+      </w:r>
+      <w:proofErr w:type="gramEnd"/>
       <w:r>
         <w:rPr>
           <w:lang w:val="en-US"/>
@@ -1431,40 +1785,82 @@
         <w:rPr>
           <w:lang w:val="en-US"/>
         </w:rPr>
-        <w:t>Lots more work to go, not sure what I’ll work on tomorrow yet exactly but time shall tell.</w:t>
-      </w:r>
-    </w:p>
-    <w:p>
-      <w:pPr>
-        <w:rPr>
-          <w:lang w:val="en-US"/>
-        </w:rPr>
-      </w:pPr>
-    </w:p>
-    <w:p>
-      <w:pPr>
-        <w:rPr>
-          <w:lang w:val="en-US"/>
-        </w:rPr>
-      </w:pPr>
-      <w:r>
-        <w:rPr>
-          <w:lang w:val="en-US"/>
-        </w:rPr>
-        <w:t>2024/05/28 – 11:41PM !! Yes!</w:t>
-      </w:r>
-    </w:p>
-    <w:p>
-      <w:pPr>
-        <w:rPr>
-          <w:lang w:val="en-US"/>
-        </w:rPr>
-      </w:pPr>
-      <w:r>
-        <w:rPr>
-          <w:lang w:val="en-US"/>
-        </w:rPr>
-        <w:t xml:space="preserve">Early night with the roommates.  I still haven’t watched the new Mario movie.  So, </w:t>
+        <w:t xml:space="preserve">Lots more work to go, not sure what I’ll work on tomorrow yet </w:t>
+      </w:r>
+      <w:proofErr w:type="gramStart"/>
+      <w:r>
+        <w:rPr>
+          <w:lang w:val="en-US"/>
+        </w:rPr>
+        <w:t>exactly</w:t>
+      </w:r>
+      <w:proofErr w:type="gramEnd"/>
+      <w:r>
+        <w:rPr>
+          <w:lang w:val="en-US"/>
+        </w:rPr>
+        <w:t xml:space="preserve"> but time shall tell.</w:t>
+      </w:r>
+    </w:p>
+    <w:p>
+      <w:pPr>
+        <w:rPr>
+          <w:lang w:val="en-US"/>
+        </w:rPr>
+      </w:pPr>
+    </w:p>
+    <w:p>
+      <w:pPr>
+        <w:rPr>
+          <w:lang w:val="en-US"/>
+        </w:rPr>
+      </w:pPr>
+      <w:r>
+        <w:rPr>
+          <w:lang w:val="en-US"/>
+        </w:rPr>
+        <w:t>2024/05/28 – 11:41</w:t>
+      </w:r>
+      <w:proofErr w:type="gramStart"/>
+      <w:r>
+        <w:rPr>
+          <w:lang w:val="en-US"/>
+        </w:rPr>
+        <w:t>PM !!</w:t>
+      </w:r>
+      <w:proofErr w:type="gramEnd"/>
+      <w:r>
+        <w:rPr>
+          <w:lang w:val="en-US"/>
+        </w:rPr>
+        <w:t xml:space="preserve"> Yes!</w:t>
+      </w:r>
+    </w:p>
+    <w:p>
+      <w:pPr>
+        <w:rPr>
+          <w:lang w:val="en-US"/>
+        </w:rPr>
+      </w:pPr>
+      <w:r>
+        <w:rPr>
+          <w:lang w:val="en-US"/>
+        </w:rPr>
+        <w:t xml:space="preserve">Early night with </w:t>
+      </w:r>
+      <w:proofErr w:type="gramStart"/>
+      <w:r>
+        <w:rPr>
+          <w:lang w:val="en-US"/>
+        </w:rPr>
+        <w:t>the</w:t>
+      </w:r>
+      <w:proofErr w:type="gramEnd"/>
+      <w:r>
+        <w:rPr>
+          <w:lang w:val="en-US"/>
+        </w:rPr>
+        <w:t xml:space="preserve"> roommates.  I still haven’t watched the new Mario movie.  So, </w:t>
       </w:r>
       <w:proofErr w:type="spellStart"/>
       <w:r>
@@ -1524,7 +1920,21 @@
         <w:rPr>
           <w:lang w:val="en-US"/>
         </w:rPr>
-        <w:t>, I jest.  I had amazing progress today.  I came up with my own design for a wave system, inspired by everything I’ve learned so far.  It wo</w:t>
+        <w:t xml:space="preserve">, I jest.  I </w:t>
+      </w:r>
+      <w:proofErr w:type="gramStart"/>
+      <w:r>
+        <w:rPr>
+          <w:lang w:val="en-US"/>
+        </w:rPr>
+        <w:t>had</w:t>
+      </w:r>
+      <w:proofErr w:type="gramEnd"/>
+      <w:r>
+        <w:rPr>
+          <w:lang w:val="en-US"/>
+        </w:rPr>
+        <w:t xml:space="preserve"> amazing progress today.  I came up with my own design for a wave system, inspired by everything I’ve learned so far.  It wo</w:t>
       </w:r>
       <w:r>
         <w:rPr>
@@ -2052,13 +2462,41 @@
         <w:rPr>
           <w:lang w:val="en-US"/>
         </w:rPr>
-        <w:t>- Make UI for upgrade system.  I have more dreaming to do for it.  I'll probably have separate tabs for the player, tiles, and each gun.  a horizontal scroll window will be suiting.</w:t>
-      </w:r>
-      <w:r>
-        <w:rPr>
-          <w:lang w:val="en-US"/>
-        </w:rPr>
-        <w:t xml:space="preserve">  There will be a lot of work involved for this system, as it is kind of half the game.  I took time in exploring the best option to speed things up as much as possible.  So far so good!  </w:t>
+        <w:t xml:space="preserve">- Make UI for upgrade system.  I have more </w:t>
+      </w:r>
+      <w:proofErr w:type="gramStart"/>
+      <w:r>
+        <w:rPr>
+          <w:lang w:val="en-US"/>
+        </w:rPr>
+        <w:t>dreaming</w:t>
+      </w:r>
+      <w:proofErr w:type="gramEnd"/>
+      <w:r>
+        <w:rPr>
+          <w:lang w:val="en-US"/>
+        </w:rPr>
+        <w:t xml:space="preserve"> to do for it.  I'll probably have separate tabs for the player, tiles, and each gun.  a horizontal scroll window will be suiting.</w:t>
+      </w:r>
+      <w:r>
+        <w:rPr>
+          <w:lang w:val="en-US"/>
+        </w:rPr>
+        <w:t xml:space="preserve">  There will be a lot of work involved for this system, as it is kind of half the game.  I took </w:t>
+      </w:r>
+      <w:proofErr w:type="gramStart"/>
+      <w:r>
+        <w:rPr>
+          <w:lang w:val="en-US"/>
+        </w:rPr>
+        <w:t>time in</w:t>
+      </w:r>
+      <w:proofErr w:type="gramEnd"/>
+      <w:r>
+        <w:rPr>
+          <w:lang w:val="en-US"/>
+        </w:rPr>
+        <w:t xml:space="preserve"> exploring the best option to speed things up as much as possible.  So far so good!  </w:t>
       </w:r>
     </w:p>
     <w:p>
@@ -2072,6 +2510,303 @@
           <w:lang w:val="en-US"/>
         </w:rPr>
         <w:t xml:space="preserve">- Once this is in place I can start work for the Cube interactions, day/night. </w:t>
+      </w:r>
+    </w:p>
+    <w:p>
+      <w:pPr>
+        <w:rPr>
+          <w:lang w:val="en-US"/>
+        </w:rPr>
+      </w:pPr>
+    </w:p>
+    <w:p>
+      <w:pPr>
+        <w:rPr>
+          <w:lang w:val="en-US"/>
+        </w:rPr>
+      </w:pPr>
+    </w:p>
+    <w:p>
+      <w:pPr>
+        <w:rPr>
+          <w:lang w:val="en-US"/>
+        </w:rPr>
+      </w:pPr>
+    </w:p>
+    <w:p>
+      <w:pPr>
+        <w:rPr>
+          <w:lang w:val="en-US"/>
+        </w:rPr>
+      </w:pPr>
+    </w:p>
+    <w:p>
+      <w:pPr>
+        <w:rPr>
+          <w:lang w:val="en-US"/>
+        </w:rPr>
+      </w:pPr>
+    </w:p>
+    <w:p>
+      <w:pPr>
+        <w:rPr>
+          <w:lang w:val="en-US"/>
+        </w:rPr>
+      </w:pPr>
+      <w:r>
+        <w:rPr>
+          <w:lang w:val="en-US"/>
+        </w:rPr>
+        <w:lastRenderedPageBreak/>
+        <w:t>2024/06/03 – 2:59AM</w:t>
+      </w:r>
+    </w:p>
+    <w:p>
+      <w:pPr>
+        <w:rPr>
+          <w:lang w:val="en-US"/>
+        </w:rPr>
+      </w:pPr>
+      <w:r>
+        <w:rPr>
+          <w:lang w:val="en-US"/>
+        </w:rPr>
+        <w:t>Okay, this is far too late, but for some reason I am not very tired.  Time to pack it in anyway, lots to do tomorrow!</w:t>
+      </w:r>
+      <w:r>
+        <w:rPr>
+          <w:lang w:val="en-US"/>
+        </w:rPr>
+        <w:br/>
+      </w:r>
+      <w:r>
+        <w:rPr>
+          <w:lang w:val="en-US"/>
+        </w:rPr>
+        <w:br/>
+      </w:r>
+      <w:r>
+        <w:rPr>
+          <w:lang w:val="en-US"/>
+        </w:rPr>
+        <w:t xml:space="preserve">More work to the upgrade system and UI.  </w:t>
+      </w:r>
+    </w:p>
+    <w:p>
+      <w:pPr>
+        <w:rPr>
+          <w:lang w:val="en-US"/>
+        </w:rPr>
+      </w:pPr>
+      <w:r>
+        <w:rPr>
+          <w:lang w:val="en-US"/>
+        </w:rPr>
+        <w:t>-Upgrades are now purchasable and applicable.</w:t>
+      </w:r>
+    </w:p>
+    <w:p>
+      <w:pPr>
+        <w:rPr>
+          <w:lang w:val="en-US"/>
+        </w:rPr>
+      </w:pPr>
+      <w:r>
+        <w:rPr>
+          <w:lang w:val="en-US"/>
+        </w:rPr>
+        <w:t xml:space="preserve">-Fixed some bugs in UI transitions </w:t>
+      </w:r>
+      <w:proofErr w:type="spellStart"/>
+      <w:r>
+        <w:rPr>
+          <w:lang w:val="en-US"/>
+        </w:rPr>
+        <w:t>bewtween</w:t>
+      </w:r>
+      <w:proofErr w:type="spellEnd"/>
+      <w:r>
+        <w:rPr>
+          <w:lang w:val="en-US"/>
+        </w:rPr>
+        <w:t xml:space="preserve"> canvases.</w:t>
+      </w:r>
+    </w:p>
+    <w:p>
+      <w:pPr>
+        <w:rPr>
+          <w:lang w:val="en-US"/>
+        </w:rPr>
+      </w:pPr>
+      <w:r>
+        <w:rPr>
+          <w:lang w:val="en-US"/>
+        </w:rPr>
+        <w:t>-Made the escape key exit out of menus as well as open pause menu.</w:t>
+      </w:r>
+    </w:p>
+    <w:p>
+      <w:pPr>
+        <w:rPr>
+          <w:lang w:val="en-US"/>
+        </w:rPr>
+      </w:pPr>
+      <w:r>
+        <w:rPr>
+          <w:lang w:val="en-US"/>
+        </w:rPr>
+        <w:t xml:space="preserve">-Tightened up the </w:t>
+      </w:r>
+      <w:proofErr w:type="spellStart"/>
+      <w:r>
+        <w:rPr>
+          <w:lang w:val="en-US"/>
+        </w:rPr>
+        <w:t>FadeCanvasGroupsWave</w:t>
+      </w:r>
+      <w:proofErr w:type="spellEnd"/>
+      <w:r>
+        <w:rPr>
+          <w:lang w:val="en-US"/>
+        </w:rPr>
+        <w:t xml:space="preserve"> script up a bit.  it needs an adjustment to reverse the fade order when fading out.  This should help with some strange but minor effects of starting to fade out while fading in and vice versa.</w:t>
+      </w:r>
+    </w:p>
+    <w:p>
+      <w:pPr>
+        <w:rPr>
+          <w:lang w:val="en-US"/>
+        </w:rPr>
+      </w:pPr>
+      <w:r>
+        <w:rPr>
+          <w:lang w:val="en-US"/>
+        </w:rPr>
+        <w:t xml:space="preserve">- Added all the </w:t>
+      </w:r>
+      <w:proofErr w:type="spellStart"/>
+      <w:r>
+        <w:rPr>
+          <w:lang w:val="en-US"/>
+        </w:rPr>
+        <w:t>playerStats</w:t>
+      </w:r>
+      <w:proofErr w:type="spellEnd"/>
+      <w:r>
+        <w:rPr>
+          <w:lang w:val="en-US"/>
+        </w:rPr>
+        <w:t xml:space="preserve"> upgrades, which are now being referred to as exosuit upgrades.  A few upgrades need logic still.</w:t>
+      </w:r>
+    </w:p>
+    <w:p>
+      <w:pPr>
+        <w:rPr>
+          <w:lang w:val="en-US"/>
+        </w:rPr>
+      </w:pPr>
+      <w:r>
+        <w:rPr>
+          <w:lang w:val="en-US"/>
+        </w:rPr>
+        <w:t>- Added tooltips for all the new upgrades, fixed bug with tooltip disappearing when menu closed with tooltip open</w:t>
+      </w:r>
+    </w:p>
+    <w:p>
+      <w:pPr>
+        <w:rPr>
+          <w:lang w:val="en-US"/>
+        </w:rPr>
+      </w:pPr>
+      <w:r>
+        <w:rPr>
+          <w:lang w:val="en-US"/>
+        </w:rPr>
+        <w:t xml:space="preserve">- Had some issues with UI interactions but found out hidden canvases </w:t>
+      </w:r>
+      <w:r>
+        <w:rPr>
+          <w:lang w:val="en-US"/>
+        </w:rPr>
+        <w:t>were</w:t>
+      </w:r>
+      <w:r>
+        <w:rPr>
+          <w:lang w:val="en-US"/>
+        </w:rPr>
+        <w:t xml:space="preserve"> blocking buttons.  Had to code in some fixes and transitions.</w:t>
+      </w:r>
+    </w:p>
+    <w:p>
+      <w:pPr>
+        <w:rPr>
+          <w:lang w:val="en-US"/>
+        </w:rPr>
+      </w:pPr>
+      <w:r>
+        <w:rPr>
+          <w:lang w:val="en-US"/>
+        </w:rPr>
+        <w:t>Tomorrow:</w:t>
+      </w:r>
+    </w:p>
+    <w:p>
+      <w:pPr>
+        <w:rPr>
+          <w:lang w:val="en-US"/>
+        </w:rPr>
+      </w:pPr>
+      <w:r>
+        <w:rPr>
+          <w:lang w:val="en-US"/>
+        </w:rPr>
+        <w:t>Finish</w:t>
+      </w:r>
+      <w:r>
+        <w:rPr>
+          <w:lang w:val="en-US"/>
+        </w:rPr>
+        <w:t xml:space="preserve"> a</w:t>
+      </w:r>
+      <w:r>
+        <w:rPr>
+          <w:lang w:val="en-US"/>
+        </w:rPr>
+        <w:t xml:space="preserve"> few upgrade </w:t>
+      </w:r>
+      <w:proofErr w:type="gramStart"/>
+      <w:r>
+        <w:rPr>
+          <w:lang w:val="en-US"/>
+        </w:rPr>
+        <w:t>logics</w:t>
+      </w:r>
+      <w:proofErr w:type="gramEnd"/>
+    </w:p>
+    <w:p>
+      <w:pPr>
+        <w:rPr>
+          <w:lang w:val="en-US"/>
+        </w:rPr>
+      </w:pPr>
+      <w:r>
+        <w:rPr>
+          <w:lang w:val="en-US"/>
+        </w:rPr>
+        <w:t>Add multiple panels to upgrade menu, so player can buy ammo, grenades, and other upgrades.</w:t>
+      </w:r>
+    </w:p>
+    <w:p>
+      <w:pPr>
+        <w:rPr>
+          <w:lang w:val="en-US"/>
+        </w:rPr>
+      </w:pPr>
+      <w:r>
+        <w:rPr>
+          <w:lang w:val="en-US"/>
+        </w:rPr>
+        <w:t>Work on more upgrades.</w:t>
       </w:r>
     </w:p>
     <w:sectPr>
@@ -2082,6 +2817,126 @@
     </w:sectPr>
   </w:body>
 </w:document>
+</file>
+
+<file path=word/numbering.xml><?xml version="1.0" encoding="utf-8"?>
+<w:numbering xmlns:wpc="http://schemas.microsoft.com/office/word/2010/wordprocessingCanvas" xmlns:cx="http://schemas.microsoft.com/office/drawing/2014/chartex" xmlns:cx1="http://schemas.microsoft.com/office/drawing/2015/9/8/chartex" xmlns:cx2="http://schemas.microsoft.com/office/drawing/2015/10/21/chartex" xmlns:cx3="http://schemas.microsoft.com/office/drawing/2016/5/9/chartex" xmlns:cx4="http://schemas.microsoft.com/office/drawing/2016/5/10/chartex" xmlns:cx5="http://schemas.microsoft.com/office/drawing/2016/5/11/chartex" xmlns:cx6="http://schemas.microsoft.com/office/drawing/2016/5/12/chartex" xmlns:cx7="http://schemas.microsoft.com/office/drawing/2016/5/13/chartex" xmlns:cx8="http://schemas.microsoft.com/office/drawing/2016/5/14/chartex" xmlns:mc="http://schemas.openxmlformats.org/markup-compatibility/2006" xmlns:aink="http://schemas.microsoft.com/office/drawing/2016/ink" xmlns:am3d="http://schemas.microsoft.com/office/drawing/2017/model3d" xmlns:o="urn:schemas-microsoft-com:office:office" xmlns:oel="http://schemas.microsoft.com/office/2019/extlst" xmlns:r="http://schemas.openxmlformats.org/officeDocument/2006/relationships" xmlns:m="http://schemas.openxmlformats.org/officeDocument/2006/math" xmlns:v="urn:schemas-microsoft-com:vml" xmlns:wp14="http://schemas.microsoft.com/office/word/2010/wordprocessingDrawing" xmlns:wp="http://schemas.openxmlformats.org/drawingml/2006/wordprocessingDrawing" xmlns:w10="urn:schemas-microsoft-com:office:word" xmlns:w="http://schemas.openxmlformats.org/wordprocessingml/2006/main" xmlns:w14="http://schemas.microsoft.com/office/word/2010/wordml" xmlns:w15="http://schemas.microsoft.com/office/word/2012/wordml" xmlns:w16cex="http://schemas.microsoft.com/office/word/2018/wordml/cex" xmlns:w16cid="http://schemas.microsoft.com/office/word/2016/wordml/cid" xmlns:w16="http://schemas.microsoft.com/office/word/2018/wordml" xmlns:w16du="http://schemas.microsoft.com/office/word/2023/wordml/word16du" xmlns:w16sdtdh="http://schemas.microsoft.com/office/word/2020/wordml/sdtdatahash" xmlns:w16se="http://schemas.microsoft.com/office/word/2015/wordml/symex" xmlns:wpg="http://schemas.microsoft.com/office/word/2010/wordprocessingGroup" xmlns:wpi="http://schemas.microsoft.com/office/word/2010/wordprocessingInk" xmlns:wne="http://schemas.microsoft.com/office/word/2006/wordml" xmlns:wps="http://schemas.microsoft.com/office/word/2010/wordprocessingShape" mc:Ignorable="w14 w15 w16se w16cid w16 w16cex w16sdtdh w16du wp14">
+  <w:abstractNum w:abstractNumId="0" w15:restartNumberingAfterBreak="0">
+    <w:nsid w:val="5150218B"/>
+    <w:multiLevelType w:val="hybridMultilevel"/>
+    <w:tmpl w:val="A9D284B4"/>
+    <w:lvl w:ilvl="0" w:tplc="BD700972">
+      <w:numFmt w:val="bullet"/>
+      <w:lvlText w:val="-"/>
+      <w:lvlJc w:val="left"/>
+      <w:pPr>
+        <w:ind w:left="720" w:hanging="360"/>
+      </w:pPr>
+      <w:rPr>
+        <w:rFonts w:ascii="Aptos" w:eastAsiaTheme="minorHAnsi" w:hAnsi="Aptos" w:cstheme="minorBidi" w:hint="default"/>
+      </w:rPr>
+    </w:lvl>
+    <w:lvl w:ilvl="1" w:tplc="10090003" w:tentative="1">
+      <w:start w:val="1"/>
+      <w:numFmt w:val="bullet"/>
+      <w:lvlText w:val="o"/>
+      <w:lvlJc w:val="left"/>
+      <w:pPr>
+        <w:ind w:left="1440" w:hanging="360"/>
+      </w:pPr>
+      <w:rPr>
+        <w:rFonts w:ascii="Courier New" w:hAnsi="Courier New" w:cs="Courier New" w:hint="default"/>
+      </w:rPr>
+    </w:lvl>
+    <w:lvl w:ilvl="2" w:tplc="10090005" w:tentative="1">
+      <w:start w:val="1"/>
+      <w:numFmt w:val="bullet"/>
+      <w:lvlText w:val=""/>
+      <w:lvlJc w:val="left"/>
+      <w:pPr>
+        <w:ind w:left="2160" w:hanging="360"/>
+      </w:pPr>
+      <w:rPr>
+        <w:rFonts w:ascii="Wingdings" w:hAnsi="Wingdings" w:hint="default"/>
+      </w:rPr>
+    </w:lvl>
+    <w:lvl w:ilvl="3" w:tplc="10090001" w:tentative="1">
+      <w:start w:val="1"/>
+      <w:numFmt w:val="bullet"/>
+      <w:lvlText w:val=""/>
+      <w:lvlJc w:val="left"/>
+      <w:pPr>
+        <w:ind w:left="2880" w:hanging="360"/>
+      </w:pPr>
+      <w:rPr>
+        <w:rFonts w:ascii="Symbol" w:hAnsi="Symbol" w:hint="default"/>
+      </w:rPr>
+    </w:lvl>
+    <w:lvl w:ilvl="4" w:tplc="10090003" w:tentative="1">
+      <w:start w:val="1"/>
+      <w:numFmt w:val="bullet"/>
+      <w:lvlText w:val="o"/>
+      <w:lvlJc w:val="left"/>
+      <w:pPr>
+        <w:ind w:left="3600" w:hanging="360"/>
+      </w:pPr>
+      <w:rPr>
+        <w:rFonts w:ascii="Courier New" w:hAnsi="Courier New" w:cs="Courier New" w:hint="default"/>
+      </w:rPr>
+    </w:lvl>
+    <w:lvl w:ilvl="5" w:tplc="10090005" w:tentative="1">
+      <w:start w:val="1"/>
+      <w:numFmt w:val="bullet"/>
+      <w:lvlText w:val=""/>
+      <w:lvlJc w:val="left"/>
+      <w:pPr>
+        <w:ind w:left="4320" w:hanging="360"/>
+      </w:pPr>
+      <w:rPr>
+        <w:rFonts w:ascii="Wingdings" w:hAnsi="Wingdings" w:hint="default"/>
+      </w:rPr>
+    </w:lvl>
+    <w:lvl w:ilvl="6" w:tplc="10090001" w:tentative="1">
+      <w:start w:val="1"/>
+      <w:numFmt w:val="bullet"/>
+      <w:lvlText w:val=""/>
+      <w:lvlJc w:val="left"/>
+      <w:pPr>
+        <w:ind w:left="5040" w:hanging="360"/>
+      </w:pPr>
+      <w:rPr>
+        <w:rFonts w:ascii="Symbol" w:hAnsi="Symbol" w:hint="default"/>
+      </w:rPr>
+    </w:lvl>
+    <w:lvl w:ilvl="7" w:tplc="10090003" w:tentative="1">
+      <w:start w:val="1"/>
+      <w:numFmt w:val="bullet"/>
+      <w:lvlText w:val="o"/>
+      <w:lvlJc w:val="left"/>
+      <w:pPr>
+        <w:ind w:left="5760" w:hanging="360"/>
+      </w:pPr>
+      <w:rPr>
+        <w:rFonts w:ascii="Courier New" w:hAnsi="Courier New" w:cs="Courier New" w:hint="default"/>
+      </w:rPr>
+    </w:lvl>
+    <w:lvl w:ilvl="8" w:tplc="10090005" w:tentative="1">
+      <w:start w:val="1"/>
+      <w:numFmt w:val="bullet"/>
+      <w:lvlText w:val=""/>
+      <w:lvlJc w:val="left"/>
+      <w:pPr>
+        <w:ind w:left="6480" w:hanging="360"/>
+      </w:pPr>
+      <w:rPr>
+        <w:rFonts w:ascii="Wingdings" w:hAnsi="Wingdings" w:hint="default"/>
+      </w:rPr>
+    </w:lvl>
+  </w:abstractNum>
+  <w:num w:numId="1" w16cid:durableId="369577317">
+    <w:abstractNumId w:val="0"/>
+  </w:num>
+</w:numbering>
 </file>
 
 <file path=word/styles.xml><?xml version="1.0" encoding="utf-8"?>

</xml_diff>

<commit_message>
Welcome Panel, Settings Persistence, Features
- Some UI fixes
- Welcome panel added
- Fixed setting persistence bug
- Rendering order fixed for gunSights
</commit_message>
<xml_diff>
--- a/DevLog.docx
+++ b/DevLog.docx
@@ -106,89 +106,33 @@
         <w:rPr>
           <w:lang w:val="en-US"/>
         </w:rPr>
-        <w:t xml:space="preserve"> trying to figure out why my dictionary was unable to find keys that were created in it.  I couldn’t find anything online or through AI (I started using Muse today) but managed to see online that someone had the dictionary being cleared at the end of the </w:t>
-      </w:r>
-      <w:proofErr w:type="gramStart"/>
-      <w:r>
-        <w:rPr>
-          <w:lang w:val="en-US"/>
-        </w:rPr>
-        <w:t>update(</w:t>
-      </w:r>
-      <w:proofErr w:type="gramEnd"/>
-      <w:r>
-        <w:rPr>
-          <w:lang w:val="en-US"/>
-        </w:rPr>
-        <w:t xml:space="preserve">).  I then made the dictionary static and voila!  All is well so far.  </w:t>
-      </w:r>
-    </w:p>
-    <w:p>
-      <w:pPr>
-        <w:rPr>
-          <w:lang w:val="en-US"/>
-        </w:rPr>
-      </w:pPr>
-      <w:r>
-        <w:rPr>
-          <w:lang w:val="en-US"/>
-        </w:rPr>
-        <w:t xml:space="preserve">From this “bug” I learned it is important for me to learn how to debug better.  I should use more </w:t>
-      </w:r>
-      <w:proofErr w:type="spellStart"/>
-      <w:r>
-        <w:rPr>
-          <w:lang w:val="en-US"/>
-        </w:rPr>
-        <w:t>Debug.Log</w:t>
-      </w:r>
-      <w:proofErr w:type="spellEnd"/>
-      <w:r>
-        <w:rPr>
-          <w:lang w:val="en-US"/>
-        </w:rPr>
-        <w:t xml:space="preserve">() to see what’s happening and should </w:t>
-      </w:r>
-      <w:proofErr w:type="gramStart"/>
-      <w:r>
-        <w:rPr>
-          <w:lang w:val="en-US"/>
-        </w:rPr>
-        <w:t>definitely look</w:t>
-      </w:r>
-      <w:proofErr w:type="gramEnd"/>
-      <w:r>
-        <w:rPr>
-          <w:lang w:val="en-US"/>
-        </w:rPr>
-        <w:t xml:space="preserve"> into the debug tools available in Unity.</w:t>
-      </w:r>
-    </w:p>
-    <w:p>
-      <w:pPr>
-        <w:rPr>
-          <w:lang w:val="en-US"/>
-        </w:rPr>
-      </w:pPr>
-      <w:r>
-        <w:rPr>
-          <w:lang w:val="en-US"/>
-        </w:rPr>
-        <w:t xml:space="preserve">I also learned that with a </w:t>
-      </w:r>
-      <w:proofErr w:type="gramStart"/>
-      <w:r>
-        <w:rPr>
-          <w:lang w:val="en-US"/>
-        </w:rPr>
-        <w:t>struct</w:t>
-      </w:r>
-      <w:proofErr w:type="gramEnd"/>
-      <w:r>
-        <w:rPr>
-          <w:lang w:val="en-US"/>
-        </w:rPr>
-        <w:t>, you cannot go in and edit a single value, so you must create a copy of the entire struct with the desired modification and replace the entire struct.  So</w:t>
+        <w:t xml:space="preserve"> trying to figure out why my dictionary was unable to find keys that were created in it.  I couldn’t find anything online or through AI (I started using Muse today) but managed to see online that someone had the dictionary being cleared at the end of the update().  I then made the dictionary static and voila!  All is well so far.  </w:t>
+      </w:r>
+    </w:p>
+    <w:p>
+      <w:pPr>
+        <w:rPr>
+          <w:lang w:val="en-US"/>
+        </w:rPr>
+      </w:pPr>
+      <w:r>
+        <w:rPr>
+          <w:lang w:val="en-US"/>
+        </w:rPr>
+        <w:t>From this “bug” I learned it is important for me to learn how to debug better.  I should use more Debug.Log() to see what’s happening and should definitely look into the debug tools available in Unity.</w:t>
+      </w:r>
+    </w:p>
+    <w:p>
+      <w:pPr>
+        <w:rPr>
+          <w:lang w:val="en-US"/>
+        </w:rPr>
+      </w:pPr>
+      <w:r>
+        <w:rPr>
+          <w:lang w:val="en-US"/>
+        </w:rPr>
+        <w:t>I also learned that with a struct, you cannot go in and edit a single value, so you must create a copy of the entire struct with the desired modification and replace the entire struct.  So</w:t>
       </w:r>
       <w:r>
         <w:rPr>
@@ -200,21 +144,7 @@
         <w:rPr>
           <w:lang w:val="en-US"/>
         </w:rPr>
-        <w:t xml:space="preserve"> for my </w:t>
-      </w:r>
-      <w:proofErr w:type="spellStart"/>
-      <w:r>
-        <w:rPr>
-          <w:lang w:val="en-US"/>
-        </w:rPr>
-        <w:t>TileStats</w:t>
-      </w:r>
-      <w:proofErr w:type="spellEnd"/>
-      <w:r>
-        <w:rPr>
-          <w:lang w:val="en-US"/>
-        </w:rPr>
-        <w:t>, it is now a Class, not a Struct.</w:t>
+        <w:t xml:space="preserve"> for my TileStats, it is now a Class, not a Struct.</w:t>
       </w:r>
     </w:p>
     <w:p>
@@ -233,21 +163,7 @@
         <w:rPr>
           <w:lang w:val="en-US"/>
         </w:rPr>
-        <w:t xml:space="preserve"> excited that I will be able to efficiently manage my structure tiles!  I look forward to adding to the </w:t>
-      </w:r>
-      <w:proofErr w:type="spellStart"/>
-      <w:r>
-        <w:rPr>
-          <w:lang w:val="en-US"/>
-        </w:rPr>
-        <w:t>BuildingSystem</w:t>
-      </w:r>
-      <w:proofErr w:type="spellEnd"/>
-      <w:r>
-        <w:rPr>
-          <w:lang w:val="en-US"/>
-        </w:rPr>
-        <w:t xml:space="preserve"> and making an interactive base!</w:t>
+        <w:t xml:space="preserve"> excited that I will be able to efficiently manage my structure tiles!  I look forward to adding to the BuildingSystem and making an interactive base!</w:t>
       </w:r>
     </w:p>
     <w:p>
@@ -280,7 +196,19 @@
         <w:rPr>
           <w:lang w:val="en-US"/>
         </w:rPr>
-        <w:t xml:space="preserve">Up to today I’ve been learning and tinkering lots.  I’m using AI probably too much and can easily get lost in adjusting fine details such as my particle systems and effects!!  I feel I could improve my learning technique and would possibly benefit from pushing harder into “new territory”.  That said, I also feel I need to understand certain </w:t>
+        <w:t>Up to today I’ve been learning and tinkering lots</w:t>
+      </w:r>
+      <w:r>
+        <w:rPr>
+          <w:lang w:val="en-US"/>
+        </w:rPr>
+        <w:t xml:space="preserve"> for about a month</w:t>
+      </w:r>
+      <w:r>
+        <w:rPr>
+          <w:lang w:val="en-US"/>
+        </w:rPr>
+        <w:t xml:space="preserve">.  I’m using AI probably too much and can easily get lost in adjusting fine details such as my particle systems and effects!!  I feel I could improve my learning technique and would possibly benefit from pushing harder into “new territory”.  That said, I also feel I need to understand certain </w:t>
       </w:r>
       <w:r>
         <w:rPr>
@@ -292,21 +220,7 @@
         <w:rPr>
           <w:lang w:val="en-US"/>
         </w:rPr>
-        <w:t xml:space="preserve">more!  As well as C#, and </w:t>
-      </w:r>
-      <w:proofErr w:type="gramStart"/>
-      <w:r>
-        <w:rPr>
-          <w:lang w:val="en-US"/>
-        </w:rPr>
-        <w:t>definitely OOP</w:t>
-      </w:r>
-      <w:proofErr w:type="gramEnd"/>
-      <w:r>
-        <w:rPr>
-          <w:lang w:val="en-US"/>
-        </w:rPr>
-        <w:t xml:space="preserve">.  I haven’t created any Class hierarchies yet on my own, and that could probably help with many situations. </w:t>
+        <w:t xml:space="preserve">more!  As well as C#, and definitely OOP.  I haven’t created any Class hierarchies yet on my own, and that could probably help with many situations. </w:t>
       </w:r>
     </w:p>
     <w:p>
@@ -345,63 +259,7 @@
         <w:rPr>
           <w:lang w:val="en-US"/>
         </w:rPr>
-        <w:t xml:space="preserve">Particle system, physics2D system, </w:t>
-      </w:r>
-      <w:proofErr w:type="spellStart"/>
-      <w:r>
-        <w:rPr>
-          <w:lang w:val="en-US"/>
-        </w:rPr>
-        <w:t>Rigidbodies</w:t>
-      </w:r>
-      <w:proofErr w:type="spellEnd"/>
-      <w:r>
-        <w:rPr>
-          <w:lang w:val="en-US"/>
-        </w:rPr>
-        <w:t xml:space="preserve"> and colliders, lighting, wind, </w:t>
-      </w:r>
-      <w:proofErr w:type="spellStart"/>
-      <w:r>
-        <w:rPr>
-          <w:lang w:val="en-US"/>
-        </w:rPr>
-        <w:t>tilemaps</w:t>
-      </w:r>
-      <w:proofErr w:type="spellEnd"/>
-      <w:r>
-        <w:rPr>
-          <w:lang w:val="en-US"/>
-        </w:rPr>
-        <w:t xml:space="preserve">, </w:t>
-      </w:r>
-      <w:proofErr w:type="spellStart"/>
-      <w:r>
-        <w:rPr>
-          <w:lang w:val="en-US"/>
-        </w:rPr>
-        <w:t>ScriptableObjects</w:t>
-      </w:r>
-      <w:proofErr w:type="spellEnd"/>
-      <w:r>
-        <w:rPr>
-          <w:lang w:val="en-US"/>
-        </w:rPr>
-        <w:t xml:space="preserve">, Events systems, Post-processing, Layers, Layer collision matrix, Materials, Shaders (what the heck are they?), Prefabs, Input systems, UI elements and </w:t>
-      </w:r>
-      <w:proofErr w:type="gramStart"/>
-      <w:r>
-        <w:rPr>
-          <w:lang w:val="en-US"/>
-        </w:rPr>
-        <w:t>systems,  Coroutines</w:t>
-      </w:r>
-      <w:proofErr w:type="gramEnd"/>
-      <w:r>
-        <w:rPr>
-          <w:lang w:val="en-US"/>
-        </w:rPr>
-        <w:t>, Singletons, static and public variables, animations, audio, and a ton about referencing.  Plus, I also learned about the things I forgot I learned about at this moment, lol.</w:t>
+        <w:t>Particle system, physics2D system, Rigidbodies and colliders, lighting, wind, tilemaps, ScriptableObjects, Events systems, Post-processing, Layers, Layer collision matrix, Materials, Shaders (what the heck are they?), Prefabs, Input systems, UI elements and systems,  Coroutines, Singletons, static and public variables, animations, audio, and a ton about referencing.  Plus, I also learned about the things I forgot I learned about at this moment, lol.</w:t>
       </w:r>
     </w:p>
     <w:p>
@@ -486,21 +344,7 @@
         <w:rPr>
           <w:lang w:val="en-US"/>
         </w:rPr>
-        <w:t xml:space="preserve">Paul and I came </w:t>
-      </w:r>
-      <w:proofErr w:type="gramStart"/>
-      <w:r>
-        <w:rPr>
-          <w:lang w:val="en-US"/>
-        </w:rPr>
-        <w:t>around</w:t>
-      </w:r>
-      <w:proofErr w:type="gramEnd"/>
-      <w:r>
-        <w:rPr>
-          <w:lang w:val="en-US"/>
-        </w:rPr>
-        <w:t xml:space="preserve"> with an idea.  The game setting:</w:t>
+        <w:t>Paul and I came around with an idea.  The game setting:</w:t>
       </w:r>
     </w:p>
     <w:p>
@@ -637,35 +481,7 @@
         <w:rPr>
           <w:lang w:val="en-US"/>
         </w:rPr>
-        <w:t xml:space="preserve">working at all) after a couple? </w:t>
-      </w:r>
-      <w:proofErr w:type="gramStart"/>
-      <w:r>
-        <w:rPr>
-          <w:lang w:val="en-US"/>
-        </w:rPr>
-        <w:t>Few</w:t>
-      </w:r>
-      <w:proofErr w:type="gramEnd"/>
-      <w:r>
-        <w:rPr>
-          <w:lang w:val="en-US"/>
-        </w:rPr>
-        <w:t>-</w:t>
-      </w:r>
-      <w:proofErr w:type="spellStart"/>
-      <w:r>
-        <w:rPr>
-          <w:lang w:val="en-US"/>
-        </w:rPr>
-        <w:t>ish</w:t>
-      </w:r>
-      <w:proofErr w:type="spellEnd"/>
-      <w:r>
-        <w:rPr>
-          <w:lang w:val="en-US"/>
-        </w:rPr>
-        <w:t xml:space="preserve"> days of work. </w:t>
+        <w:t xml:space="preserve">working at all) after a couple? Few-ish days of work. </w:t>
       </w:r>
     </w:p>
     <w:p>
@@ -690,62 +506,20 @@
         <w:rPr>
           <w:lang w:val="en-US"/>
         </w:rPr>
-        <w:t xml:space="preserve">he </w:t>
-      </w:r>
-      <w:proofErr w:type="spellStart"/>
-      <w:r>
-        <w:rPr>
-          <w:lang w:val="en-US"/>
-        </w:rPr>
-        <w:t>tilemap</w:t>
-      </w:r>
-      <w:proofErr w:type="spellEnd"/>
-      <w:r>
-        <w:rPr>
-          <w:lang w:val="en-US"/>
-        </w:rPr>
-        <w:t xml:space="preserve"> to store health and other data about each tile in a dictionary.  Then I used another dictionary which is referenced by both a list and a matching </w:t>
-      </w:r>
-      <w:proofErr w:type="spellStart"/>
-      <w:r>
-        <w:rPr>
-          <w:lang w:val="en-US"/>
-        </w:rPr>
-        <w:t>enum</w:t>
-      </w:r>
-      <w:proofErr w:type="spellEnd"/>
-      <w:r>
-        <w:rPr>
-          <w:lang w:val="en-US"/>
-        </w:rPr>
-        <w:t xml:space="preserve"> to implement the building system, where dictionary stores whether the player has the tile unlocked, and potentially other data.  This structure makes the code easily readable and adjustable.</w:t>
-      </w:r>
-    </w:p>
-    <w:p>
-      <w:pPr>
-        <w:rPr>
-          <w:lang w:val="en-US"/>
-        </w:rPr>
-      </w:pPr>
-      <w:r>
-        <w:rPr>
-          <w:lang w:val="en-US"/>
-        </w:rPr>
-        <w:t xml:space="preserve">I also made basic skeleton of a GUI for the building panel, used the dictionary to update the appearance and ability to interact with structures on the building list.  It should be </w:t>
-      </w:r>
-      <w:proofErr w:type="gramStart"/>
-      <w:r>
-        <w:rPr>
-          <w:lang w:val="en-US"/>
-        </w:rPr>
-        <w:t>fairly easy</w:t>
-      </w:r>
-      <w:proofErr w:type="gramEnd"/>
-      <w:r>
-        <w:rPr>
-          <w:lang w:val="en-US"/>
-        </w:rPr>
-        <w:t xml:space="preserve"> to add </w:t>
+        <w:t>he tilemap to store health and other data about each tile in a dictionary.  Then I used another dictionary which is referenced by both a list and a matching enum to implement the building system, where dictionary stores whether the player has the tile unlocked, and potentially other data.  This structure makes the code easily readable and adjustable.</w:t>
+      </w:r>
+    </w:p>
+    <w:p>
+      <w:pPr>
+        <w:rPr>
+          <w:lang w:val="en-US"/>
+        </w:rPr>
+      </w:pPr>
+      <w:r>
+        <w:rPr>
+          <w:lang w:val="en-US"/>
+        </w:rPr>
+        <w:t xml:space="preserve">I also made basic skeleton of a GUI for the building panel, used the dictionary to update the appearance and ability to interact with structures on the building list.  It should be fairly easy to add </w:t>
       </w:r>
       <w:r>
         <w:rPr>
@@ -757,104 +531,20 @@
         <w:rPr>
           <w:lang w:val="en-US"/>
         </w:rPr>
-        <w:t xml:space="preserve">structures to this system, with some tweaks and new scripts for unique </w:t>
-      </w:r>
-      <w:proofErr w:type="gramStart"/>
-      <w:r>
-        <w:rPr>
-          <w:lang w:val="en-US"/>
-        </w:rPr>
-        <w:t>tiles</w:t>
-      </w:r>
-      <w:proofErr w:type="gramEnd"/>
-      <w:r>
-        <w:rPr>
-          <w:lang w:val="en-US"/>
-        </w:rPr>
-        <w:t xml:space="preserve"> and such.  Cool stuff! </w:t>
-      </w:r>
-    </w:p>
-    <w:p>
-      <w:pPr>
-        <w:rPr>
-          <w:lang w:val="en-US"/>
-        </w:rPr>
-      </w:pPr>
-      <w:r>
-        <w:rPr>
-          <w:lang w:val="en-US"/>
-        </w:rPr>
-        <w:t xml:space="preserve">I also experimented with </w:t>
-      </w:r>
-      <w:proofErr w:type="gramStart"/>
-      <w:r>
-        <w:rPr>
-          <w:lang w:val="en-US"/>
-        </w:rPr>
-        <w:t>a bullet</w:t>
-      </w:r>
-      <w:proofErr w:type="gramEnd"/>
-      <w:r>
-        <w:rPr>
-          <w:lang w:val="en-US"/>
-        </w:rPr>
-        <w:t xml:space="preserve"> hole effect using the particle system.  It worked quite well, especially since </w:t>
-      </w:r>
-      <w:proofErr w:type="spellStart"/>
-      <w:r>
-        <w:rPr>
-          <w:lang w:val="en-US"/>
-        </w:rPr>
-        <w:t>ive</w:t>
-      </w:r>
-      <w:proofErr w:type="spellEnd"/>
-      <w:r>
-        <w:rPr>
-          <w:lang w:val="en-US"/>
-        </w:rPr>
-        <w:t xml:space="preserve"> forced the </w:t>
-      </w:r>
-      <w:proofErr w:type="spellStart"/>
-      <w:r>
-        <w:rPr>
-          <w:lang w:val="en-US"/>
-        </w:rPr>
-        <w:t>raycast</w:t>
-      </w:r>
-      <w:proofErr w:type="spellEnd"/>
-      <w:r>
-        <w:rPr>
-          <w:lang w:val="en-US"/>
-        </w:rPr>
-        <w:t xml:space="preserve"> collision point </w:t>
-      </w:r>
-      <w:proofErr w:type="spellStart"/>
-      <w:r>
-        <w:rPr>
-          <w:lang w:val="en-US"/>
-        </w:rPr>
-        <w:t>furthing</w:t>
-      </w:r>
-      <w:proofErr w:type="spellEnd"/>
-      <w:r>
-        <w:rPr>
-          <w:lang w:val="en-US"/>
-        </w:rPr>
-        <w:t xml:space="preserve"> into the objects it collides with.  One issue is the holes appear to not be on the surface when close to the corners.  Therefore, I would need to use a sprite mask, </w:t>
-      </w:r>
-      <w:proofErr w:type="gramStart"/>
-      <w:r>
-        <w:rPr>
-          <w:lang w:val="en-US"/>
-        </w:rPr>
-        <w:t>and also</w:t>
-      </w:r>
-      <w:proofErr w:type="gramEnd"/>
-      <w:r>
-        <w:rPr>
-          <w:lang w:val="en-US"/>
-        </w:rPr>
-        <w:t xml:space="preserve"> handle the elimination of the particles when the structure they have struck is destroyed.</w:t>
+        <w:t xml:space="preserve">structures to this system, with some tweaks and new scripts for unique tiles and such.  Cool stuff! </w:t>
+      </w:r>
+    </w:p>
+    <w:p>
+      <w:pPr>
+        <w:rPr>
+          <w:lang w:val="en-US"/>
+        </w:rPr>
+      </w:pPr>
+      <w:r>
+        <w:rPr>
+          <w:lang w:val="en-US"/>
+        </w:rPr>
+        <w:t>I also experimented with a bullet hole effect using the particle system.  It worked quite well, especially since ive forced the raycast collision point furthing into the objects it collides with.  One issue is the holes appear to not be on the surface when close to the corners.  Therefore, I would need to use a sprite mask, and also handle the elimination of the particles when the structure they have struck is destroyed.</w:t>
       </w:r>
     </w:p>
     <w:p>
@@ -1011,21 +701,7 @@
         <w:rPr>
           <w:lang w:val="en-US"/>
         </w:rPr>
-        <w:t xml:space="preserve"> quickly gone from a basic little test project to something that will likely be </w:t>
-      </w:r>
-      <w:proofErr w:type="gramStart"/>
-      <w:r>
-        <w:rPr>
-          <w:lang w:val="en-US"/>
-        </w:rPr>
-        <w:t>fairly playable</w:t>
-      </w:r>
-      <w:proofErr w:type="gramEnd"/>
-      <w:r>
-        <w:rPr>
-          <w:lang w:val="en-US"/>
-        </w:rPr>
-        <w:t xml:space="preserve"> and possibly </w:t>
+        <w:t xml:space="preserve"> quickly gone from a basic little test project to something that will likely be fairly playable and possibly </w:t>
       </w:r>
       <w:r>
         <w:rPr>
@@ -1050,21 +726,7 @@
         <w:rPr>
           <w:lang w:val="en-US"/>
         </w:rPr>
-        <w:t xml:space="preserve">It was a struggle getting the animated character to replace my original simple one.  After ironing that out I added more animations, which caused me to have to do some of the same work twice due to my lack of forethought and experience.  Perfect.  Learning more every day.  The character can now smoothly (and so </w:t>
-      </w:r>
-      <w:proofErr w:type="gramStart"/>
-      <w:r>
-        <w:rPr>
-          <w:lang w:val="en-US"/>
-        </w:rPr>
-        <w:t>far</w:t>
-      </w:r>
-      <w:proofErr w:type="gramEnd"/>
-      <w:r>
-        <w:rPr>
-          <w:lang w:val="en-US"/>
-        </w:rPr>
-        <w:t xml:space="preserve"> bug </w:t>
+        <w:t xml:space="preserve">It was a struggle getting the animated character to replace my original simple one.  After ironing that out I added more animations, which caused me to have to do some of the same work twice due to my lack of forethought and experience.  Perfect.  Learning more every day.  The character can now smoothly (and so far bug </w:t>
       </w:r>
       <w:r>
         <w:rPr>
@@ -1121,14 +783,62 @@
         </w:rPr>
         <w:t xml:space="preserve">I learned about some UI components while making a scrollable window for the build menu.  I ended up getting the result I wanted with </w:t>
       </w:r>
-      <w:proofErr w:type="gramStart"/>
-      <w:r>
-        <w:rPr>
-          <w:lang w:val="en-US"/>
-        </w:rPr>
-        <w:t>code</w:t>
-      </w:r>
-      <w:proofErr w:type="gramEnd"/>
+      <w:r>
+        <w:rPr>
+          <w:lang w:val="en-US"/>
+        </w:rPr>
+        <w:t xml:space="preserve">code </w:t>
+      </w:r>
+      <w:r>
+        <w:rPr>
+          <w:lang w:val="en-US"/>
+        </w:rPr>
+        <w:t xml:space="preserve">to lock the selected item to a position.  I also changed up the EventSystem so that the build menu can be controlled with the mouse wheel, as well as the mouse. </w:t>
+      </w:r>
+    </w:p>
+    <w:p>
+      <w:pPr>
+        <w:rPr>
+          <w:lang w:val="en-US"/>
+        </w:rPr>
+      </w:pPr>
+      <w:r>
+        <w:rPr>
+          <w:lang w:val="en-US"/>
+        </w:rPr>
+        <w:t xml:space="preserve">I added a feature that highlights every cell in a structure’s </w:t>
+      </w:r>
+      <w:r>
+        <w:rPr>
+          <w:lang w:val="en-US"/>
+        </w:rPr>
+        <w:t>shape and</w:t>
+      </w:r>
+      <w:r>
+        <w:rPr>
+          <w:lang w:val="en-US"/>
+        </w:rPr>
+        <w:t xml:space="preserve"> adjusts the highlight for if the cell is clear for building.  So that is working quite nicely as well.</w:t>
+      </w:r>
+    </w:p>
+    <w:p>
+      <w:pPr>
+        <w:rPr>
+          <w:lang w:val="en-US"/>
+        </w:rPr>
+      </w:pPr>
+      <w:r>
+        <w:rPr>
+          <w:lang w:val="en-US"/>
+        </w:rPr>
+        <w:t xml:space="preserve">I mentioned I created the death </w:t>
+      </w:r>
+      <w:r>
+        <w:rPr>
+          <w:lang w:val="en-US"/>
+        </w:rPr>
+        <w:t xml:space="preserve">animation. </w:t>
+      </w:r>
       <w:r>
         <w:rPr>
           <w:lang w:val="en-US"/>
@@ -1139,121 +849,14 @@
         <w:rPr>
           <w:lang w:val="en-US"/>
         </w:rPr>
-        <w:t xml:space="preserve">to lock the selected item to a position.  I also changed up the </w:t>
-      </w:r>
-      <w:proofErr w:type="spellStart"/>
-      <w:r>
-        <w:rPr>
-          <w:lang w:val="en-US"/>
-        </w:rPr>
-        <w:t>EventSystem</w:t>
-      </w:r>
-      <w:proofErr w:type="spellEnd"/>
-      <w:r>
-        <w:rPr>
-          <w:lang w:val="en-US"/>
-        </w:rPr>
-        <w:t xml:space="preserve"> so that the build menu can be controlled with the mouse wheel, as well as the mouse. </w:t>
-      </w:r>
-    </w:p>
-    <w:p>
-      <w:pPr>
-        <w:rPr>
-          <w:lang w:val="en-US"/>
-        </w:rPr>
-      </w:pPr>
-      <w:r>
-        <w:rPr>
-          <w:lang w:val="en-US"/>
-        </w:rPr>
-        <w:t xml:space="preserve">I added a feature that highlights every cell in a structure’s </w:t>
-      </w:r>
-      <w:r>
-        <w:rPr>
-          <w:lang w:val="en-US"/>
-        </w:rPr>
-        <w:t>shape and</w:t>
-      </w:r>
-      <w:r>
-        <w:rPr>
-          <w:lang w:val="en-US"/>
-        </w:rPr>
-        <w:t xml:space="preserve"> adjusts the highlight for if the cell is clear for building.  So that is working quite nicely as well.</w:t>
-      </w:r>
-    </w:p>
-    <w:p>
-      <w:pPr>
-        <w:rPr>
-          <w:lang w:val="en-US"/>
-        </w:rPr>
-      </w:pPr>
-      <w:r>
-        <w:rPr>
-          <w:lang w:val="en-US"/>
-        </w:rPr>
-        <w:t xml:space="preserve">I mentioned I created the death </w:t>
-      </w:r>
-      <w:r>
-        <w:rPr>
-          <w:lang w:val="en-US"/>
-        </w:rPr>
-        <w:t xml:space="preserve">animation. </w:t>
-      </w:r>
-      <w:r>
-        <w:rPr>
-          <w:lang w:val="en-US"/>
-        </w:rPr>
-        <w:t xml:space="preserve"> </w:t>
-      </w:r>
-      <w:proofErr w:type="gramStart"/>
-      <w:r>
-        <w:rPr>
-          <w:lang w:val="en-US"/>
-        </w:rPr>
         <w:t>W</w:t>
       </w:r>
       <w:r>
         <w:rPr>
           <w:lang w:val="en-US"/>
         </w:rPr>
-        <w:t>ell</w:t>
-      </w:r>
-      <w:proofErr w:type="gramEnd"/>
-      <w:r>
-        <w:rPr>
-          <w:lang w:val="en-US"/>
-        </w:rPr>
-        <w:t xml:space="preserve"> the next step was to build the UI for death and the main menu of the starting screen.  I got those done and working, and even added a simple but neat animation to the UI elements of the main menu.  I added a script I wrote which takes up to 2 </w:t>
-      </w:r>
-      <w:proofErr w:type="spellStart"/>
-      <w:r>
-        <w:rPr>
-          <w:lang w:val="en-US"/>
-        </w:rPr>
-        <w:t>canvasGroups</w:t>
-      </w:r>
-      <w:proofErr w:type="spellEnd"/>
-      <w:r>
-        <w:rPr>
-          <w:lang w:val="en-US"/>
-        </w:rPr>
-        <w:t xml:space="preserve"> and a list of </w:t>
-      </w:r>
-      <w:proofErr w:type="spellStart"/>
-      <w:r>
-        <w:rPr>
-          <w:lang w:val="en-US"/>
-        </w:rPr>
-        <w:t>CanvasGroups</w:t>
-      </w:r>
-      <w:proofErr w:type="spellEnd"/>
-      <w:r>
-        <w:rPr>
-          <w:lang w:val="en-US"/>
-        </w:rPr>
-        <w:t xml:space="preserve">, and fades them in in sequence, with adjustable parameters of course.  </w:t>
-      </w:r>
-      <w:proofErr w:type="gramStart"/>
+        <w:t xml:space="preserve">ell the next step was to build the UI for death and the main menu of the starting screen.  I got those done and working, and even added a simple but neat animation to the UI elements of the main menu.  I added a script I wrote which takes up to 2 canvasGroups and a list of CanvasGroups, and fades them in in sequence, with adjustable parameters of course.  </w:t>
+      </w:r>
       <w:r>
         <w:rPr>
           <w:lang w:val="en-US"/>
@@ -1264,14 +867,7 @@
         <w:rPr>
           <w:lang w:val="en-US"/>
         </w:rPr>
-        <w:t xml:space="preserve"> creating</w:t>
-      </w:r>
-      <w:proofErr w:type="gramEnd"/>
-      <w:r>
-        <w:rPr>
-          <w:lang w:val="en-US"/>
-        </w:rPr>
-        <w:t xml:space="preserve"> a nice and satisfying effect</w:t>
+        <w:t xml:space="preserve"> creating a nice and satisfying effect</w:t>
       </w:r>
       <w:r>
         <w:rPr>
@@ -1335,35 +931,7 @@
         <w:rPr>
           <w:lang w:val="en-US"/>
         </w:rPr>
-        <w:t xml:space="preserve">I’ve gotten the UI to animate and react nicely without any bugs.  I’ve been touching up the building system since I expanded it to include different sized structures on the </w:t>
-      </w:r>
-      <w:proofErr w:type="spellStart"/>
-      <w:r>
-        <w:rPr>
-          <w:lang w:val="en-US"/>
-        </w:rPr>
-        <w:t>tilemap</w:t>
-      </w:r>
-      <w:proofErr w:type="spellEnd"/>
-      <w:r>
-        <w:rPr>
-          <w:lang w:val="en-US"/>
-        </w:rPr>
-        <w:t xml:space="preserve">.  It is now working bug free.  The next goal is to implement pathfinding and the wave system for enemies.  Along with that I will be adding the Quantum Cube (base core) and </w:t>
-      </w:r>
-      <w:proofErr w:type="gramStart"/>
-      <w:r>
-        <w:rPr>
-          <w:lang w:val="en-US"/>
-        </w:rPr>
-        <w:t>ability</w:t>
-      </w:r>
-      <w:proofErr w:type="gramEnd"/>
-      <w:r>
-        <w:rPr>
-          <w:lang w:val="en-US"/>
-        </w:rPr>
-        <w:t xml:space="preserve"> to upgrade and buy things.  This is very exciting as the game is nearing a decently playable state!  Off to work.</w:t>
+        <w:t>I’ve gotten the UI to animate and react nicely without any bugs.  I’ve been touching up the building system since I expanded it to include different sized structures on the tilemap.  It is now working bug free.  The next goal is to implement pathfinding and the wave system for enemies.  Along with that I will be adding the Quantum Cube (base core) and ability to upgrade and buy things.  This is very exciting as the game is nearing a decently playable state!  Off to work.</w:t>
       </w:r>
     </w:p>
     <w:p>
@@ -1454,21 +1022,7 @@
         <w:rPr>
           <w:lang w:val="en-US"/>
         </w:rPr>
-        <w:t xml:space="preserve">ood progress testing state </w:t>
-      </w:r>
-      <w:proofErr w:type="gramStart"/>
-      <w:r>
-        <w:rPr>
-          <w:lang w:val="en-US"/>
-        </w:rPr>
-        <w:t>machines out</w:t>
-      </w:r>
-      <w:proofErr w:type="gramEnd"/>
-      <w:r>
-        <w:rPr>
-          <w:lang w:val="en-US"/>
-        </w:rPr>
-        <w:t xml:space="preserve"> for the first time. I discovered a nifty trick for using scriptable objects to customize the behavior of a state machine </w:t>
+        <w:t xml:space="preserve">ood progress testing state machines out for the first time. I discovered a nifty trick for using scriptable objects to customize the behavior of a state machine </w:t>
       </w:r>
       <w:r>
         <w:rPr>
@@ -1541,35 +1095,7 @@
         <w:rPr>
           <w:lang w:val="en-US"/>
         </w:rPr>
-        <w:t xml:space="preserve"> </w:t>
-      </w:r>
-      <w:proofErr w:type="gramStart"/>
-      <w:r>
-        <w:rPr>
-          <w:lang w:val="en-US"/>
-        </w:rPr>
-        <w:t>really neat</w:t>
-      </w:r>
-      <w:proofErr w:type="gramEnd"/>
-      <w:r>
-        <w:rPr>
-          <w:lang w:val="en-US"/>
-        </w:rPr>
-        <w:t xml:space="preserve"> to be working in a class hierarchy as this is something I’ve been wanting to learn more about and practice.  I guess it’s a win-win! (or </w:t>
-      </w:r>
-      <w:proofErr w:type="spellStart"/>
-      <w:r>
-        <w:rPr>
-          <w:lang w:val="en-US"/>
-        </w:rPr>
-        <w:t>win+win</w:t>
-      </w:r>
-      <w:proofErr w:type="spellEnd"/>
-      <w:r>
-        <w:rPr>
-          <w:lang w:val="en-US"/>
-        </w:rPr>
-        <w:t xml:space="preserve">?) </w:t>
+        <w:t xml:space="preserve"> really neat to be working in a class hierarchy as this is something I’ve been wanting to learn more about and practice.  I guess it’s a win-win! (or win+win?) </w:t>
       </w:r>
       <w:r>
         <w:rPr>
@@ -1648,7 +1174,6 @@
         </w:rPr>
         <w:t xml:space="preserve">I also added a </w:t>
       </w:r>
-      <w:proofErr w:type="spellStart"/>
       <w:r>
         <w:rPr>
           <w:lang w:val="en-US"/>
@@ -1671,28 +1196,7 @@
         <w:rPr>
           <w:lang w:val="en-US"/>
         </w:rPr>
-        <w:t>ounter</w:t>
-      </w:r>
-      <w:proofErr w:type="spellEnd"/>
-      <w:r>
-        <w:rPr>
-          <w:lang w:val="en-US"/>
-        </w:rPr>
-        <w:t xml:space="preserve"> and got most of the counts done on different actions in the game.  I just </w:t>
-      </w:r>
-      <w:proofErr w:type="gramStart"/>
-      <w:r>
-        <w:rPr>
-          <w:lang w:val="en-US"/>
-        </w:rPr>
-        <w:t>have to</w:t>
-      </w:r>
-      <w:proofErr w:type="gramEnd"/>
-      <w:r>
-        <w:rPr>
-          <w:lang w:val="en-US"/>
-        </w:rPr>
-        <w:t xml:space="preserve"> get it organized to the right format for going into my UI, which I will figure out tomorrow.</w:t>
+        <w:t>ounter and got most of the counts done on different actions in the game.  I just have to get it organized to the right format for going into my UI, which I will figure out tomorrow.</w:t>
       </w:r>
     </w:p>
     <w:p>
@@ -1718,21 +1222,7 @@
         <w:rPr>
           <w:lang w:val="en-US"/>
         </w:rPr>
-        <w:t xml:space="preserve">After I get stats put in at </w:t>
-      </w:r>
-      <w:proofErr w:type="gramStart"/>
-      <w:r>
-        <w:rPr>
-          <w:lang w:val="en-US"/>
-        </w:rPr>
-        <w:t>death</w:t>
-      </w:r>
-      <w:proofErr w:type="gramEnd"/>
-      <w:r>
-        <w:rPr>
-          <w:lang w:val="en-US"/>
-        </w:rPr>
-        <w:t xml:space="preserve"> I can see shop and upgrade panel getting built!  Or maybe turrets first? Hmm.</w:t>
+        <w:t>After I get stats put in at death I can see shop and upgrade panel getting built!  Or maybe turrets first? Hmm.</w:t>
       </w:r>
     </w:p>
     <w:p>
@@ -1824,21 +1314,7 @@
         <w:rPr>
           <w:lang w:val="en-US"/>
         </w:rPr>
-        <w:t xml:space="preserve">Work on the stats panel, some bugs with transitions and menu control override fixed. fixed input action </w:t>
-      </w:r>
-      <w:proofErr w:type="gramStart"/>
-      <w:r>
-        <w:rPr>
-          <w:lang w:val="en-US"/>
-        </w:rPr>
-        <w:t>subscribe</w:t>
-      </w:r>
-      <w:proofErr w:type="gramEnd"/>
-      <w:r>
-        <w:rPr>
-          <w:lang w:val="en-US"/>
-        </w:rPr>
-        <w:t xml:space="preserve"> errors</w:t>
+        <w:t>Work on the stats panel, some bugs with transitions and menu control override fixed. fixed input action subscribe errors</w:t>
       </w:r>
       <w:r>
         <w:rPr>
@@ -1850,44 +1326,8 @@
         <w:rPr>
           <w:lang w:val="en-US"/>
         </w:rPr>
-        <w:t xml:space="preserve">, rebuilt input methods for animation.   improved enemy tile melee attack detection.  made the quantum cube killable, and </w:t>
-      </w:r>
-      <w:proofErr w:type="gramStart"/>
-      <w:r>
-        <w:rPr>
-          <w:lang w:val="en-US"/>
-        </w:rPr>
-        <w:t>cause</w:t>
-      </w:r>
-      <w:proofErr w:type="gramEnd"/>
-      <w:r>
-        <w:rPr>
-          <w:lang w:val="en-US"/>
-        </w:rPr>
-        <w:t xml:space="preserve"> game to end.  make camera move to player or cube </w:t>
-      </w:r>
-      <w:proofErr w:type="gramStart"/>
-      <w:r>
-        <w:rPr>
-          <w:lang w:val="en-US"/>
-        </w:rPr>
-        <w:t>depending</w:t>
-      </w:r>
-      <w:proofErr w:type="gramEnd"/>
-      <w:r>
-        <w:rPr>
-          <w:lang w:val="en-US"/>
-        </w:rPr>
-        <w:t xml:space="preserve"> which died first. Made some funny text for death that gets randomly </w:t>
-      </w:r>
-      <w:proofErr w:type="gramStart"/>
-      <w:r>
-        <w:rPr>
-          <w:lang w:val="en-US"/>
-        </w:rPr>
-        <w:t>mixed together</w:t>
-      </w:r>
-      <w:proofErr w:type="gramEnd"/>
+        <w:t>, rebuilt input methods for animation.   improved enemy tile melee attack detection.  made the quantum cube killable, and cause game to end.  make camera move to player or cube depending which died first. Made some funny text for death that gets randomly mixed together</w:t>
+      </w:r>
       <w:r>
         <w:rPr>
           <w:lang w:val="en-US"/>
@@ -1898,137 +1338,53 @@
         <w:rPr>
           <w:lang w:val="en-US"/>
         </w:rPr>
-        <w:t xml:space="preserve">   Improved the </w:t>
-      </w:r>
-      <w:proofErr w:type="spellStart"/>
-      <w:r>
-        <w:rPr>
-          <w:lang w:val="en-US"/>
-        </w:rPr>
-        <w:t>FadeCanvasGroups</w:t>
-      </w:r>
-      <w:proofErr w:type="spellEnd"/>
-      <w:r>
-        <w:rPr>
-          <w:lang w:val="en-US"/>
-        </w:rPr>
-        <w:t xml:space="preserve"> further with more options and functionality to fade in or out in a wave among other options.  Fixed some minor lighting issues, more to go here.</w:t>
-      </w:r>
-    </w:p>
-    <w:p>
-      <w:pPr>
-        <w:rPr>
-          <w:lang w:val="en-US"/>
-        </w:rPr>
-      </w:pPr>
-      <w:r>
-        <w:rPr>
-          <w:lang w:val="en-US"/>
-        </w:rPr>
-        <w:t xml:space="preserve">Lots more work to go, not sure what I’ll work on tomorrow yet </w:t>
-      </w:r>
-      <w:proofErr w:type="gramStart"/>
-      <w:r>
-        <w:rPr>
-          <w:lang w:val="en-US"/>
-        </w:rPr>
-        <w:t>exactly</w:t>
-      </w:r>
-      <w:proofErr w:type="gramEnd"/>
-      <w:r>
-        <w:rPr>
-          <w:lang w:val="en-US"/>
-        </w:rPr>
-        <w:t xml:space="preserve"> but time shall tell.</w:t>
-      </w:r>
-    </w:p>
-    <w:p>
-      <w:pPr>
-        <w:rPr>
-          <w:lang w:val="en-US"/>
-        </w:rPr>
-      </w:pPr>
-    </w:p>
-    <w:p>
-      <w:pPr>
-        <w:rPr>
-          <w:lang w:val="en-US"/>
-        </w:rPr>
-      </w:pPr>
-      <w:r>
-        <w:rPr>
-          <w:lang w:val="en-US"/>
-        </w:rPr>
-        <w:t>2024/05/28 – 11:41</w:t>
-      </w:r>
-      <w:proofErr w:type="gramStart"/>
-      <w:r>
-        <w:rPr>
-          <w:lang w:val="en-US"/>
-        </w:rPr>
-        <w:t>PM !!</w:t>
-      </w:r>
-      <w:proofErr w:type="gramEnd"/>
-      <w:r>
-        <w:rPr>
-          <w:lang w:val="en-US"/>
-        </w:rPr>
-        <w:t xml:space="preserve"> Yes!</w:t>
-      </w:r>
-    </w:p>
-    <w:p>
-      <w:pPr>
-        <w:rPr>
-          <w:lang w:val="en-US"/>
-        </w:rPr>
-      </w:pPr>
-      <w:r>
-        <w:rPr>
-          <w:lang w:val="en-US"/>
-        </w:rPr>
-        <w:t xml:space="preserve">Early night with </w:t>
-      </w:r>
-      <w:proofErr w:type="gramStart"/>
-      <w:r>
-        <w:rPr>
-          <w:lang w:val="en-US"/>
-        </w:rPr>
-        <w:t>the</w:t>
-      </w:r>
-      <w:proofErr w:type="gramEnd"/>
-      <w:r>
-        <w:rPr>
-          <w:lang w:val="en-US"/>
-        </w:rPr>
-        <w:t xml:space="preserve"> roommates.  I still haven’t watched the new Mario movie.  So, </w:t>
-      </w:r>
-      <w:proofErr w:type="spellStart"/>
-      <w:r>
-        <w:rPr>
-          <w:lang w:val="en-US"/>
-        </w:rPr>
-        <w:t>Lets’a</w:t>
-      </w:r>
-      <w:proofErr w:type="spellEnd"/>
-      <w:r>
-        <w:rPr>
-          <w:lang w:val="en-US"/>
-        </w:rPr>
-        <w:t xml:space="preserve"> </w:t>
-      </w:r>
-      <w:proofErr w:type="spellStart"/>
-      <w:r>
-        <w:rPr>
-          <w:lang w:val="en-US"/>
-        </w:rPr>
-        <w:t>Gooo</w:t>
-      </w:r>
-      <w:proofErr w:type="spellEnd"/>
-      <w:r>
-        <w:rPr>
-          <w:lang w:val="en-US"/>
-        </w:rPr>
-        <w:t>!</w:t>
+        <w:t xml:space="preserve">   Improved the FadeCanvasGroups further with more options and functionality to fade in or out in a wave among other options.  Fixed some minor lighting issues, more to go here.</w:t>
+      </w:r>
+    </w:p>
+    <w:p>
+      <w:pPr>
+        <w:rPr>
+          <w:lang w:val="en-US"/>
+        </w:rPr>
+      </w:pPr>
+      <w:r>
+        <w:rPr>
+          <w:lang w:val="en-US"/>
+        </w:rPr>
+        <w:t>Lots more work to go, not sure what I’ll work on tomorrow yet exactly but time shall tell.</w:t>
+      </w:r>
+    </w:p>
+    <w:p>
+      <w:pPr>
+        <w:rPr>
+          <w:lang w:val="en-US"/>
+        </w:rPr>
+      </w:pPr>
+    </w:p>
+    <w:p>
+      <w:pPr>
+        <w:rPr>
+          <w:lang w:val="en-US"/>
+        </w:rPr>
+      </w:pPr>
+      <w:r>
+        <w:rPr>
+          <w:lang w:val="en-US"/>
+        </w:rPr>
+        <w:t>2024/05/28 – 11:41PM !! Yes!</w:t>
+      </w:r>
+    </w:p>
+    <w:p>
+      <w:pPr>
+        <w:rPr>
+          <w:lang w:val="en-US"/>
+        </w:rPr>
+      </w:pPr>
+      <w:r>
+        <w:rPr>
+          <w:lang w:val="en-US"/>
+        </w:rPr>
+        <w:t>Early night with the roommates.  I still haven’t watched the new Mario movie.  So, Lets’a Gooo!</w:t>
       </w:r>
       <w:r>
         <w:rPr>
@@ -2042,7 +1398,6 @@
         </w:rPr>
         <w:br/>
       </w:r>
-      <w:proofErr w:type="spellStart"/>
       <w:r>
         <w:rPr>
           <w:lang w:val="en-US"/>
@@ -2053,28 +1408,7 @@
         <w:rPr>
           <w:lang w:val="en-US"/>
         </w:rPr>
-        <w:t>ahaa</w:t>
-      </w:r>
-      <w:proofErr w:type="spellEnd"/>
-      <w:r>
-        <w:rPr>
-          <w:lang w:val="en-US"/>
-        </w:rPr>
-        <w:t xml:space="preserve">, I jest.  I </w:t>
-      </w:r>
-      <w:proofErr w:type="gramStart"/>
-      <w:r>
-        <w:rPr>
-          <w:lang w:val="en-US"/>
-        </w:rPr>
-        <w:t>had</w:t>
-      </w:r>
-      <w:proofErr w:type="gramEnd"/>
-      <w:r>
-        <w:rPr>
-          <w:lang w:val="en-US"/>
-        </w:rPr>
-        <w:t xml:space="preserve"> amazing progress today.  I came up with my own design for a wave system, inspired by everything I’ve learned so far.  It wo</w:t>
+        <w:t>ahaa, I jest.  I had amazing progress today.  I came up with my own design for a wave system, inspired by everything I’ve learned so far.  It wo</w:t>
       </w:r>
       <w:r>
         <w:rPr>
@@ -2099,35 +1433,7 @@
         <w:rPr>
           <w:lang w:val="en-US"/>
         </w:rPr>
-        <w:t xml:space="preserve">- Added </w:t>
-      </w:r>
-      <w:proofErr w:type="spellStart"/>
-      <w:r>
-        <w:rPr>
-          <w:lang w:val="en-US"/>
-        </w:rPr>
-        <w:t>WaveSOBase</w:t>
-      </w:r>
-      <w:proofErr w:type="spellEnd"/>
-      <w:r>
-        <w:rPr>
-          <w:lang w:val="en-US"/>
-        </w:rPr>
-        <w:t xml:space="preserve"> with list of </w:t>
-      </w:r>
-      <w:proofErr w:type="spellStart"/>
-      <w:r>
-        <w:rPr>
-          <w:lang w:val="en-US"/>
-        </w:rPr>
-        <w:t>SubWaveSO</w:t>
-      </w:r>
-      <w:proofErr w:type="spellEnd"/>
-      <w:r>
-        <w:rPr>
-          <w:lang w:val="en-US"/>
-        </w:rPr>
-        <w:t xml:space="preserve"> which has List of enemies, spawn speed and position selectively spread along circumference of circle.</w:t>
+        <w:t>- Added WaveSOBase with list of SubWaveSO which has List of enemies, spawn speed and position selectively spread along circumference of circle.</w:t>
       </w:r>
     </w:p>
     <w:p>
@@ -2177,14 +1483,7 @@
         <w:rPr>
           <w:lang w:val="en-US"/>
         </w:rPr>
-        <w:t xml:space="preserve"> </w:t>
-      </w:r>
-      <w:proofErr w:type="spellStart"/>
-      <w:r>
-        <w:rPr>
-          <w:lang w:val="en-US"/>
-        </w:rPr>
-        <w:t>Sub</w:t>
+        <w:t xml:space="preserve"> Sub</w:t>
       </w:r>
       <w:r>
         <w:rPr>
@@ -2196,14 +1495,7 @@
         <w:rPr>
           <w:lang w:val="en-US"/>
         </w:rPr>
-        <w:t>ave</w:t>
-      </w:r>
-      <w:proofErr w:type="spellEnd"/>
-      <w:r>
-        <w:rPr>
-          <w:lang w:val="en-US"/>
-        </w:rPr>
-        <w:t xml:space="preserve"> showing my roommate in less than a minute while half focused.  Everything worked.</w:t>
+        <w:t>ave showing my roommate in less than a minute while half focused.  Everything worked.</w:t>
       </w:r>
     </w:p>
     <w:p>
@@ -2377,16 +1669,8 @@
           <w:lang w:val="en-US"/>
         </w:rPr>
         <w:lastRenderedPageBreak/>
-        <w:t xml:space="preserve">Can now add multiple </w:t>
-      </w:r>
-      <w:proofErr w:type="spellStart"/>
-      <w:r>
-        <w:rPr>
-          <w:lang w:val="en-US"/>
-        </w:rPr>
-        <w:t>waveBases</w:t>
-      </w:r>
-      <w:proofErr w:type="spellEnd"/>
+        <w:t>Can now add multiple waveBases</w:t>
+      </w:r>
       <w:r>
         <w:rPr>
           <w:lang w:val="en-US"/>
@@ -2596,21 +1880,7 @@
         <w:rPr>
           <w:lang w:val="en-US"/>
         </w:rPr>
-        <w:t xml:space="preserve">- I also got some artwork done for the </w:t>
-      </w:r>
-      <w:proofErr w:type="spellStart"/>
-      <w:r>
-        <w:rPr>
-          <w:lang w:val="en-US"/>
-        </w:rPr>
-        <w:t>playerStats</w:t>
-      </w:r>
-      <w:proofErr w:type="spellEnd"/>
-      <w:r>
-        <w:rPr>
-          <w:lang w:val="en-US"/>
-        </w:rPr>
-        <w:t xml:space="preserve"> images.  more to come</w:t>
+        <w:t>- I also got some artwork done for the playerStats images.  more to come</w:t>
       </w:r>
       <w:r>
         <w:rPr>
@@ -2661,21 +1931,7 @@
         <w:rPr>
           <w:lang w:val="en-US"/>
         </w:rPr>
-        <w:t xml:space="preserve">  There will be a lot of work involved for this system, as it is kind of half the game.  I took </w:t>
-      </w:r>
-      <w:proofErr w:type="gramStart"/>
-      <w:r>
-        <w:rPr>
-          <w:lang w:val="en-US"/>
-        </w:rPr>
-        <w:t>time in</w:t>
-      </w:r>
-      <w:proofErr w:type="gramEnd"/>
-      <w:r>
-        <w:rPr>
-          <w:lang w:val="en-US"/>
-        </w:rPr>
-        <w:t xml:space="preserve"> exploring the best option to speed things up as much as possible.  So far so good!  </w:t>
+        <w:t xml:space="preserve">  There will be a lot of work involved for this system, as it is kind of half the game.  I took time in exploring the best option to speed things up as much as possible.  So far so good!  </w:t>
       </w:r>
     </w:p>
     <w:p>
@@ -2825,21 +2081,7 @@
         <w:rPr>
           <w:lang w:val="en-US"/>
         </w:rPr>
-        <w:t xml:space="preserve">-Fixed some bugs in UI transitions </w:t>
-      </w:r>
-      <w:proofErr w:type="spellStart"/>
-      <w:r>
-        <w:rPr>
-          <w:lang w:val="en-US"/>
-        </w:rPr>
-        <w:t>bewtween</w:t>
-      </w:r>
-      <w:proofErr w:type="spellEnd"/>
-      <w:r>
-        <w:rPr>
-          <w:lang w:val="en-US"/>
-        </w:rPr>
-        <w:t xml:space="preserve"> canvases.</w:t>
+        <w:t>-Fixed some bugs in UI transitions bewtween canvases.</w:t>
       </w:r>
     </w:p>
     <w:p>
@@ -2865,48 +2107,20 @@
         <w:rPr>
           <w:lang w:val="en-US"/>
         </w:rPr>
-        <w:t xml:space="preserve">-Tightened up the </w:t>
-      </w:r>
-      <w:proofErr w:type="spellStart"/>
-      <w:r>
-        <w:rPr>
-          <w:lang w:val="en-US"/>
-        </w:rPr>
-        <w:t>FadeCanvasGroupsWave</w:t>
-      </w:r>
-      <w:proofErr w:type="spellEnd"/>
-      <w:r>
-        <w:rPr>
-          <w:lang w:val="en-US"/>
-        </w:rPr>
-        <w:t xml:space="preserve"> script up a bit.  it needs an adjustment to reverse the fade order when fading out.  This should help with some strange but minor effects of starting to fade out while fading in and vice versa.</w:t>
-      </w:r>
-    </w:p>
-    <w:p>
-      <w:pPr>
-        <w:rPr>
-          <w:lang w:val="en-US"/>
-        </w:rPr>
-      </w:pPr>
-      <w:r>
-        <w:rPr>
-          <w:lang w:val="en-US"/>
-        </w:rPr>
-        <w:t xml:space="preserve">- Added all the </w:t>
-      </w:r>
-      <w:proofErr w:type="spellStart"/>
-      <w:r>
-        <w:rPr>
-          <w:lang w:val="en-US"/>
-        </w:rPr>
-        <w:t>playerStats</w:t>
-      </w:r>
-      <w:proofErr w:type="spellEnd"/>
-      <w:r>
-        <w:rPr>
-          <w:lang w:val="en-US"/>
-        </w:rPr>
-        <w:t xml:space="preserve"> upgrades, which are now being referred to as exosuit upgrades.  A few upgrades need logic still.</w:t>
+        <w:t>-Tightened up the FadeCanvasGroupsWave script up a bit.  it needs an adjustment to reverse the fade order when fading out.  This should help with some strange but minor effects of starting to fade out while fading in and vice versa.</w:t>
+      </w:r>
+    </w:p>
+    <w:p>
+      <w:pPr>
+        <w:rPr>
+          <w:lang w:val="en-US"/>
+        </w:rPr>
+      </w:pPr>
+      <w:r>
+        <w:rPr>
+          <w:lang w:val="en-US"/>
+        </w:rPr>
+        <w:t>- Added all the playerStats upgrades, which are now being referred to as exosuit upgrades.  A few upgrades need logic still.</w:t>
       </w:r>
     </w:p>
     <w:p>
@@ -2970,21 +2184,7 @@
         <w:rPr>
           <w:lang w:val="en-US"/>
         </w:rPr>
-        <w:t xml:space="preserve"> few </w:t>
-      </w:r>
-      <w:proofErr w:type="gramStart"/>
-      <w:r>
-        <w:rPr>
-          <w:lang w:val="en-US"/>
-        </w:rPr>
-        <w:t>upgrade</w:t>
-      </w:r>
-      <w:proofErr w:type="gramEnd"/>
-      <w:r>
-        <w:rPr>
-          <w:lang w:val="en-US"/>
-        </w:rPr>
-        <w:t xml:space="preserve"> logics</w:t>
+        <w:t xml:space="preserve"> few upgrade logics</w:t>
       </w:r>
     </w:p>
     <w:p>
@@ -3056,62 +2256,20 @@
         <w:rPr>
           <w:lang w:val="en-US"/>
         </w:rPr>
-        <w:t xml:space="preserve">- Finished logic for exosuit upgrades.  Had to fix some issues with centralizing data from other scripts into </w:t>
-      </w:r>
-      <w:proofErr w:type="spellStart"/>
-      <w:r>
-        <w:rPr>
-          <w:lang w:val="en-US"/>
-        </w:rPr>
-        <w:t>playerStats</w:t>
-      </w:r>
-      <w:proofErr w:type="spellEnd"/>
-      <w:r>
-        <w:rPr>
-          <w:lang w:val="en-US"/>
-        </w:rPr>
-        <w:t xml:space="preserve"> class.  I managed to get it all working great, with a little extra work needed to add </w:t>
-      </w:r>
-      <w:proofErr w:type="spellStart"/>
-      <w:r>
-        <w:rPr>
-          <w:lang w:val="en-US"/>
-        </w:rPr>
-        <w:t>ReloadSpeed</w:t>
-      </w:r>
-      <w:proofErr w:type="spellEnd"/>
-      <w:r>
-        <w:rPr>
-          <w:lang w:val="en-US"/>
-        </w:rPr>
-        <w:t xml:space="preserve"> increase to the animation controller.  I made melee speed increase too but decided not to use it in the game as it looked too unnatural. </w:t>
-      </w:r>
-    </w:p>
-    <w:p>
-      <w:pPr>
-        <w:rPr>
-          <w:lang w:val="en-US"/>
-        </w:rPr>
-      </w:pPr>
-      <w:r>
-        <w:rPr>
-          <w:lang w:val="en-US"/>
-        </w:rPr>
-        <w:t xml:space="preserve">- Made shadows more efficient with a single composite shadow collider that matches the </w:t>
-      </w:r>
-      <w:proofErr w:type="spellStart"/>
-      <w:r>
-        <w:rPr>
-          <w:lang w:val="en-US"/>
-        </w:rPr>
-        <w:t>tilemap</w:t>
-      </w:r>
-      <w:proofErr w:type="spellEnd"/>
-      <w:r>
-        <w:rPr>
-          <w:lang w:val="en-US"/>
-        </w:rPr>
-        <w:t xml:space="preserve"> and updates when a tile is placed.  Theres a few strange behaviors I found in the shadows but overall better than before.</w:t>
+        <w:t xml:space="preserve">- Finished logic for exosuit upgrades.  Had to fix some issues with centralizing data from other scripts into playerStats class.  I managed to get it all working great, with a little extra work needed to add ReloadSpeed increase to the animation controller.  I made melee speed increase too but decided not to use it in the game as it looked too unnatural. </w:t>
+      </w:r>
+    </w:p>
+    <w:p>
+      <w:pPr>
+        <w:rPr>
+          <w:lang w:val="en-US"/>
+        </w:rPr>
+      </w:pPr>
+      <w:r>
+        <w:rPr>
+          <w:lang w:val="en-US"/>
+        </w:rPr>
+        <w:t>- Made shadows more efficient with a single composite shadow collider that matches the tilemap and updates when a tile is placed.  Theres a few strange behaviors I found in the shadows but overall better than before.</w:t>
       </w:r>
     </w:p>
     <w:p>
@@ -3157,21 +2315,7 @@
           <w:lang w:val="en-US"/>
         </w:rPr>
         <w:lastRenderedPageBreak/>
-        <w:t xml:space="preserve">- Added the functionality to switch between multiple panels.  I ran into an issue with my </w:t>
-      </w:r>
-      <w:proofErr w:type="spellStart"/>
-      <w:r>
-        <w:rPr>
-          <w:lang w:val="en-US"/>
-        </w:rPr>
-        <w:t>fadeCanvasGroups</w:t>
-      </w:r>
-      <w:proofErr w:type="spellEnd"/>
-      <w:r>
-        <w:rPr>
-          <w:lang w:val="en-US"/>
-        </w:rPr>
-        <w:t xml:space="preserve"> script, which has gotten rather large, where the group does not fade out completely.  </w:t>
+        <w:t xml:space="preserve">- Added the functionality to switch between multiple panels.  I ran into an issue with my fadeCanvasGroups script, which has gotten rather large, where the group does not fade out completely.  </w:t>
       </w:r>
       <w:r>
         <w:rPr>
@@ -3356,48 +2500,20 @@
         <w:rPr>
           <w:lang w:val="en-US"/>
         </w:rPr>
-        <w:t xml:space="preserve">- Rebuilt the </w:t>
-      </w:r>
-      <w:proofErr w:type="spellStart"/>
-      <w:r>
-        <w:rPr>
-          <w:lang w:val="en-US"/>
-        </w:rPr>
-        <w:t>gunSOs</w:t>
-      </w:r>
-      <w:proofErr w:type="spellEnd"/>
-      <w:r>
-        <w:rPr>
-          <w:lang w:val="en-US"/>
-        </w:rPr>
-        <w:t xml:space="preserve"> and included upgrade stats amounts to each gun for each stat, did some quick balancing.</w:t>
-      </w:r>
-    </w:p>
-    <w:p>
-      <w:pPr>
-        <w:rPr>
-          <w:lang w:val="en-US"/>
-        </w:rPr>
-      </w:pPr>
-      <w:r>
-        <w:rPr>
-          <w:lang w:val="en-US"/>
-        </w:rPr>
-        <w:t xml:space="preserve">- Created UI Panels and </w:t>
-      </w:r>
-      <w:proofErr w:type="spellStart"/>
-      <w:r>
-        <w:rPr>
-          <w:lang w:val="en-US"/>
-        </w:rPr>
-        <w:t>UIUpgrade</w:t>
-      </w:r>
-      <w:proofErr w:type="spellEnd"/>
-      <w:r>
-        <w:rPr>
-          <w:lang w:val="en-US"/>
-        </w:rPr>
-        <w:t xml:space="preserve"> prefabs</w:t>
+        <w:t>- Rebuilt the gunSOs and included upgrade stats amounts to each gun for each stat, did some quick balancing.</w:t>
+      </w:r>
+    </w:p>
+    <w:p>
+      <w:pPr>
+        <w:rPr>
+          <w:lang w:val="en-US"/>
+        </w:rPr>
+      </w:pPr>
+      <w:r>
+        <w:rPr>
+          <w:lang w:val="en-US"/>
+        </w:rPr>
+        <w:t>- Created UI Panels and UIUpgrade prefabs</w:t>
       </w:r>
     </w:p>
     <w:p>
@@ -3482,83 +2598,27 @@
         <w:rPr>
           <w:lang w:val="en-US"/>
         </w:rPr>
-        <w:t xml:space="preserve">- Later found the panel bug wasn’t </w:t>
-      </w:r>
-      <w:proofErr w:type="gramStart"/>
-      <w:r>
-        <w:rPr>
-          <w:lang w:val="en-US"/>
-        </w:rPr>
-        <w:t>actually fixed</w:t>
-      </w:r>
-      <w:proofErr w:type="gramEnd"/>
-      <w:r>
-        <w:rPr>
-          <w:lang w:val="en-US"/>
-        </w:rPr>
-        <w:t xml:space="preserve"> when I moved the gameplay HUD UI to camera rendering mode, instead of overlay.  I struggled to fix this for quite a while.  I didn’t find much for solutions online but still found people with the problem.  Turns out I had to put canvas group components on each canvas and set “Blocks </w:t>
-      </w:r>
-      <w:proofErr w:type="spellStart"/>
-      <w:r>
-        <w:rPr>
-          <w:lang w:val="en-US"/>
-        </w:rPr>
-        <w:t>Raycasts</w:t>
-      </w:r>
-      <w:proofErr w:type="spellEnd"/>
-      <w:r>
-        <w:rPr>
-          <w:lang w:val="en-US"/>
-        </w:rPr>
-        <w:t xml:space="preserve">” to false (and control each being </w:t>
+        <w:t xml:space="preserve">- Later found the panel bug wasn’t actually fixed when I moved the gameplay HUD UI to camera rendering mode, instead of overlay.  I struggled to fix this for quite a while.  I didn’t find much for solutions online but still found people with the problem.  Turns out I had to put canvas group components on each canvas and set “Blocks Raycasts” to false (and control each being </w:t>
       </w:r>
       <w:r>
         <w:rPr>
           <w:lang w:val="en-US"/>
         </w:rPr>
         <w:lastRenderedPageBreak/>
-        <w:t>‘</w:t>
-      </w:r>
-      <w:proofErr w:type="spellStart"/>
-      <w:r>
-        <w:rPr>
-          <w:lang w:val="en-US"/>
-        </w:rPr>
-        <w:t>Raycastable</w:t>
-      </w:r>
-      <w:proofErr w:type="spellEnd"/>
-      <w:r>
-        <w:rPr>
-          <w:lang w:val="en-US"/>
-        </w:rPr>
-        <w:t>’ via a few additions of code).  I was happy to be able to share my fix with the community and move on.</w:t>
-      </w:r>
-    </w:p>
-    <w:p>
-      <w:pPr>
-        <w:rPr>
-          <w:lang w:val="en-US"/>
-        </w:rPr>
-      </w:pPr>
-      <w:r>
-        <w:rPr>
-          <w:lang w:val="en-US"/>
-        </w:rPr>
-        <w:t>- Added ‘</w:t>
-      </w:r>
-      <w:proofErr w:type="spellStart"/>
-      <w:r>
-        <w:rPr>
-          <w:lang w:val="en-US"/>
-        </w:rPr>
-        <w:t>prev</w:t>
-      </w:r>
-      <w:proofErr w:type="spellEnd"/>
-      <w:r>
-        <w:rPr>
-          <w:lang w:val="en-US"/>
-        </w:rPr>
-        <w:t>’ and ‘next’ buttons to the upgrades panel</w:t>
+        <w:t>‘Raycastable’ via a few additions of code).  I was happy to be able to share my fix with the community and move on.</w:t>
+      </w:r>
+    </w:p>
+    <w:p>
+      <w:pPr>
+        <w:rPr>
+          <w:lang w:val="en-US"/>
+        </w:rPr>
+      </w:pPr>
+      <w:r>
+        <w:rPr>
+          <w:lang w:val="en-US"/>
+        </w:rPr>
+        <w:t>- Added ‘prev’ and ‘next’ buttons to the upgrades panel</w:t>
       </w:r>
     </w:p>
     <w:p>
@@ -3661,21 +2721,7 @@
         <w:rPr>
           <w:lang w:val="en-US"/>
         </w:rPr>
-        <w:t xml:space="preserve"> my wave system which needs finishing.  It allows 1, 2, 3, </w:t>
-      </w:r>
-      <w:proofErr w:type="spellStart"/>
-      <w:r>
-        <w:rPr>
-          <w:lang w:val="en-US"/>
-        </w:rPr>
-        <w:t>etc</w:t>
-      </w:r>
-      <w:proofErr w:type="spellEnd"/>
-      <w:r>
-        <w:rPr>
-          <w:lang w:val="en-US"/>
-        </w:rPr>
-        <w:t xml:space="preserve">, </w:t>
+        <w:t xml:space="preserve"> my wave system which needs finishing.  It allows 1, 2, 3, etc, </w:t>
       </w:r>
       <w:r>
         <w:rPr>
@@ -3779,21 +2825,7 @@
         <w:rPr>
           <w:lang w:val="en-US"/>
         </w:rPr>
-        <w:t xml:space="preserve">- Made the </w:t>
-      </w:r>
-      <w:proofErr w:type="spellStart"/>
-      <w:r>
-        <w:rPr>
-          <w:lang w:val="en-US"/>
-        </w:rPr>
-        <w:t>QCube</w:t>
-      </w:r>
-      <w:proofErr w:type="spellEnd"/>
-      <w:r>
-        <w:rPr>
-          <w:lang w:val="en-US"/>
-        </w:rPr>
-        <w:t xml:space="preserve"> Shop panel with for ammo, health, consumables</w:t>
+        <w:t>- Made the QCube Shop panel with for ammo, health, consumables</w:t>
       </w:r>
     </w:p>
     <w:p>
@@ -3825,21 +2857,7 @@
         <w:rPr>
           <w:lang w:val="en-US"/>
         </w:rPr>
-        <w:t xml:space="preserve">- Added </w:t>
-      </w:r>
-      <w:proofErr w:type="spellStart"/>
-      <w:r>
-        <w:rPr>
-          <w:lang w:val="en-US"/>
-        </w:rPr>
-        <w:t>QCube</w:t>
-      </w:r>
-      <w:proofErr w:type="spellEnd"/>
-      <w:r>
-        <w:rPr>
-          <w:lang w:val="en-US"/>
-        </w:rPr>
-        <w:t xml:space="preserve"> status panel with effects for when taking damage, as well as a glow from the cube</w:t>
+        <w:t>- Added QCube status panel with effects for when taking damage, as well as a glow from the cube</w:t>
       </w:r>
     </w:p>
     <w:p>
@@ -3885,21 +2903,7 @@
         <w:rPr>
           <w:lang w:val="en-US"/>
         </w:rPr>
-        <w:t xml:space="preserve">Another decent </w:t>
-      </w:r>
-      <w:proofErr w:type="gramStart"/>
-      <w:r>
-        <w:rPr>
-          <w:lang w:val="en-US"/>
-        </w:rPr>
-        <w:t>day, but</w:t>
-      </w:r>
-      <w:proofErr w:type="gramEnd"/>
-      <w:r>
-        <w:rPr>
-          <w:lang w:val="en-US"/>
-        </w:rPr>
-        <w:t xml:space="preserve"> should have shut it down an hour or two ago.  Took good breaks today and got a decent amount done.</w:t>
+        <w:t>Another decent day, but should have shut it down an hour or two ago.  Took good breaks today and got a decent amount done.</w:t>
       </w:r>
     </w:p>
     <w:p>
@@ -3926,77 +2930,7 @@
           <w:lang w:val="en-US"/>
         </w:rPr>
         <w:lastRenderedPageBreak/>
-        <w:t xml:space="preserve">- Ended up refactoring the upgrades and upgrade system to allow for easier additions.  This was a decent surgery with quick recovery time, lol.  I broke down the one </w:t>
-      </w:r>
-      <w:proofErr w:type="spellStart"/>
-      <w:r>
-        <w:rPr>
-          <w:lang w:val="en-US"/>
-        </w:rPr>
-        <w:t>UpgradeType</w:t>
-      </w:r>
-      <w:proofErr w:type="spellEnd"/>
-      <w:r>
-        <w:rPr>
-          <w:lang w:val="en-US"/>
-        </w:rPr>
-        <w:t xml:space="preserve"> </w:t>
-      </w:r>
-      <w:proofErr w:type="spellStart"/>
-      <w:r>
-        <w:rPr>
-          <w:lang w:val="en-US"/>
-        </w:rPr>
-        <w:t>enum</w:t>
-      </w:r>
-      <w:proofErr w:type="spellEnd"/>
-      <w:r>
-        <w:rPr>
-          <w:lang w:val="en-US"/>
-        </w:rPr>
-        <w:t xml:space="preserve"> into 4 separate ones, and created an </w:t>
-      </w:r>
-      <w:proofErr w:type="spellStart"/>
-      <w:r>
-        <w:rPr>
-          <w:lang w:val="en-US"/>
-        </w:rPr>
-        <w:t>enum</w:t>
-      </w:r>
-      <w:proofErr w:type="spellEnd"/>
-      <w:r>
-        <w:rPr>
-          <w:lang w:val="en-US"/>
-        </w:rPr>
-        <w:t xml:space="preserve"> from </w:t>
-      </w:r>
-      <w:proofErr w:type="spellStart"/>
-      <w:r>
-        <w:rPr>
-          <w:lang w:val="en-US"/>
-        </w:rPr>
-        <w:t>UpgradeFamily</w:t>
-      </w:r>
-      <w:proofErr w:type="spellEnd"/>
-      <w:r>
-        <w:rPr>
-          <w:lang w:val="en-US"/>
-        </w:rPr>
-        <w:t xml:space="preserve">, which then contains specific types.  This took a bit of time but went very </w:t>
-      </w:r>
-      <w:proofErr w:type="gramStart"/>
-      <w:r>
-        <w:rPr>
-          <w:lang w:val="en-US"/>
-        </w:rPr>
-        <w:t>smooth</w:t>
-      </w:r>
-      <w:proofErr w:type="gramEnd"/>
-      <w:r>
-        <w:rPr>
-          <w:lang w:val="en-US"/>
-        </w:rPr>
-        <w:t>.</w:t>
+        <w:t>- Ended up refactoring the upgrades and upgrade system to allow for easier additions.  This was a decent surgery with quick recovery time, lol.  I broke down the one UpgradeType enum into 4 separate ones, and created an enum from UpgradeFamily, which then contains specific types.  This took a bit of time but went very smooth.</w:t>
       </w:r>
     </w:p>
     <w:p>
@@ -4061,96 +2995,26 @@
         <w:rPr>
           <w:lang w:val="en-US"/>
         </w:rPr>
-        <w:t xml:space="preserve">- Fixed up the wave system a bit and tried tuning a handful of waves into a smooth experience.  Turns out my design is still off a bit, so I spent some time experimenting and thinking up a better way.  I’ll be changing the constant waves to </w:t>
-      </w:r>
-      <w:proofErr w:type="gramStart"/>
-      <w:r>
-        <w:rPr>
-          <w:lang w:val="en-US"/>
-        </w:rPr>
-        <w:t>actually be</w:t>
-      </w:r>
-      <w:proofErr w:type="gramEnd"/>
-      <w:r>
-        <w:rPr>
-          <w:lang w:val="en-US"/>
-        </w:rPr>
-        <w:t xml:space="preserve"> constant until the sub waves end.  I may try a randomized list approach to wave generation.  Creating them by hand does not allow randomization the way I have it now.  So, by creating simple templates as </w:t>
-      </w:r>
-      <w:r>
-        <w:rPr>
-          <w:lang w:val="en-US"/>
-        </w:rPr>
-        <w:t xml:space="preserve">wave bases, I can then have a random selection of these </w:t>
-      </w:r>
-      <w:proofErr w:type="spellStart"/>
-      <w:r>
-        <w:rPr>
-          <w:lang w:val="en-US"/>
-        </w:rPr>
-        <w:t>waveBases</w:t>
-      </w:r>
-      <w:proofErr w:type="spellEnd"/>
-      <w:r>
-        <w:rPr>
-          <w:lang w:val="en-US"/>
-        </w:rPr>
-        <w:t xml:space="preserve"> </w:t>
-      </w:r>
-      <w:proofErr w:type="gramStart"/>
-      <w:r>
-        <w:rPr>
-          <w:lang w:val="en-US"/>
-        </w:rPr>
-        <w:t>and also</w:t>
-      </w:r>
-      <w:proofErr w:type="gramEnd"/>
-      <w:r>
-        <w:rPr>
-          <w:lang w:val="en-US"/>
-        </w:rPr>
-        <w:t xml:space="preserve"> for constant waves, which could start a bit later.  Over time the list could grow.  Might use ‘boss’ waves to have added difficulty with </w:t>
-      </w:r>
-      <w:proofErr w:type="gramStart"/>
-      <w:r>
-        <w:rPr>
-          <w:lang w:val="en-US"/>
-        </w:rPr>
-        <w:t>predictability, and</w:t>
-      </w:r>
-      <w:proofErr w:type="gramEnd"/>
-      <w:r>
-        <w:rPr>
-          <w:lang w:val="en-US"/>
-        </w:rPr>
-        <w:t xml:space="preserve"> can add new enemies after bosses.</w:t>
-      </w:r>
-    </w:p>
-    <w:p>
-      <w:pPr>
-        <w:rPr>
-          <w:lang w:val="en-US"/>
-        </w:rPr>
-      </w:pPr>
-      <w:r>
-        <w:rPr>
-          <w:lang w:val="en-US"/>
-        </w:rPr>
-        <w:t xml:space="preserve">- Lots to try out and figure out tomorrow.  </w:t>
-      </w:r>
-      <w:proofErr w:type="spellStart"/>
-      <w:r>
-        <w:rPr>
-          <w:lang w:val="en-US"/>
-        </w:rPr>
-        <w:t>Id</w:t>
-      </w:r>
-      <w:proofErr w:type="spellEnd"/>
-      <w:r>
-        <w:rPr>
-          <w:lang w:val="en-US"/>
-        </w:rPr>
-        <w:t xml:space="preserve"> like to have more control over the flow of the waves.</w:t>
+        <w:t xml:space="preserve">- Fixed up the wave system a bit and tried tuning a handful of waves into a smooth experience.  Turns out my design is still off a bit, so I spent some time experimenting and thinking up a better way.  I’ll be changing the constant waves to actually be constant until the sub waves end.  I may try a randomized list approach to wave generation.  Creating them by hand does not allow randomization the way I have it now.  So, by creating simple templates as </w:t>
+      </w:r>
+      <w:r>
+        <w:rPr>
+          <w:lang w:val="en-US"/>
+        </w:rPr>
+        <w:t>wave bases, I can then have a random selection of these waveBases and also for constant waves, which could start a bit later.  Over time the list could grow.  Might use ‘boss’ waves to have added difficulty with predictability, and can add new enemies after bosses.</w:t>
+      </w:r>
+    </w:p>
+    <w:p>
+      <w:pPr>
+        <w:rPr>
+          <w:lang w:val="en-US"/>
+        </w:rPr>
+      </w:pPr>
+      <w:r>
+        <w:rPr>
+          <w:lang w:val="en-US"/>
+        </w:rPr>
+        <w:t>- Lots to try out and figure out tomorrow.  Id like to have more control over the flow of the waves.</w:t>
       </w:r>
     </w:p>
     <w:p>
@@ -4207,35 +3071,7 @@
         <w:rPr>
           <w:lang w:val="en-US"/>
         </w:rPr>
-        <w:t xml:space="preserve">- Played around with the wave system a bit.  Decided to make a variation of the current system but with a spawner that creates an </w:t>
-      </w:r>
-      <w:proofErr w:type="gramStart"/>
-      <w:r>
-        <w:rPr>
-          <w:lang w:val="en-US"/>
-        </w:rPr>
-        <w:t>ever growing</w:t>
-      </w:r>
-      <w:proofErr w:type="gramEnd"/>
-      <w:r>
-        <w:rPr>
-          <w:lang w:val="en-US"/>
-        </w:rPr>
-        <w:t xml:space="preserve"> list of randomly selected </w:t>
-      </w:r>
-      <w:proofErr w:type="spellStart"/>
-      <w:r>
-        <w:rPr>
-          <w:lang w:val="en-US"/>
-        </w:rPr>
-        <w:t>subWaves</w:t>
-      </w:r>
-      <w:proofErr w:type="spellEnd"/>
-      <w:r>
-        <w:rPr>
-          <w:lang w:val="en-US"/>
-        </w:rPr>
-        <w:t>.  This will hopefully help keep a smooth flow.  I’m hoping to try it out tomorrow.</w:t>
+        <w:t>- Played around with the wave system a bit.  Decided to make a variation of the current system but with a spawner that creates an ever growing list of randomly selected subWaves.  This will hopefully help keep a smooth flow.  I’m hoping to try it out tomorrow.</w:t>
       </w:r>
     </w:p>
     <w:p>
@@ -4313,49 +3149,7 @@
         <w:rPr>
           <w:lang w:val="en-US"/>
         </w:rPr>
-        <w:t xml:space="preserve">- Tried a few things with the lighted and shadows hoping to allow tiles to be lit by the flashlight, but also have the </w:t>
-      </w:r>
-      <w:proofErr w:type="spellStart"/>
-      <w:r>
-        <w:rPr>
-          <w:lang w:val="en-US"/>
-        </w:rPr>
-        <w:t>shadowcaster</w:t>
-      </w:r>
-      <w:proofErr w:type="spellEnd"/>
-      <w:r>
-        <w:rPr>
-          <w:lang w:val="en-US"/>
-        </w:rPr>
-        <w:t xml:space="preserve"> cast shadows on </w:t>
-      </w:r>
-      <w:proofErr w:type="gramStart"/>
-      <w:r>
-        <w:rPr>
-          <w:lang w:val="en-US"/>
-        </w:rPr>
-        <w:t>themselves(</w:t>
-      </w:r>
-      <w:proofErr w:type="gramEnd"/>
-      <w:r>
-        <w:rPr>
-          <w:lang w:val="en-US"/>
-        </w:rPr>
-        <w:t xml:space="preserve">so solve some shadow/light artifacts on edges of tiles in complex areas).  I </w:t>
-      </w:r>
-      <w:proofErr w:type="gramStart"/>
-      <w:r>
-        <w:rPr>
-          <w:lang w:val="en-US"/>
-        </w:rPr>
-        <w:t>wasn’t able to</w:t>
-      </w:r>
-      <w:proofErr w:type="gramEnd"/>
-      <w:r>
-        <w:rPr>
-          <w:lang w:val="en-US"/>
-        </w:rPr>
-        <w:t xml:space="preserve"> find a work around for this but found a new-to-me technique called reflection to change read-only values of a class.</w:t>
+        <w:t>- Tried a few things with the lighted and shadows hoping to allow tiles to be lit by the flashlight, but also have the shadowcaster cast shadows on themselves(so solve some shadow/light artifacts on edges of tiles in complex areas).  I wasn’t able to find a work around for this but found a new-to-me technique called reflection to change read-only values of a class.</w:t>
       </w:r>
     </w:p>
     <w:p>
@@ -4503,35 +3297,7 @@
         <w:rPr>
           <w:lang w:val="en-US"/>
         </w:rPr>
-        <w:t xml:space="preserve">- The approach allows for the door to remain as part of the </w:t>
-      </w:r>
-      <w:proofErr w:type="spellStart"/>
-      <w:r>
-        <w:rPr>
-          <w:lang w:val="en-US"/>
-        </w:rPr>
-        <w:t>tilemap’s</w:t>
-      </w:r>
-      <w:proofErr w:type="spellEnd"/>
-      <w:r>
-        <w:rPr>
-          <w:lang w:val="en-US"/>
-        </w:rPr>
-        <w:t xml:space="preserve"> composite collider, which is dynamically generated.  That same collider is also what the </w:t>
-      </w:r>
-      <w:proofErr w:type="spellStart"/>
-      <w:r>
-        <w:rPr>
-          <w:lang w:val="en-US"/>
-        </w:rPr>
-        <w:t>tilemap</w:t>
-      </w:r>
-      <w:proofErr w:type="spellEnd"/>
-      <w:r>
-        <w:rPr>
-          <w:lang w:val="en-US"/>
-        </w:rPr>
-        <w:t xml:space="preserve"> uses for a unified shadow effect.  </w:t>
+        <w:t xml:space="preserve">- The approach allows for the door to remain as part of the tilemap’s composite collider, which is dynamically generated.  That same collider is also what the tilemap uses for a unified shadow effect.  </w:t>
       </w:r>
     </w:p>
     <w:p>
@@ -4594,21 +3360,7 @@
         <w:rPr>
           <w:lang w:val="en-US"/>
         </w:rPr>
-        <w:t xml:space="preserve">in implementing all the changes to two connected systems, the </w:t>
-      </w:r>
-      <w:proofErr w:type="spellStart"/>
-      <w:r>
-        <w:rPr>
-          <w:lang w:val="en-US"/>
-        </w:rPr>
-        <w:t>Tilemap</w:t>
-      </w:r>
-      <w:proofErr w:type="spellEnd"/>
-      <w:r>
-        <w:rPr>
-          <w:lang w:val="en-US"/>
-        </w:rPr>
-        <w:t xml:space="preserve"> System and the Building System.  I was faced with an overly confusing web of bugs </w:t>
+        <w:t xml:space="preserve">in implementing all the changes to two connected systems, the Tilemap System and the Building System.  I was faced with an overly confusing web of bugs </w:t>
       </w:r>
       <w:r>
         <w:rPr>
@@ -4664,21 +3416,7 @@
         <w:rPr>
           <w:lang w:val="en-US"/>
         </w:rPr>
-        <w:t xml:space="preserve"> a half-day’s work, with the </w:t>
-      </w:r>
-      <w:proofErr w:type="gramStart"/>
-      <w:r>
-        <w:rPr>
-          <w:lang w:val="en-US"/>
-        </w:rPr>
-        <w:t>added bonus</w:t>
-      </w:r>
-      <w:proofErr w:type="gramEnd"/>
-      <w:r>
-        <w:rPr>
-          <w:lang w:val="en-US"/>
-        </w:rPr>
-        <w:t xml:space="preserve"> of learning a </w:t>
+        <w:t xml:space="preserve"> a half-day’s work, with the added bonus of learning a </w:t>
       </w:r>
       <w:r>
         <w:rPr>
@@ -4780,21 +3518,7 @@
         <w:rPr>
           <w:lang w:val="en-US"/>
         </w:rPr>
-        <w:t xml:space="preserve">.  I </w:t>
-      </w:r>
-      <w:proofErr w:type="gramStart"/>
-      <w:r>
-        <w:rPr>
-          <w:lang w:val="en-US"/>
-        </w:rPr>
-        <w:t>definitely got</w:t>
-      </w:r>
-      <w:proofErr w:type="gramEnd"/>
-      <w:r>
-        <w:rPr>
-          <w:lang w:val="en-US"/>
-        </w:rPr>
-        <w:t xml:space="preserve"> ahead of myself today.  Lots of excitement!</w:t>
+        <w:t>.  I definitely got ahead of myself today.  Lots of excitement!</w:t>
       </w:r>
     </w:p>
     <w:p>
@@ -4840,71 +3564,470 @@
         <w:rPr>
           <w:lang w:val="en-US"/>
         </w:rPr>
-        <w:t xml:space="preserve">- Take two of the rotation system worked WAY better.  It </w:t>
-      </w:r>
-      <w:proofErr w:type="gramStart"/>
-      <w:r>
-        <w:rPr>
-          <w:lang w:val="en-US"/>
-        </w:rPr>
-        <w:t>actually went</w:t>
-      </w:r>
-      <w:proofErr w:type="gramEnd"/>
-      <w:r>
-        <w:rPr>
-          <w:lang w:val="en-US"/>
-        </w:rPr>
-        <w:t xml:space="preserve"> fast too due to the lack of problems.  Instead of changing all the existing methods through all the systems (extra ugly) like I did in take one, I just copied the </w:t>
-      </w:r>
-      <w:proofErr w:type="spellStart"/>
-      <w:r>
-        <w:rPr>
-          <w:lang w:val="en-US"/>
-        </w:rPr>
-        <w:t>StructureInHand</w:t>
-      </w:r>
-      <w:proofErr w:type="spellEnd"/>
-      <w:r>
-        <w:rPr>
-          <w:lang w:val="en-US"/>
-        </w:rPr>
-        <w:t xml:space="preserve"> and applied rotations to the copy.  With a little refactoring it was working like a charm. </w:t>
-      </w:r>
-    </w:p>
-    <w:p>
-      <w:pPr>
-        <w:rPr>
-          <w:lang w:val="en-US"/>
-        </w:rPr>
-      </w:pPr>
-      <w:r>
-        <w:rPr>
-          <w:lang w:val="en-US"/>
-        </w:rPr>
-        <w:t xml:space="preserve">- Then came rotating the attached game objects relative to their potentially oddly shaped tiles where the target location of the object after rotation is dependent on the structures size and current rotation.  Also, it took some time to find that Unity’s </w:t>
-      </w:r>
-      <w:proofErr w:type="spellStart"/>
-      <w:r>
-        <w:rPr>
-          <w:lang w:val="en-US"/>
-        </w:rPr>
-        <w:t>Tilemap</w:t>
-      </w:r>
-      <w:proofErr w:type="spellEnd"/>
-      <w:r>
-        <w:rPr>
-          <w:lang w:val="en-US"/>
-        </w:rPr>
-        <w:t xml:space="preserve"> system already has a method for another trick I was trying to do by hand, which helped immensely, referencing the tile’s </w:t>
-      </w:r>
-      <w:proofErr w:type="spellStart"/>
-      <w:r>
-        <w:rPr>
-          <w:lang w:val="en-US"/>
-        </w:rPr>
-        <w:t>gameObject</w:t>
-      </w:r>
-      <w:proofErr w:type="spellEnd"/>
+        <w:t xml:space="preserve">- Take two of the rotation system worked WAY better.  It actually went fast too due to the lack of problems.  Instead of changing all the existing methods through all the systems (extra ugly) like I did in take one, I just copied the StructureInHand and applied rotations to the copy.  With a little refactoring it was working like a charm. </w:t>
+      </w:r>
+    </w:p>
+    <w:p>
+      <w:pPr>
+        <w:rPr>
+          <w:lang w:val="en-US"/>
+        </w:rPr>
+      </w:pPr>
+      <w:r>
+        <w:rPr>
+          <w:lang w:val="en-US"/>
+        </w:rPr>
+        <w:t>- Then came rotating the attached game objects relative to their potentially oddly shaped tiles where the target location of the object after rotation is dependent on the structures size and current rotation.  Also, it took some time to find that Unity’s Tilemap system already has a method for another trick I was trying to do by hand, which helped immensely, referencing the tile’s gameObject.</w:t>
+      </w:r>
+    </w:p>
+    <w:p>
+      <w:pPr>
+        <w:rPr>
+          <w:lang w:val="en-US"/>
+        </w:rPr>
+      </w:pPr>
+      <w:r>
+        <w:rPr>
+          <w:lang w:val="en-US"/>
+        </w:rPr>
+        <w:t>- A great learned experience putting this system in, despite a call to take the lazy way.  I’m very happy I continued on.</w:t>
+      </w:r>
+    </w:p>
+    <w:p>
+      <w:pPr>
+        <w:rPr>
+          <w:lang w:val="en-US"/>
+        </w:rPr>
+      </w:pPr>
+      <w:r>
+        <w:rPr>
+          <w:lang w:val="en-US"/>
+        </w:rPr>
+        <w:t>Tomorrow:</w:t>
+      </w:r>
+    </w:p>
+    <w:p>
+      <w:pPr>
+        <w:rPr>
+          <w:lang w:val="en-US"/>
+        </w:rPr>
+      </w:pPr>
+      <w:r>
+        <w:rPr>
+          <w:lang w:val="en-US"/>
+        </w:rPr>
+        <w:t xml:space="preserve">- </w:t>
+      </w:r>
+      <w:r>
+        <w:rPr>
+          <w:lang w:val="en-US"/>
+        </w:rPr>
+        <w:t xml:space="preserve">Smooth out </w:t>
+      </w:r>
+      <w:r>
+        <w:rPr>
+          <w:lang w:val="en-US"/>
+        </w:rPr>
+        <w:t xml:space="preserve">a </w:t>
+      </w:r>
+      <w:r>
+        <w:rPr>
+          <w:lang w:val="en-US"/>
+        </w:rPr>
+        <w:t>few small bugs from rotation system side effects.</w:t>
+      </w:r>
+    </w:p>
+    <w:p>
+      <w:pPr>
+        <w:rPr>
+          <w:lang w:val="en-US"/>
+        </w:rPr>
+      </w:pPr>
+      <w:r>
+        <w:rPr>
+          <w:lang w:val="en-US"/>
+        </w:rPr>
+        <w:t>- Start preparing to get a decent beta version ready.  It’s Father’s Day soon and I think my Dad might appreciate the satisfaction of seeing I’ve made such progress on something that I’ve been passionate about my entire life.</w:t>
+      </w:r>
+    </w:p>
+    <w:p>
+      <w:pPr>
+        <w:rPr>
+          <w:lang w:val="en-US"/>
+        </w:rPr>
+      </w:pPr>
+    </w:p>
+    <w:p>
+      <w:pPr>
+        <w:rPr>
+          <w:lang w:val="en-US"/>
+        </w:rPr>
+      </w:pPr>
+      <w:r>
+        <w:rPr>
+          <w:lang w:val="en-US"/>
+        </w:rPr>
+        <w:t>2024-06-13 – 11:26PM, not bad</w:t>
+      </w:r>
+    </w:p>
+    <w:p>
+      <w:pPr>
+        <w:rPr>
+          <w:lang w:val="en-US"/>
+        </w:rPr>
+      </w:pPr>
+      <w:r>
+        <w:rPr>
+          <w:lang w:val="en-US"/>
+        </w:rPr>
+        <w:t>A good long day.  Slowed down a bit by the end of the night but had a surprisingly clear mind after getting out in nature and taking most of the day off yesterday.</w:t>
+      </w:r>
+    </w:p>
+    <w:p>
+      <w:pPr>
+        <w:rPr>
+          <w:lang w:val="en-US"/>
+        </w:rPr>
+      </w:pPr>
+      <w:r>
+        <w:rPr>
+          <w:lang w:val="en-US"/>
+        </w:rPr>
+        <w:t xml:space="preserve">- Turns out the </w:t>
+      </w:r>
+      <w:r>
+        <w:rPr>
+          <w:lang w:val="en-US"/>
+        </w:rPr>
+        <w:t xml:space="preserve">building </w:t>
+      </w:r>
+      <w:r>
+        <w:rPr>
+          <w:lang w:val="en-US"/>
+        </w:rPr>
+        <w:t xml:space="preserve">rotation system needed some fancy work to get the destroy function to work.  I thought it was all good, but it was not!  </w:t>
+      </w:r>
+    </w:p>
+    <w:p>
+      <w:pPr>
+        <w:rPr>
+          <w:lang w:val="en-US"/>
+        </w:rPr>
+      </w:pPr>
+      <w:r>
+        <w:rPr>
+          <w:lang w:val="en-US"/>
+        </w:rPr>
+        <w:t>- Had to inverse the rotation of the transform matrix of the tile</w:t>
+      </w:r>
+      <w:r>
+        <w:rPr>
+          <w:lang w:val="en-US"/>
+        </w:rPr>
+        <w:t xml:space="preserve"> structures</w:t>
+      </w:r>
+      <w:r>
+        <w:rPr>
+          <w:lang w:val="en-US"/>
+        </w:rPr>
+        <w:t xml:space="preserve"> for the destroy functions.  Got it all smoothed out and working perfectly so far.</w:t>
+      </w:r>
+    </w:p>
+    <w:p>
+      <w:pPr>
+        <w:rPr>
+          <w:lang w:val="en-US"/>
+        </w:rPr>
+      </w:pPr>
+      <w:r>
+        <w:rPr>
+          <w:lang w:val="en-US"/>
+        </w:rPr>
+        <w:t xml:space="preserve">- </w:t>
+      </w:r>
+      <w:r>
+        <w:rPr>
+          <w:lang w:val="en-US"/>
+        </w:rPr>
+        <w:t>Fixed some old bugs from building highlights not being drawn in the right order</w:t>
+      </w:r>
+    </w:p>
+    <w:p>
+      <w:pPr>
+        <w:rPr>
+          <w:lang w:val="en-US"/>
+        </w:rPr>
+      </w:pPr>
+      <w:r>
+        <w:rPr>
+          <w:lang w:val="en-US"/>
+        </w:rPr>
+        <w:lastRenderedPageBreak/>
+        <w:t>- Added an upgrade stats function aptly named UpgStatsGetter which digs in all over the place to get stat values and gun stats, and their upgrade amounts.</w:t>
+      </w:r>
+    </w:p>
+    <w:p>
+      <w:pPr>
+        <w:rPr>
+          <w:lang w:val="en-US"/>
+        </w:rPr>
+      </w:pPr>
+      <w:r>
+        <w:rPr>
+          <w:lang w:val="en-US"/>
+        </w:rPr>
+        <w:t>- Added color coding to stat values and upgrade amounts</w:t>
+      </w:r>
+      <w:r>
+        <w:rPr>
+          <w:lang w:val="en-US"/>
+        </w:rPr>
+        <w:t>.  Upgrade costs are red if too expensive</w:t>
+      </w:r>
+    </w:p>
+    <w:p>
+      <w:pPr>
+        <w:rPr>
+          <w:lang w:val="en-US"/>
+        </w:rPr>
+      </w:pPr>
+      <w:r>
+        <w:rPr>
+          <w:lang w:val="en-US"/>
+        </w:rPr>
+        <w:t>- Spent a good hour making a UI panel and getting it integrated into the existing panel-switcher, smoothed out some layout bugs.</w:t>
+      </w:r>
+    </w:p>
+    <w:p>
+      <w:pPr>
+        <w:rPr>
+          <w:lang w:val="en-US"/>
+        </w:rPr>
+      </w:pPr>
+      <w:r>
+        <w:rPr>
+          <w:lang w:val="en-US"/>
+        </w:rPr>
+        <w:t>- Later realized that the extra panel is probably not needed, but now that I have access to the extra info, I can make the upgrade UI much more intuitive.</w:t>
+      </w:r>
+    </w:p>
+    <w:p>
+      <w:pPr>
+        <w:rPr>
+          <w:lang w:val="en-US"/>
+        </w:rPr>
+      </w:pPr>
+      <w:r>
+        <w:rPr>
+          <w:lang w:val="en-US"/>
+        </w:rPr>
+        <w:t>- Fixed up the idle and idle run animations a bit as the arms were too skinny.  Turned out to be worse due to a problem in the blend tree and speed values.</w:t>
+      </w:r>
+    </w:p>
+    <w:p>
+      <w:pPr>
+        <w:rPr>
+          <w:lang w:val="en-US"/>
+        </w:rPr>
+      </w:pPr>
+      <w:r>
+        <w:rPr>
+          <w:lang w:val="en-US"/>
+        </w:rPr>
+        <w:t>- Added an Unlock button that will be used for different upgrades and upgrade families.</w:t>
+      </w:r>
+    </w:p>
+    <w:p>
+      <w:pPr>
+        <w:rPr>
+          <w:lang w:val="en-US"/>
+        </w:rPr>
+      </w:pPr>
+      <w:r>
+        <w:rPr>
+          <w:lang w:val="en-US"/>
+        </w:rPr>
+        <w:t>- Can now unlock the SMG for 3000 Credits.</w:t>
+      </w:r>
+    </w:p>
+    <w:p>
+      <w:pPr>
+        <w:rPr>
+          <w:lang w:val="en-US"/>
+        </w:rPr>
+      </w:pPr>
+      <w:r>
+        <w:rPr>
+          <w:lang w:val="en-US"/>
+        </w:rPr>
+        <w:t xml:space="preserve">- Fixed </w:t>
+      </w:r>
+      <w:r>
+        <w:rPr>
+          <w:lang w:val="en-US"/>
+        </w:rPr>
+        <w:t>bugs in</w:t>
+      </w:r>
+      <w:r>
+        <w:rPr>
+          <w:lang w:val="en-US"/>
+        </w:rPr>
+        <w:t xml:space="preserve"> QCube interaction, UI alignments, </w:t>
+      </w:r>
+      <w:r>
+        <w:rPr>
+          <w:lang w:val="en-US"/>
+        </w:rPr>
+        <w:t>upgrade balancing and bugs, and others.</w:t>
+      </w:r>
+    </w:p>
+    <w:p>
+      <w:pPr>
+        <w:rPr>
+          <w:lang w:val="en-US"/>
+        </w:rPr>
+      </w:pPr>
+      <w:r>
+        <w:rPr>
+          <w:lang w:val="en-US"/>
+        </w:rPr>
+        <w:t>Tomorrow:</w:t>
+      </w:r>
+    </w:p>
+    <w:p>
+      <w:pPr>
+        <w:rPr>
+          <w:lang w:val="en-US"/>
+        </w:rPr>
+      </w:pPr>
+      <w:r>
+        <w:rPr>
+          <w:lang w:val="en-US"/>
+        </w:rPr>
+        <w:t>-</w:t>
+      </w:r>
+      <w:r>
+        <w:rPr>
+          <w:lang w:val="en-US"/>
+        </w:rPr>
+        <w:t xml:space="preserve"> </w:t>
+      </w:r>
+      <w:r>
+        <w:rPr>
+          <w:lang w:val="en-US"/>
+        </w:rPr>
+        <w:t>Make clickable area for upgrade buttons bigger</w:t>
+      </w:r>
+    </w:p>
+    <w:p>
+      <w:pPr>
+        <w:rPr>
+          <w:lang w:val="en-US"/>
+        </w:rPr>
+      </w:pPr>
+      <w:r>
+        <w:rPr>
+          <w:lang w:val="en-US"/>
+        </w:rPr>
+        <w:t xml:space="preserve">- </w:t>
+      </w:r>
+      <w:r>
+        <w:rPr>
+          <w:lang w:val="en-US"/>
+        </w:rPr>
+        <w:t>Get rid of extra upgrade panel, will be so much nicer</w:t>
+      </w:r>
+    </w:p>
+    <w:p>
+      <w:pPr>
+        <w:rPr>
+          <w:lang w:val="en-US"/>
+        </w:rPr>
+      </w:pPr>
+      <w:r>
+        <w:rPr>
+          <w:lang w:val="en-US"/>
+        </w:rPr>
+        <w:t>- Player – DoorOpener trigger collider bug when lowering weapon</w:t>
+      </w:r>
+    </w:p>
+    <w:p>
+      <w:pPr>
+        <w:rPr>
+          <w:lang w:val="en-US"/>
+        </w:rPr>
+      </w:pPr>
+      <w:r>
+        <w:rPr>
+          <w:lang w:val="en-US"/>
+        </w:rPr>
+        <w:t>- Grenades don’t throw sometimes, need to tighten up animation trigger</w:t>
+      </w:r>
+    </w:p>
+    <w:p>
+      <w:pPr>
+        <w:rPr>
+          <w:lang w:val="en-US"/>
+        </w:rPr>
+      </w:pPr>
+      <w:r>
+        <w:rPr>
+          <w:lang w:val="en-US"/>
+        </w:rPr>
+        <w:t>Super stoked to be making good progress!</w:t>
+      </w:r>
+    </w:p>
+    <w:p>
+      <w:pPr>
+        <w:rPr>
+          <w:lang w:val="en-US"/>
+        </w:rPr>
+      </w:pPr>
+    </w:p>
+    <w:p>
+      <w:pPr>
+        <w:rPr>
+          <w:lang w:val="en-US"/>
+        </w:rPr>
+      </w:pPr>
+      <w:r>
+        <w:rPr>
+          <w:lang w:val="en-US"/>
+        </w:rPr>
+        <w:t>2024-06-15 – 1:26AM</w:t>
+      </w:r>
+    </w:p>
+    <w:p>
+      <w:pPr>
+        <w:rPr>
+          <w:lang w:val="en-US"/>
+        </w:rPr>
+      </w:pPr>
+      <w:r>
+        <w:rPr>
+          <w:lang w:val="en-US"/>
+        </w:rPr>
+        <w:t>Did some cramming today with the help of a Red Bull and some exercise.  Got a bunch done!</w:t>
+      </w:r>
+    </w:p>
+    <w:p>
+      <w:pPr>
+        <w:rPr>
+          <w:lang w:val="en-US"/>
+        </w:rPr>
+      </w:pPr>
+      <w:r>
+        <w:rPr>
+          <w:lang w:val="en-US"/>
+        </w:rPr>
+        <w:t xml:space="preserve">- </w:t>
+      </w:r>
+      <w:r>
+        <w:rPr>
+          <w:lang w:val="en-US"/>
+        </w:rPr>
+        <w:t>Player and door collider bug fixed.  Doors stay open now when you lower your gun</w:t>
+      </w:r>
       <w:r>
         <w:rPr>
           <w:lang w:val="en-US"/>
@@ -4922,559 +4045,6 @@
         <w:rPr>
           <w:lang w:val="en-US"/>
         </w:rPr>
-        <w:t xml:space="preserve">- A great learned experience putting this system in, despite a call to take the lazy way.  I’m very happy I </w:t>
-      </w:r>
-      <w:proofErr w:type="gramStart"/>
-      <w:r>
-        <w:rPr>
-          <w:lang w:val="en-US"/>
-        </w:rPr>
-        <w:t>continued on</w:t>
-      </w:r>
-      <w:proofErr w:type="gramEnd"/>
-      <w:r>
-        <w:rPr>
-          <w:lang w:val="en-US"/>
-        </w:rPr>
-        <w:t>.</w:t>
-      </w:r>
-    </w:p>
-    <w:p>
-      <w:pPr>
-        <w:rPr>
-          <w:lang w:val="en-US"/>
-        </w:rPr>
-      </w:pPr>
-      <w:r>
-        <w:rPr>
-          <w:lang w:val="en-US"/>
-        </w:rPr>
-        <w:t>Tomorrow:</w:t>
-      </w:r>
-    </w:p>
-    <w:p>
-      <w:pPr>
-        <w:rPr>
-          <w:lang w:val="en-US"/>
-        </w:rPr>
-      </w:pPr>
-      <w:r>
-        <w:rPr>
-          <w:lang w:val="en-US"/>
-        </w:rPr>
-        <w:t xml:space="preserve">- </w:t>
-      </w:r>
-      <w:r>
-        <w:rPr>
-          <w:lang w:val="en-US"/>
-        </w:rPr>
-        <w:t xml:space="preserve">Smooth out </w:t>
-      </w:r>
-      <w:r>
-        <w:rPr>
-          <w:lang w:val="en-US"/>
-        </w:rPr>
-        <w:t xml:space="preserve">a </w:t>
-      </w:r>
-      <w:r>
-        <w:rPr>
-          <w:lang w:val="en-US"/>
-        </w:rPr>
-        <w:t>few small bugs from rotation system side effects.</w:t>
-      </w:r>
-    </w:p>
-    <w:p>
-      <w:pPr>
-        <w:rPr>
-          <w:lang w:val="en-US"/>
-        </w:rPr>
-      </w:pPr>
-      <w:r>
-        <w:rPr>
-          <w:lang w:val="en-US"/>
-        </w:rPr>
-        <w:t xml:space="preserve">- Start preparing to get a decent beta version ready.  It’s Father’s Day soon and I think my </w:t>
-      </w:r>
-      <w:proofErr w:type="gramStart"/>
-      <w:r>
-        <w:rPr>
-          <w:lang w:val="en-US"/>
-        </w:rPr>
-        <w:t>Dad</w:t>
-      </w:r>
-      <w:proofErr w:type="gramEnd"/>
-      <w:r>
-        <w:rPr>
-          <w:lang w:val="en-US"/>
-        </w:rPr>
-        <w:t xml:space="preserve"> might appreciate the satisfaction of seeing I’ve made such progress on something that I’ve been passionate about my entire life.</w:t>
-      </w:r>
-    </w:p>
-    <w:p>
-      <w:pPr>
-        <w:rPr>
-          <w:lang w:val="en-US"/>
-        </w:rPr>
-      </w:pPr>
-    </w:p>
-    <w:p>
-      <w:pPr>
-        <w:rPr>
-          <w:lang w:val="en-US"/>
-        </w:rPr>
-      </w:pPr>
-      <w:r>
-        <w:rPr>
-          <w:lang w:val="en-US"/>
-        </w:rPr>
-        <w:t>2024-06-13 – 11:26PM, not bad</w:t>
-      </w:r>
-    </w:p>
-    <w:p>
-      <w:pPr>
-        <w:rPr>
-          <w:lang w:val="en-US"/>
-        </w:rPr>
-      </w:pPr>
-      <w:r>
-        <w:rPr>
-          <w:lang w:val="en-US"/>
-        </w:rPr>
-        <w:t>A good long day.  Slowed down a bit by the end of the night but had a surprisingly clear mind after getting out in nature and taking most of the day off yesterday.</w:t>
-      </w:r>
-    </w:p>
-    <w:p>
-      <w:pPr>
-        <w:rPr>
-          <w:lang w:val="en-US"/>
-        </w:rPr>
-      </w:pPr>
-      <w:r>
-        <w:rPr>
-          <w:lang w:val="en-US"/>
-        </w:rPr>
-        <w:t xml:space="preserve">- Turns out the </w:t>
-      </w:r>
-      <w:r>
-        <w:rPr>
-          <w:lang w:val="en-US"/>
-        </w:rPr>
-        <w:t xml:space="preserve">building </w:t>
-      </w:r>
-      <w:r>
-        <w:rPr>
-          <w:lang w:val="en-US"/>
-        </w:rPr>
-        <w:t xml:space="preserve">rotation system needed some fancy work to get the destroy function to work.  I thought it was all good, but it was not!  </w:t>
-      </w:r>
-    </w:p>
-    <w:p>
-      <w:pPr>
-        <w:rPr>
-          <w:lang w:val="en-US"/>
-        </w:rPr>
-      </w:pPr>
-      <w:r>
-        <w:rPr>
-          <w:lang w:val="en-US"/>
-        </w:rPr>
-        <w:t>- Had to inverse the rotation of the transform matrix of the tile</w:t>
-      </w:r>
-      <w:r>
-        <w:rPr>
-          <w:lang w:val="en-US"/>
-        </w:rPr>
-        <w:t xml:space="preserve"> structures</w:t>
-      </w:r>
-      <w:r>
-        <w:rPr>
-          <w:lang w:val="en-US"/>
-        </w:rPr>
-        <w:t xml:space="preserve"> for the destroy functions.  Got it all smoothed out and working perfectly so far.</w:t>
-      </w:r>
-    </w:p>
-    <w:p>
-      <w:pPr>
-        <w:rPr>
-          <w:lang w:val="en-US"/>
-        </w:rPr>
-      </w:pPr>
-      <w:r>
-        <w:rPr>
-          <w:lang w:val="en-US"/>
-        </w:rPr>
-        <w:t xml:space="preserve">- </w:t>
-      </w:r>
-      <w:r>
-        <w:rPr>
-          <w:lang w:val="en-US"/>
-        </w:rPr>
-        <w:t>Fixed some old bugs from building highlights not being drawn in the right order</w:t>
-      </w:r>
-    </w:p>
-    <w:p>
-      <w:pPr>
-        <w:rPr>
-          <w:lang w:val="en-US"/>
-        </w:rPr>
-      </w:pPr>
-      <w:r>
-        <w:rPr>
-          <w:lang w:val="en-US"/>
-        </w:rPr>
-        <w:lastRenderedPageBreak/>
-        <w:t xml:space="preserve">- Added an upgrade stats function aptly named </w:t>
-      </w:r>
-      <w:proofErr w:type="spellStart"/>
-      <w:r>
-        <w:rPr>
-          <w:lang w:val="en-US"/>
-        </w:rPr>
-        <w:t>UpgStatsGetter</w:t>
-      </w:r>
-      <w:proofErr w:type="spellEnd"/>
-      <w:r>
-        <w:rPr>
-          <w:lang w:val="en-US"/>
-        </w:rPr>
-        <w:t xml:space="preserve"> which digs in all over the place to get stat values and gun stats, and their upgrade amounts.</w:t>
-      </w:r>
-    </w:p>
-    <w:p>
-      <w:pPr>
-        <w:rPr>
-          <w:lang w:val="en-US"/>
-        </w:rPr>
-      </w:pPr>
-      <w:r>
-        <w:rPr>
-          <w:lang w:val="en-US"/>
-        </w:rPr>
-        <w:t xml:space="preserve">- Added color coding to </w:t>
-      </w:r>
-      <w:proofErr w:type="gramStart"/>
-      <w:r>
-        <w:rPr>
-          <w:lang w:val="en-US"/>
-        </w:rPr>
-        <w:t>stat</w:t>
-      </w:r>
-      <w:proofErr w:type="gramEnd"/>
-      <w:r>
-        <w:rPr>
-          <w:lang w:val="en-US"/>
-        </w:rPr>
-        <w:t xml:space="preserve"> values and upgrade amounts</w:t>
-      </w:r>
-      <w:r>
-        <w:rPr>
-          <w:lang w:val="en-US"/>
-        </w:rPr>
-        <w:t>.  Upgrade costs are red if too expensive</w:t>
-      </w:r>
-    </w:p>
-    <w:p>
-      <w:pPr>
-        <w:rPr>
-          <w:lang w:val="en-US"/>
-        </w:rPr>
-      </w:pPr>
-      <w:r>
-        <w:rPr>
-          <w:lang w:val="en-US"/>
-        </w:rPr>
-        <w:t>- Spent a good hour making a UI panel and getting it integrated into the existing panel-switcher, smoothed out some layout bugs.</w:t>
-      </w:r>
-    </w:p>
-    <w:p>
-      <w:pPr>
-        <w:rPr>
-          <w:lang w:val="en-US"/>
-        </w:rPr>
-      </w:pPr>
-      <w:r>
-        <w:rPr>
-          <w:lang w:val="en-US"/>
-        </w:rPr>
-        <w:t xml:space="preserve">- Later realized that the extra panel is probably not needed, but now that I have access to the extra info, I can make the </w:t>
-      </w:r>
-      <w:proofErr w:type="gramStart"/>
-      <w:r>
-        <w:rPr>
-          <w:lang w:val="en-US"/>
-        </w:rPr>
-        <w:t>upgrade</w:t>
-      </w:r>
-      <w:proofErr w:type="gramEnd"/>
-      <w:r>
-        <w:rPr>
-          <w:lang w:val="en-US"/>
-        </w:rPr>
-        <w:t xml:space="preserve"> UI much more intuitive.</w:t>
-      </w:r>
-    </w:p>
-    <w:p>
-      <w:pPr>
-        <w:rPr>
-          <w:lang w:val="en-US"/>
-        </w:rPr>
-      </w:pPr>
-      <w:r>
-        <w:rPr>
-          <w:lang w:val="en-US"/>
-        </w:rPr>
-        <w:t>- Fixed up the idle and idle run animations a bit as the arms were too skinny.  Turned out to be worse due to a problem in the blend tree and speed values.</w:t>
-      </w:r>
-    </w:p>
-    <w:p>
-      <w:pPr>
-        <w:rPr>
-          <w:lang w:val="en-US"/>
-        </w:rPr>
-      </w:pPr>
-      <w:r>
-        <w:rPr>
-          <w:lang w:val="en-US"/>
-        </w:rPr>
-        <w:t>- Added an Unlock button that will be used for different upgrades and upgrade families.</w:t>
-      </w:r>
-    </w:p>
-    <w:p>
-      <w:pPr>
-        <w:rPr>
-          <w:lang w:val="en-US"/>
-        </w:rPr>
-      </w:pPr>
-      <w:r>
-        <w:rPr>
-          <w:lang w:val="en-US"/>
-        </w:rPr>
-        <w:t>- Can now unlock the SMG for 3000 Credits.</w:t>
-      </w:r>
-    </w:p>
-    <w:p>
-      <w:pPr>
-        <w:rPr>
-          <w:lang w:val="en-US"/>
-        </w:rPr>
-      </w:pPr>
-      <w:r>
-        <w:rPr>
-          <w:lang w:val="en-US"/>
-        </w:rPr>
-        <w:t xml:space="preserve">- Fixed </w:t>
-      </w:r>
-      <w:r>
-        <w:rPr>
-          <w:lang w:val="en-US"/>
-        </w:rPr>
-        <w:t>bugs in</w:t>
-      </w:r>
-      <w:r>
-        <w:rPr>
-          <w:lang w:val="en-US"/>
-        </w:rPr>
-        <w:t xml:space="preserve"> </w:t>
-      </w:r>
-      <w:proofErr w:type="spellStart"/>
-      <w:r>
-        <w:rPr>
-          <w:lang w:val="en-US"/>
-        </w:rPr>
-        <w:t>QCube</w:t>
-      </w:r>
-      <w:proofErr w:type="spellEnd"/>
-      <w:r>
-        <w:rPr>
-          <w:lang w:val="en-US"/>
-        </w:rPr>
-        <w:t xml:space="preserve"> interaction, UI alignments, </w:t>
-      </w:r>
-      <w:r>
-        <w:rPr>
-          <w:lang w:val="en-US"/>
-        </w:rPr>
-        <w:t>upgrade balancing and bugs, and others.</w:t>
-      </w:r>
-    </w:p>
-    <w:p>
-      <w:pPr>
-        <w:rPr>
-          <w:lang w:val="en-US"/>
-        </w:rPr>
-      </w:pPr>
-      <w:r>
-        <w:rPr>
-          <w:lang w:val="en-US"/>
-        </w:rPr>
-        <w:t>Tomorrow:</w:t>
-      </w:r>
-    </w:p>
-    <w:p>
-      <w:pPr>
-        <w:rPr>
-          <w:lang w:val="en-US"/>
-        </w:rPr>
-      </w:pPr>
-      <w:r>
-        <w:rPr>
-          <w:lang w:val="en-US"/>
-        </w:rPr>
-        <w:t>-</w:t>
-      </w:r>
-      <w:r>
-        <w:rPr>
-          <w:lang w:val="en-US"/>
-        </w:rPr>
-        <w:t xml:space="preserve"> </w:t>
-      </w:r>
-      <w:r>
-        <w:rPr>
-          <w:lang w:val="en-US"/>
-        </w:rPr>
-        <w:t>Make clickable area for upgrade buttons bigger</w:t>
-      </w:r>
-    </w:p>
-    <w:p>
-      <w:pPr>
-        <w:rPr>
-          <w:lang w:val="en-US"/>
-        </w:rPr>
-      </w:pPr>
-      <w:r>
-        <w:rPr>
-          <w:lang w:val="en-US"/>
-        </w:rPr>
-        <w:t xml:space="preserve">- </w:t>
-      </w:r>
-      <w:r>
-        <w:rPr>
-          <w:lang w:val="en-US"/>
-        </w:rPr>
-        <w:t>Get rid of extra upgrade panel, will be so much nicer</w:t>
-      </w:r>
-    </w:p>
-    <w:p>
-      <w:pPr>
-        <w:rPr>
-          <w:lang w:val="en-US"/>
-        </w:rPr>
-      </w:pPr>
-      <w:r>
-        <w:rPr>
-          <w:lang w:val="en-US"/>
-        </w:rPr>
-        <w:t xml:space="preserve">- Player – </w:t>
-      </w:r>
-      <w:proofErr w:type="spellStart"/>
-      <w:r>
-        <w:rPr>
-          <w:lang w:val="en-US"/>
-        </w:rPr>
-        <w:t>DoorOpener</w:t>
-      </w:r>
-      <w:proofErr w:type="spellEnd"/>
-      <w:r>
-        <w:rPr>
-          <w:lang w:val="en-US"/>
-        </w:rPr>
-        <w:t xml:space="preserve"> trigger collider bug when lowering weapon</w:t>
-      </w:r>
-    </w:p>
-    <w:p>
-      <w:pPr>
-        <w:rPr>
-          <w:lang w:val="en-US"/>
-        </w:rPr>
-      </w:pPr>
-      <w:r>
-        <w:rPr>
-          <w:lang w:val="en-US"/>
-        </w:rPr>
-        <w:t>- Grenades don’t throw sometimes, need to tighten up animation trigger</w:t>
-      </w:r>
-    </w:p>
-    <w:p>
-      <w:pPr>
-        <w:rPr>
-          <w:lang w:val="en-US"/>
-        </w:rPr>
-      </w:pPr>
-      <w:r>
-        <w:rPr>
-          <w:lang w:val="en-US"/>
-        </w:rPr>
-        <w:t>Super stoked to be making good progress!</w:t>
-      </w:r>
-    </w:p>
-    <w:p>
-      <w:pPr>
-        <w:rPr>
-          <w:lang w:val="en-US"/>
-        </w:rPr>
-      </w:pPr>
-    </w:p>
-    <w:p>
-      <w:pPr>
-        <w:rPr>
-          <w:lang w:val="en-US"/>
-        </w:rPr>
-      </w:pPr>
-      <w:r>
-        <w:rPr>
-          <w:lang w:val="en-US"/>
-        </w:rPr>
-        <w:t>2024-06-15 – 1:26AM</w:t>
-      </w:r>
-    </w:p>
-    <w:p>
-      <w:pPr>
-        <w:rPr>
-          <w:lang w:val="en-US"/>
-        </w:rPr>
-      </w:pPr>
-      <w:r>
-        <w:rPr>
-          <w:lang w:val="en-US"/>
-        </w:rPr>
-        <w:t>Did some cramming today with the help of a Red Bull and some exercise.  Got a bunch done!</w:t>
-      </w:r>
-    </w:p>
-    <w:p>
-      <w:pPr>
-        <w:rPr>
-          <w:lang w:val="en-US"/>
-        </w:rPr>
-      </w:pPr>
-      <w:r>
-        <w:rPr>
-          <w:lang w:val="en-US"/>
-        </w:rPr>
-        <w:t xml:space="preserve">- </w:t>
-      </w:r>
-      <w:r>
-        <w:rPr>
-          <w:lang w:val="en-US"/>
-        </w:rPr>
-        <w:t>Player and door collider bug fixed.  Doors stay open now when you lower your gun</w:t>
-      </w:r>
-      <w:r>
-        <w:rPr>
-          <w:lang w:val="en-US"/>
-        </w:rPr>
-        <w:t>.</w:t>
-      </w:r>
-    </w:p>
-    <w:p>
-      <w:pPr>
-        <w:rPr>
-          <w:lang w:val="en-US"/>
-        </w:rPr>
-      </w:pPr>
-      <w:r>
-        <w:rPr>
-          <w:lang w:val="en-US"/>
-        </w:rPr>
         <w:t>- Moved upgrade stats to be with the upgrade buttons. Got rid of upgrade stat panel.</w:t>
       </w:r>
     </w:p>
@@ -5501,21 +4071,7 @@
         <w:rPr>
           <w:lang w:val="en-US"/>
         </w:rPr>
-        <w:t xml:space="preserve">- Added </w:t>
-      </w:r>
-      <w:proofErr w:type="spellStart"/>
-      <w:r>
-        <w:rPr>
-          <w:lang w:val="en-US"/>
-        </w:rPr>
-        <w:t>SettingsManager</w:t>
-      </w:r>
-      <w:proofErr w:type="spellEnd"/>
-      <w:r>
-        <w:rPr>
-          <w:lang w:val="en-US"/>
-        </w:rPr>
-        <w:t xml:space="preserve">, </w:t>
+        <w:t xml:space="preserve">- Added SettingsManager, </w:t>
       </w:r>
       <w:r>
         <w:rPr>
@@ -5592,21 +4148,7 @@
         <w:rPr>
           <w:lang w:val="en-US"/>
         </w:rPr>
-        <w:t xml:space="preserve">- Prevented wave spawner from selecting 2 of the same </w:t>
-      </w:r>
-      <w:proofErr w:type="spellStart"/>
-      <w:r>
-        <w:rPr>
-          <w:lang w:val="en-US"/>
-        </w:rPr>
-        <w:t>subwave</w:t>
-      </w:r>
-      <w:proofErr w:type="spellEnd"/>
-      <w:r>
-        <w:rPr>
-          <w:lang w:val="en-US"/>
-        </w:rPr>
-        <w:t xml:space="preserve"> in a row.</w:t>
+        <w:t>- Prevented wave spawner from selecting 2 of the same subwave in a row.</w:t>
       </w:r>
     </w:p>
     <w:p>
@@ -5691,21 +4233,7 @@
         <w:rPr>
           <w:lang w:val="en-US"/>
         </w:rPr>
-        <w:t xml:space="preserve">- Added repair effects into </w:t>
-      </w:r>
-      <w:proofErr w:type="spellStart"/>
-      <w:r>
-        <w:rPr>
-          <w:lang w:val="en-US"/>
-        </w:rPr>
-        <w:t>TileManager</w:t>
-      </w:r>
-      <w:proofErr w:type="spellEnd"/>
-      <w:r>
-        <w:rPr>
-          <w:lang w:val="en-US"/>
-        </w:rPr>
-        <w:t xml:space="preserve"> for repair gun.</w:t>
+        <w:t>- Added repair effects into TileManager for repair gun.</w:t>
       </w:r>
     </w:p>
     <w:p>
@@ -5744,21 +4272,7 @@
         <w:rPr>
           <w:lang w:val="en-US"/>
         </w:rPr>
-        <w:t xml:space="preserve">- Added a </w:t>
-      </w:r>
-      <w:proofErr w:type="spellStart"/>
-      <w:r>
-        <w:rPr>
-          <w:lang w:val="en-US"/>
-        </w:rPr>
-        <w:t>GunSights</w:t>
-      </w:r>
-      <w:proofErr w:type="spellEnd"/>
-      <w:r>
-        <w:rPr>
-          <w:lang w:val="en-US"/>
-        </w:rPr>
-        <w:t xml:space="preserve"> script, applied to repair gun.</w:t>
+        <w:t>- Added a GunSights script, applied to repair gun.</w:t>
       </w:r>
     </w:p>
     <w:p>

</xml_diff>

<commit_message>
Bullet trails, Hit effects, Sound
- Made better bullet trails.  Old ones were ugly and hard to see
- Added hit effects for laser and bullet
- Increased build range
- Can no longer reload when clip is full
- Optimized bullet effect handling
- Did some fine tuning to effects (it’s too early for this, but I can’t help myself!)
- I think I would benefit from learning more about shaders and materials.
- Started searching for free sounds online.  Might pop into Ableton at one point soon and make some sound.
- Tested some laser sounds in game
Tomorrow:
- Work on sound
</commit_message>
<xml_diff>
--- a/DevLog.docx
+++ b/DevLog.docx
@@ -4984,6 +4984,193 @@
           <w:lang w:val="en-US"/>
         </w:rPr>
         <w:t xml:space="preserve"> adjust build menu scaling</w:t>
+      </w:r>
+    </w:p>
+    <w:p>
+      <w:pPr>
+        <w:rPr>
+          <w:lang w:val="en-US"/>
+        </w:rPr>
+      </w:pPr>
+    </w:p>
+    <w:p>
+      <w:pPr>
+        <w:rPr>
+          <w:lang w:val="en-US"/>
+        </w:rPr>
+      </w:pPr>
+      <w:r>
+        <w:rPr>
+          <w:lang w:val="en-US"/>
+        </w:rPr>
+        <w:t>2024-06-19</w:t>
+      </w:r>
+    </w:p>
+    <w:p>
+      <w:pPr>
+        <w:rPr>
+          <w:lang w:val="en-US"/>
+        </w:rPr>
+      </w:pPr>
+      <w:r>
+        <w:rPr>
+          <w:lang w:val="en-US"/>
+        </w:rPr>
+        <w:t>- Made better bullet trails.  Old ones were ugly and hard to see</w:t>
+      </w:r>
+    </w:p>
+    <w:p>
+      <w:pPr>
+        <w:rPr>
+          <w:lang w:val="en-US"/>
+        </w:rPr>
+      </w:pPr>
+      <w:r>
+        <w:rPr>
+          <w:lang w:val="en-US"/>
+        </w:rPr>
+        <w:t>- Added hit effects for laser and bullet</w:t>
+      </w:r>
+    </w:p>
+    <w:p>
+      <w:pPr>
+        <w:rPr>
+          <w:lang w:val="en-US"/>
+        </w:rPr>
+      </w:pPr>
+      <w:r>
+        <w:rPr>
+          <w:lang w:val="en-US"/>
+        </w:rPr>
+        <w:t>- Increased build range</w:t>
+      </w:r>
+    </w:p>
+    <w:p>
+      <w:pPr>
+        <w:rPr>
+          <w:lang w:val="en-US"/>
+        </w:rPr>
+      </w:pPr>
+      <w:r>
+        <w:rPr>
+          <w:lang w:val="en-US"/>
+        </w:rPr>
+        <w:t>- Can no longer reload when clip is full</w:t>
+      </w:r>
+    </w:p>
+    <w:p>
+      <w:pPr>
+        <w:rPr>
+          <w:lang w:val="en-US"/>
+        </w:rPr>
+      </w:pPr>
+      <w:r>
+        <w:rPr>
+          <w:lang w:val="en-US"/>
+        </w:rPr>
+        <w:t>- Optimized bullet effect handling</w:t>
+      </w:r>
+    </w:p>
+    <w:p>
+      <w:pPr>
+        <w:rPr>
+          <w:lang w:val="en-US"/>
+        </w:rPr>
+      </w:pPr>
+      <w:r>
+        <w:rPr>
+          <w:lang w:val="en-US"/>
+        </w:rPr>
+        <w:t>- Did some fine tuning to effects (it’s too early for this, but I can’t help myself!)</w:t>
+      </w:r>
+    </w:p>
+    <w:p>
+      <w:pPr>
+        <w:rPr>
+          <w:lang w:val="en-US"/>
+        </w:rPr>
+      </w:pPr>
+      <w:r>
+        <w:rPr>
+          <w:lang w:val="en-US"/>
+        </w:rPr>
+        <w:t>- I think I would benefit from learning more about shaders and materials.</w:t>
+      </w:r>
+    </w:p>
+    <w:p>
+      <w:pPr>
+        <w:rPr>
+          <w:lang w:val="en-US"/>
+        </w:rPr>
+      </w:pPr>
+      <w:r>
+        <w:rPr>
+          <w:lang w:val="en-US"/>
+        </w:rPr>
+        <w:t xml:space="preserve">- Started </w:t>
+      </w:r>
+      <w:r>
+        <w:rPr>
+          <w:lang w:val="en-US"/>
+        </w:rPr>
+        <w:t xml:space="preserve">searching for free sounds online.  Might pop into Ableton at one point </w:t>
+      </w:r>
+      <w:r>
+        <w:rPr>
+          <w:lang w:val="en-US"/>
+        </w:rPr>
+        <w:t xml:space="preserve">soon </w:t>
+      </w:r>
+      <w:r>
+        <w:rPr>
+          <w:lang w:val="en-US"/>
+        </w:rPr>
+        <w:t>and make some sound.</w:t>
+      </w:r>
+    </w:p>
+    <w:p>
+      <w:pPr>
+        <w:rPr>
+          <w:lang w:val="en-US"/>
+        </w:rPr>
+      </w:pPr>
+      <w:r>
+        <w:rPr>
+          <w:lang w:val="en-US"/>
+        </w:rPr>
+        <w:t>- Tested some laser sounds in game</w:t>
+      </w:r>
+    </w:p>
+    <w:p>
+      <w:pPr>
+        <w:rPr>
+          <w:lang w:val="en-US"/>
+        </w:rPr>
+      </w:pPr>
+      <w:r>
+        <w:rPr>
+          <w:lang w:val="en-US"/>
+        </w:rPr>
+        <w:t>Tomorrow:</w:t>
+      </w:r>
+    </w:p>
+    <w:p>
+      <w:pPr>
+        <w:rPr>
+          <w:lang w:val="en-US"/>
+        </w:rPr>
+      </w:pPr>
+      <w:r>
+        <w:rPr>
+          <w:lang w:val="en-US"/>
+        </w:rPr>
+        <w:t xml:space="preserve">- </w:t>
+      </w:r>
+      <w:r>
+        <w:rPr>
+          <w:lang w:val="en-US"/>
+        </w:rPr>
+        <w:t>Work on sound</w:t>
       </w:r>
     </w:p>
     <w:sectPr>
@@ -7371,6 +7558,119 @@
     </w:lvl>
   </w:abstractNum>
   <w:abstractNum w:abstractNumId="21" w15:restartNumberingAfterBreak="0">
+    <w:nsid w:val="644E630B"/>
+    <w:multiLevelType w:val="hybridMultilevel"/>
+    <w:tmpl w:val="EBE2D7F2"/>
+    <w:lvl w:ilvl="0" w:tplc="F35CA6F8">
+      <w:start w:val="2024"/>
+      <w:numFmt w:val="bullet"/>
+      <w:lvlText w:val="-"/>
+      <w:lvlJc w:val="left"/>
+      <w:pPr>
+        <w:ind w:left="720" w:hanging="360"/>
+      </w:pPr>
+      <w:rPr>
+        <w:rFonts w:ascii="Aptos" w:eastAsiaTheme="minorHAnsi" w:hAnsi="Aptos" w:cstheme="minorBidi" w:hint="default"/>
+      </w:rPr>
+    </w:lvl>
+    <w:lvl w:ilvl="1" w:tplc="10090003" w:tentative="1">
+      <w:start w:val="1"/>
+      <w:numFmt w:val="bullet"/>
+      <w:lvlText w:val="o"/>
+      <w:lvlJc w:val="left"/>
+      <w:pPr>
+        <w:ind w:left="1440" w:hanging="360"/>
+      </w:pPr>
+      <w:rPr>
+        <w:rFonts w:ascii="Courier New" w:hAnsi="Courier New" w:cs="Courier New" w:hint="default"/>
+      </w:rPr>
+    </w:lvl>
+    <w:lvl w:ilvl="2" w:tplc="10090005" w:tentative="1">
+      <w:start w:val="1"/>
+      <w:numFmt w:val="bullet"/>
+      <w:lvlText w:val=""/>
+      <w:lvlJc w:val="left"/>
+      <w:pPr>
+        <w:ind w:left="2160" w:hanging="360"/>
+      </w:pPr>
+      <w:rPr>
+        <w:rFonts w:ascii="Wingdings" w:hAnsi="Wingdings" w:hint="default"/>
+      </w:rPr>
+    </w:lvl>
+    <w:lvl w:ilvl="3" w:tplc="10090001" w:tentative="1">
+      <w:start w:val="1"/>
+      <w:numFmt w:val="bullet"/>
+      <w:lvlText w:val=""/>
+      <w:lvlJc w:val="left"/>
+      <w:pPr>
+        <w:ind w:left="2880" w:hanging="360"/>
+      </w:pPr>
+      <w:rPr>
+        <w:rFonts w:ascii="Symbol" w:hAnsi="Symbol" w:hint="default"/>
+      </w:rPr>
+    </w:lvl>
+    <w:lvl w:ilvl="4" w:tplc="10090003" w:tentative="1">
+      <w:start w:val="1"/>
+      <w:numFmt w:val="bullet"/>
+      <w:lvlText w:val="o"/>
+      <w:lvlJc w:val="left"/>
+      <w:pPr>
+        <w:ind w:left="3600" w:hanging="360"/>
+      </w:pPr>
+      <w:rPr>
+        <w:rFonts w:ascii="Courier New" w:hAnsi="Courier New" w:cs="Courier New" w:hint="default"/>
+      </w:rPr>
+    </w:lvl>
+    <w:lvl w:ilvl="5" w:tplc="10090005" w:tentative="1">
+      <w:start w:val="1"/>
+      <w:numFmt w:val="bullet"/>
+      <w:lvlText w:val=""/>
+      <w:lvlJc w:val="left"/>
+      <w:pPr>
+        <w:ind w:left="4320" w:hanging="360"/>
+      </w:pPr>
+      <w:rPr>
+        <w:rFonts w:ascii="Wingdings" w:hAnsi="Wingdings" w:hint="default"/>
+      </w:rPr>
+    </w:lvl>
+    <w:lvl w:ilvl="6" w:tplc="10090001" w:tentative="1">
+      <w:start w:val="1"/>
+      <w:numFmt w:val="bullet"/>
+      <w:lvlText w:val=""/>
+      <w:lvlJc w:val="left"/>
+      <w:pPr>
+        <w:ind w:left="5040" w:hanging="360"/>
+      </w:pPr>
+      <w:rPr>
+        <w:rFonts w:ascii="Symbol" w:hAnsi="Symbol" w:hint="default"/>
+      </w:rPr>
+    </w:lvl>
+    <w:lvl w:ilvl="7" w:tplc="10090003" w:tentative="1">
+      <w:start w:val="1"/>
+      <w:numFmt w:val="bullet"/>
+      <w:lvlText w:val="o"/>
+      <w:lvlJc w:val="left"/>
+      <w:pPr>
+        <w:ind w:left="5760" w:hanging="360"/>
+      </w:pPr>
+      <w:rPr>
+        <w:rFonts w:ascii="Courier New" w:hAnsi="Courier New" w:cs="Courier New" w:hint="default"/>
+      </w:rPr>
+    </w:lvl>
+    <w:lvl w:ilvl="8" w:tplc="10090005" w:tentative="1">
+      <w:start w:val="1"/>
+      <w:numFmt w:val="bullet"/>
+      <w:lvlText w:val=""/>
+      <w:lvlJc w:val="left"/>
+      <w:pPr>
+        <w:ind w:left="6480" w:hanging="360"/>
+      </w:pPr>
+      <w:rPr>
+        <w:rFonts w:ascii="Wingdings" w:hAnsi="Wingdings" w:hint="default"/>
+      </w:rPr>
+    </w:lvl>
+  </w:abstractNum>
+  <w:abstractNum w:abstractNumId="22" w15:restartNumberingAfterBreak="0">
     <w:nsid w:val="6505388F"/>
     <w:multiLevelType w:val="hybridMultilevel"/>
     <w:tmpl w:val="4F04CD2A"/>
@@ -7483,7 +7783,7 @@
       </w:rPr>
     </w:lvl>
   </w:abstractNum>
-  <w:abstractNum w:abstractNumId="22" w15:restartNumberingAfterBreak="0">
+  <w:abstractNum w:abstractNumId="23" w15:restartNumberingAfterBreak="0">
     <w:nsid w:val="6E5A4869"/>
     <w:multiLevelType w:val="hybridMultilevel"/>
     <w:tmpl w:val="FEDA73E6"/>
@@ -7596,7 +7896,7 @@
       </w:rPr>
     </w:lvl>
   </w:abstractNum>
-  <w:abstractNum w:abstractNumId="23" w15:restartNumberingAfterBreak="0">
+  <w:abstractNum w:abstractNumId="24" w15:restartNumberingAfterBreak="0">
     <w:nsid w:val="6EA469E4"/>
     <w:multiLevelType w:val="hybridMultilevel"/>
     <w:tmpl w:val="214CAD86"/>
@@ -7709,7 +8009,120 @@
       </w:rPr>
     </w:lvl>
   </w:abstractNum>
-  <w:abstractNum w:abstractNumId="24" w15:restartNumberingAfterBreak="0">
+  <w:abstractNum w:abstractNumId="25" w15:restartNumberingAfterBreak="0">
+    <w:nsid w:val="7016503C"/>
+    <w:multiLevelType w:val="hybridMultilevel"/>
+    <w:tmpl w:val="87D45968"/>
+    <w:lvl w:ilvl="0" w:tplc="E0E071C8">
+      <w:start w:val="2024"/>
+      <w:numFmt w:val="bullet"/>
+      <w:lvlText w:val="-"/>
+      <w:lvlJc w:val="left"/>
+      <w:pPr>
+        <w:ind w:left="720" w:hanging="360"/>
+      </w:pPr>
+      <w:rPr>
+        <w:rFonts w:ascii="Aptos" w:eastAsiaTheme="minorHAnsi" w:hAnsi="Aptos" w:cstheme="minorBidi" w:hint="default"/>
+      </w:rPr>
+    </w:lvl>
+    <w:lvl w:ilvl="1" w:tplc="10090003" w:tentative="1">
+      <w:start w:val="1"/>
+      <w:numFmt w:val="bullet"/>
+      <w:lvlText w:val="o"/>
+      <w:lvlJc w:val="left"/>
+      <w:pPr>
+        <w:ind w:left="1440" w:hanging="360"/>
+      </w:pPr>
+      <w:rPr>
+        <w:rFonts w:ascii="Courier New" w:hAnsi="Courier New" w:cs="Courier New" w:hint="default"/>
+      </w:rPr>
+    </w:lvl>
+    <w:lvl w:ilvl="2" w:tplc="10090005" w:tentative="1">
+      <w:start w:val="1"/>
+      <w:numFmt w:val="bullet"/>
+      <w:lvlText w:val=""/>
+      <w:lvlJc w:val="left"/>
+      <w:pPr>
+        <w:ind w:left="2160" w:hanging="360"/>
+      </w:pPr>
+      <w:rPr>
+        <w:rFonts w:ascii="Wingdings" w:hAnsi="Wingdings" w:hint="default"/>
+      </w:rPr>
+    </w:lvl>
+    <w:lvl w:ilvl="3" w:tplc="10090001" w:tentative="1">
+      <w:start w:val="1"/>
+      <w:numFmt w:val="bullet"/>
+      <w:lvlText w:val=""/>
+      <w:lvlJc w:val="left"/>
+      <w:pPr>
+        <w:ind w:left="2880" w:hanging="360"/>
+      </w:pPr>
+      <w:rPr>
+        <w:rFonts w:ascii="Symbol" w:hAnsi="Symbol" w:hint="default"/>
+      </w:rPr>
+    </w:lvl>
+    <w:lvl w:ilvl="4" w:tplc="10090003" w:tentative="1">
+      <w:start w:val="1"/>
+      <w:numFmt w:val="bullet"/>
+      <w:lvlText w:val="o"/>
+      <w:lvlJc w:val="left"/>
+      <w:pPr>
+        <w:ind w:left="3600" w:hanging="360"/>
+      </w:pPr>
+      <w:rPr>
+        <w:rFonts w:ascii="Courier New" w:hAnsi="Courier New" w:cs="Courier New" w:hint="default"/>
+      </w:rPr>
+    </w:lvl>
+    <w:lvl w:ilvl="5" w:tplc="10090005" w:tentative="1">
+      <w:start w:val="1"/>
+      <w:numFmt w:val="bullet"/>
+      <w:lvlText w:val=""/>
+      <w:lvlJc w:val="left"/>
+      <w:pPr>
+        <w:ind w:left="4320" w:hanging="360"/>
+      </w:pPr>
+      <w:rPr>
+        <w:rFonts w:ascii="Wingdings" w:hAnsi="Wingdings" w:hint="default"/>
+      </w:rPr>
+    </w:lvl>
+    <w:lvl w:ilvl="6" w:tplc="10090001" w:tentative="1">
+      <w:start w:val="1"/>
+      <w:numFmt w:val="bullet"/>
+      <w:lvlText w:val=""/>
+      <w:lvlJc w:val="left"/>
+      <w:pPr>
+        <w:ind w:left="5040" w:hanging="360"/>
+      </w:pPr>
+      <w:rPr>
+        <w:rFonts w:ascii="Symbol" w:hAnsi="Symbol" w:hint="default"/>
+      </w:rPr>
+    </w:lvl>
+    <w:lvl w:ilvl="7" w:tplc="10090003" w:tentative="1">
+      <w:start w:val="1"/>
+      <w:numFmt w:val="bullet"/>
+      <w:lvlText w:val="o"/>
+      <w:lvlJc w:val="left"/>
+      <w:pPr>
+        <w:ind w:left="5760" w:hanging="360"/>
+      </w:pPr>
+      <w:rPr>
+        <w:rFonts w:ascii="Courier New" w:hAnsi="Courier New" w:cs="Courier New" w:hint="default"/>
+      </w:rPr>
+    </w:lvl>
+    <w:lvl w:ilvl="8" w:tplc="10090005" w:tentative="1">
+      <w:start w:val="1"/>
+      <w:numFmt w:val="bullet"/>
+      <w:lvlText w:val=""/>
+      <w:lvlJc w:val="left"/>
+      <w:pPr>
+        <w:ind w:left="6480" w:hanging="360"/>
+      </w:pPr>
+      <w:rPr>
+        <w:rFonts w:ascii="Wingdings" w:hAnsi="Wingdings" w:hint="default"/>
+      </w:rPr>
+    </w:lvl>
+  </w:abstractNum>
+  <w:abstractNum w:abstractNumId="26" w15:restartNumberingAfterBreak="0">
     <w:nsid w:val="70523853"/>
     <w:multiLevelType w:val="hybridMultilevel"/>
     <w:tmpl w:val="A07C2A90"/>
@@ -7822,7 +8235,7 @@
       </w:rPr>
     </w:lvl>
   </w:abstractNum>
-  <w:abstractNum w:abstractNumId="25" w15:restartNumberingAfterBreak="0">
+  <w:abstractNum w:abstractNumId="27" w15:restartNumberingAfterBreak="0">
     <w:nsid w:val="7564496D"/>
     <w:multiLevelType w:val="hybridMultilevel"/>
     <w:tmpl w:val="36C458DC"/>
@@ -7935,7 +8348,120 @@
       </w:rPr>
     </w:lvl>
   </w:abstractNum>
-  <w:abstractNum w:abstractNumId="26" w15:restartNumberingAfterBreak="0">
+  <w:abstractNum w:abstractNumId="28" w15:restartNumberingAfterBreak="0">
+    <w:nsid w:val="75737ED1"/>
+    <w:multiLevelType w:val="hybridMultilevel"/>
+    <w:tmpl w:val="61FA1AC2"/>
+    <w:lvl w:ilvl="0" w:tplc="0172F2D4">
+      <w:start w:val="2024"/>
+      <w:numFmt w:val="bullet"/>
+      <w:lvlText w:val="-"/>
+      <w:lvlJc w:val="left"/>
+      <w:pPr>
+        <w:ind w:left="720" w:hanging="360"/>
+      </w:pPr>
+      <w:rPr>
+        <w:rFonts w:ascii="Aptos" w:eastAsiaTheme="minorHAnsi" w:hAnsi="Aptos" w:cstheme="minorBidi" w:hint="default"/>
+      </w:rPr>
+    </w:lvl>
+    <w:lvl w:ilvl="1" w:tplc="10090003" w:tentative="1">
+      <w:start w:val="1"/>
+      <w:numFmt w:val="bullet"/>
+      <w:lvlText w:val="o"/>
+      <w:lvlJc w:val="left"/>
+      <w:pPr>
+        <w:ind w:left="1440" w:hanging="360"/>
+      </w:pPr>
+      <w:rPr>
+        <w:rFonts w:ascii="Courier New" w:hAnsi="Courier New" w:cs="Courier New" w:hint="default"/>
+      </w:rPr>
+    </w:lvl>
+    <w:lvl w:ilvl="2" w:tplc="10090005" w:tentative="1">
+      <w:start w:val="1"/>
+      <w:numFmt w:val="bullet"/>
+      <w:lvlText w:val=""/>
+      <w:lvlJc w:val="left"/>
+      <w:pPr>
+        <w:ind w:left="2160" w:hanging="360"/>
+      </w:pPr>
+      <w:rPr>
+        <w:rFonts w:ascii="Wingdings" w:hAnsi="Wingdings" w:hint="default"/>
+      </w:rPr>
+    </w:lvl>
+    <w:lvl w:ilvl="3" w:tplc="10090001" w:tentative="1">
+      <w:start w:val="1"/>
+      <w:numFmt w:val="bullet"/>
+      <w:lvlText w:val=""/>
+      <w:lvlJc w:val="left"/>
+      <w:pPr>
+        <w:ind w:left="2880" w:hanging="360"/>
+      </w:pPr>
+      <w:rPr>
+        <w:rFonts w:ascii="Symbol" w:hAnsi="Symbol" w:hint="default"/>
+      </w:rPr>
+    </w:lvl>
+    <w:lvl w:ilvl="4" w:tplc="10090003" w:tentative="1">
+      <w:start w:val="1"/>
+      <w:numFmt w:val="bullet"/>
+      <w:lvlText w:val="o"/>
+      <w:lvlJc w:val="left"/>
+      <w:pPr>
+        <w:ind w:left="3600" w:hanging="360"/>
+      </w:pPr>
+      <w:rPr>
+        <w:rFonts w:ascii="Courier New" w:hAnsi="Courier New" w:cs="Courier New" w:hint="default"/>
+      </w:rPr>
+    </w:lvl>
+    <w:lvl w:ilvl="5" w:tplc="10090005" w:tentative="1">
+      <w:start w:val="1"/>
+      <w:numFmt w:val="bullet"/>
+      <w:lvlText w:val=""/>
+      <w:lvlJc w:val="left"/>
+      <w:pPr>
+        <w:ind w:left="4320" w:hanging="360"/>
+      </w:pPr>
+      <w:rPr>
+        <w:rFonts w:ascii="Wingdings" w:hAnsi="Wingdings" w:hint="default"/>
+      </w:rPr>
+    </w:lvl>
+    <w:lvl w:ilvl="6" w:tplc="10090001" w:tentative="1">
+      <w:start w:val="1"/>
+      <w:numFmt w:val="bullet"/>
+      <w:lvlText w:val=""/>
+      <w:lvlJc w:val="left"/>
+      <w:pPr>
+        <w:ind w:left="5040" w:hanging="360"/>
+      </w:pPr>
+      <w:rPr>
+        <w:rFonts w:ascii="Symbol" w:hAnsi="Symbol" w:hint="default"/>
+      </w:rPr>
+    </w:lvl>
+    <w:lvl w:ilvl="7" w:tplc="10090003" w:tentative="1">
+      <w:start w:val="1"/>
+      <w:numFmt w:val="bullet"/>
+      <w:lvlText w:val="o"/>
+      <w:lvlJc w:val="left"/>
+      <w:pPr>
+        <w:ind w:left="5760" w:hanging="360"/>
+      </w:pPr>
+      <w:rPr>
+        <w:rFonts w:ascii="Courier New" w:hAnsi="Courier New" w:cs="Courier New" w:hint="default"/>
+      </w:rPr>
+    </w:lvl>
+    <w:lvl w:ilvl="8" w:tplc="10090005" w:tentative="1">
+      <w:start w:val="1"/>
+      <w:numFmt w:val="bullet"/>
+      <w:lvlText w:val=""/>
+      <w:lvlJc w:val="left"/>
+      <w:pPr>
+        <w:ind w:left="6480" w:hanging="360"/>
+      </w:pPr>
+      <w:rPr>
+        <w:rFonts w:ascii="Wingdings" w:hAnsi="Wingdings" w:hint="default"/>
+      </w:rPr>
+    </w:lvl>
+  </w:abstractNum>
+  <w:abstractNum w:abstractNumId="29" w15:restartNumberingAfterBreak="0">
     <w:nsid w:val="7B0F480A"/>
     <w:multiLevelType w:val="hybridMultilevel"/>
     <w:tmpl w:val="19F091F8"/>
@@ -8048,7 +8574,7 @@
       </w:rPr>
     </w:lvl>
   </w:abstractNum>
-  <w:abstractNum w:abstractNumId="27" w15:restartNumberingAfterBreak="0">
+  <w:abstractNum w:abstractNumId="30" w15:restartNumberingAfterBreak="0">
     <w:nsid w:val="7DC305E8"/>
     <w:multiLevelType w:val="hybridMultilevel"/>
     <w:tmpl w:val="588421B4"/>
@@ -8161,7 +8687,7 @@
       </w:rPr>
     </w:lvl>
   </w:abstractNum>
-  <w:abstractNum w:abstractNumId="28" w15:restartNumberingAfterBreak="0">
+  <w:abstractNum w:abstractNumId="31" w15:restartNumberingAfterBreak="0">
     <w:nsid w:val="7FE6023F"/>
     <w:multiLevelType w:val="hybridMultilevel"/>
     <w:tmpl w:val="2E749754"/>
@@ -8281,13 +8807,13 @@
     <w:abstractNumId w:val="16"/>
   </w:num>
   <w:num w:numId="3" w16cid:durableId="300693184">
-    <w:abstractNumId w:val="26"/>
+    <w:abstractNumId w:val="29"/>
   </w:num>
   <w:num w:numId="4" w16cid:durableId="882062714">
     <w:abstractNumId w:val="10"/>
   </w:num>
   <w:num w:numId="5" w16cid:durableId="1820338365">
-    <w:abstractNumId w:val="22"/>
+    <w:abstractNumId w:val="23"/>
   </w:num>
   <w:num w:numId="6" w16cid:durableId="1717117873">
     <w:abstractNumId w:val="2"/>
@@ -8305,7 +8831,7 @@
     <w:abstractNumId w:val="1"/>
   </w:num>
   <w:num w:numId="11" w16cid:durableId="1659113335">
-    <w:abstractNumId w:val="23"/>
+    <w:abstractNumId w:val="24"/>
   </w:num>
   <w:num w:numId="12" w16cid:durableId="1223908011">
     <w:abstractNumId w:val="8"/>
@@ -8320,16 +8846,16 @@
     <w:abstractNumId w:val="0"/>
   </w:num>
   <w:num w:numId="16" w16cid:durableId="1345591973">
-    <w:abstractNumId w:val="27"/>
+    <w:abstractNumId w:val="30"/>
   </w:num>
   <w:num w:numId="17" w16cid:durableId="1862621966">
     <w:abstractNumId w:val="18"/>
   </w:num>
   <w:num w:numId="18" w16cid:durableId="1331644462">
-    <w:abstractNumId w:val="21"/>
+    <w:abstractNumId w:val="22"/>
   </w:num>
   <w:num w:numId="19" w16cid:durableId="1736391849">
-    <w:abstractNumId w:val="28"/>
+    <w:abstractNumId w:val="31"/>
   </w:num>
   <w:num w:numId="20" w16cid:durableId="209927896">
     <w:abstractNumId w:val="19"/>
@@ -8344,13 +8870,13 @@
     <w:abstractNumId w:val="12"/>
   </w:num>
   <w:num w:numId="24" w16cid:durableId="2036686882">
-    <w:abstractNumId w:val="24"/>
+    <w:abstractNumId w:val="26"/>
   </w:num>
   <w:num w:numId="25" w16cid:durableId="1317149843">
     <w:abstractNumId w:val="7"/>
   </w:num>
   <w:num w:numId="26" w16cid:durableId="394669181">
-    <w:abstractNumId w:val="25"/>
+    <w:abstractNumId w:val="27"/>
   </w:num>
   <w:num w:numId="27" w16cid:durableId="645934934">
     <w:abstractNumId w:val="6"/>
@@ -8360,6 +8886,15 @@
   </w:num>
   <w:num w:numId="29" w16cid:durableId="1760440721">
     <w:abstractNumId w:val="4"/>
+  </w:num>
+  <w:num w:numId="30" w16cid:durableId="1544750569">
+    <w:abstractNumId w:val="21"/>
+  </w:num>
+  <w:num w:numId="31" w16cid:durableId="86778371">
+    <w:abstractNumId w:val="28"/>
+  </w:num>
+  <w:num w:numId="32" w16cid:durableId="289166460">
+    <w:abstractNumId w:val="25"/>
   </w:num>
 </w:numbering>
 </file>

</xml_diff>

<commit_message>
Sounds - Guns and Player
- Mixed some sounds to get a pretty awesome Laser Pistol selected sound
- Found ‘selected’ sounds for SMG and Repair gun.
- Started searching for laser sword sounds.  Realized it was a much better idea to make my own to have full control over it.
- Dusted off the Ableton shortcut, hopped in, and remembered how much I forgot.  It started coming back fairly quick though.
- Used Operator with effects to get a decent light-saber-like sound.  Bug: Sounds exported from Ableton were all lower pitch than the original sound.
- Found out my audio interface and Windows audio sample rates were out of sync.
- Learned a bit more about bit rates and decided to try to stick with 16-bit for SFX and 24 for music.
- Finalized the sword sound and made some variations.
- Added player pain sounds
- Made the waves a bit longer at start.
Tomorrow:
- More sound and might catch up on a few features I’ve jotted down over the past couple of days for QoL / user experience.
</commit_message>
<xml_diff>
--- a/DevLog.docx
+++ b/DevLog.docx
@@ -124,89 +124,33 @@
         <w:rPr>
           <w:lang w:val="en-US"/>
         </w:rPr>
-        <w:t xml:space="preserve"> dictionary being cleared at the end of the </w:t>
-      </w:r>
-      <w:proofErr w:type="gramStart"/>
-      <w:r>
-        <w:rPr>
-          <w:lang w:val="en-US"/>
-        </w:rPr>
-        <w:t>update(</w:t>
-      </w:r>
-      <w:proofErr w:type="gramEnd"/>
-      <w:r>
-        <w:rPr>
-          <w:lang w:val="en-US"/>
-        </w:rPr>
-        <w:t xml:space="preserve">).  I then made the dictionary static and voila!  All is well so far.  </w:t>
-      </w:r>
-    </w:p>
-    <w:p>
-      <w:pPr>
-        <w:rPr>
-          <w:lang w:val="en-US"/>
-        </w:rPr>
-      </w:pPr>
-      <w:r>
-        <w:rPr>
-          <w:lang w:val="en-US"/>
-        </w:rPr>
-        <w:t xml:space="preserve">From this “bug” I learned it is important for me to learn how to debug better.  I should use more </w:t>
-      </w:r>
-      <w:proofErr w:type="spellStart"/>
-      <w:r>
-        <w:rPr>
-          <w:lang w:val="en-US"/>
-        </w:rPr>
-        <w:t>Debug.Log</w:t>
-      </w:r>
-      <w:proofErr w:type="spellEnd"/>
-      <w:r>
-        <w:rPr>
-          <w:lang w:val="en-US"/>
-        </w:rPr>
-        <w:t xml:space="preserve">() to see what’s happening and should </w:t>
-      </w:r>
-      <w:proofErr w:type="gramStart"/>
-      <w:r>
-        <w:rPr>
-          <w:lang w:val="en-US"/>
-        </w:rPr>
-        <w:t>definitely look</w:t>
-      </w:r>
-      <w:proofErr w:type="gramEnd"/>
-      <w:r>
-        <w:rPr>
-          <w:lang w:val="en-US"/>
-        </w:rPr>
-        <w:t xml:space="preserve"> into the debug tools available in Unity.</w:t>
-      </w:r>
-    </w:p>
-    <w:p>
-      <w:pPr>
-        <w:rPr>
-          <w:lang w:val="en-US"/>
-        </w:rPr>
-      </w:pPr>
-      <w:r>
-        <w:rPr>
-          <w:lang w:val="en-US"/>
-        </w:rPr>
-        <w:t xml:space="preserve">I also learned that with a </w:t>
-      </w:r>
-      <w:proofErr w:type="gramStart"/>
-      <w:r>
-        <w:rPr>
-          <w:lang w:val="en-US"/>
-        </w:rPr>
-        <w:t>struct</w:t>
-      </w:r>
-      <w:proofErr w:type="gramEnd"/>
-      <w:r>
-        <w:rPr>
-          <w:lang w:val="en-US"/>
-        </w:rPr>
-        <w:t>, you cannot go in and edit a single value, so you must create a copy of the entire struct with the desired modification and replace the entire struct.  So</w:t>
+        <w:t xml:space="preserve"> dictionary being cleared at the end of the update().  I then made the dictionary static and voila!  All is well so far.  </w:t>
+      </w:r>
+    </w:p>
+    <w:p>
+      <w:pPr>
+        <w:rPr>
+          <w:lang w:val="en-US"/>
+        </w:rPr>
+      </w:pPr>
+      <w:r>
+        <w:rPr>
+          <w:lang w:val="en-US"/>
+        </w:rPr>
+        <w:t>From this “bug” I learned it is important for me to learn how to debug better.  I should use more Debug.Log() to see what’s happening and should definitely look into the debug tools available in Unity.</w:t>
+      </w:r>
+    </w:p>
+    <w:p>
+      <w:pPr>
+        <w:rPr>
+          <w:lang w:val="en-US"/>
+        </w:rPr>
+      </w:pPr>
+      <w:r>
+        <w:rPr>
+          <w:lang w:val="en-US"/>
+        </w:rPr>
+        <w:t>I also learned that with a struct, you cannot go in and edit a single value, so you must create a copy of the entire struct with the desired modification and replace the entire struct.  So</w:t>
       </w:r>
       <w:r>
         <w:rPr>
@@ -218,21 +162,7 @@
         <w:rPr>
           <w:lang w:val="en-US"/>
         </w:rPr>
-        <w:t xml:space="preserve"> for my </w:t>
-      </w:r>
-      <w:proofErr w:type="spellStart"/>
-      <w:r>
-        <w:rPr>
-          <w:lang w:val="en-US"/>
-        </w:rPr>
-        <w:t>TileStats</w:t>
-      </w:r>
-      <w:proofErr w:type="spellEnd"/>
-      <w:r>
-        <w:rPr>
-          <w:lang w:val="en-US"/>
-        </w:rPr>
-        <w:t>, it is now a Class, not a Struct.</w:t>
+        <w:t xml:space="preserve"> for my TileStats, it is now a Class, not a Struct.</w:t>
       </w:r>
     </w:p>
     <w:p>
@@ -251,21 +181,7 @@
         <w:rPr>
           <w:lang w:val="en-US"/>
         </w:rPr>
-        <w:t xml:space="preserve"> excited that I will be able to efficiently manage my structure tiles!  I look forward to adding to the </w:t>
-      </w:r>
-      <w:proofErr w:type="spellStart"/>
-      <w:r>
-        <w:rPr>
-          <w:lang w:val="en-US"/>
-        </w:rPr>
-        <w:t>BuildingSystem</w:t>
-      </w:r>
-      <w:proofErr w:type="spellEnd"/>
-      <w:r>
-        <w:rPr>
-          <w:lang w:val="en-US"/>
-        </w:rPr>
-        <w:t xml:space="preserve"> and making an interactive base!</w:t>
+        <w:t xml:space="preserve"> excited that I will be able to efficiently manage my structure tiles!  I look forward to adding to the BuildingSystem and making an interactive base!</w:t>
       </w:r>
     </w:p>
     <w:p>
@@ -328,16 +244,8 @@
         <w:rPr>
           <w:lang w:val="en-US"/>
         </w:rPr>
-        <w:t xml:space="preserve">more!  As well as C#, and </w:t>
-      </w:r>
-      <w:proofErr w:type="gramStart"/>
-      <w:r>
-        <w:rPr>
-          <w:lang w:val="en-US"/>
-        </w:rPr>
-        <w:t>definitely OOP</w:t>
-      </w:r>
-      <w:proofErr w:type="gramEnd"/>
+        <w:t>more!  As well as C#, and definitely OOP</w:t>
+      </w:r>
       <w:r>
         <w:rPr>
           <w:lang w:val="en-US"/>
@@ -387,63 +295,7 @@
         <w:rPr>
           <w:lang w:val="en-US"/>
         </w:rPr>
-        <w:t xml:space="preserve">Particle system, physics2D system, </w:t>
-      </w:r>
-      <w:proofErr w:type="spellStart"/>
-      <w:r>
-        <w:rPr>
-          <w:lang w:val="en-US"/>
-        </w:rPr>
-        <w:t>Rigidbodies</w:t>
-      </w:r>
-      <w:proofErr w:type="spellEnd"/>
-      <w:r>
-        <w:rPr>
-          <w:lang w:val="en-US"/>
-        </w:rPr>
-        <w:t xml:space="preserve"> and colliders, lighting, wind, </w:t>
-      </w:r>
-      <w:proofErr w:type="spellStart"/>
-      <w:r>
-        <w:rPr>
-          <w:lang w:val="en-US"/>
-        </w:rPr>
-        <w:t>tilemaps</w:t>
-      </w:r>
-      <w:proofErr w:type="spellEnd"/>
-      <w:r>
-        <w:rPr>
-          <w:lang w:val="en-US"/>
-        </w:rPr>
-        <w:t xml:space="preserve">, </w:t>
-      </w:r>
-      <w:proofErr w:type="spellStart"/>
-      <w:r>
-        <w:rPr>
-          <w:lang w:val="en-US"/>
-        </w:rPr>
-        <w:t>ScriptableObjects</w:t>
-      </w:r>
-      <w:proofErr w:type="spellEnd"/>
-      <w:r>
-        <w:rPr>
-          <w:lang w:val="en-US"/>
-        </w:rPr>
-        <w:t xml:space="preserve">, Events systems, Post-processing, Layers, Layer collision matrix, Materials, Shaders (what the heck are they?), Prefabs, Input systems, UI elements and </w:t>
-      </w:r>
-      <w:proofErr w:type="gramStart"/>
-      <w:r>
-        <w:rPr>
-          <w:lang w:val="en-US"/>
-        </w:rPr>
-        <w:t>systems,  Coroutines</w:t>
-      </w:r>
-      <w:proofErr w:type="gramEnd"/>
-      <w:r>
-        <w:rPr>
-          <w:lang w:val="en-US"/>
-        </w:rPr>
-        <w:t>, Singletons, static and public variables, animations, audio, and a ton about referencing.  Plus, I also learned about the things I forgot I learned about at this moment, lol.</w:t>
+        <w:t>Particle system, physics2D system, Rigidbodies and colliders, lighting, wind, tilemaps, ScriptableObjects, Events systems, Post-processing, Layers, Layer collision matrix, Materials, Shaders (what the heck are they?), Prefabs, Input systems, UI elements and systems,  Coroutines, Singletons, static and public variables, animations, audio, and a ton about referencing.  Plus, I also learned about the things I forgot I learned about at this moment, lol.</w:t>
       </w:r>
     </w:p>
     <w:p>
@@ -528,21 +380,7 @@
         <w:rPr>
           <w:lang w:val="en-US"/>
         </w:rPr>
-        <w:t xml:space="preserve">Paul and I came </w:t>
-      </w:r>
-      <w:proofErr w:type="gramStart"/>
-      <w:r>
-        <w:rPr>
-          <w:lang w:val="en-US"/>
-        </w:rPr>
-        <w:t>around</w:t>
-      </w:r>
-      <w:proofErr w:type="gramEnd"/>
-      <w:r>
-        <w:rPr>
-          <w:lang w:val="en-US"/>
-        </w:rPr>
-        <w:t xml:space="preserve"> with an idea.  The game setting:</w:t>
+        <w:t>Paul and I came around with an idea.  The game setting:</w:t>
       </w:r>
     </w:p>
     <w:p>
@@ -585,21 +423,7 @@
         <w:rPr>
           <w:lang w:val="en-US"/>
         </w:rPr>
-        <w:t xml:space="preserve">scans have revealed some surface ruins </w:t>
-      </w:r>
-      <w:proofErr w:type="gramStart"/>
-      <w:r>
-        <w:rPr>
-          <w:lang w:val="en-US"/>
-        </w:rPr>
-        <w:t>dating</w:t>
-      </w:r>
-      <w:proofErr w:type="gramEnd"/>
-      <w:r>
-        <w:rPr>
-          <w:lang w:val="en-US"/>
-        </w:rPr>
-        <w:t xml:space="preserve"> 5 million years of age.  </w:t>
+        <w:t xml:space="preserve">scans have revealed some surface ruins dating 5 million years of age.  </w:t>
       </w:r>
       <w:r>
         <w:rPr>
@@ -693,35 +517,7 @@
         <w:rPr>
           <w:lang w:val="en-US"/>
         </w:rPr>
-        <w:t xml:space="preserve">working at all) after a couple? </w:t>
-      </w:r>
-      <w:proofErr w:type="gramStart"/>
-      <w:r>
-        <w:rPr>
-          <w:lang w:val="en-US"/>
-        </w:rPr>
-        <w:t>Few</w:t>
-      </w:r>
-      <w:proofErr w:type="gramEnd"/>
-      <w:r>
-        <w:rPr>
-          <w:lang w:val="en-US"/>
-        </w:rPr>
-        <w:t>-</w:t>
-      </w:r>
-      <w:proofErr w:type="spellStart"/>
-      <w:r>
-        <w:rPr>
-          <w:lang w:val="en-US"/>
-        </w:rPr>
-        <w:t>ish</w:t>
-      </w:r>
-      <w:proofErr w:type="spellEnd"/>
-      <w:r>
-        <w:rPr>
-          <w:lang w:val="en-US"/>
-        </w:rPr>
-        <w:t xml:space="preserve"> days of work. </w:t>
+        <w:t xml:space="preserve">working at all) after a couple? Few-ish days of work. </w:t>
       </w:r>
     </w:p>
     <w:p>
@@ -746,62 +542,20 @@
         <w:rPr>
           <w:lang w:val="en-US"/>
         </w:rPr>
-        <w:t xml:space="preserve">he </w:t>
-      </w:r>
-      <w:proofErr w:type="spellStart"/>
-      <w:r>
-        <w:rPr>
-          <w:lang w:val="en-US"/>
-        </w:rPr>
-        <w:t>tilemap</w:t>
-      </w:r>
-      <w:proofErr w:type="spellEnd"/>
-      <w:r>
-        <w:rPr>
-          <w:lang w:val="en-US"/>
-        </w:rPr>
-        <w:t xml:space="preserve"> to store health and other data about each tile in a dictionary.  Then I used another dictionary which is referenced by both a list and a matching </w:t>
-      </w:r>
-      <w:proofErr w:type="spellStart"/>
-      <w:r>
-        <w:rPr>
-          <w:lang w:val="en-US"/>
-        </w:rPr>
-        <w:t>enum</w:t>
-      </w:r>
-      <w:proofErr w:type="spellEnd"/>
-      <w:r>
-        <w:rPr>
-          <w:lang w:val="en-US"/>
-        </w:rPr>
-        <w:t xml:space="preserve"> to implement the building system, where dictionary stores whether the player has the tile unlocked, and potentially other data.  This structure makes the code easily readable and adjustable.</w:t>
-      </w:r>
-    </w:p>
-    <w:p>
-      <w:pPr>
-        <w:rPr>
-          <w:lang w:val="en-US"/>
-        </w:rPr>
-      </w:pPr>
-      <w:r>
-        <w:rPr>
-          <w:lang w:val="en-US"/>
-        </w:rPr>
-        <w:t xml:space="preserve">I also made basic skeleton of a GUI for the building panel, used the dictionary to update the appearance and ability to interact with structures on the building list.  It should be </w:t>
-      </w:r>
-      <w:proofErr w:type="gramStart"/>
-      <w:r>
-        <w:rPr>
-          <w:lang w:val="en-US"/>
-        </w:rPr>
-        <w:t>fairly easy</w:t>
-      </w:r>
-      <w:proofErr w:type="gramEnd"/>
-      <w:r>
-        <w:rPr>
-          <w:lang w:val="en-US"/>
-        </w:rPr>
-        <w:t xml:space="preserve"> to add </w:t>
+        <w:t>he tilemap to store health and other data about each tile in a dictionary.  Then I used another dictionary which is referenced by both a list and a matching enum to implement the building system, where dictionary stores whether the player has the tile unlocked, and potentially other data.  This structure makes the code easily readable and adjustable.</w:t>
+      </w:r>
+    </w:p>
+    <w:p>
+      <w:pPr>
+        <w:rPr>
+          <w:lang w:val="en-US"/>
+        </w:rPr>
+      </w:pPr>
+      <w:r>
+        <w:rPr>
+          <w:lang w:val="en-US"/>
+        </w:rPr>
+        <w:t xml:space="preserve">I also made basic skeleton of a GUI for the building panel, used the dictionary to update the appearance and ability to interact with structures on the building list.  It should be fairly easy to add </w:t>
       </w:r>
       <w:r>
         <w:rPr>
@@ -813,104 +567,20 @@
         <w:rPr>
           <w:lang w:val="en-US"/>
         </w:rPr>
-        <w:t xml:space="preserve">structures to this system, with some tweaks and new scripts for unique </w:t>
-      </w:r>
-      <w:proofErr w:type="gramStart"/>
-      <w:r>
-        <w:rPr>
-          <w:lang w:val="en-US"/>
-        </w:rPr>
-        <w:t>tiles</w:t>
-      </w:r>
-      <w:proofErr w:type="gramEnd"/>
-      <w:r>
-        <w:rPr>
-          <w:lang w:val="en-US"/>
-        </w:rPr>
-        <w:t xml:space="preserve"> and such.  Cool stuff! </w:t>
-      </w:r>
-    </w:p>
-    <w:p>
-      <w:pPr>
-        <w:rPr>
-          <w:lang w:val="en-US"/>
-        </w:rPr>
-      </w:pPr>
-      <w:r>
-        <w:rPr>
-          <w:lang w:val="en-US"/>
-        </w:rPr>
-        <w:t xml:space="preserve">I also experimented with </w:t>
-      </w:r>
-      <w:proofErr w:type="gramStart"/>
-      <w:r>
-        <w:rPr>
-          <w:lang w:val="en-US"/>
-        </w:rPr>
-        <w:t>a bullet</w:t>
-      </w:r>
-      <w:proofErr w:type="gramEnd"/>
-      <w:r>
-        <w:rPr>
-          <w:lang w:val="en-US"/>
-        </w:rPr>
-        <w:t xml:space="preserve"> hole effect using the particle system.  It worked quite well, especially since </w:t>
-      </w:r>
-      <w:proofErr w:type="spellStart"/>
-      <w:r>
-        <w:rPr>
-          <w:lang w:val="en-US"/>
-        </w:rPr>
-        <w:t>ive</w:t>
-      </w:r>
-      <w:proofErr w:type="spellEnd"/>
-      <w:r>
-        <w:rPr>
-          <w:lang w:val="en-US"/>
-        </w:rPr>
-        <w:t xml:space="preserve"> forced the </w:t>
-      </w:r>
-      <w:proofErr w:type="spellStart"/>
-      <w:r>
-        <w:rPr>
-          <w:lang w:val="en-US"/>
-        </w:rPr>
-        <w:t>raycast</w:t>
-      </w:r>
-      <w:proofErr w:type="spellEnd"/>
-      <w:r>
-        <w:rPr>
-          <w:lang w:val="en-US"/>
-        </w:rPr>
-        <w:t xml:space="preserve"> collision point </w:t>
-      </w:r>
-      <w:proofErr w:type="spellStart"/>
-      <w:r>
-        <w:rPr>
-          <w:lang w:val="en-US"/>
-        </w:rPr>
-        <w:t>furthing</w:t>
-      </w:r>
-      <w:proofErr w:type="spellEnd"/>
-      <w:r>
-        <w:rPr>
-          <w:lang w:val="en-US"/>
-        </w:rPr>
-        <w:t xml:space="preserve"> into the objects it collides with.  One issue is the holes appear to not be on the surface when close to the corners.  Therefore, I would need to use a sprite mask, </w:t>
-      </w:r>
-      <w:proofErr w:type="gramStart"/>
-      <w:r>
-        <w:rPr>
-          <w:lang w:val="en-US"/>
-        </w:rPr>
-        <w:t>and also</w:t>
-      </w:r>
-      <w:proofErr w:type="gramEnd"/>
-      <w:r>
-        <w:rPr>
-          <w:lang w:val="en-US"/>
-        </w:rPr>
-        <w:t xml:space="preserve"> handle the elimination of the particles when the structure they have struck is destroyed.</w:t>
+        <w:t xml:space="preserve">structures to this system, with some tweaks and new scripts for unique tiles and such.  Cool stuff! </w:t>
+      </w:r>
+    </w:p>
+    <w:p>
+      <w:pPr>
+        <w:rPr>
+          <w:lang w:val="en-US"/>
+        </w:rPr>
+      </w:pPr>
+      <w:r>
+        <w:rPr>
+          <w:lang w:val="en-US"/>
+        </w:rPr>
+        <w:t>I also experimented with a bullet hole effect using the particle system.  It worked quite well, especially since ive forced the raycast collision point furthing into the objects it collides with.  One issue is the holes appear to not be on the surface when close to the corners.  Therefore, I would need to use a sprite mask, and also handle the elimination of the particles when the structure they have struck is destroyed.</w:t>
       </w:r>
     </w:p>
     <w:p>
@@ -1067,21 +737,7 @@
         <w:rPr>
           <w:lang w:val="en-US"/>
         </w:rPr>
-        <w:t xml:space="preserve"> quickly gone from a basic little test project to something that will likely be </w:t>
-      </w:r>
-      <w:proofErr w:type="gramStart"/>
-      <w:r>
-        <w:rPr>
-          <w:lang w:val="en-US"/>
-        </w:rPr>
-        <w:t>fairly playable</w:t>
-      </w:r>
-      <w:proofErr w:type="gramEnd"/>
-      <w:r>
-        <w:rPr>
-          <w:lang w:val="en-US"/>
-        </w:rPr>
-        <w:t xml:space="preserve"> and possibly </w:t>
+        <w:t xml:space="preserve"> quickly gone from a basic little test project to something that will likely be fairly playable and possibly </w:t>
       </w:r>
       <w:r>
         <w:rPr>
@@ -1106,21 +762,7 @@
         <w:rPr>
           <w:lang w:val="en-US"/>
         </w:rPr>
-        <w:t xml:space="preserve">It was a struggle getting the animated character to replace my original simple one.  After ironing that out I added more animations, which caused me to have to do some of the same work twice due to my lack of forethought and experience.  Perfect.  Learning more every day.  The character can now smoothly (and so </w:t>
-      </w:r>
-      <w:proofErr w:type="gramStart"/>
-      <w:r>
-        <w:rPr>
-          <w:lang w:val="en-US"/>
-        </w:rPr>
-        <w:t>far</w:t>
-      </w:r>
-      <w:proofErr w:type="gramEnd"/>
-      <w:r>
-        <w:rPr>
-          <w:lang w:val="en-US"/>
-        </w:rPr>
-        <w:t xml:space="preserve"> bug </w:t>
+        <w:t xml:space="preserve">It was a struggle getting the animated character to replace my original simple one.  After ironing that out I added more animations, which caused me to have to do some of the same work twice due to my lack of forethought and experience.  Perfect.  Learning more every day.  The character can now smoothly (and so far bug </w:t>
       </w:r>
       <w:r>
         <w:rPr>
@@ -1177,14 +819,62 @@
         </w:rPr>
         <w:t xml:space="preserve">I learned about some UI components while making a scrollable window for the build menu.  I ended up getting the result I wanted with </w:t>
       </w:r>
-      <w:proofErr w:type="gramStart"/>
-      <w:r>
-        <w:rPr>
-          <w:lang w:val="en-US"/>
-        </w:rPr>
-        <w:t>code</w:t>
-      </w:r>
-      <w:proofErr w:type="gramEnd"/>
+      <w:r>
+        <w:rPr>
+          <w:lang w:val="en-US"/>
+        </w:rPr>
+        <w:t xml:space="preserve">code </w:t>
+      </w:r>
+      <w:r>
+        <w:rPr>
+          <w:lang w:val="en-US"/>
+        </w:rPr>
+        <w:t xml:space="preserve">to lock the selected item to a position.  I also changed up the EventSystem so that the build menu can be controlled with the mouse wheel, as well as the mouse. </w:t>
+      </w:r>
+    </w:p>
+    <w:p>
+      <w:pPr>
+        <w:rPr>
+          <w:lang w:val="en-US"/>
+        </w:rPr>
+      </w:pPr>
+      <w:r>
+        <w:rPr>
+          <w:lang w:val="en-US"/>
+        </w:rPr>
+        <w:t xml:space="preserve">I added a feature that highlights every cell in a structure’s </w:t>
+      </w:r>
+      <w:r>
+        <w:rPr>
+          <w:lang w:val="en-US"/>
+        </w:rPr>
+        <w:t>shape and</w:t>
+      </w:r>
+      <w:r>
+        <w:rPr>
+          <w:lang w:val="en-US"/>
+        </w:rPr>
+        <w:t xml:space="preserve"> adjusts the highlight for if the cell is clear for building.  So that is working quite nicely as well.</w:t>
+      </w:r>
+    </w:p>
+    <w:p>
+      <w:pPr>
+        <w:rPr>
+          <w:lang w:val="en-US"/>
+        </w:rPr>
+      </w:pPr>
+      <w:r>
+        <w:rPr>
+          <w:lang w:val="en-US"/>
+        </w:rPr>
+        <w:t xml:space="preserve">I mentioned I created the death </w:t>
+      </w:r>
+      <w:r>
+        <w:rPr>
+          <w:lang w:val="en-US"/>
+        </w:rPr>
+        <w:t xml:space="preserve">animation. </w:t>
+      </w:r>
       <w:r>
         <w:rPr>
           <w:lang w:val="en-US"/>
@@ -1195,121 +885,14 @@
         <w:rPr>
           <w:lang w:val="en-US"/>
         </w:rPr>
-        <w:t xml:space="preserve">to lock the selected item to a position.  I also changed up the </w:t>
-      </w:r>
-      <w:proofErr w:type="spellStart"/>
-      <w:r>
-        <w:rPr>
-          <w:lang w:val="en-US"/>
-        </w:rPr>
-        <w:t>EventSystem</w:t>
-      </w:r>
-      <w:proofErr w:type="spellEnd"/>
-      <w:r>
-        <w:rPr>
-          <w:lang w:val="en-US"/>
-        </w:rPr>
-        <w:t xml:space="preserve"> so that the build menu can be controlled with the mouse wheel, as well as the mouse. </w:t>
-      </w:r>
-    </w:p>
-    <w:p>
-      <w:pPr>
-        <w:rPr>
-          <w:lang w:val="en-US"/>
-        </w:rPr>
-      </w:pPr>
-      <w:r>
-        <w:rPr>
-          <w:lang w:val="en-US"/>
-        </w:rPr>
-        <w:t xml:space="preserve">I added a feature that highlights every cell in a structure’s </w:t>
-      </w:r>
-      <w:r>
-        <w:rPr>
-          <w:lang w:val="en-US"/>
-        </w:rPr>
-        <w:t>shape and</w:t>
-      </w:r>
-      <w:r>
-        <w:rPr>
-          <w:lang w:val="en-US"/>
-        </w:rPr>
-        <w:t xml:space="preserve"> adjusts the highlight for if the cell is clear for building.  So that is working quite nicely as well.</w:t>
-      </w:r>
-    </w:p>
-    <w:p>
-      <w:pPr>
-        <w:rPr>
-          <w:lang w:val="en-US"/>
-        </w:rPr>
-      </w:pPr>
-      <w:r>
-        <w:rPr>
-          <w:lang w:val="en-US"/>
-        </w:rPr>
-        <w:t xml:space="preserve">I mentioned I created the death </w:t>
-      </w:r>
-      <w:r>
-        <w:rPr>
-          <w:lang w:val="en-US"/>
-        </w:rPr>
-        <w:t xml:space="preserve">animation. </w:t>
-      </w:r>
-      <w:r>
-        <w:rPr>
-          <w:lang w:val="en-US"/>
-        </w:rPr>
-        <w:t xml:space="preserve"> </w:t>
-      </w:r>
-      <w:proofErr w:type="gramStart"/>
-      <w:r>
-        <w:rPr>
-          <w:lang w:val="en-US"/>
-        </w:rPr>
         <w:t>W</w:t>
       </w:r>
       <w:r>
         <w:rPr>
           <w:lang w:val="en-US"/>
         </w:rPr>
-        <w:t>ell</w:t>
-      </w:r>
-      <w:proofErr w:type="gramEnd"/>
-      <w:r>
-        <w:rPr>
-          <w:lang w:val="en-US"/>
-        </w:rPr>
-        <w:t xml:space="preserve"> the next step was to build the UI for death and the main menu of the starting screen.  I got those done and working, and even added a simple but neat animation to the UI elements of the main menu.  I added a script I wrote which takes up to 2 </w:t>
-      </w:r>
-      <w:proofErr w:type="spellStart"/>
-      <w:r>
-        <w:rPr>
-          <w:lang w:val="en-US"/>
-        </w:rPr>
-        <w:t>canvasGroups</w:t>
-      </w:r>
-      <w:proofErr w:type="spellEnd"/>
-      <w:r>
-        <w:rPr>
-          <w:lang w:val="en-US"/>
-        </w:rPr>
-        <w:t xml:space="preserve"> and a list of </w:t>
-      </w:r>
-      <w:proofErr w:type="spellStart"/>
-      <w:r>
-        <w:rPr>
-          <w:lang w:val="en-US"/>
-        </w:rPr>
-        <w:t>CanvasGroups</w:t>
-      </w:r>
-      <w:proofErr w:type="spellEnd"/>
-      <w:r>
-        <w:rPr>
-          <w:lang w:val="en-US"/>
-        </w:rPr>
-        <w:t xml:space="preserve">, and fades them in in sequence, with adjustable parameters of course.  </w:t>
-      </w:r>
-      <w:proofErr w:type="gramStart"/>
+        <w:t xml:space="preserve">ell the next step was to build the UI for death and the main menu of the starting screen.  I got those done and working, and even added a simple but neat animation to the UI elements of the main menu.  I added a script I wrote which takes up to 2 canvasGroups and a list of CanvasGroups, and fades them in in sequence, with adjustable parameters of course.  </w:t>
+      </w:r>
       <w:r>
         <w:rPr>
           <w:lang w:val="en-US"/>
@@ -1320,14 +903,7 @@
         <w:rPr>
           <w:lang w:val="en-US"/>
         </w:rPr>
-        <w:t xml:space="preserve"> creating</w:t>
-      </w:r>
-      <w:proofErr w:type="gramEnd"/>
-      <w:r>
-        <w:rPr>
-          <w:lang w:val="en-US"/>
-        </w:rPr>
-        <w:t xml:space="preserve"> a nice and satisfying effect</w:t>
+        <w:t xml:space="preserve"> creating a nice and satisfying effect</w:t>
       </w:r>
       <w:r>
         <w:rPr>
@@ -1391,35 +967,7 @@
         <w:rPr>
           <w:lang w:val="en-US"/>
         </w:rPr>
-        <w:t xml:space="preserve">I’ve gotten the UI to animate and react nicely without any bugs.  I’ve been touching up the building system since I expanded it to include different sized structures on the </w:t>
-      </w:r>
-      <w:proofErr w:type="spellStart"/>
-      <w:r>
-        <w:rPr>
-          <w:lang w:val="en-US"/>
-        </w:rPr>
-        <w:t>tilemap</w:t>
-      </w:r>
-      <w:proofErr w:type="spellEnd"/>
-      <w:r>
-        <w:rPr>
-          <w:lang w:val="en-US"/>
-        </w:rPr>
-        <w:t xml:space="preserve">.  It is now working bug free.  The next goal is to implement pathfinding and the wave system for enemies.  Along with that I will be adding the Quantum Cube (base core) and </w:t>
-      </w:r>
-      <w:proofErr w:type="gramStart"/>
-      <w:r>
-        <w:rPr>
-          <w:lang w:val="en-US"/>
-        </w:rPr>
-        <w:t>ability</w:t>
-      </w:r>
-      <w:proofErr w:type="gramEnd"/>
-      <w:r>
-        <w:rPr>
-          <w:lang w:val="en-US"/>
-        </w:rPr>
-        <w:t xml:space="preserve"> to upgrade and buy things.  This is very exciting as the game is nearing a decently playable state!  Off to work.</w:t>
+        <w:t>I’ve gotten the UI to animate and react nicely without any bugs.  I’ve been touching up the building system since I expanded it to include different sized structures on the tilemap.  It is now working bug free.  The next goal is to implement pathfinding and the wave system for enemies.  Along with that I will be adding the Quantum Cube (base core) and ability to upgrade and buy things.  This is very exciting as the game is nearing a decently playable state!  Off to work.</w:t>
       </w:r>
     </w:p>
     <w:p>
@@ -1510,21 +1058,7 @@
         <w:rPr>
           <w:lang w:val="en-US"/>
         </w:rPr>
-        <w:t xml:space="preserve">ood progress testing state </w:t>
-      </w:r>
-      <w:proofErr w:type="gramStart"/>
-      <w:r>
-        <w:rPr>
-          <w:lang w:val="en-US"/>
-        </w:rPr>
-        <w:t>machines out</w:t>
-      </w:r>
-      <w:proofErr w:type="gramEnd"/>
-      <w:r>
-        <w:rPr>
-          <w:lang w:val="en-US"/>
-        </w:rPr>
-        <w:t xml:space="preserve"> for the first time. I discovered a nifty trick for using scriptable objects to customize the behavior of a state machine </w:t>
+        <w:t xml:space="preserve">ood progress testing state machines out for the first time. I discovered a nifty trick for using scriptable objects to customize the behavior of a state machine </w:t>
       </w:r>
       <w:r>
         <w:rPr>
@@ -1597,35 +1131,7 @@
         <w:rPr>
           <w:lang w:val="en-US"/>
         </w:rPr>
-        <w:t xml:space="preserve"> </w:t>
-      </w:r>
-      <w:proofErr w:type="gramStart"/>
-      <w:r>
-        <w:rPr>
-          <w:lang w:val="en-US"/>
-        </w:rPr>
-        <w:t>really neat</w:t>
-      </w:r>
-      <w:proofErr w:type="gramEnd"/>
-      <w:r>
-        <w:rPr>
-          <w:lang w:val="en-US"/>
-        </w:rPr>
-        <w:t xml:space="preserve"> to be working in a class hierarchy as this is something I’ve been wanting to learn more about and practice.  I guess it’s a win-win! (or </w:t>
-      </w:r>
-      <w:proofErr w:type="spellStart"/>
-      <w:r>
-        <w:rPr>
-          <w:lang w:val="en-US"/>
-        </w:rPr>
-        <w:t>win+win</w:t>
-      </w:r>
-      <w:proofErr w:type="spellEnd"/>
-      <w:r>
-        <w:rPr>
-          <w:lang w:val="en-US"/>
-        </w:rPr>
-        <w:t xml:space="preserve">?) </w:t>
+        <w:t xml:space="preserve"> really neat to be working in a class hierarchy as this is something I’ve been wanting to learn more about and practice.  I guess it’s a win-win! (or win+win?) </w:t>
       </w:r>
       <w:r>
         <w:rPr>
@@ -1704,7 +1210,6 @@
         </w:rPr>
         <w:t xml:space="preserve">I also added a </w:t>
       </w:r>
-      <w:proofErr w:type="spellStart"/>
       <w:r>
         <w:rPr>
           <w:lang w:val="en-US"/>
@@ -1727,28 +1232,7 @@
         <w:rPr>
           <w:lang w:val="en-US"/>
         </w:rPr>
-        <w:t>ounter</w:t>
-      </w:r>
-      <w:proofErr w:type="spellEnd"/>
-      <w:r>
-        <w:rPr>
-          <w:lang w:val="en-US"/>
-        </w:rPr>
-        <w:t xml:space="preserve"> and got most of the counts done on different actions in the game.  I just </w:t>
-      </w:r>
-      <w:proofErr w:type="gramStart"/>
-      <w:r>
-        <w:rPr>
-          <w:lang w:val="en-US"/>
-        </w:rPr>
-        <w:t>have to</w:t>
-      </w:r>
-      <w:proofErr w:type="gramEnd"/>
-      <w:r>
-        <w:rPr>
-          <w:lang w:val="en-US"/>
-        </w:rPr>
-        <w:t xml:space="preserve"> get it organized to the right format for going into my UI, which I will figure out tomorrow.</w:t>
+        <w:t>ounter and got most of the counts done on different actions in the game.  I just have to get it organized to the right format for going into my UI, which I will figure out tomorrow.</w:t>
       </w:r>
     </w:p>
     <w:p>
@@ -1774,21 +1258,7 @@
         <w:rPr>
           <w:lang w:val="en-US"/>
         </w:rPr>
-        <w:t xml:space="preserve">After I get stats put in at </w:t>
-      </w:r>
-      <w:proofErr w:type="gramStart"/>
-      <w:r>
-        <w:rPr>
-          <w:lang w:val="en-US"/>
-        </w:rPr>
-        <w:t>death</w:t>
-      </w:r>
-      <w:proofErr w:type="gramEnd"/>
-      <w:r>
-        <w:rPr>
-          <w:lang w:val="en-US"/>
-        </w:rPr>
-        <w:t xml:space="preserve"> I can see shop and upgrade panel getting built!  Or maybe turrets first? Hmm.</w:t>
+        <w:t>After I get stats put in at death I can see shop and upgrade panel getting built!  Or maybe turrets first? Hmm.</w:t>
       </w:r>
     </w:p>
     <w:p>
@@ -1880,21 +1350,7 @@
         <w:rPr>
           <w:lang w:val="en-US"/>
         </w:rPr>
-        <w:t xml:space="preserve">Work on the stats panel, some bugs with transitions and menu control override fixed. fixed input action </w:t>
-      </w:r>
-      <w:proofErr w:type="gramStart"/>
-      <w:r>
-        <w:rPr>
-          <w:lang w:val="en-US"/>
-        </w:rPr>
-        <w:t>subscribe</w:t>
-      </w:r>
-      <w:proofErr w:type="gramEnd"/>
-      <w:r>
-        <w:rPr>
-          <w:lang w:val="en-US"/>
-        </w:rPr>
-        <w:t xml:space="preserve"> errors</w:t>
+        <w:t>Work on the stats panel, some bugs with transitions and menu control override fixed. fixed input action subscribe errors</w:t>
       </w:r>
       <w:r>
         <w:rPr>
@@ -1906,44 +1362,8 @@
         <w:rPr>
           <w:lang w:val="en-US"/>
         </w:rPr>
-        <w:t xml:space="preserve">, rebuilt input methods for animation.   improved enemy tile melee attack detection.  made the quantum cube killable, and </w:t>
-      </w:r>
-      <w:proofErr w:type="gramStart"/>
-      <w:r>
-        <w:rPr>
-          <w:lang w:val="en-US"/>
-        </w:rPr>
-        <w:t>cause</w:t>
-      </w:r>
-      <w:proofErr w:type="gramEnd"/>
-      <w:r>
-        <w:rPr>
-          <w:lang w:val="en-US"/>
-        </w:rPr>
-        <w:t xml:space="preserve"> game to end.  make camera move to player or cube </w:t>
-      </w:r>
-      <w:proofErr w:type="gramStart"/>
-      <w:r>
-        <w:rPr>
-          <w:lang w:val="en-US"/>
-        </w:rPr>
-        <w:t>depending</w:t>
-      </w:r>
-      <w:proofErr w:type="gramEnd"/>
-      <w:r>
-        <w:rPr>
-          <w:lang w:val="en-US"/>
-        </w:rPr>
-        <w:t xml:space="preserve"> which died first. Made some funny text for death that gets randomly </w:t>
-      </w:r>
-      <w:proofErr w:type="gramStart"/>
-      <w:r>
-        <w:rPr>
-          <w:lang w:val="en-US"/>
-        </w:rPr>
-        <w:t>mixed together</w:t>
-      </w:r>
-      <w:proofErr w:type="gramEnd"/>
+        <w:t>, rebuilt input methods for animation.   improved enemy tile melee attack detection.  made the quantum cube killable, and cause game to end.  make camera move to player or cube depending which died first. Made some funny text for death that gets randomly mixed together</w:t>
+      </w:r>
       <w:r>
         <w:rPr>
           <w:lang w:val="en-US"/>
@@ -1954,137 +1374,53 @@
         <w:rPr>
           <w:lang w:val="en-US"/>
         </w:rPr>
-        <w:t xml:space="preserve">   Improved the </w:t>
-      </w:r>
-      <w:proofErr w:type="spellStart"/>
-      <w:r>
-        <w:rPr>
-          <w:lang w:val="en-US"/>
-        </w:rPr>
-        <w:t>FadeCanvasGroups</w:t>
-      </w:r>
-      <w:proofErr w:type="spellEnd"/>
-      <w:r>
-        <w:rPr>
-          <w:lang w:val="en-US"/>
-        </w:rPr>
-        <w:t xml:space="preserve"> further with more options and functionality to fade in or out in a wave among other options.  Fixed some minor lighting issues, more to go here.</w:t>
-      </w:r>
-    </w:p>
-    <w:p>
-      <w:pPr>
-        <w:rPr>
-          <w:lang w:val="en-US"/>
-        </w:rPr>
-      </w:pPr>
-      <w:r>
-        <w:rPr>
-          <w:lang w:val="en-US"/>
-        </w:rPr>
-        <w:t xml:space="preserve">Lots more work to go, not sure what I’ll work on tomorrow yet </w:t>
-      </w:r>
-      <w:proofErr w:type="gramStart"/>
-      <w:r>
-        <w:rPr>
-          <w:lang w:val="en-US"/>
-        </w:rPr>
-        <w:t>exactly</w:t>
-      </w:r>
-      <w:proofErr w:type="gramEnd"/>
-      <w:r>
-        <w:rPr>
-          <w:lang w:val="en-US"/>
-        </w:rPr>
-        <w:t xml:space="preserve"> but time shall tell.</w:t>
-      </w:r>
-    </w:p>
-    <w:p>
-      <w:pPr>
-        <w:rPr>
-          <w:lang w:val="en-US"/>
-        </w:rPr>
-      </w:pPr>
-    </w:p>
-    <w:p>
-      <w:pPr>
-        <w:rPr>
-          <w:lang w:val="en-US"/>
-        </w:rPr>
-      </w:pPr>
-      <w:r>
-        <w:rPr>
-          <w:lang w:val="en-US"/>
-        </w:rPr>
-        <w:t>2024/05/28 – 11:41</w:t>
-      </w:r>
-      <w:proofErr w:type="gramStart"/>
-      <w:r>
-        <w:rPr>
-          <w:lang w:val="en-US"/>
-        </w:rPr>
-        <w:t>PM !!</w:t>
-      </w:r>
-      <w:proofErr w:type="gramEnd"/>
-      <w:r>
-        <w:rPr>
-          <w:lang w:val="en-US"/>
-        </w:rPr>
-        <w:t xml:space="preserve"> Yes!</w:t>
-      </w:r>
-    </w:p>
-    <w:p>
-      <w:pPr>
-        <w:rPr>
-          <w:lang w:val="en-US"/>
-        </w:rPr>
-      </w:pPr>
-      <w:r>
-        <w:rPr>
-          <w:lang w:val="en-US"/>
-        </w:rPr>
-        <w:t xml:space="preserve">Early night with </w:t>
-      </w:r>
-      <w:proofErr w:type="gramStart"/>
-      <w:r>
-        <w:rPr>
-          <w:lang w:val="en-US"/>
-        </w:rPr>
-        <w:t>the</w:t>
-      </w:r>
-      <w:proofErr w:type="gramEnd"/>
-      <w:r>
-        <w:rPr>
-          <w:lang w:val="en-US"/>
-        </w:rPr>
-        <w:t xml:space="preserve"> roommates.  I still haven’t watched the new Mario movie.  So, </w:t>
-      </w:r>
-      <w:proofErr w:type="spellStart"/>
-      <w:r>
-        <w:rPr>
-          <w:lang w:val="en-US"/>
-        </w:rPr>
-        <w:t>Lets’a</w:t>
-      </w:r>
-      <w:proofErr w:type="spellEnd"/>
-      <w:r>
-        <w:rPr>
-          <w:lang w:val="en-US"/>
-        </w:rPr>
-        <w:t xml:space="preserve"> </w:t>
-      </w:r>
-      <w:proofErr w:type="spellStart"/>
-      <w:r>
-        <w:rPr>
-          <w:lang w:val="en-US"/>
-        </w:rPr>
-        <w:t>Gooo</w:t>
-      </w:r>
-      <w:proofErr w:type="spellEnd"/>
-      <w:r>
-        <w:rPr>
-          <w:lang w:val="en-US"/>
-        </w:rPr>
-        <w:t>!</w:t>
+        <w:t xml:space="preserve">   Improved the FadeCanvasGroups further with more options and functionality to fade in or out in a wave among other options.  Fixed some minor lighting issues, more to go here.</w:t>
+      </w:r>
+    </w:p>
+    <w:p>
+      <w:pPr>
+        <w:rPr>
+          <w:lang w:val="en-US"/>
+        </w:rPr>
+      </w:pPr>
+      <w:r>
+        <w:rPr>
+          <w:lang w:val="en-US"/>
+        </w:rPr>
+        <w:t>Lots more work to go, not sure what I’ll work on tomorrow yet exactly but time shall tell.</w:t>
+      </w:r>
+    </w:p>
+    <w:p>
+      <w:pPr>
+        <w:rPr>
+          <w:lang w:val="en-US"/>
+        </w:rPr>
+      </w:pPr>
+    </w:p>
+    <w:p>
+      <w:pPr>
+        <w:rPr>
+          <w:lang w:val="en-US"/>
+        </w:rPr>
+      </w:pPr>
+      <w:r>
+        <w:rPr>
+          <w:lang w:val="en-US"/>
+        </w:rPr>
+        <w:t>2024/05/28 – 11:41PM !! Yes!</w:t>
+      </w:r>
+    </w:p>
+    <w:p>
+      <w:pPr>
+        <w:rPr>
+          <w:lang w:val="en-US"/>
+        </w:rPr>
+      </w:pPr>
+      <w:r>
+        <w:rPr>
+          <w:lang w:val="en-US"/>
+        </w:rPr>
+        <w:t>Early night with the roommates.  I still haven’t watched the new Mario movie.  So, Lets’a Gooo!</w:t>
       </w:r>
       <w:r>
         <w:rPr>
@@ -2098,7 +1434,6 @@
         </w:rPr>
         <w:br/>
       </w:r>
-      <w:proofErr w:type="spellStart"/>
       <w:r>
         <w:rPr>
           <w:lang w:val="en-US"/>
@@ -2109,28 +1444,7 @@
         <w:rPr>
           <w:lang w:val="en-US"/>
         </w:rPr>
-        <w:t>ahaa</w:t>
-      </w:r>
-      <w:proofErr w:type="spellEnd"/>
-      <w:r>
-        <w:rPr>
-          <w:lang w:val="en-US"/>
-        </w:rPr>
-        <w:t xml:space="preserve">, I jest.  I </w:t>
-      </w:r>
-      <w:proofErr w:type="gramStart"/>
-      <w:r>
-        <w:rPr>
-          <w:lang w:val="en-US"/>
-        </w:rPr>
-        <w:t>had</w:t>
-      </w:r>
-      <w:proofErr w:type="gramEnd"/>
-      <w:r>
-        <w:rPr>
-          <w:lang w:val="en-US"/>
-        </w:rPr>
-        <w:t xml:space="preserve"> amazing progress today.  I came up with my own design for a wave system, inspired by everything I’ve learned so far.  It wo</w:t>
+        <w:t>ahaa, I jest.  I had amazing progress today.  I came up with my own design for a wave system, inspired by everything I’ve learned so far.  It wo</w:t>
       </w:r>
       <w:r>
         <w:rPr>
@@ -2155,35 +1469,7 @@
         <w:rPr>
           <w:lang w:val="en-US"/>
         </w:rPr>
-        <w:t xml:space="preserve">- Added </w:t>
-      </w:r>
-      <w:proofErr w:type="spellStart"/>
-      <w:r>
-        <w:rPr>
-          <w:lang w:val="en-US"/>
-        </w:rPr>
-        <w:t>WaveSOBase</w:t>
-      </w:r>
-      <w:proofErr w:type="spellEnd"/>
-      <w:r>
-        <w:rPr>
-          <w:lang w:val="en-US"/>
-        </w:rPr>
-        <w:t xml:space="preserve"> with list of </w:t>
-      </w:r>
-      <w:proofErr w:type="spellStart"/>
-      <w:r>
-        <w:rPr>
-          <w:lang w:val="en-US"/>
-        </w:rPr>
-        <w:t>SubWaveSO</w:t>
-      </w:r>
-      <w:proofErr w:type="spellEnd"/>
-      <w:r>
-        <w:rPr>
-          <w:lang w:val="en-US"/>
-        </w:rPr>
-        <w:t xml:space="preserve"> which has List of enemies, spawn speed and position selectively spread along circumference of circle.</w:t>
+        <w:t>- Added WaveSOBase with list of SubWaveSO which has List of enemies, spawn speed and position selectively spread along circumference of circle.</w:t>
       </w:r>
     </w:p>
     <w:p>
@@ -2233,14 +1519,7 @@
         <w:rPr>
           <w:lang w:val="en-US"/>
         </w:rPr>
-        <w:t xml:space="preserve"> </w:t>
-      </w:r>
-      <w:proofErr w:type="spellStart"/>
-      <w:r>
-        <w:rPr>
-          <w:lang w:val="en-US"/>
-        </w:rPr>
-        <w:t>Sub</w:t>
+        <w:t xml:space="preserve"> Sub</w:t>
       </w:r>
       <w:r>
         <w:rPr>
@@ -2252,14 +1531,7 @@
         <w:rPr>
           <w:lang w:val="en-US"/>
         </w:rPr>
-        <w:t>ave</w:t>
-      </w:r>
-      <w:proofErr w:type="spellEnd"/>
-      <w:r>
-        <w:rPr>
-          <w:lang w:val="en-US"/>
-        </w:rPr>
-        <w:t xml:space="preserve"> showing my roommate in less than a minute while half focused.  Everything worked.</w:t>
+        <w:t>ave showing my roommate in less than a minute while half focused.  Everything worked.</w:t>
       </w:r>
     </w:p>
     <w:p>
@@ -2433,16 +1705,8 @@
           <w:lang w:val="en-US"/>
         </w:rPr>
         <w:lastRenderedPageBreak/>
-        <w:t xml:space="preserve">Can now add multiple </w:t>
-      </w:r>
-      <w:proofErr w:type="spellStart"/>
-      <w:r>
-        <w:rPr>
-          <w:lang w:val="en-US"/>
-        </w:rPr>
-        <w:t>waveBases</w:t>
-      </w:r>
-      <w:proofErr w:type="spellEnd"/>
+        <w:t>Can now add multiple waveBases</w:t>
+      </w:r>
       <w:r>
         <w:rPr>
           <w:lang w:val="en-US"/>
@@ -2652,21 +1916,7 @@
         <w:rPr>
           <w:lang w:val="en-US"/>
         </w:rPr>
-        <w:t xml:space="preserve">- I also got some artwork done for the </w:t>
-      </w:r>
-      <w:proofErr w:type="spellStart"/>
-      <w:r>
-        <w:rPr>
-          <w:lang w:val="en-US"/>
-        </w:rPr>
-        <w:t>playerStats</w:t>
-      </w:r>
-      <w:proofErr w:type="spellEnd"/>
-      <w:r>
-        <w:rPr>
-          <w:lang w:val="en-US"/>
-        </w:rPr>
-        <w:t xml:space="preserve"> images.  more to come</w:t>
+        <w:t>- I also got some artwork done for the playerStats images.  more to come</w:t>
       </w:r>
       <w:r>
         <w:rPr>
@@ -2711,21 +1961,7 @@
         <w:rPr>
           <w:lang w:val="en-US"/>
         </w:rPr>
-        <w:t xml:space="preserve">- Make UI for upgrade system.  I have more </w:t>
-      </w:r>
-      <w:proofErr w:type="gramStart"/>
-      <w:r>
-        <w:rPr>
-          <w:lang w:val="en-US"/>
-        </w:rPr>
-        <w:t>dreaming</w:t>
-      </w:r>
-      <w:proofErr w:type="gramEnd"/>
-      <w:r>
-        <w:rPr>
-          <w:lang w:val="en-US"/>
-        </w:rPr>
-        <w:t xml:space="preserve"> to do for it.  I'll probably have separate tabs for the player, tiles, and each gun.  a horizontal scroll window will be suiting.</w:t>
+        <w:t>- Make UI for upgrade system.  I have more dreaming to do for it.  I'll probably have separate tabs for the player, tiles, and each gun.  a horizontal scroll window will be suiting.</w:t>
       </w:r>
       <w:r>
         <w:rPr>
@@ -2846,21 +2082,7 @@
           <w:lang w:val="en-US"/>
         </w:rPr>
         <w:lastRenderedPageBreak/>
-        <w:t xml:space="preserve">-Fixed some bugs in UI transitions </w:t>
-      </w:r>
-      <w:proofErr w:type="spellStart"/>
-      <w:r>
-        <w:rPr>
-          <w:lang w:val="en-US"/>
-        </w:rPr>
-        <w:t>bewtween</w:t>
-      </w:r>
-      <w:proofErr w:type="spellEnd"/>
-      <w:r>
-        <w:rPr>
-          <w:lang w:val="en-US"/>
-        </w:rPr>
-        <w:t xml:space="preserve"> canvases.</w:t>
+        <w:t>-Fixed some bugs in UI transitions bewtween canvases.</w:t>
       </w:r>
     </w:p>
     <w:p>
@@ -2886,48 +2108,20 @@
         <w:rPr>
           <w:lang w:val="en-US"/>
         </w:rPr>
-        <w:t xml:space="preserve">-Tightened up the </w:t>
-      </w:r>
-      <w:proofErr w:type="spellStart"/>
-      <w:r>
-        <w:rPr>
-          <w:lang w:val="en-US"/>
-        </w:rPr>
-        <w:t>FadeCanvasGroupsWave</w:t>
-      </w:r>
-      <w:proofErr w:type="spellEnd"/>
-      <w:r>
-        <w:rPr>
-          <w:lang w:val="en-US"/>
-        </w:rPr>
-        <w:t xml:space="preserve"> script up a bit.  it needs an adjustment to reverse the fade order when fading out.  This should help with some strange but minor effects of starting to fade out while fading in and vice versa.</w:t>
-      </w:r>
-    </w:p>
-    <w:p>
-      <w:pPr>
-        <w:rPr>
-          <w:lang w:val="en-US"/>
-        </w:rPr>
-      </w:pPr>
-      <w:r>
-        <w:rPr>
-          <w:lang w:val="en-US"/>
-        </w:rPr>
-        <w:t xml:space="preserve">- Added all the </w:t>
-      </w:r>
-      <w:proofErr w:type="spellStart"/>
-      <w:r>
-        <w:rPr>
-          <w:lang w:val="en-US"/>
-        </w:rPr>
-        <w:t>playerStats</w:t>
-      </w:r>
-      <w:proofErr w:type="spellEnd"/>
-      <w:r>
-        <w:rPr>
-          <w:lang w:val="en-US"/>
-        </w:rPr>
-        <w:t xml:space="preserve"> upgrades, which are now being referred to as exosuit upgrades.  A few upgrades need logic still.</w:t>
+        <w:t>-Tightened up the FadeCanvasGroupsWave script up a bit.  it needs an adjustment to reverse the fade order when fading out.  This should help with some strange but minor effects of starting to fade out while fading in and vice versa.</w:t>
+      </w:r>
+    </w:p>
+    <w:p>
+      <w:pPr>
+        <w:rPr>
+          <w:lang w:val="en-US"/>
+        </w:rPr>
+      </w:pPr>
+      <w:r>
+        <w:rPr>
+          <w:lang w:val="en-US"/>
+        </w:rPr>
+        <w:t>- Added all the playerStats upgrades, which are now being referred to as exosuit upgrades.  A few upgrades need logic still.</w:t>
       </w:r>
     </w:p>
     <w:p>
@@ -2991,21 +2185,7 @@
         <w:rPr>
           <w:lang w:val="en-US"/>
         </w:rPr>
-        <w:t xml:space="preserve"> few </w:t>
-      </w:r>
-      <w:proofErr w:type="gramStart"/>
-      <w:r>
-        <w:rPr>
-          <w:lang w:val="en-US"/>
-        </w:rPr>
-        <w:t>upgrade</w:t>
-      </w:r>
-      <w:proofErr w:type="gramEnd"/>
-      <w:r>
-        <w:rPr>
-          <w:lang w:val="en-US"/>
-        </w:rPr>
-        <w:t xml:space="preserve"> logics</w:t>
+        <w:t xml:space="preserve"> few upgrade logics</w:t>
       </w:r>
     </w:p>
     <w:p>
@@ -3077,62 +2257,20 @@
         <w:rPr>
           <w:lang w:val="en-US"/>
         </w:rPr>
-        <w:t xml:space="preserve">- Finished logic for exosuit upgrades.  Had to fix some issues with centralizing data from other scripts into </w:t>
-      </w:r>
-      <w:proofErr w:type="spellStart"/>
-      <w:r>
-        <w:rPr>
-          <w:lang w:val="en-US"/>
-        </w:rPr>
-        <w:t>playerStats</w:t>
-      </w:r>
-      <w:proofErr w:type="spellEnd"/>
-      <w:r>
-        <w:rPr>
-          <w:lang w:val="en-US"/>
-        </w:rPr>
-        <w:t xml:space="preserve"> class.  I managed to get it all working great, with a little extra work needed to add </w:t>
-      </w:r>
-      <w:proofErr w:type="spellStart"/>
-      <w:r>
-        <w:rPr>
-          <w:lang w:val="en-US"/>
-        </w:rPr>
-        <w:t>ReloadSpeed</w:t>
-      </w:r>
-      <w:proofErr w:type="spellEnd"/>
-      <w:r>
-        <w:rPr>
-          <w:lang w:val="en-US"/>
-        </w:rPr>
-        <w:t xml:space="preserve"> increase to the animation controller.  I made melee speed increase too but decided not to use it in the game as it looked too unnatural. </w:t>
-      </w:r>
-    </w:p>
-    <w:p>
-      <w:pPr>
-        <w:rPr>
-          <w:lang w:val="en-US"/>
-        </w:rPr>
-      </w:pPr>
-      <w:r>
-        <w:rPr>
-          <w:lang w:val="en-US"/>
-        </w:rPr>
-        <w:t xml:space="preserve">- Made shadows more efficient with a single composite shadow collider that matches the </w:t>
-      </w:r>
-      <w:proofErr w:type="spellStart"/>
-      <w:r>
-        <w:rPr>
-          <w:lang w:val="en-US"/>
-        </w:rPr>
-        <w:t>tilemap</w:t>
-      </w:r>
-      <w:proofErr w:type="spellEnd"/>
-      <w:r>
-        <w:rPr>
-          <w:lang w:val="en-US"/>
-        </w:rPr>
-        <w:t xml:space="preserve"> and updates when a tile is placed.  Theres a few strange behaviors I found in the shadows but overall better than before.</w:t>
+        <w:t xml:space="preserve">- Finished logic for exosuit upgrades.  Had to fix some issues with centralizing data from other scripts into playerStats class.  I managed to get it all working great, with a little extra work needed to add ReloadSpeed increase to the animation controller.  I made melee speed increase too but decided not to use it in the game as it looked too unnatural. </w:t>
+      </w:r>
+    </w:p>
+    <w:p>
+      <w:pPr>
+        <w:rPr>
+          <w:lang w:val="en-US"/>
+        </w:rPr>
+      </w:pPr>
+      <w:r>
+        <w:rPr>
+          <w:lang w:val="en-US"/>
+        </w:rPr>
+        <w:t>- Made shadows more efficient with a single composite shadow collider that matches the tilemap and updates when a tile is placed.  Theres a few strange behaviors I found in the shadows but overall better than before.</w:t>
       </w:r>
     </w:p>
     <w:p>
@@ -3177,21 +2315,7 @@
         <w:rPr>
           <w:lang w:val="en-US"/>
         </w:rPr>
-        <w:t xml:space="preserve">- Added the functionality to switch between multiple panels.  I ran into an issue with my </w:t>
-      </w:r>
-      <w:proofErr w:type="spellStart"/>
-      <w:r>
-        <w:rPr>
-          <w:lang w:val="en-US"/>
-        </w:rPr>
-        <w:t>fadeCanvasGroups</w:t>
-      </w:r>
-      <w:proofErr w:type="spellEnd"/>
-      <w:r>
-        <w:rPr>
-          <w:lang w:val="en-US"/>
-        </w:rPr>
-        <w:t xml:space="preserve"> script, which has gotten rather large, where the group does not fade out completely.  </w:t>
+        <w:t xml:space="preserve">- Added the functionality to switch between multiple panels.  I ran into an issue with my fadeCanvasGroups script, which has gotten rather large, where the group does not fade out completely.  </w:t>
       </w:r>
       <w:r>
         <w:rPr>
@@ -3377,48 +2501,20 @@
         <w:rPr>
           <w:lang w:val="en-US"/>
         </w:rPr>
-        <w:t xml:space="preserve">- Rebuilt the </w:t>
-      </w:r>
-      <w:proofErr w:type="spellStart"/>
-      <w:r>
-        <w:rPr>
-          <w:lang w:val="en-US"/>
-        </w:rPr>
-        <w:t>gunSOs</w:t>
-      </w:r>
-      <w:proofErr w:type="spellEnd"/>
-      <w:r>
-        <w:rPr>
-          <w:lang w:val="en-US"/>
-        </w:rPr>
-        <w:t xml:space="preserve"> and included upgrade stats amounts to each gun for each stat, did some quick balancing.</w:t>
-      </w:r>
-    </w:p>
-    <w:p>
-      <w:pPr>
-        <w:rPr>
-          <w:lang w:val="en-US"/>
-        </w:rPr>
-      </w:pPr>
-      <w:r>
-        <w:rPr>
-          <w:lang w:val="en-US"/>
-        </w:rPr>
-        <w:t xml:space="preserve">- Created UI Panels and </w:t>
-      </w:r>
-      <w:proofErr w:type="spellStart"/>
-      <w:r>
-        <w:rPr>
-          <w:lang w:val="en-US"/>
-        </w:rPr>
-        <w:t>UIUpgrade</w:t>
-      </w:r>
-      <w:proofErr w:type="spellEnd"/>
-      <w:r>
-        <w:rPr>
-          <w:lang w:val="en-US"/>
-        </w:rPr>
-        <w:t xml:space="preserve"> prefabs</w:t>
+        <w:t>- Rebuilt the gunSOs and included upgrade stats amounts to each gun for each stat, did some quick balancing.</w:t>
+      </w:r>
+    </w:p>
+    <w:p>
+      <w:pPr>
+        <w:rPr>
+          <w:lang w:val="en-US"/>
+        </w:rPr>
+      </w:pPr>
+      <w:r>
+        <w:rPr>
+          <w:lang w:val="en-US"/>
+        </w:rPr>
+        <w:t>- Created UI Panels and UIUpgrade prefabs</w:t>
       </w:r>
     </w:p>
     <w:p>
@@ -3503,76 +2599,20 @@
         <w:rPr>
           <w:lang w:val="en-US"/>
         </w:rPr>
-        <w:t xml:space="preserve">- Later found the panel bug wasn’t </w:t>
-      </w:r>
-      <w:proofErr w:type="gramStart"/>
-      <w:r>
-        <w:rPr>
-          <w:lang w:val="en-US"/>
-        </w:rPr>
-        <w:t>actually fixed</w:t>
-      </w:r>
-      <w:proofErr w:type="gramEnd"/>
-      <w:r>
-        <w:rPr>
-          <w:lang w:val="en-US"/>
-        </w:rPr>
-        <w:t xml:space="preserve"> when I moved the gameplay HUD UI to camera rendering mode, instead of overlay.  I struggled to fix this for quite a while.  I didn’t find much for solutions online but still found people with the problem.  Turns out I had to put canvas group components on each canvas and set “Blocks </w:t>
-      </w:r>
-      <w:proofErr w:type="spellStart"/>
-      <w:r>
-        <w:rPr>
-          <w:lang w:val="en-US"/>
-        </w:rPr>
-        <w:t>Raycasts</w:t>
-      </w:r>
-      <w:proofErr w:type="spellEnd"/>
-      <w:r>
-        <w:rPr>
-          <w:lang w:val="en-US"/>
-        </w:rPr>
-        <w:t>” to false (and control each being ‘</w:t>
-      </w:r>
-      <w:proofErr w:type="spellStart"/>
-      <w:r>
-        <w:rPr>
-          <w:lang w:val="en-US"/>
-        </w:rPr>
-        <w:t>Raycastable</w:t>
-      </w:r>
-      <w:proofErr w:type="spellEnd"/>
-      <w:r>
-        <w:rPr>
-          <w:lang w:val="en-US"/>
-        </w:rPr>
-        <w:t>’ via a few additions of code).  I was happy to be able to share my fix with the community and move on.</w:t>
-      </w:r>
-    </w:p>
-    <w:p>
-      <w:pPr>
-        <w:rPr>
-          <w:lang w:val="en-US"/>
-        </w:rPr>
-      </w:pPr>
-      <w:r>
-        <w:rPr>
-          <w:lang w:val="en-US"/>
-        </w:rPr>
-        <w:t>- Added ‘</w:t>
-      </w:r>
-      <w:proofErr w:type="spellStart"/>
-      <w:r>
-        <w:rPr>
-          <w:lang w:val="en-US"/>
-        </w:rPr>
-        <w:t>prev</w:t>
-      </w:r>
-      <w:proofErr w:type="spellEnd"/>
-      <w:r>
-        <w:rPr>
-          <w:lang w:val="en-US"/>
-        </w:rPr>
-        <w:t>’ and ‘next’ buttons to the upgrades panel</w:t>
+        <w:t>- Later found the panel bug wasn’t actually fixed when I moved the gameplay HUD UI to camera rendering mode, instead of overlay.  I struggled to fix this for quite a while.  I didn’t find much for solutions online but still found people with the problem.  Turns out I had to put canvas group components on each canvas and set “Blocks Raycasts” to false (and control each being ‘Raycastable’ via a few additions of code).  I was happy to be able to share my fix with the community and move on.</w:t>
+      </w:r>
+    </w:p>
+    <w:p>
+      <w:pPr>
+        <w:rPr>
+          <w:lang w:val="en-US"/>
+        </w:rPr>
+      </w:pPr>
+      <w:r>
+        <w:rPr>
+          <w:lang w:val="en-US"/>
+        </w:rPr>
+        <w:t>- Added ‘prev’ and ‘next’ buttons to the upgrades panel</w:t>
       </w:r>
     </w:p>
     <w:p>
@@ -3676,21 +2716,7 @@
         <w:rPr>
           <w:lang w:val="en-US"/>
         </w:rPr>
-        <w:t xml:space="preserve"> my wave system which needs finishing.  It allows 1, 2, 3, </w:t>
-      </w:r>
-      <w:proofErr w:type="spellStart"/>
-      <w:r>
-        <w:rPr>
-          <w:lang w:val="en-US"/>
-        </w:rPr>
-        <w:t>etc</w:t>
-      </w:r>
-      <w:proofErr w:type="spellEnd"/>
-      <w:r>
-        <w:rPr>
-          <w:lang w:val="en-US"/>
-        </w:rPr>
-        <w:t xml:space="preserve">, </w:t>
+        <w:t xml:space="preserve"> my wave system which needs finishing.  It allows 1, 2, 3, etc, </w:t>
       </w:r>
       <w:r>
         <w:rPr>
@@ -3794,21 +2820,7 @@
         <w:rPr>
           <w:lang w:val="en-US"/>
         </w:rPr>
-        <w:t xml:space="preserve">- Made the </w:t>
-      </w:r>
-      <w:proofErr w:type="spellStart"/>
-      <w:r>
-        <w:rPr>
-          <w:lang w:val="en-US"/>
-        </w:rPr>
-        <w:t>QCube</w:t>
-      </w:r>
-      <w:proofErr w:type="spellEnd"/>
-      <w:r>
-        <w:rPr>
-          <w:lang w:val="en-US"/>
-        </w:rPr>
-        <w:t xml:space="preserve"> Shop panel with for ammo, health, consumables</w:t>
+        <w:t>- Made the QCube Shop panel with for ammo, health, consumables</w:t>
       </w:r>
     </w:p>
     <w:p>
@@ -3840,21 +2852,7 @@
         <w:rPr>
           <w:lang w:val="en-US"/>
         </w:rPr>
-        <w:t xml:space="preserve">- Added </w:t>
-      </w:r>
-      <w:proofErr w:type="spellStart"/>
-      <w:r>
-        <w:rPr>
-          <w:lang w:val="en-US"/>
-        </w:rPr>
-        <w:t>QCube</w:t>
-      </w:r>
-      <w:proofErr w:type="spellEnd"/>
-      <w:r>
-        <w:rPr>
-          <w:lang w:val="en-US"/>
-        </w:rPr>
-        <w:t xml:space="preserve"> status panel with effects for when taking damage, as well as a glow from the cube</w:t>
+        <w:t>- Added QCube status panel with effects for when taking damage, as well as a glow from the cube</w:t>
       </w:r>
     </w:p>
     <w:p>
@@ -3900,35 +2898,7 @@
         <w:rPr>
           <w:lang w:val="en-US"/>
         </w:rPr>
-        <w:t xml:space="preserve">Another decent </w:t>
-      </w:r>
-      <w:proofErr w:type="gramStart"/>
-      <w:r>
-        <w:rPr>
-          <w:lang w:val="en-US"/>
-        </w:rPr>
-        <w:t>day, but</w:t>
-      </w:r>
-      <w:proofErr w:type="gramEnd"/>
-      <w:r>
-        <w:rPr>
-          <w:lang w:val="en-US"/>
-        </w:rPr>
-        <w:t xml:space="preserve"> should have shut it down an hour or two ago.  Took </w:t>
-      </w:r>
-      <w:proofErr w:type="gramStart"/>
-      <w:r>
-        <w:rPr>
-          <w:lang w:val="en-US"/>
-        </w:rPr>
-        <w:t>good breaks</w:t>
-      </w:r>
-      <w:proofErr w:type="gramEnd"/>
-      <w:r>
-        <w:rPr>
-          <w:lang w:val="en-US"/>
-        </w:rPr>
-        <w:t xml:space="preserve"> today and got a decent amount done.</w:t>
+        <w:t>Another decent day, but should have shut it down an hour or two ago.  Took good breaks today and got a decent amount done.</w:t>
       </w:r>
     </w:p>
     <w:p>
@@ -3954,77 +2924,7 @@
         <w:rPr>
           <w:lang w:val="en-US"/>
         </w:rPr>
-        <w:t xml:space="preserve">- Ended up refactoring the upgrades and upgrade system to allow for easier additions.  This was a decent surgery with quick recovery time, lol.  I broke down the one </w:t>
-      </w:r>
-      <w:proofErr w:type="spellStart"/>
-      <w:r>
-        <w:rPr>
-          <w:lang w:val="en-US"/>
-        </w:rPr>
-        <w:t>UpgradeType</w:t>
-      </w:r>
-      <w:proofErr w:type="spellEnd"/>
-      <w:r>
-        <w:rPr>
-          <w:lang w:val="en-US"/>
-        </w:rPr>
-        <w:t xml:space="preserve"> </w:t>
-      </w:r>
-      <w:proofErr w:type="spellStart"/>
-      <w:r>
-        <w:rPr>
-          <w:lang w:val="en-US"/>
-        </w:rPr>
-        <w:t>enum</w:t>
-      </w:r>
-      <w:proofErr w:type="spellEnd"/>
-      <w:r>
-        <w:rPr>
-          <w:lang w:val="en-US"/>
-        </w:rPr>
-        <w:t xml:space="preserve"> into 4 separate ones, and created an </w:t>
-      </w:r>
-      <w:proofErr w:type="spellStart"/>
-      <w:r>
-        <w:rPr>
-          <w:lang w:val="en-US"/>
-        </w:rPr>
-        <w:t>enum</w:t>
-      </w:r>
-      <w:proofErr w:type="spellEnd"/>
-      <w:r>
-        <w:rPr>
-          <w:lang w:val="en-US"/>
-        </w:rPr>
-        <w:t xml:space="preserve"> from </w:t>
-      </w:r>
-      <w:proofErr w:type="spellStart"/>
-      <w:r>
-        <w:rPr>
-          <w:lang w:val="en-US"/>
-        </w:rPr>
-        <w:t>UpgradeFamily</w:t>
-      </w:r>
-      <w:proofErr w:type="spellEnd"/>
-      <w:r>
-        <w:rPr>
-          <w:lang w:val="en-US"/>
-        </w:rPr>
-        <w:t xml:space="preserve">, which then contains specific types.  This took a bit of time but went very </w:t>
-      </w:r>
-      <w:proofErr w:type="gramStart"/>
-      <w:r>
-        <w:rPr>
-          <w:lang w:val="en-US"/>
-        </w:rPr>
-        <w:t>smooth</w:t>
-      </w:r>
-      <w:proofErr w:type="gramEnd"/>
-      <w:r>
-        <w:rPr>
-          <w:lang w:val="en-US"/>
-        </w:rPr>
-        <w:t>.</w:t>
+        <w:t>- Ended up refactoring the upgrades and upgrade system to allow for easier additions.  This was a decent surgery with quick recovery time, lol.  I broke down the one UpgradeType enum into 4 separate ones, and created an enum from UpgradeFamily, which then contains specific types.  This took a bit of time but went very smooth.</w:t>
       </w:r>
     </w:p>
     <w:p>
@@ -4090,96 +2990,26 @@
         <w:rPr>
           <w:lang w:val="en-US"/>
         </w:rPr>
-        <w:t xml:space="preserve">- Fixed up the wave system a bit and tried tuning a handful of waves into a smooth experience.  Turns out my design is still off a bit, so I spent some time experimenting and thinking up a better way.  I’ll be changing the constant waves to </w:t>
-      </w:r>
-      <w:proofErr w:type="gramStart"/>
-      <w:r>
-        <w:rPr>
-          <w:lang w:val="en-US"/>
-        </w:rPr>
-        <w:t>actually be</w:t>
-      </w:r>
-      <w:proofErr w:type="gramEnd"/>
-      <w:r>
-        <w:rPr>
-          <w:lang w:val="en-US"/>
-        </w:rPr>
-        <w:t xml:space="preserve"> constant until the sub waves end.  I may try a randomized list approach to wave generation.  Creating them by hand does not allow randomization the way I have it now.  So, by creating simple templates as </w:t>
-      </w:r>
-      <w:r>
-        <w:rPr>
-          <w:lang w:val="en-US"/>
-        </w:rPr>
-        <w:t xml:space="preserve">wave bases, I can then have a random selection of these </w:t>
-      </w:r>
-      <w:proofErr w:type="spellStart"/>
-      <w:r>
-        <w:rPr>
-          <w:lang w:val="en-US"/>
-        </w:rPr>
-        <w:t>waveBases</w:t>
-      </w:r>
-      <w:proofErr w:type="spellEnd"/>
-      <w:r>
-        <w:rPr>
-          <w:lang w:val="en-US"/>
-        </w:rPr>
-        <w:t xml:space="preserve"> </w:t>
-      </w:r>
-      <w:proofErr w:type="gramStart"/>
-      <w:r>
-        <w:rPr>
-          <w:lang w:val="en-US"/>
-        </w:rPr>
-        <w:t>and also</w:t>
-      </w:r>
-      <w:proofErr w:type="gramEnd"/>
-      <w:r>
-        <w:rPr>
-          <w:lang w:val="en-US"/>
-        </w:rPr>
-        <w:t xml:space="preserve"> for constant waves, which could start a bit later.  Over time the list could grow.  Might use ‘boss’ waves to have added difficulty with </w:t>
-      </w:r>
-      <w:proofErr w:type="gramStart"/>
-      <w:r>
-        <w:rPr>
-          <w:lang w:val="en-US"/>
-        </w:rPr>
-        <w:t>predictability, and</w:t>
-      </w:r>
-      <w:proofErr w:type="gramEnd"/>
-      <w:r>
-        <w:rPr>
-          <w:lang w:val="en-US"/>
-        </w:rPr>
-        <w:t xml:space="preserve"> can add new enemies after bosses.</w:t>
-      </w:r>
-    </w:p>
-    <w:p>
-      <w:pPr>
-        <w:rPr>
-          <w:lang w:val="en-US"/>
-        </w:rPr>
-      </w:pPr>
-      <w:r>
-        <w:rPr>
-          <w:lang w:val="en-US"/>
-        </w:rPr>
-        <w:t xml:space="preserve">- Lots to try out and figure out tomorrow.  </w:t>
-      </w:r>
-      <w:proofErr w:type="spellStart"/>
-      <w:r>
-        <w:rPr>
-          <w:lang w:val="en-US"/>
-        </w:rPr>
-        <w:t>Id</w:t>
-      </w:r>
-      <w:proofErr w:type="spellEnd"/>
-      <w:r>
-        <w:rPr>
-          <w:lang w:val="en-US"/>
-        </w:rPr>
-        <w:t xml:space="preserve"> like to have more control over the flow of the waves.</w:t>
+        <w:t xml:space="preserve">- Fixed up the wave system a bit and tried tuning a handful of waves into a smooth experience.  Turns out my design is still off a bit, so I spent some time experimenting and thinking up a better way.  I’ll be changing the constant waves to actually be constant until the sub waves end.  I may try a randomized list approach to wave generation.  Creating them by hand does not allow randomization the way I have it now.  So, by creating simple templates as </w:t>
+      </w:r>
+      <w:r>
+        <w:rPr>
+          <w:lang w:val="en-US"/>
+        </w:rPr>
+        <w:t>wave bases, I can then have a random selection of these waveBases and also for constant waves, which could start a bit later.  Over time the list could grow.  Might use ‘boss’ waves to have added difficulty with predictability, and can add new enemies after bosses.</w:t>
+      </w:r>
+    </w:p>
+    <w:p>
+      <w:pPr>
+        <w:rPr>
+          <w:lang w:val="en-US"/>
+        </w:rPr>
+      </w:pPr>
+      <w:r>
+        <w:rPr>
+          <w:lang w:val="en-US"/>
+        </w:rPr>
+        <w:t>- Lots to try out and figure out tomorrow.  Id like to have more control over the flow of the waves.</w:t>
       </w:r>
     </w:p>
     <w:p>
@@ -4236,35 +3066,7 @@
         <w:rPr>
           <w:lang w:val="en-US"/>
         </w:rPr>
-        <w:t xml:space="preserve">- Played around with the wave system a bit.  Decided to make a variation of the current system but with a spawner that creates an </w:t>
-      </w:r>
-      <w:proofErr w:type="gramStart"/>
-      <w:r>
-        <w:rPr>
-          <w:lang w:val="en-US"/>
-        </w:rPr>
-        <w:t>ever growing</w:t>
-      </w:r>
-      <w:proofErr w:type="gramEnd"/>
-      <w:r>
-        <w:rPr>
-          <w:lang w:val="en-US"/>
-        </w:rPr>
-        <w:t xml:space="preserve"> list of randomly selected </w:t>
-      </w:r>
-      <w:proofErr w:type="spellStart"/>
-      <w:r>
-        <w:rPr>
-          <w:lang w:val="en-US"/>
-        </w:rPr>
-        <w:t>subWaves</w:t>
-      </w:r>
-      <w:proofErr w:type="spellEnd"/>
-      <w:r>
-        <w:rPr>
-          <w:lang w:val="en-US"/>
-        </w:rPr>
-        <w:t>.  This will hopefully help keep a smooth flow.  I’m hoping to try it out tomorrow.</w:t>
+        <w:t>- Played around with the wave system a bit.  Decided to make a variation of the current system but with a spawner that creates an ever growing list of randomly selected subWaves.  This will hopefully help keep a smooth flow.  I’m hoping to try it out tomorrow.</w:t>
       </w:r>
     </w:p>
     <w:p>
@@ -4342,49 +3144,7 @@
         <w:rPr>
           <w:lang w:val="en-US"/>
         </w:rPr>
-        <w:t xml:space="preserve">- Tried a few things with the lighted and shadows hoping to allow tiles to be lit by the flashlight, but also have the </w:t>
-      </w:r>
-      <w:proofErr w:type="spellStart"/>
-      <w:r>
-        <w:rPr>
-          <w:lang w:val="en-US"/>
-        </w:rPr>
-        <w:t>shadowcaster</w:t>
-      </w:r>
-      <w:proofErr w:type="spellEnd"/>
-      <w:r>
-        <w:rPr>
-          <w:lang w:val="en-US"/>
-        </w:rPr>
-        <w:t xml:space="preserve"> cast shadows on </w:t>
-      </w:r>
-      <w:proofErr w:type="gramStart"/>
-      <w:r>
-        <w:rPr>
-          <w:lang w:val="en-US"/>
-        </w:rPr>
-        <w:t>themselves(</w:t>
-      </w:r>
-      <w:proofErr w:type="gramEnd"/>
-      <w:r>
-        <w:rPr>
-          <w:lang w:val="en-US"/>
-        </w:rPr>
-        <w:t xml:space="preserve">so solve some shadow/light artifacts on edges of tiles in complex areas).  I </w:t>
-      </w:r>
-      <w:proofErr w:type="gramStart"/>
-      <w:r>
-        <w:rPr>
-          <w:lang w:val="en-US"/>
-        </w:rPr>
-        <w:t>wasn’t able to</w:t>
-      </w:r>
-      <w:proofErr w:type="gramEnd"/>
-      <w:r>
-        <w:rPr>
-          <w:lang w:val="en-US"/>
-        </w:rPr>
-        <w:t xml:space="preserve"> find a work around for this but found a new-to-me technique called reflection to change read-only values of a class.</w:t>
+        <w:t>- Tried a few things with the lighted and shadows hoping to allow tiles to be lit by the flashlight, but also have the shadowcaster cast shadows on themselves(so solve some shadow/light artifacts on edges of tiles in complex areas).  I wasn’t able to find a work around for this but found a new-to-me technique called reflection to change read-only values of a class.</w:t>
       </w:r>
     </w:p>
     <w:p>
@@ -4532,35 +3292,7 @@
         <w:rPr>
           <w:lang w:val="en-US"/>
         </w:rPr>
-        <w:t xml:space="preserve">- The approach allows for the door to remain as part of the </w:t>
-      </w:r>
-      <w:proofErr w:type="spellStart"/>
-      <w:r>
-        <w:rPr>
-          <w:lang w:val="en-US"/>
-        </w:rPr>
-        <w:t>tilemap’s</w:t>
-      </w:r>
-      <w:proofErr w:type="spellEnd"/>
-      <w:r>
-        <w:rPr>
-          <w:lang w:val="en-US"/>
-        </w:rPr>
-        <w:t xml:space="preserve"> composite collider, which is dynamically generated.  That same collider is also what the </w:t>
-      </w:r>
-      <w:proofErr w:type="spellStart"/>
-      <w:r>
-        <w:rPr>
-          <w:lang w:val="en-US"/>
-        </w:rPr>
-        <w:t>tilemap</w:t>
-      </w:r>
-      <w:proofErr w:type="spellEnd"/>
-      <w:r>
-        <w:rPr>
-          <w:lang w:val="en-US"/>
-        </w:rPr>
-        <w:t xml:space="preserve"> uses for a unified shadow effect.  </w:t>
+        <w:t xml:space="preserve">- The approach allows for the door to remain as part of the tilemap’s composite collider, which is dynamically generated.  That same collider is also what the tilemap uses for a unified shadow effect.  </w:t>
       </w:r>
     </w:p>
     <w:p>
@@ -4623,21 +3355,7 @@
         <w:rPr>
           <w:lang w:val="en-US"/>
         </w:rPr>
-        <w:t xml:space="preserve">in implementing all the changes to two connected systems, the </w:t>
-      </w:r>
-      <w:proofErr w:type="spellStart"/>
-      <w:r>
-        <w:rPr>
-          <w:lang w:val="en-US"/>
-        </w:rPr>
-        <w:t>Tilemap</w:t>
-      </w:r>
-      <w:proofErr w:type="spellEnd"/>
-      <w:r>
-        <w:rPr>
-          <w:lang w:val="en-US"/>
-        </w:rPr>
-        <w:t xml:space="preserve"> System and the Building System.  I was faced with an overly confusing web of bugs </w:t>
+        <w:t xml:space="preserve">in implementing all the changes to two connected systems, the Tilemap System and the Building System.  I was faced with an overly confusing web of bugs </w:t>
       </w:r>
       <w:r>
         <w:rPr>
@@ -4693,21 +3411,7 @@
         <w:rPr>
           <w:lang w:val="en-US"/>
         </w:rPr>
-        <w:t xml:space="preserve"> a half-day’s work, with the </w:t>
-      </w:r>
-      <w:proofErr w:type="gramStart"/>
-      <w:r>
-        <w:rPr>
-          <w:lang w:val="en-US"/>
-        </w:rPr>
-        <w:t>added bonus</w:t>
-      </w:r>
-      <w:proofErr w:type="gramEnd"/>
-      <w:r>
-        <w:rPr>
-          <w:lang w:val="en-US"/>
-        </w:rPr>
-        <w:t xml:space="preserve"> of learning a </w:t>
+        <w:t xml:space="preserve"> a half-day’s work, with the added bonus of learning a </w:t>
       </w:r>
       <w:r>
         <w:rPr>
@@ -4808,21 +3512,7 @@
         <w:rPr>
           <w:lang w:val="en-US"/>
         </w:rPr>
-        <w:t xml:space="preserve">.  I </w:t>
-      </w:r>
-      <w:proofErr w:type="gramStart"/>
-      <w:r>
-        <w:rPr>
-          <w:lang w:val="en-US"/>
-        </w:rPr>
-        <w:t>definitely got</w:t>
-      </w:r>
-      <w:proofErr w:type="gramEnd"/>
-      <w:r>
-        <w:rPr>
-          <w:lang w:val="en-US"/>
-        </w:rPr>
-        <w:t xml:space="preserve"> ahead of myself today.  Lots of excitement!</w:t>
+        <w:t>.  I definitely got ahead of myself today.  Lots of excitement!</w:t>
       </w:r>
     </w:p>
     <w:p>
@@ -4868,71 +3558,470 @@
         <w:rPr>
           <w:lang w:val="en-US"/>
         </w:rPr>
-        <w:t xml:space="preserve">- Take two of the rotation system worked WAY better.  It </w:t>
-      </w:r>
-      <w:proofErr w:type="gramStart"/>
-      <w:r>
-        <w:rPr>
-          <w:lang w:val="en-US"/>
-        </w:rPr>
-        <w:t>actually went</w:t>
-      </w:r>
-      <w:proofErr w:type="gramEnd"/>
-      <w:r>
-        <w:rPr>
-          <w:lang w:val="en-US"/>
-        </w:rPr>
-        <w:t xml:space="preserve"> fast too due to the lack of problems.  Instead of changing all the existing methods through all the systems (extra ugly) like I did in take one, I just copied the </w:t>
-      </w:r>
-      <w:proofErr w:type="spellStart"/>
-      <w:r>
-        <w:rPr>
-          <w:lang w:val="en-US"/>
-        </w:rPr>
-        <w:t>StructureInHand</w:t>
-      </w:r>
-      <w:proofErr w:type="spellEnd"/>
-      <w:r>
-        <w:rPr>
-          <w:lang w:val="en-US"/>
-        </w:rPr>
-        <w:t xml:space="preserve"> and applied rotations to the copy.  With a little refactoring it was working like a charm. </w:t>
-      </w:r>
-    </w:p>
-    <w:p>
-      <w:pPr>
-        <w:rPr>
-          <w:lang w:val="en-US"/>
-        </w:rPr>
-      </w:pPr>
-      <w:r>
-        <w:rPr>
-          <w:lang w:val="en-US"/>
-        </w:rPr>
-        <w:t xml:space="preserve">- Then came rotating the attached game objects relative to their potentially oddly shaped tiles where the target location of the object after rotation is dependent on the structures size and current rotation.  Also, it took some time to find that Unity’s </w:t>
-      </w:r>
-      <w:proofErr w:type="spellStart"/>
-      <w:r>
-        <w:rPr>
-          <w:lang w:val="en-US"/>
-        </w:rPr>
-        <w:t>Tilemap</w:t>
-      </w:r>
-      <w:proofErr w:type="spellEnd"/>
-      <w:r>
-        <w:rPr>
-          <w:lang w:val="en-US"/>
-        </w:rPr>
-        <w:t xml:space="preserve"> system already has a method for another trick I was trying to do by hand, which helped immensely, referencing the tile’s </w:t>
-      </w:r>
-      <w:proofErr w:type="spellStart"/>
-      <w:r>
-        <w:rPr>
-          <w:lang w:val="en-US"/>
-        </w:rPr>
-        <w:t>gameObject</w:t>
-      </w:r>
-      <w:proofErr w:type="spellEnd"/>
+        <w:t xml:space="preserve">- Take two of the rotation system worked WAY better.  It actually went fast too due to the lack of problems.  Instead of changing all the existing methods through all the systems (extra ugly) like I did in take one, I just copied the StructureInHand and applied rotations to the copy.  With a little refactoring it was working like a charm. </w:t>
+      </w:r>
+    </w:p>
+    <w:p>
+      <w:pPr>
+        <w:rPr>
+          <w:lang w:val="en-US"/>
+        </w:rPr>
+      </w:pPr>
+      <w:r>
+        <w:rPr>
+          <w:lang w:val="en-US"/>
+        </w:rPr>
+        <w:t>- Then came rotating the attached game objects relative to their potentially oddly shaped tiles where the target location of the object after rotation is dependent on the structures size and current rotation.  Also, it took some time to find that Unity’s Tilemap system already has a method for another trick I was trying to do by hand, which helped immensely, referencing the tile’s gameObject.</w:t>
+      </w:r>
+    </w:p>
+    <w:p>
+      <w:pPr>
+        <w:rPr>
+          <w:lang w:val="en-US"/>
+        </w:rPr>
+      </w:pPr>
+      <w:r>
+        <w:rPr>
+          <w:lang w:val="en-US"/>
+        </w:rPr>
+        <w:t>- A great learned experience putting this system in, despite a call to take the lazy way.  I’m very happy I continued on.</w:t>
+      </w:r>
+    </w:p>
+    <w:p>
+      <w:pPr>
+        <w:rPr>
+          <w:lang w:val="en-US"/>
+        </w:rPr>
+      </w:pPr>
+      <w:r>
+        <w:rPr>
+          <w:lang w:val="en-US"/>
+        </w:rPr>
+        <w:t>Tomorrow:</w:t>
+      </w:r>
+    </w:p>
+    <w:p>
+      <w:pPr>
+        <w:rPr>
+          <w:lang w:val="en-US"/>
+        </w:rPr>
+      </w:pPr>
+      <w:r>
+        <w:rPr>
+          <w:lang w:val="en-US"/>
+        </w:rPr>
+        <w:t xml:space="preserve">- </w:t>
+      </w:r>
+      <w:r>
+        <w:rPr>
+          <w:lang w:val="en-US"/>
+        </w:rPr>
+        <w:t xml:space="preserve">Smooth out </w:t>
+      </w:r>
+      <w:r>
+        <w:rPr>
+          <w:lang w:val="en-US"/>
+        </w:rPr>
+        <w:t xml:space="preserve">a </w:t>
+      </w:r>
+      <w:r>
+        <w:rPr>
+          <w:lang w:val="en-US"/>
+        </w:rPr>
+        <w:t>few small bugs from rotation system side effects.</w:t>
+      </w:r>
+    </w:p>
+    <w:p>
+      <w:pPr>
+        <w:rPr>
+          <w:lang w:val="en-US"/>
+        </w:rPr>
+      </w:pPr>
+      <w:r>
+        <w:rPr>
+          <w:lang w:val="en-US"/>
+        </w:rPr>
+        <w:t>- Start preparing to get a decent beta version ready.  It’s Father’s Day soon and I think my Dad might appreciate the satisfaction of seeing I’ve made such progress on something that I’ve been passionate about my entire life.</w:t>
+      </w:r>
+    </w:p>
+    <w:p>
+      <w:pPr>
+        <w:rPr>
+          <w:lang w:val="en-US"/>
+        </w:rPr>
+      </w:pPr>
+    </w:p>
+    <w:p>
+      <w:pPr>
+        <w:rPr>
+          <w:lang w:val="en-US"/>
+        </w:rPr>
+      </w:pPr>
+      <w:r>
+        <w:rPr>
+          <w:lang w:val="en-US"/>
+        </w:rPr>
+        <w:t>2024-06-13 – 11:26PM, not bad</w:t>
+      </w:r>
+    </w:p>
+    <w:p>
+      <w:pPr>
+        <w:rPr>
+          <w:lang w:val="en-US"/>
+        </w:rPr>
+      </w:pPr>
+      <w:r>
+        <w:rPr>
+          <w:lang w:val="en-US"/>
+        </w:rPr>
+        <w:t>A good long day.  Slowed down a bit by the end of the night but had a surprisingly clear mind after getting out in nature and taking most of the day off yesterday.</w:t>
+      </w:r>
+    </w:p>
+    <w:p>
+      <w:pPr>
+        <w:rPr>
+          <w:lang w:val="en-US"/>
+        </w:rPr>
+      </w:pPr>
+      <w:r>
+        <w:rPr>
+          <w:lang w:val="en-US"/>
+        </w:rPr>
+        <w:t xml:space="preserve">- Turns out the </w:t>
+      </w:r>
+      <w:r>
+        <w:rPr>
+          <w:lang w:val="en-US"/>
+        </w:rPr>
+        <w:t xml:space="preserve">building </w:t>
+      </w:r>
+      <w:r>
+        <w:rPr>
+          <w:lang w:val="en-US"/>
+        </w:rPr>
+        <w:t xml:space="preserve">rotation system needed some fancy work to get the destroy function to work.  I thought it was all good, but it was not!  </w:t>
+      </w:r>
+    </w:p>
+    <w:p>
+      <w:pPr>
+        <w:rPr>
+          <w:lang w:val="en-US"/>
+        </w:rPr>
+      </w:pPr>
+      <w:r>
+        <w:rPr>
+          <w:lang w:val="en-US"/>
+        </w:rPr>
+        <w:t>- Had to inverse the rotation of the transform matrix of the tile</w:t>
+      </w:r>
+      <w:r>
+        <w:rPr>
+          <w:lang w:val="en-US"/>
+        </w:rPr>
+        <w:t xml:space="preserve"> structures</w:t>
+      </w:r>
+      <w:r>
+        <w:rPr>
+          <w:lang w:val="en-US"/>
+        </w:rPr>
+        <w:t xml:space="preserve"> for the destroy functions.  Got it all smoothed out and working perfectly so far.</w:t>
+      </w:r>
+    </w:p>
+    <w:p>
+      <w:pPr>
+        <w:rPr>
+          <w:lang w:val="en-US"/>
+        </w:rPr>
+      </w:pPr>
+      <w:r>
+        <w:rPr>
+          <w:lang w:val="en-US"/>
+        </w:rPr>
+        <w:t xml:space="preserve">- </w:t>
+      </w:r>
+      <w:r>
+        <w:rPr>
+          <w:lang w:val="en-US"/>
+        </w:rPr>
+        <w:t>Fixed some old bugs from building highlights not being drawn in the right order</w:t>
+      </w:r>
+    </w:p>
+    <w:p>
+      <w:pPr>
+        <w:rPr>
+          <w:lang w:val="en-US"/>
+        </w:rPr>
+      </w:pPr>
+      <w:r>
+        <w:rPr>
+          <w:lang w:val="en-US"/>
+        </w:rPr>
+        <w:t>- Added an upgrade stats function aptly named UpgStatsGetter which digs in all over the place to get stat values and gun stats, and their upgrade amounts.</w:t>
+      </w:r>
+    </w:p>
+    <w:p>
+      <w:pPr>
+        <w:rPr>
+          <w:lang w:val="en-US"/>
+        </w:rPr>
+      </w:pPr>
+      <w:r>
+        <w:rPr>
+          <w:lang w:val="en-US"/>
+        </w:rPr>
+        <w:t>- Added color coding to stat values and upgrade amounts</w:t>
+      </w:r>
+      <w:r>
+        <w:rPr>
+          <w:lang w:val="en-US"/>
+        </w:rPr>
+        <w:t>.  Upgrade costs are red if too expensive</w:t>
+      </w:r>
+    </w:p>
+    <w:p>
+      <w:pPr>
+        <w:rPr>
+          <w:lang w:val="en-US"/>
+        </w:rPr>
+      </w:pPr>
+      <w:r>
+        <w:rPr>
+          <w:lang w:val="en-US"/>
+        </w:rPr>
+        <w:t>- Spent a good hour making a UI panel and getting it integrated into the existing panel-switcher, smoothed out some layout bugs.</w:t>
+      </w:r>
+    </w:p>
+    <w:p>
+      <w:pPr>
+        <w:rPr>
+          <w:lang w:val="en-US"/>
+        </w:rPr>
+      </w:pPr>
+      <w:r>
+        <w:rPr>
+          <w:lang w:val="en-US"/>
+        </w:rPr>
+        <w:lastRenderedPageBreak/>
+        <w:t>- Later realized that the extra panel is probably not needed, but now that I have access to the extra info, I can make the upgrade UI much more intuitive.</w:t>
+      </w:r>
+    </w:p>
+    <w:p>
+      <w:pPr>
+        <w:rPr>
+          <w:lang w:val="en-US"/>
+        </w:rPr>
+      </w:pPr>
+      <w:r>
+        <w:rPr>
+          <w:lang w:val="en-US"/>
+        </w:rPr>
+        <w:t>- Fixed up the idle and idle run animations a bit as the arms were too skinny.  Turned out to be worse due to a problem in the blend tree and speed values.</w:t>
+      </w:r>
+    </w:p>
+    <w:p>
+      <w:pPr>
+        <w:rPr>
+          <w:lang w:val="en-US"/>
+        </w:rPr>
+      </w:pPr>
+      <w:r>
+        <w:rPr>
+          <w:lang w:val="en-US"/>
+        </w:rPr>
+        <w:t>- Added an Unlock button that will be used for different upgrades and upgrade families.</w:t>
+      </w:r>
+    </w:p>
+    <w:p>
+      <w:pPr>
+        <w:rPr>
+          <w:lang w:val="en-US"/>
+        </w:rPr>
+      </w:pPr>
+      <w:r>
+        <w:rPr>
+          <w:lang w:val="en-US"/>
+        </w:rPr>
+        <w:t>- Can now unlock the SMG for 3000 Credits.</w:t>
+      </w:r>
+    </w:p>
+    <w:p>
+      <w:pPr>
+        <w:rPr>
+          <w:lang w:val="en-US"/>
+        </w:rPr>
+      </w:pPr>
+      <w:r>
+        <w:rPr>
+          <w:lang w:val="en-US"/>
+        </w:rPr>
+        <w:t xml:space="preserve">- Fixed </w:t>
+      </w:r>
+      <w:r>
+        <w:rPr>
+          <w:lang w:val="en-US"/>
+        </w:rPr>
+        <w:t>bugs in</w:t>
+      </w:r>
+      <w:r>
+        <w:rPr>
+          <w:lang w:val="en-US"/>
+        </w:rPr>
+        <w:t xml:space="preserve"> QCube interaction, UI alignments, </w:t>
+      </w:r>
+      <w:r>
+        <w:rPr>
+          <w:lang w:val="en-US"/>
+        </w:rPr>
+        <w:t>upgrade balancing and bugs, and others.</w:t>
+      </w:r>
+    </w:p>
+    <w:p>
+      <w:pPr>
+        <w:rPr>
+          <w:lang w:val="en-US"/>
+        </w:rPr>
+      </w:pPr>
+      <w:r>
+        <w:rPr>
+          <w:lang w:val="en-US"/>
+        </w:rPr>
+        <w:t>Tomorrow:</w:t>
+      </w:r>
+    </w:p>
+    <w:p>
+      <w:pPr>
+        <w:rPr>
+          <w:lang w:val="en-US"/>
+        </w:rPr>
+      </w:pPr>
+      <w:r>
+        <w:rPr>
+          <w:lang w:val="en-US"/>
+        </w:rPr>
+        <w:t>-</w:t>
+      </w:r>
+      <w:r>
+        <w:rPr>
+          <w:lang w:val="en-US"/>
+        </w:rPr>
+        <w:t xml:space="preserve"> </w:t>
+      </w:r>
+      <w:r>
+        <w:rPr>
+          <w:lang w:val="en-US"/>
+        </w:rPr>
+        <w:t>Make clickable area for upgrade buttons bigger</w:t>
+      </w:r>
+    </w:p>
+    <w:p>
+      <w:pPr>
+        <w:rPr>
+          <w:lang w:val="en-US"/>
+        </w:rPr>
+      </w:pPr>
+      <w:r>
+        <w:rPr>
+          <w:lang w:val="en-US"/>
+        </w:rPr>
+        <w:t xml:space="preserve">- </w:t>
+      </w:r>
+      <w:r>
+        <w:rPr>
+          <w:lang w:val="en-US"/>
+        </w:rPr>
+        <w:t>Get rid of extra upgrade panel, will be so much nicer</w:t>
+      </w:r>
+    </w:p>
+    <w:p>
+      <w:pPr>
+        <w:rPr>
+          <w:lang w:val="en-US"/>
+        </w:rPr>
+      </w:pPr>
+      <w:r>
+        <w:rPr>
+          <w:lang w:val="en-US"/>
+        </w:rPr>
+        <w:t>- Player – DoorOpener trigger collider bug when lowering weapon</w:t>
+      </w:r>
+    </w:p>
+    <w:p>
+      <w:pPr>
+        <w:rPr>
+          <w:lang w:val="en-US"/>
+        </w:rPr>
+      </w:pPr>
+      <w:r>
+        <w:rPr>
+          <w:lang w:val="en-US"/>
+        </w:rPr>
+        <w:t>- Grenades don’t throw sometimes, need to tighten up animation trigger</w:t>
+      </w:r>
+    </w:p>
+    <w:p>
+      <w:pPr>
+        <w:rPr>
+          <w:lang w:val="en-US"/>
+        </w:rPr>
+      </w:pPr>
+      <w:r>
+        <w:rPr>
+          <w:lang w:val="en-US"/>
+        </w:rPr>
+        <w:t>Super stoked to be making good progress!</w:t>
+      </w:r>
+    </w:p>
+    <w:p>
+      <w:pPr>
+        <w:rPr>
+          <w:lang w:val="en-US"/>
+        </w:rPr>
+      </w:pPr>
+    </w:p>
+    <w:p>
+      <w:pPr>
+        <w:rPr>
+          <w:lang w:val="en-US"/>
+        </w:rPr>
+      </w:pPr>
+      <w:r>
+        <w:rPr>
+          <w:lang w:val="en-US"/>
+        </w:rPr>
+        <w:t>2024-06-15 – 1:26AM</w:t>
+      </w:r>
+    </w:p>
+    <w:p>
+      <w:pPr>
+        <w:rPr>
+          <w:lang w:val="en-US"/>
+        </w:rPr>
+      </w:pPr>
+      <w:r>
+        <w:rPr>
+          <w:lang w:val="en-US"/>
+        </w:rPr>
+        <w:t>Did some cramming today with the help of a Red Bull and some exercise.  Got a bunch done!</w:t>
+      </w:r>
+    </w:p>
+    <w:p>
+      <w:pPr>
+        <w:rPr>
+          <w:lang w:val="en-US"/>
+        </w:rPr>
+      </w:pPr>
+      <w:r>
+        <w:rPr>
+          <w:lang w:val="en-US"/>
+        </w:rPr>
+        <w:t xml:space="preserve">- </w:t>
+      </w:r>
+      <w:r>
+        <w:rPr>
+          <w:lang w:val="en-US"/>
+        </w:rPr>
+        <w:t>Player and door collider bug fixed.  Doors stay open now when you lower your gun</w:t>
+      </w:r>
       <w:r>
         <w:rPr>
           <w:lang w:val="en-US"/>
@@ -4950,559 +4039,6 @@
         <w:rPr>
           <w:lang w:val="en-US"/>
         </w:rPr>
-        <w:t xml:space="preserve">- A great learned experience putting this system in, despite a call to take the lazy way.  I’m very happy I </w:t>
-      </w:r>
-      <w:proofErr w:type="gramStart"/>
-      <w:r>
-        <w:rPr>
-          <w:lang w:val="en-US"/>
-        </w:rPr>
-        <w:t>continued on</w:t>
-      </w:r>
-      <w:proofErr w:type="gramEnd"/>
-      <w:r>
-        <w:rPr>
-          <w:lang w:val="en-US"/>
-        </w:rPr>
-        <w:t>.</w:t>
-      </w:r>
-    </w:p>
-    <w:p>
-      <w:pPr>
-        <w:rPr>
-          <w:lang w:val="en-US"/>
-        </w:rPr>
-      </w:pPr>
-      <w:r>
-        <w:rPr>
-          <w:lang w:val="en-US"/>
-        </w:rPr>
-        <w:t>Tomorrow:</w:t>
-      </w:r>
-    </w:p>
-    <w:p>
-      <w:pPr>
-        <w:rPr>
-          <w:lang w:val="en-US"/>
-        </w:rPr>
-      </w:pPr>
-      <w:r>
-        <w:rPr>
-          <w:lang w:val="en-US"/>
-        </w:rPr>
-        <w:t xml:space="preserve">- </w:t>
-      </w:r>
-      <w:r>
-        <w:rPr>
-          <w:lang w:val="en-US"/>
-        </w:rPr>
-        <w:t xml:space="preserve">Smooth out </w:t>
-      </w:r>
-      <w:r>
-        <w:rPr>
-          <w:lang w:val="en-US"/>
-        </w:rPr>
-        <w:t xml:space="preserve">a </w:t>
-      </w:r>
-      <w:r>
-        <w:rPr>
-          <w:lang w:val="en-US"/>
-        </w:rPr>
-        <w:t>few small bugs from rotation system side effects.</w:t>
-      </w:r>
-    </w:p>
-    <w:p>
-      <w:pPr>
-        <w:rPr>
-          <w:lang w:val="en-US"/>
-        </w:rPr>
-      </w:pPr>
-      <w:r>
-        <w:rPr>
-          <w:lang w:val="en-US"/>
-        </w:rPr>
-        <w:t xml:space="preserve">- Start preparing to get a decent beta version ready.  It’s Father’s Day soon and I think my </w:t>
-      </w:r>
-      <w:proofErr w:type="gramStart"/>
-      <w:r>
-        <w:rPr>
-          <w:lang w:val="en-US"/>
-        </w:rPr>
-        <w:t>Dad</w:t>
-      </w:r>
-      <w:proofErr w:type="gramEnd"/>
-      <w:r>
-        <w:rPr>
-          <w:lang w:val="en-US"/>
-        </w:rPr>
-        <w:t xml:space="preserve"> might appreciate the satisfaction of seeing I’ve made such progress on something that I’ve been passionate about my entire life.</w:t>
-      </w:r>
-    </w:p>
-    <w:p>
-      <w:pPr>
-        <w:rPr>
-          <w:lang w:val="en-US"/>
-        </w:rPr>
-      </w:pPr>
-    </w:p>
-    <w:p>
-      <w:pPr>
-        <w:rPr>
-          <w:lang w:val="en-US"/>
-        </w:rPr>
-      </w:pPr>
-      <w:r>
-        <w:rPr>
-          <w:lang w:val="en-US"/>
-        </w:rPr>
-        <w:t>2024-06-13 – 11:26PM, not bad</w:t>
-      </w:r>
-    </w:p>
-    <w:p>
-      <w:pPr>
-        <w:rPr>
-          <w:lang w:val="en-US"/>
-        </w:rPr>
-      </w:pPr>
-      <w:r>
-        <w:rPr>
-          <w:lang w:val="en-US"/>
-        </w:rPr>
-        <w:t>A good long day.  Slowed down a bit by the end of the night but had a surprisingly clear mind after getting out in nature and taking most of the day off yesterday.</w:t>
-      </w:r>
-    </w:p>
-    <w:p>
-      <w:pPr>
-        <w:rPr>
-          <w:lang w:val="en-US"/>
-        </w:rPr>
-      </w:pPr>
-      <w:r>
-        <w:rPr>
-          <w:lang w:val="en-US"/>
-        </w:rPr>
-        <w:t xml:space="preserve">- Turns out the </w:t>
-      </w:r>
-      <w:r>
-        <w:rPr>
-          <w:lang w:val="en-US"/>
-        </w:rPr>
-        <w:t xml:space="preserve">building </w:t>
-      </w:r>
-      <w:r>
-        <w:rPr>
-          <w:lang w:val="en-US"/>
-        </w:rPr>
-        <w:t xml:space="preserve">rotation system needed some fancy work to get the destroy function to work.  I thought it was all good, but it was not!  </w:t>
-      </w:r>
-    </w:p>
-    <w:p>
-      <w:pPr>
-        <w:rPr>
-          <w:lang w:val="en-US"/>
-        </w:rPr>
-      </w:pPr>
-      <w:r>
-        <w:rPr>
-          <w:lang w:val="en-US"/>
-        </w:rPr>
-        <w:t>- Had to inverse the rotation of the transform matrix of the tile</w:t>
-      </w:r>
-      <w:r>
-        <w:rPr>
-          <w:lang w:val="en-US"/>
-        </w:rPr>
-        <w:t xml:space="preserve"> structures</w:t>
-      </w:r>
-      <w:r>
-        <w:rPr>
-          <w:lang w:val="en-US"/>
-        </w:rPr>
-        <w:t xml:space="preserve"> for the destroy functions.  Got it all smoothed out and working perfectly so far.</w:t>
-      </w:r>
-    </w:p>
-    <w:p>
-      <w:pPr>
-        <w:rPr>
-          <w:lang w:val="en-US"/>
-        </w:rPr>
-      </w:pPr>
-      <w:r>
-        <w:rPr>
-          <w:lang w:val="en-US"/>
-        </w:rPr>
-        <w:t xml:space="preserve">- </w:t>
-      </w:r>
-      <w:r>
-        <w:rPr>
-          <w:lang w:val="en-US"/>
-        </w:rPr>
-        <w:t>Fixed some old bugs from building highlights not being drawn in the right order</w:t>
-      </w:r>
-    </w:p>
-    <w:p>
-      <w:pPr>
-        <w:rPr>
-          <w:lang w:val="en-US"/>
-        </w:rPr>
-      </w:pPr>
-      <w:r>
-        <w:rPr>
-          <w:lang w:val="en-US"/>
-        </w:rPr>
-        <w:t xml:space="preserve">- Added an upgrade stats function aptly named </w:t>
-      </w:r>
-      <w:proofErr w:type="spellStart"/>
-      <w:r>
-        <w:rPr>
-          <w:lang w:val="en-US"/>
-        </w:rPr>
-        <w:t>UpgStatsGetter</w:t>
-      </w:r>
-      <w:proofErr w:type="spellEnd"/>
-      <w:r>
-        <w:rPr>
-          <w:lang w:val="en-US"/>
-        </w:rPr>
-        <w:t xml:space="preserve"> which digs in all over the place to get stat values and gun stats, and their upgrade amounts.</w:t>
-      </w:r>
-    </w:p>
-    <w:p>
-      <w:pPr>
-        <w:rPr>
-          <w:lang w:val="en-US"/>
-        </w:rPr>
-      </w:pPr>
-      <w:r>
-        <w:rPr>
-          <w:lang w:val="en-US"/>
-        </w:rPr>
-        <w:t xml:space="preserve">- Added color coding to </w:t>
-      </w:r>
-      <w:proofErr w:type="gramStart"/>
-      <w:r>
-        <w:rPr>
-          <w:lang w:val="en-US"/>
-        </w:rPr>
-        <w:t>stat</w:t>
-      </w:r>
-      <w:proofErr w:type="gramEnd"/>
-      <w:r>
-        <w:rPr>
-          <w:lang w:val="en-US"/>
-        </w:rPr>
-        <w:t xml:space="preserve"> values and upgrade amounts</w:t>
-      </w:r>
-      <w:r>
-        <w:rPr>
-          <w:lang w:val="en-US"/>
-        </w:rPr>
-        <w:t>.  Upgrade costs are red if too expensive</w:t>
-      </w:r>
-    </w:p>
-    <w:p>
-      <w:pPr>
-        <w:rPr>
-          <w:lang w:val="en-US"/>
-        </w:rPr>
-      </w:pPr>
-      <w:r>
-        <w:rPr>
-          <w:lang w:val="en-US"/>
-        </w:rPr>
-        <w:t>- Spent a good hour making a UI panel and getting it integrated into the existing panel-switcher, smoothed out some layout bugs.</w:t>
-      </w:r>
-    </w:p>
-    <w:p>
-      <w:pPr>
-        <w:rPr>
-          <w:lang w:val="en-US"/>
-        </w:rPr>
-      </w:pPr>
-      <w:r>
-        <w:rPr>
-          <w:lang w:val="en-US"/>
-        </w:rPr>
-        <w:lastRenderedPageBreak/>
-        <w:t xml:space="preserve">- Later realized that the extra panel is probably not needed, but now that I have access to the extra info, I can make the </w:t>
-      </w:r>
-      <w:proofErr w:type="gramStart"/>
-      <w:r>
-        <w:rPr>
-          <w:lang w:val="en-US"/>
-        </w:rPr>
-        <w:t>upgrade</w:t>
-      </w:r>
-      <w:proofErr w:type="gramEnd"/>
-      <w:r>
-        <w:rPr>
-          <w:lang w:val="en-US"/>
-        </w:rPr>
-        <w:t xml:space="preserve"> UI much more intuitive.</w:t>
-      </w:r>
-    </w:p>
-    <w:p>
-      <w:pPr>
-        <w:rPr>
-          <w:lang w:val="en-US"/>
-        </w:rPr>
-      </w:pPr>
-      <w:r>
-        <w:rPr>
-          <w:lang w:val="en-US"/>
-        </w:rPr>
-        <w:t>- Fixed up the idle and idle run animations a bit as the arms were too skinny.  Turned out to be worse due to a problem in the blend tree and speed values.</w:t>
-      </w:r>
-    </w:p>
-    <w:p>
-      <w:pPr>
-        <w:rPr>
-          <w:lang w:val="en-US"/>
-        </w:rPr>
-      </w:pPr>
-      <w:r>
-        <w:rPr>
-          <w:lang w:val="en-US"/>
-        </w:rPr>
-        <w:t>- Added an Unlock button that will be used for different upgrades and upgrade families.</w:t>
-      </w:r>
-    </w:p>
-    <w:p>
-      <w:pPr>
-        <w:rPr>
-          <w:lang w:val="en-US"/>
-        </w:rPr>
-      </w:pPr>
-      <w:r>
-        <w:rPr>
-          <w:lang w:val="en-US"/>
-        </w:rPr>
-        <w:t>- Can now unlock the SMG for 3000 Credits.</w:t>
-      </w:r>
-    </w:p>
-    <w:p>
-      <w:pPr>
-        <w:rPr>
-          <w:lang w:val="en-US"/>
-        </w:rPr>
-      </w:pPr>
-      <w:r>
-        <w:rPr>
-          <w:lang w:val="en-US"/>
-        </w:rPr>
-        <w:t xml:space="preserve">- Fixed </w:t>
-      </w:r>
-      <w:r>
-        <w:rPr>
-          <w:lang w:val="en-US"/>
-        </w:rPr>
-        <w:t>bugs in</w:t>
-      </w:r>
-      <w:r>
-        <w:rPr>
-          <w:lang w:val="en-US"/>
-        </w:rPr>
-        <w:t xml:space="preserve"> </w:t>
-      </w:r>
-      <w:proofErr w:type="spellStart"/>
-      <w:r>
-        <w:rPr>
-          <w:lang w:val="en-US"/>
-        </w:rPr>
-        <w:t>QCube</w:t>
-      </w:r>
-      <w:proofErr w:type="spellEnd"/>
-      <w:r>
-        <w:rPr>
-          <w:lang w:val="en-US"/>
-        </w:rPr>
-        <w:t xml:space="preserve"> interaction, UI alignments, </w:t>
-      </w:r>
-      <w:r>
-        <w:rPr>
-          <w:lang w:val="en-US"/>
-        </w:rPr>
-        <w:t>upgrade balancing and bugs, and others.</w:t>
-      </w:r>
-    </w:p>
-    <w:p>
-      <w:pPr>
-        <w:rPr>
-          <w:lang w:val="en-US"/>
-        </w:rPr>
-      </w:pPr>
-      <w:r>
-        <w:rPr>
-          <w:lang w:val="en-US"/>
-        </w:rPr>
-        <w:t>Tomorrow:</w:t>
-      </w:r>
-    </w:p>
-    <w:p>
-      <w:pPr>
-        <w:rPr>
-          <w:lang w:val="en-US"/>
-        </w:rPr>
-      </w:pPr>
-      <w:r>
-        <w:rPr>
-          <w:lang w:val="en-US"/>
-        </w:rPr>
-        <w:t>-</w:t>
-      </w:r>
-      <w:r>
-        <w:rPr>
-          <w:lang w:val="en-US"/>
-        </w:rPr>
-        <w:t xml:space="preserve"> </w:t>
-      </w:r>
-      <w:r>
-        <w:rPr>
-          <w:lang w:val="en-US"/>
-        </w:rPr>
-        <w:t>Make clickable area for upgrade buttons bigger</w:t>
-      </w:r>
-    </w:p>
-    <w:p>
-      <w:pPr>
-        <w:rPr>
-          <w:lang w:val="en-US"/>
-        </w:rPr>
-      </w:pPr>
-      <w:r>
-        <w:rPr>
-          <w:lang w:val="en-US"/>
-        </w:rPr>
-        <w:t xml:space="preserve">- </w:t>
-      </w:r>
-      <w:r>
-        <w:rPr>
-          <w:lang w:val="en-US"/>
-        </w:rPr>
-        <w:t>Get rid of extra upgrade panel, will be so much nicer</w:t>
-      </w:r>
-    </w:p>
-    <w:p>
-      <w:pPr>
-        <w:rPr>
-          <w:lang w:val="en-US"/>
-        </w:rPr>
-      </w:pPr>
-      <w:r>
-        <w:rPr>
-          <w:lang w:val="en-US"/>
-        </w:rPr>
-        <w:t xml:space="preserve">- Player – </w:t>
-      </w:r>
-      <w:proofErr w:type="spellStart"/>
-      <w:r>
-        <w:rPr>
-          <w:lang w:val="en-US"/>
-        </w:rPr>
-        <w:t>DoorOpener</w:t>
-      </w:r>
-      <w:proofErr w:type="spellEnd"/>
-      <w:r>
-        <w:rPr>
-          <w:lang w:val="en-US"/>
-        </w:rPr>
-        <w:t xml:space="preserve"> trigger collider bug when lowering weapon</w:t>
-      </w:r>
-    </w:p>
-    <w:p>
-      <w:pPr>
-        <w:rPr>
-          <w:lang w:val="en-US"/>
-        </w:rPr>
-      </w:pPr>
-      <w:r>
-        <w:rPr>
-          <w:lang w:val="en-US"/>
-        </w:rPr>
-        <w:t>- Grenades don’t throw sometimes, need to tighten up animation trigger</w:t>
-      </w:r>
-    </w:p>
-    <w:p>
-      <w:pPr>
-        <w:rPr>
-          <w:lang w:val="en-US"/>
-        </w:rPr>
-      </w:pPr>
-      <w:r>
-        <w:rPr>
-          <w:lang w:val="en-US"/>
-        </w:rPr>
-        <w:t>Super stoked to be making good progress!</w:t>
-      </w:r>
-    </w:p>
-    <w:p>
-      <w:pPr>
-        <w:rPr>
-          <w:lang w:val="en-US"/>
-        </w:rPr>
-      </w:pPr>
-    </w:p>
-    <w:p>
-      <w:pPr>
-        <w:rPr>
-          <w:lang w:val="en-US"/>
-        </w:rPr>
-      </w:pPr>
-      <w:r>
-        <w:rPr>
-          <w:lang w:val="en-US"/>
-        </w:rPr>
-        <w:t>2024-06-15 – 1:26AM</w:t>
-      </w:r>
-    </w:p>
-    <w:p>
-      <w:pPr>
-        <w:rPr>
-          <w:lang w:val="en-US"/>
-        </w:rPr>
-      </w:pPr>
-      <w:r>
-        <w:rPr>
-          <w:lang w:val="en-US"/>
-        </w:rPr>
-        <w:t>Did some cramming today with the help of a Red Bull and some exercise.  Got a bunch done!</w:t>
-      </w:r>
-    </w:p>
-    <w:p>
-      <w:pPr>
-        <w:rPr>
-          <w:lang w:val="en-US"/>
-        </w:rPr>
-      </w:pPr>
-      <w:r>
-        <w:rPr>
-          <w:lang w:val="en-US"/>
-        </w:rPr>
-        <w:t xml:space="preserve">- </w:t>
-      </w:r>
-      <w:r>
-        <w:rPr>
-          <w:lang w:val="en-US"/>
-        </w:rPr>
-        <w:t>Player and door collider bug fixed.  Doors stay open now when you lower your gun</w:t>
-      </w:r>
-      <w:r>
-        <w:rPr>
-          <w:lang w:val="en-US"/>
-        </w:rPr>
-        <w:t>.</w:t>
-      </w:r>
-    </w:p>
-    <w:p>
-      <w:pPr>
-        <w:rPr>
-          <w:lang w:val="en-US"/>
-        </w:rPr>
-      </w:pPr>
-      <w:r>
-        <w:rPr>
-          <w:lang w:val="en-US"/>
-        </w:rPr>
         <w:t>- Moved upgrade stats to be with the upgrade buttons. Got rid of upgrade stat panel.</w:t>
       </w:r>
     </w:p>
@@ -5529,21 +4065,7 @@
         <w:rPr>
           <w:lang w:val="en-US"/>
         </w:rPr>
-        <w:t xml:space="preserve">- Added </w:t>
-      </w:r>
-      <w:proofErr w:type="spellStart"/>
-      <w:r>
-        <w:rPr>
-          <w:lang w:val="en-US"/>
-        </w:rPr>
-        <w:t>SettingsManager</w:t>
-      </w:r>
-      <w:proofErr w:type="spellEnd"/>
-      <w:r>
-        <w:rPr>
-          <w:lang w:val="en-US"/>
-        </w:rPr>
-        <w:t xml:space="preserve">, </w:t>
+        <w:t xml:space="preserve">- Added SettingsManager, </w:t>
       </w:r>
       <w:r>
         <w:rPr>
@@ -5620,21 +4142,7 @@
         <w:rPr>
           <w:lang w:val="en-US"/>
         </w:rPr>
-        <w:t xml:space="preserve">- Prevented wave spawner from selecting 2 of the same </w:t>
-      </w:r>
-      <w:proofErr w:type="spellStart"/>
-      <w:r>
-        <w:rPr>
-          <w:lang w:val="en-US"/>
-        </w:rPr>
-        <w:t>subwave</w:t>
-      </w:r>
-      <w:proofErr w:type="spellEnd"/>
-      <w:r>
-        <w:rPr>
-          <w:lang w:val="en-US"/>
-        </w:rPr>
-        <w:t xml:space="preserve"> in a row.</w:t>
+        <w:t>- Prevented wave spawner from selecting 2 of the same subwave in a row.</w:t>
       </w:r>
     </w:p>
     <w:p>
@@ -5719,21 +4227,7 @@
         <w:rPr>
           <w:lang w:val="en-US"/>
         </w:rPr>
-        <w:t xml:space="preserve">- Added repair effects into </w:t>
-      </w:r>
-      <w:proofErr w:type="spellStart"/>
-      <w:r>
-        <w:rPr>
-          <w:lang w:val="en-US"/>
-        </w:rPr>
-        <w:t>TileManager</w:t>
-      </w:r>
-      <w:proofErr w:type="spellEnd"/>
-      <w:r>
-        <w:rPr>
-          <w:lang w:val="en-US"/>
-        </w:rPr>
-        <w:t xml:space="preserve"> for repair gun.</w:t>
+        <w:t>- Added repair effects into TileManager for repair gun.</w:t>
       </w:r>
     </w:p>
     <w:p>
@@ -5772,21 +4266,7 @@
         <w:rPr>
           <w:lang w:val="en-US"/>
         </w:rPr>
-        <w:t xml:space="preserve">- Added a </w:t>
-      </w:r>
-      <w:proofErr w:type="spellStart"/>
-      <w:r>
-        <w:rPr>
-          <w:lang w:val="en-US"/>
-        </w:rPr>
-        <w:t>GunSights</w:t>
-      </w:r>
-      <w:proofErr w:type="spellEnd"/>
-      <w:r>
-        <w:rPr>
-          <w:lang w:val="en-US"/>
-        </w:rPr>
-        <w:t xml:space="preserve"> script, applied to repair gun.</w:t>
+        <w:t>- Added a GunSights script, applied to repair gun.</w:t>
       </w:r>
     </w:p>
     <w:p>
@@ -6243,35 +4723,7 @@
         <w:rPr>
           <w:lang w:val="en-US"/>
         </w:rPr>
-        <w:t xml:space="preserve"> friend </w:t>
-      </w:r>
-      <w:proofErr w:type="gramStart"/>
-      <w:r>
-        <w:rPr>
-          <w:lang w:val="en-US"/>
-        </w:rPr>
-        <w:t>who’s</w:t>
-      </w:r>
-      <w:proofErr w:type="gramEnd"/>
-      <w:r>
-        <w:rPr>
-          <w:lang w:val="en-US"/>
-        </w:rPr>
-        <w:t xml:space="preserve"> whole family only has </w:t>
-      </w:r>
-      <w:proofErr w:type="gramStart"/>
-      <w:r>
-        <w:rPr>
-          <w:lang w:val="en-US"/>
-        </w:rPr>
-        <w:t>Mac</w:t>
-      </w:r>
-      <w:proofErr w:type="gramEnd"/>
-      <w:r>
-        <w:rPr>
-          <w:lang w:val="en-US"/>
-        </w:rPr>
-        <w:t>, so I started implementing new controls.</w:t>
+        <w:t xml:space="preserve"> friend who’s whole family only has Mac, so I started implementing new controls.</w:t>
       </w:r>
     </w:p>
     <w:p>
@@ -6290,21 +4742,7 @@
         <w:rPr>
           <w:lang w:val="en-US"/>
         </w:rPr>
-        <w:t xml:space="preserve">Managed to find a </w:t>
-      </w:r>
-      <w:proofErr w:type="gramStart"/>
-      <w:r>
-        <w:rPr>
-          <w:lang w:val="en-US"/>
-        </w:rPr>
-        <w:t>fairly solid</w:t>
-      </w:r>
-      <w:proofErr w:type="gramEnd"/>
-      <w:r>
-        <w:rPr>
-          <w:lang w:val="en-US"/>
-        </w:rPr>
-        <w:t xml:space="preserve"> solution with a coroutine to slow the UI selection changes from mouse movement.</w:t>
+        <w:t>Managed to find a fairly solid solution with a coroutine to slow the UI selection changes from mouse movement.</w:t>
       </w:r>
     </w:p>
     <w:p>
@@ -6323,21 +4761,7 @@
         <w:rPr>
           <w:lang w:val="en-US"/>
         </w:rPr>
-        <w:t xml:space="preserve">Ended up learning some things about the input system, </w:t>
-      </w:r>
-      <w:proofErr w:type="gramStart"/>
-      <w:r>
-        <w:rPr>
-          <w:lang w:val="en-US"/>
-        </w:rPr>
-        <w:t>and also</w:t>
-      </w:r>
-      <w:proofErr w:type="gramEnd"/>
-      <w:r>
-        <w:rPr>
-          <w:lang w:val="en-US"/>
-        </w:rPr>
-        <w:t xml:space="preserve"> Mac computers.  It turns out I know dangerously little about them, so I think I’ll buy an older one right away to play with and test on.</w:t>
+        <w:t>Ended up learning some things about the input system, and also Mac computers.  It turns out I know dangerously little about them, so I think I’ll buy an older one right away to play with and test on.</w:t>
       </w:r>
     </w:p>
     <w:p>
@@ -6388,21 +4812,7 @@
         <w:rPr>
           <w:lang w:val="en-US"/>
         </w:rPr>
-        <w:t xml:space="preserve">Slowed the baseline for </w:t>
-      </w:r>
-      <w:proofErr w:type="spellStart"/>
-      <w:r>
-        <w:rPr>
-          <w:lang w:val="en-US"/>
-        </w:rPr>
-        <w:t>subwave</w:t>
-      </w:r>
-      <w:proofErr w:type="spellEnd"/>
-      <w:r>
-        <w:rPr>
-          <w:lang w:val="en-US"/>
-        </w:rPr>
-        <w:t xml:space="preserve"> spawn time</w:t>
+        <w:t>Slowed the baseline for subwave spawn time</w:t>
       </w:r>
     </w:p>
     <w:p>
@@ -6428,48 +4838,20 @@
         <w:rPr>
           <w:lang w:val="en-US"/>
         </w:rPr>
-        <w:t xml:space="preserve">- Changed </w:t>
-      </w:r>
-      <w:proofErr w:type="spellStart"/>
-      <w:r>
-        <w:rPr>
-          <w:lang w:val="en-US"/>
-        </w:rPr>
-        <w:t>UIUpgrades</w:t>
-      </w:r>
-      <w:proofErr w:type="spellEnd"/>
-      <w:r>
-        <w:rPr>
-          <w:lang w:val="en-US"/>
-        </w:rPr>
-        <w:t xml:space="preserve"> to update their text in coroutine every 1/5 second.</w:t>
-      </w:r>
-    </w:p>
-    <w:p>
-      <w:pPr>
-        <w:rPr>
-          <w:lang w:val="en-US"/>
-        </w:rPr>
-      </w:pPr>
-      <w:r>
-        <w:rPr>
-          <w:lang w:val="en-US"/>
-        </w:rPr>
-        <w:t xml:space="preserve">- Due to the new Standard WASD movement type, adjusted movement calculation to smooth movement speed </w:t>
-      </w:r>
-      <w:proofErr w:type="gramStart"/>
-      <w:r>
-        <w:rPr>
-          <w:lang w:val="en-US"/>
-        </w:rPr>
-        <w:t>and also</w:t>
-      </w:r>
-      <w:proofErr w:type="gramEnd"/>
-      <w:r>
-        <w:rPr>
-          <w:lang w:val="en-US"/>
-        </w:rPr>
-        <w:t xml:space="preserve"> add a buffer to the angle toward the mouse which full speed is achieved</w:t>
+        <w:t>- Changed UIUpgrades to update their text in coroutine every 1/5 second.</w:t>
+      </w:r>
+    </w:p>
+    <w:p>
+      <w:pPr>
+        <w:rPr>
+          <w:lang w:val="en-US"/>
+        </w:rPr>
+      </w:pPr>
+      <w:r>
+        <w:rPr>
+          <w:lang w:val="en-US"/>
+        </w:rPr>
+        <w:t>- Due to the new Standard WASD movement type, adjusted movement calculation to smooth movement speed and also add a buffer to the angle toward the mouse which full speed is achieved</w:t>
       </w:r>
       <w:r>
         <w:rPr>
@@ -6572,21 +4954,7 @@
         <w:rPr>
           <w:lang w:val="en-US"/>
         </w:rPr>
-        <w:t xml:space="preserve">- Wrestled with a rotation bug where the game object was not in the proper location again on rotation.  This was similar to the when I added the </w:t>
-      </w:r>
-      <w:proofErr w:type="gramStart"/>
-      <w:r>
-        <w:rPr>
-          <w:lang w:val="en-US"/>
-        </w:rPr>
-        <w:t>door, and</w:t>
-      </w:r>
-      <w:proofErr w:type="gramEnd"/>
-      <w:r>
-        <w:rPr>
-          <w:lang w:val="en-US"/>
-        </w:rPr>
-        <w:t xml:space="preserve"> found out all the effort to create logic to handle object position for rotation was pointless after properly configuring the pivot points and collider offsets.</w:t>
+        <w:t>- Wrestled with a rotation bug where the game object was not in the proper location again on rotation.  This was similar to the when I added the door, and found out all the effort to create logic to handle object position for rotation was pointless after properly configuring the pivot points and collider offsets.</w:t>
       </w:r>
     </w:p>
     <w:p>
@@ -6929,76 +5297,20 @@
         <w:rPr>
           <w:lang w:val="en-US"/>
         </w:rPr>
-        <w:t xml:space="preserve">- Ended up making an </w:t>
-      </w:r>
-      <w:proofErr w:type="spellStart"/>
-      <w:r>
-        <w:rPr>
-          <w:lang w:val="en-US"/>
-        </w:rPr>
-        <w:t>AudioUtility</w:t>
-      </w:r>
-      <w:proofErr w:type="spellEnd"/>
-      <w:r>
-        <w:rPr>
-          <w:lang w:val="en-US"/>
-        </w:rPr>
-        <w:t xml:space="preserve"> that is used by sound-carrying objects to zero out the first sample and add a short tail of empty space.  This prevents the clicking for all future files.</w:t>
-      </w:r>
-    </w:p>
-    <w:p>
-      <w:pPr>
-        <w:rPr>
-          <w:lang w:val="en-US"/>
-        </w:rPr>
-      </w:pPr>
-      <w:r>
-        <w:rPr>
-          <w:lang w:val="en-US"/>
-        </w:rPr>
-        <w:t xml:space="preserve">- The setup is for the audio manager to manage a pool of </w:t>
-      </w:r>
-      <w:proofErr w:type="spellStart"/>
-      <w:r>
-        <w:rPr>
-          <w:lang w:val="en-US"/>
-        </w:rPr>
-        <w:t>AudioSources</w:t>
-      </w:r>
-      <w:proofErr w:type="spellEnd"/>
-      <w:r>
-        <w:rPr>
-          <w:lang w:val="en-US"/>
-        </w:rPr>
-        <w:t xml:space="preserve">.  I created a Sound class that holds the </w:t>
-      </w:r>
-      <w:proofErr w:type="spellStart"/>
-      <w:r>
-        <w:rPr>
-          <w:lang w:val="en-US"/>
-        </w:rPr>
-        <w:t>AudioSource</w:t>
-      </w:r>
-      <w:proofErr w:type="spellEnd"/>
-      <w:r>
-        <w:rPr>
-          <w:lang w:val="en-US"/>
-        </w:rPr>
-        <w:t xml:space="preserve"> settings and other info.  Objects that play sounds will send their sound to the </w:t>
-      </w:r>
-      <w:proofErr w:type="spellStart"/>
-      <w:r>
-        <w:rPr>
-          <w:lang w:val="en-US"/>
-        </w:rPr>
-        <w:t>AudioManager</w:t>
-      </w:r>
-      <w:proofErr w:type="spellEnd"/>
-      <w:r>
-        <w:rPr>
-          <w:lang w:val="en-US"/>
-        </w:rPr>
-        <w:t xml:space="preserve"> to be played.  I’ve currently got 2 play types for stationary and follow target sounds.</w:t>
+        <w:t>- Ended up making an AudioUtility that is used by sound-carrying objects to zero out the first sample and add a short tail of empty space.  This prevents the clicking for all future files.</w:t>
+      </w:r>
+    </w:p>
+    <w:p>
+      <w:pPr>
+        <w:rPr>
+          <w:lang w:val="en-US"/>
+        </w:rPr>
+      </w:pPr>
+      <w:r>
+        <w:rPr>
+          <w:lang w:val="en-US"/>
+        </w:rPr>
+        <w:t>- The setup is for the audio manager to manage a pool of AudioSources.  I created a Sound class that holds the AudioSource settings and other info.  Objects that play sounds will send their sound to the AudioManager to be played.  I’ve currently got 2 play types for stationary and follow target sounds.</w:t>
       </w:r>
     </w:p>
     <w:p>
@@ -7269,41 +5581,13 @@
         <w:rPr>
           <w:lang w:val="en-US"/>
         </w:rPr>
-        <w:t xml:space="preserve">- Sound class now has a list of </w:t>
-      </w:r>
-      <w:proofErr w:type="spellStart"/>
-      <w:r>
-        <w:rPr>
-          <w:lang w:val="en-US"/>
-        </w:rPr>
-        <w:t>AudioClips</w:t>
-      </w:r>
-      <w:proofErr w:type="spellEnd"/>
-      <w:r>
-        <w:rPr>
-          <w:lang w:val="en-US"/>
-        </w:rPr>
-        <w:t>.  I may need to adjust this design as more sounds are added</w:t>
-      </w:r>
-      <w:r>
-        <w:rPr>
-          <w:lang w:val="en-US"/>
-        </w:rPr>
-        <w:t xml:space="preserve"> to allow for a list of sounds instead of a sound with a list of clips.  This way I will be able to adjust the setting of each clip easily within Unity.  </w:t>
-      </w:r>
-      <w:proofErr w:type="gramStart"/>
-      <w:r>
-        <w:rPr>
-          <w:lang w:val="en-US"/>
-        </w:rPr>
-        <w:t>But,</w:t>
-      </w:r>
-      <w:proofErr w:type="gramEnd"/>
-      <w:r>
-        <w:rPr>
-          <w:lang w:val="en-US"/>
-        </w:rPr>
-        <w:t xml:space="preserve"> I will wait to experiment with it.</w:t>
+        <w:t>- Sound class now has a list of AudioClips.  I may need to adjust this design as more sounds are added</w:t>
+      </w:r>
+      <w:r>
+        <w:rPr>
+          <w:lang w:val="en-US"/>
+        </w:rPr>
+        <w:t xml:space="preserve"> to allow for a list of sounds instead of a sound with a list of clips.  This way I will be able to adjust the setting of each clip easily within Unity.  But, I will wait to experiment with it.</w:t>
       </w:r>
     </w:p>
     <w:p>
@@ -7381,21 +5665,7 @@
         <w:rPr>
           <w:lang w:val="en-US"/>
         </w:rPr>
-        <w:t xml:space="preserve">Still before </w:t>
-      </w:r>
-      <w:proofErr w:type="gramStart"/>
-      <w:r>
-        <w:rPr>
-          <w:lang w:val="en-US"/>
-        </w:rPr>
-        <w:t>midnight, and</w:t>
-      </w:r>
-      <w:proofErr w:type="gramEnd"/>
-      <w:r>
-        <w:rPr>
-          <w:lang w:val="en-US"/>
-        </w:rPr>
-        <w:t xml:space="preserve"> thinking of going for a late evening walk to digest the amazing dinner I made tonight!  Decent progress today but slow going still.</w:t>
+        <w:t>Still before midnight, and thinking of going for a late evening walk to digest the amazing dinner I made tonight!  Decent progress today but slow going still.</w:t>
       </w:r>
     </w:p>
     <w:p>
@@ -7422,195 +5692,253 @@
           <w:lang w:val="en-US"/>
         </w:rPr>
         <w:lastRenderedPageBreak/>
-        <w:t xml:space="preserve">- Added multiple sound types with their own </w:t>
-      </w:r>
-      <w:proofErr w:type="spellStart"/>
-      <w:r>
-        <w:rPr>
-          <w:lang w:val="en-US"/>
-        </w:rPr>
-        <w:t>AudioMixer</w:t>
-      </w:r>
-      <w:proofErr w:type="spellEnd"/>
-      <w:r>
-        <w:rPr>
-          <w:lang w:val="en-US"/>
-        </w:rPr>
-        <w:t xml:space="preserve"> channels and </w:t>
-      </w:r>
-      <w:proofErr w:type="spellStart"/>
-      <w:r>
-        <w:rPr>
-          <w:lang w:val="en-US"/>
-        </w:rPr>
-        <w:t>AudioSource</w:t>
-      </w:r>
-      <w:proofErr w:type="spellEnd"/>
-      <w:r>
-        <w:rPr>
-          <w:lang w:val="en-US"/>
-        </w:rPr>
-        <w:t xml:space="preserve"> pools.</w:t>
-      </w:r>
-    </w:p>
-    <w:p>
-      <w:pPr>
-        <w:rPr>
-          <w:lang w:val="en-US"/>
-        </w:rPr>
-      </w:pPr>
-      <w:r>
-        <w:rPr>
-          <w:lang w:val="en-US"/>
-        </w:rPr>
-        <w:t xml:space="preserve">- Added spawning collision checks using the </w:t>
-      </w:r>
-      <w:proofErr w:type="spellStart"/>
-      <w:r>
-        <w:rPr>
-          <w:lang w:val="en-US"/>
-        </w:rPr>
-        <w:t>tilemanager’s</w:t>
-      </w:r>
-      <w:proofErr w:type="spellEnd"/>
+        <w:t>- Added multiple sound types with their own AudioMixer channels and AudioSource pools.</w:t>
+      </w:r>
+    </w:p>
+    <w:p>
+      <w:pPr>
+        <w:rPr>
+          <w:lang w:val="en-US"/>
+        </w:rPr>
+      </w:pPr>
+      <w:r>
+        <w:rPr>
+          <w:lang w:val="en-US"/>
+        </w:rPr>
+        <w:t>- Added spawning collision checks using the tilemanager’s CheckGridIsClear I already made, so enemies don’t spawn inside structures anymore</w:t>
+      </w:r>
+      <w:r>
+        <w:rPr>
+          <w:lang w:val="en-US"/>
+        </w:rPr>
+        <w:t xml:space="preserve"> (This was quite simple as I recently changed the script to accept layermasks for the checks :)</w:t>
+      </w:r>
+    </w:p>
+    <w:p>
+      <w:pPr>
+        <w:rPr>
+          <w:lang w:val="en-US"/>
+        </w:rPr>
+      </w:pPr>
+      <w:r>
+        <w:rPr>
+          <w:lang w:val="en-US"/>
+        </w:rPr>
+        <w:t xml:space="preserve">- Added some more logic to the chase states so that enemies react differently to bullet AI triggers than to the players AI trigger.  </w:t>
+      </w:r>
+    </w:p>
+    <w:p>
+      <w:pPr>
+        <w:ind w:firstLine="720"/>
+        <w:rPr>
+          <w:lang w:val="en-US"/>
+        </w:rPr>
+      </w:pPr>
+      <w:r>
+        <w:rPr>
+          <w:lang w:val="en-US"/>
+        </w:rPr>
+        <w:t>- Enemies now stop chasing after a set time if they leave player’s AI trigger</w:t>
+      </w:r>
+    </w:p>
+    <w:p>
+      <w:pPr>
+        <w:ind w:firstLine="720"/>
+        <w:rPr>
+          <w:lang w:val="en-US"/>
+        </w:rPr>
+      </w:pPr>
+      <w:r>
+        <w:rPr>
+          <w:lang w:val="en-US"/>
+        </w:rPr>
+        <w:t>- Enemies only chase for a set time after being shot, unless in the player’s AI trigger</w:t>
+      </w:r>
+    </w:p>
+    <w:p>
+      <w:pPr>
+        <w:rPr>
+          <w:lang w:val="en-US"/>
+        </w:rPr>
+      </w:pPr>
+      <w:r>
+        <w:rPr>
+          <w:lang w:val="en-US"/>
+        </w:rPr>
+        <w:t xml:space="preserve">- Added grass walking sounds via animation events on the players legs.  </w:t>
+      </w:r>
+    </w:p>
+    <w:p>
+      <w:pPr>
+        <w:rPr>
+          <w:lang w:val="en-US"/>
+        </w:rPr>
+      </w:pPr>
+      <w:r>
+        <w:rPr>
+          <w:lang w:val="en-US"/>
+        </w:rPr>
+        <w:t>- End of night: Found a bug where the legs jump around a bit due to an attempt to sync them to the body’s walking/running frames.  It was causing the footstep sounds to play erratically.  I believe it’s due to the various animation states starting at different positions along their animation timelines when they are triggered.  I’ll have to see how it looks to eliminate the sync and go from there.</w:t>
+      </w:r>
+    </w:p>
+    <w:p>
+      <w:pPr>
+        <w:rPr>
+          <w:lang w:val="en-US"/>
+        </w:rPr>
+      </w:pPr>
+      <w:r>
+        <w:rPr>
+          <w:lang w:val="en-US"/>
+        </w:rPr>
+        <w:t xml:space="preserve">- Side Note:  I learned </w:t>
+      </w:r>
+      <w:r>
+        <w:rPr>
+          <w:lang w:val="en-US"/>
+        </w:rPr>
+        <w:t>how to use Audacity a little bit and am now able to edit, slice, and export multiple audio files with relative ease.  Still more to learn I’m sure, but it is absolutely doing the trick so far, and I may not need to redesign the Sounds holding multiple audio clips setup since editing is so quick.  Plus, it sounds way better to spend the time on each sound, as I’ve been discovering.</w:t>
+      </w:r>
+    </w:p>
+    <w:p>
+      <w:pPr>
+        <w:rPr>
+          <w:lang w:val="en-US"/>
+        </w:rPr>
+      </w:pPr>
+      <w:r>
+        <w:rPr>
+          <w:lang w:val="en-US"/>
+        </w:rPr>
+        <w:t>Tomorrow:</w:t>
+      </w:r>
+    </w:p>
+    <w:p>
+      <w:pPr>
+        <w:rPr>
+          <w:lang w:val="en-US"/>
+        </w:rPr>
+      </w:pPr>
+      <w:r>
+        <w:rPr>
+          <w:lang w:val="en-US"/>
+        </w:rPr>
+        <w:t>-</w:t>
+      </w:r>
       <w:r>
         <w:rPr>
           <w:lang w:val="en-US"/>
         </w:rPr>
         <w:t xml:space="preserve"> </w:t>
       </w:r>
-      <w:proofErr w:type="spellStart"/>
-      <w:r>
-        <w:rPr>
-          <w:lang w:val="en-US"/>
-        </w:rPr>
-        <w:t>CheckGridIsClear</w:t>
-      </w:r>
-      <w:proofErr w:type="spellEnd"/>
-      <w:r>
-        <w:rPr>
-          <w:lang w:val="en-US"/>
-        </w:rPr>
-        <w:t xml:space="preserve"> I already made, so enemies don’t spawn inside structures anymore</w:t>
-      </w:r>
-      <w:r>
-        <w:rPr>
-          <w:lang w:val="en-US"/>
-        </w:rPr>
-        <w:t xml:space="preserve"> (This was quite simple as I recently changed the script to accept </w:t>
-      </w:r>
-      <w:proofErr w:type="spellStart"/>
-      <w:r>
-        <w:rPr>
-          <w:lang w:val="en-US"/>
-        </w:rPr>
-        <w:t>layermasks</w:t>
-      </w:r>
-      <w:proofErr w:type="spellEnd"/>
-      <w:r>
-        <w:rPr>
-          <w:lang w:val="en-US"/>
-        </w:rPr>
-        <w:t xml:space="preserve"> for the checks :)</w:t>
-      </w:r>
-    </w:p>
-    <w:p>
-      <w:pPr>
-        <w:rPr>
-          <w:lang w:val="en-US"/>
-        </w:rPr>
-      </w:pPr>
-      <w:r>
-        <w:rPr>
-          <w:lang w:val="en-US"/>
-        </w:rPr>
-        <w:t xml:space="preserve">- Added some more logic to the chase states so that enemies react differently to bullet AI triggers than to the players AI trigger.  </w:t>
-      </w:r>
-    </w:p>
-    <w:p>
-      <w:pPr>
-        <w:ind w:firstLine="720"/>
-        <w:rPr>
-          <w:lang w:val="en-US"/>
-        </w:rPr>
-      </w:pPr>
-      <w:r>
-        <w:rPr>
-          <w:lang w:val="en-US"/>
-        </w:rPr>
-        <w:t>- Enemies now stop chasing after a set time if they leave player’s AI trigger</w:t>
-      </w:r>
-    </w:p>
-    <w:p>
-      <w:pPr>
-        <w:ind w:firstLine="720"/>
-        <w:rPr>
-          <w:lang w:val="en-US"/>
-        </w:rPr>
-      </w:pPr>
-      <w:r>
-        <w:rPr>
-          <w:lang w:val="en-US"/>
-        </w:rPr>
-        <w:t>- Enemies only chase for a set time after being shot, unless in the player’s AI trigger</w:t>
-      </w:r>
-    </w:p>
-    <w:p>
-      <w:pPr>
-        <w:rPr>
-          <w:lang w:val="en-US"/>
-        </w:rPr>
-      </w:pPr>
-      <w:r>
-        <w:rPr>
-          <w:lang w:val="en-US"/>
-        </w:rPr>
-        <w:t xml:space="preserve">- Added grass walking sounds via animation events on the players legs.  </w:t>
-      </w:r>
-    </w:p>
-    <w:p>
-      <w:pPr>
-        <w:rPr>
-          <w:lang w:val="en-US"/>
-        </w:rPr>
-      </w:pPr>
-      <w:r>
-        <w:rPr>
-          <w:lang w:val="en-US"/>
-        </w:rPr>
-        <w:t>- End of night: Found a bug where the legs jump around a bit due to an attempt to sync them to the body’s walking/running frames.  It was causing the footstep sounds to play erratically.  I believe it’s due to the various animation states starting at different positions along their animation timelines when they are triggered.  I’ll have to see how it looks to eliminate the sync and go from there.</w:t>
-      </w:r>
-    </w:p>
-    <w:p>
-      <w:pPr>
-        <w:rPr>
-          <w:lang w:val="en-US"/>
-        </w:rPr>
-      </w:pPr>
-      <w:r>
-        <w:rPr>
-          <w:lang w:val="en-US"/>
-        </w:rPr>
-        <w:t xml:space="preserve">- Side Note:  I learned </w:t>
-      </w:r>
-      <w:r>
-        <w:rPr>
-          <w:lang w:val="en-US"/>
-        </w:rPr>
-        <w:t>how to use Audacity a little bit and am now able to edit, slice, and export multiple audio files with relative ease.  Still more to learn I’m sure, but it is absolutely doing the trick so far, and I may not need to redesign the Sounds holding multiple audio clips setup since editing is so quick.  Plus, it sounds way better to spend the time on each sound, as I’ve been discovering.</w:t>
-      </w:r>
-    </w:p>
-    <w:p>
-      <w:pPr>
-        <w:rPr>
-          <w:lang w:val="en-US"/>
-        </w:rPr>
-      </w:pPr>
-      <w:r>
-        <w:rPr>
-          <w:lang w:val="en-US"/>
-        </w:rPr>
-        <w:t>Tomorrow:</w:t>
+      <w:r>
+        <w:rPr>
+          <w:lang w:val="en-US"/>
+        </w:rPr>
+        <w:t>More sound and whatever else I find</w:t>
+      </w:r>
+    </w:p>
+    <w:p>
+      <w:pPr>
+        <w:rPr>
+          <w:lang w:val="en-US"/>
+        </w:rPr>
+      </w:pPr>
+    </w:p>
+    <w:p>
+      <w:pPr>
+        <w:rPr>
+          <w:lang w:val="en-US"/>
+        </w:rPr>
+      </w:pPr>
+      <w:r>
+        <w:rPr>
+          <w:lang w:val="en-US"/>
+        </w:rPr>
+        <w:t>2024-06-27</w:t>
+      </w:r>
+    </w:p>
+    <w:p>
+      <w:pPr>
+        <w:rPr>
+          <w:lang w:val="en-US"/>
+        </w:rPr>
+      </w:pPr>
+      <w:r>
+        <w:rPr>
+          <w:lang w:val="en-US"/>
+        </w:rPr>
+        <w:t>A bit of home/life to take care of today, I was distracted but got right into the flow by the early evening.  Signing off just before midnight as usual these days.</w:t>
+      </w:r>
+    </w:p>
+    <w:p>
+      <w:pPr>
+        <w:rPr>
+          <w:lang w:val="en-US"/>
+        </w:rPr>
+      </w:pPr>
+      <w:r>
+        <w:rPr>
+          <w:lang w:val="en-US"/>
+        </w:rPr>
+        <w:t>- Went a</w:t>
+      </w:r>
+      <w:r>
+        <w:rPr>
+          <w:lang w:val="en-US"/>
+        </w:rPr>
+        <w:t xml:space="preserve"> </w:t>
+      </w:r>
+      <w:r>
+        <w:rPr>
+          <w:lang w:val="en-US"/>
+        </w:rPr>
+        <w:t>ways down the rabbit hole today looking at ways to sync up the animation states in the way the are set up now.  I ended up using a cooldown timer to prevent ultra-rapid footsteps from sync timing issues.</w:t>
+      </w:r>
+    </w:p>
+    <w:p>
+      <w:pPr>
+        <w:rPr>
+          <w:lang w:val="en-US"/>
+        </w:rPr>
+      </w:pPr>
+      <w:r>
+        <w:rPr>
+          <w:lang w:val="en-US"/>
+        </w:rPr>
+        <w:t>- Noticed bug where legs were moving way too fast or slow when walking/running while using melee, reload, or throw.  Separated the speed of the legs to be independent, but still synced.</w:t>
+      </w:r>
+    </w:p>
+    <w:p>
+      <w:pPr>
+        <w:rPr>
+          <w:lang w:val="en-US"/>
+        </w:rPr>
+      </w:pPr>
+      <w:r>
+        <w:rPr>
+          <w:lang w:val="en-US"/>
+        </w:rPr>
+        <w:t>- Fixed bug where repair gun bullets flew past their max range.</w:t>
+      </w:r>
+    </w:p>
+    <w:p>
+      <w:pPr>
+        <w:rPr>
+          <w:lang w:val="en-US"/>
+        </w:rPr>
+      </w:pPr>
+      <w:r>
+        <w:rPr>
+          <w:lang w:val="en-US"/>
+        </w:rPr>
+        <w:t xml:space="preserve">- Fixed issue where clips where disappearing abruptly and casings </w:t>
+      </w:r>
+      <w:r>
+        <w:rPr>
+          <w:lang w:val="en-US"/>
+        </w:rPr>
+        <w:t>faded too slow.</w:t>
       </w:r>
     </w:p>
     <w:p>
@@ -7629,205 +5957,7 @@
         <w:rPr>
           <w:lang w:val="en-US"/>
         </w:rPr>
-        <w:t xml:space="preserve"> </w:t>
-      </w:r>
-      <w:r>
-        <w:rPr>
-          <w:lang w:val="en-US"/>
-        </w:rPr>
-        <w:t>More sound and whatever else I find</w:t>
-      </w:r>
-    </w:p>
-    <w:p>
-      <w:pPr>
-        <w:rPr>
-          <w:lang w:val="en-US"/>
-        </w:rPr>
-      </w:pPr>
-    </w:p>
-    <w:p>
-      <w:pPr>
-        <w:rPr>
-          <w:lang w:val="en-US"/>
-        </w:rPr>
-      </w:pPr>
-      <w:r>
-        <w:rPr>
-          <w:lang w:val="en-US"/>
-        </w:rPr>
-        <w:t>2024-06-27</w:t>
-      </w:r>
-    </w:p>
-    <w:p>
-      <w:pPr>
-        <w:rPr>
-          <w:lang w:val="en-US"/>
-        </w:rPr>
-      </w:pPr>
-      <w:r>
-        <w:rPr>
-          <w:lang w:val="en-US"/>
-        </w:rPr>
-        <w:t>A bit of home/life to take care of today, I was distracted but got right into the flow by the early evening.  Signing off just before midnight as usual these days.</w:t>
-      </w:r>
-    </w:p>
-    <w:p>
-      <w:pPr>
-        <w:rPr>
-          <w:lang w:val="en-US"/>
-        </w:rPr>
-      </w:pPr>
-      <w:r>
-        <w:rPr>
-          <w:lang w:val="en-US"/>
-        </w:rPr>
-        <w:t xml:space="preserve">- Went </w:t>
-      </w:r>
-      <w:proofErr w:type="gramStart"/>
-      <w:r>
-        <w:rPr>
-          <w:lang w:val="en-US"/>
-        </w:rPr>
-        <w:t>a</w:t>
-      </w:r>
-      <w:r>
-        <w:rPr>
-          <w:lang w:val="en-US"/>
-        </w:rPr>
-        <w:t xml:space="preserve"> </w:t>
-      </w:r>
-      <w:r>
-        <w:rPr>
-          <w:lang w:val="en-US"/>
-        </w:rPr>
-        <w:t>ways</w:t>
-      </w:r>
-      <w:proofErr w:type="gramEnd"/>
-      <w:r>
-        <w:rPr>
-          <w:lang w:val="en-US"/>
-        </w:rPr>
-        <w:t xml:space="preserve"> down the rabbit hole today looking at ways to sync up the animation states in the way </w:t>
-      </w:r>
-      <w:proofErr w:type="gramStart"/>
-      <w:r>
-        <w:rPr>
-          <w:lang w:val="en-US"/>
-        </w:rPr>
-        <w:t>the</w:t>
-      </w:r>
-      <w:proofErr w:type="gramEnd"/>
-      <w:r>
-        <w:rPr>
-          <w:lang w:val="en-US"/>
-        </w:rPr>
-        <w:t xml:space="preserve"> are set up now.  I ended up using a cooldown timer to prevent ultra-rapid footsteps from sync timing issues.</w:t>
-      </w:r>
-    </w:p>
-    <w:p>
-      <w:pPr>
-        <w:rPr>
-          <w:lang w:val="en-US"/>
-        </w:rPr>
-      </w:pPr>
-      <w:r>
-        <w:rPr>
-          <w:lang w:val="en-US"/>
-        </w:rPr>
-        <w:t>- Noticed bug where legs were moving way too fast or slow when walking/running while using melee, reload, or throw.  Separated the speed of the legs to be independent, but still synced.</w:t>
-      </w:r>
-    </w:p>
-    <w:p>
-      <w:pPr>
-        <w:rPr>
-          <w:lang w:val="en-US"/>
-        </w:rPr>
-      </w:pPr>
-      <w:r>
-        <w:rPr>
-          <w:lang w:val="en-US"/>
-        </w:rPr>
-        <w:t>- Fixed bug where repair gun bullets flew past their max range.</w:t>
-      </w:r>
-    </w:p>
-    <w:p>
-      <w:pPr>
-        <w:rPr>
-          <w:lang w:val="en-US"/>
-        </w:rPr>
-      </w:pPr>
-      <w:r>
-        <w:rPr>
-          <w:lang w:val="en-US"/>
-        </w:rPr>
-        <w:t xml:space="preserve">- Fixed issue where clips </w:t>
-      </w:r>
-      <w:proofErr w:type="gramStart"/>
-      <w:r>
-        <w:rPr>
-          <w:lang w:val="en-US"/>
-        </w:rPr>
-        <w:t>where</w:t>
-      </w:r>
-      <w:proofErr w:type="gramEnd"/>
-      <w:r>
-        <w:rPr>
-          <w:lang w:val="en-US"/>
-        </w:rPr>
-        <w:t xml:space="preserve"> disappearing </w:t>
-      </w:r>
-      <w:proofErr w:type="gramStart"/>
-      <w:r>
-        <w:rPr>
-          <w:lang w:val="en-US"/>
-        </w:rPr>
-        <w:t>abruptly</w:t>
-      </w:r>
-      <w:proofErr w:type="gramEnd"/>
-      <w:r>
-        <w:rPr>
-          <w:lang w:val="en-US"/>
-        </w:rPr>
-        <w:t xml:space="preserve"> and casings </w:t>
-      </w:r>
-      <w:r>
-        <w:rPr>
-          <w:lang w:val="en-US"/>
-        </w:rPr>
-        <w:t>faded too slow.</w:t>
-      </w:r>
-    </w:p>
-    <w:p>
-      <w:pPr>
-        <w:rPr>
-          <w:lang w:val="en-US"/>
-        </w:rPr>
-      </w:pPr>
-      <w:r>
-        <w:rPr>
-          <w:lang w:val="en-US"/>
-        </w:rPr>
-        <w:t>-</w:t>
-      </w:r>
-      <w:r>
-        <w:rPr>
-          <w:lang w:val="en-US"/>
-        </w:rPr>
-        <w:t xml:space="preserve"> Fixed bug with stamina </w:t>
-      </w:r>
-      <w:proofErr w:type="gramStart"/>
-      <w:r>
-        <w:rPr>
-          <w:lang w:val="en-US"/>
-        </w:rPr>
-        <w:t>regen</w:t>
-      </w:r>
-      <w:proofErr w:type="gramEnd"/>
-      <w:r>
-        <w:rPr>
-          <w:lang w:val="en-US"/>
-        </w:rPr>
-        <w:t xml:space="preserve"> upgrades not working</w:t>
+        <w:t xml:space="preserve"> Fixed bug with stamina regen upgrades not working</w:t>
       </w:r>
     </w:p>
     <w:p>
@@ -7853,70 +5983,14 @@
         <w:rPr>
           <w:lang w:val="en-US"/>
         </w:rPr>
-        <w:t xml:space="preserve">- Ended up refactoring the </w:t>
-      </w:r>
-      <w:proofErr w:type="spellStart"/>
-      <w:r>
-        <w:rPr>
-          <w:lang w:val="en-US"/>
-        </w:rPr>
-        <w:t>AudioManager</w:t>
-      </w:r>
-      <w:proofErr w:type="spellEnd"/>
-      <w:r>
-        <w:rPr>
-          <w:lang w:val="en-US"/>
-        </w:rPr>
-        <w:t xml:space="preserve"> and Sound classes after an attempt at having a </w:t>
-      </w:r>
-      <w:proofErr w:type="spellStart"/>
-      <w:r>
-        <w:rPr>
-          <w:lang w:val="en-US"/>
-        </w:rPr>
-        <w:t>SoundManager</w:t>
-      </w:r>
-      <w:proofErr w:type="spellEnd"/>
-      <w:r>
-        <w:rPr>
-          <w:lang w:val="en-US"/>
-        </w:rPr>
-        <w:t xml:space="preserve"> with dictionaries for sound origins such as Player, Enemies, Tiles, </w:t>
-      </w:r>
-      <w:proofErr w:type="spellStart"/>
-      <w:r>
-        <w:rPr>
-          <w:lang w:val="en-US"/>
-        </w:rPr>
-        <w:t>etc</w:t>
-      </w:r>
-      <w:proofErr w:type="spellEnd"/>
-      <w:r>
-        <w:rPr>
-          <w:lang w:val="en-US"/>
-        </w:rPr>
-        <w:t xml:space="preserve">, which held </w:t>
+        <w:t xml:space="preserve">- Ended up refactoring the AudioManager and Sound classes after an attempt at having a SoundManager with dictionaries for sound origins such as Player, Enemies, Tiles, etc, which held </w:t>
       </w:r>
       <w:r>
         <w:rPr>
           <w:lang w:val="en-US"/>
         </w:rPr>
         <w:lastRenderedPageBreak/>
-        <w:t xml:space="preserve">the Sound objects as values and string keys which I would have to manually type out in every sound-making </w:t>
-      </w:r>
-      <w:proofErr w:type="gramStart"/>
-      <w:r>
-        <w:rPr>
-          <w:lang w:val="en-US"/>
-        </w:rPr>
-        <w:t>object, and</w:t>
-      </w:r>
-      <w:proofErr w:type="gramEnd"/>
-      <w:r>
-        <w:rPr>
-          <w:lang w:val="en-US"/>
-        </w:rPr>
-        <w:t xml:space="preserve"> add to these lists to populate the dictionaries… Terrible idea.  That’s what scriptable objects are for!</w:t>
+        <w:t>the Sound objects as values and string keys which I would have to manually type out in every sound-making object, and add to these lists to populate the dictionaries… Terrible idea.  That’s what scriptable objects are for!</w:t>
       </w:r>
     </w:p>
     <w:p>
@@ -7942,21 +6016,7 @@
         <w:rPr>
           <w:lang w:val="en-US"/>
         </w:rPr>
-        <w:t xml:space="preserve">- Turned Sound class into an SO, got rid of </w:t>
-      </w:r>
-      <w:proofErr w:type="spellStart"/>
-      <w:r>
-        <w:rPr>
-          <w:lang w:val="en-US"/>
-        </w:rPr>
-        <w:t>SoundManager</w:t>
-      </w:r>
-      <w:proofErr w:type="spellEnd"/>
-      <w:r>
-        <w:rPr>
-          <w:lang w:val="en-US"/>
-        </w:rPr>
-        <w:t>.</w:t>
+        <w:t>- Turned Sound class into an SO, got rid of SoundManager.</w:t>
       </w:r>
     </w:p>
     <w:p>
@@ -8015,6 +6075,213 @@
             <w:t>😊</w:t>
           </mc:Fallback>
         </mc:AlternateContent>
+      </w:r>
+    </w:p>
+    <w:p>
+      <w:pPr>
+        <w:rPr>
+          <w:lang w:val="en-US"/>
+        </w:rPr>
+      </w:pPr>
+    </w:p>
+    <w:p>
+      <w:pPr>
+        <w:rPr>
+          <w:lang w:val="en-US"/>
+        </w:rPr>
+      </w:pPr>
+      <w:r>
+        <w:rPr>
+          <w:lang w:val="en-US"/>
+        </w:rPr>
+        <w:t>2024-06-28</w:t>
+      </w:r>
+    </w:p>
+    <w:p>
+      <w:pPr>
+        <w:rPr>
+          <w:lang w:val="en-US"/>
+        </w:rPr>
+      </w:pPr>
+      <w:r>
+        <w:rPr>
+          <w:lang w:val="en-US"/>
+        </w:rPr>
+        <w:t>Late night tonight, at 1:30AM now.  Learned a bunch and got lots done with sound.</w:t>
+      </w:r>
+      <w:r>
+        <w:rPr>
+          <w:lang w:val="en-US"/>
+        </w:rPr>
+        <w:t xml:space="preserve">  Even managed to call</w:t>
+      </w:r>
+      <w:r>
+        <w:rPr>
+          <w:lang w:val="en-US"/>
+        </w:rPr>
+        <w:t xml:space="preserve"> and chat with</w:t>
+      </w:r>
+      <w:r>
+        <w:rPr>
+          <w:lang w:val="en-US"/>
+        </w:rPr>
+        <w:t xml:space="preserve"> most of the family and make a nice dinner.</w:t>
+      </w:r>
+    </w:p>
+    <w:p>
+      <w:pPr>
+        <w:rPr>
+          <w:lang w:val="en-US"/>
+        </w:rPr>
+      </w:pPr>
+      <w:r>
+        <w:rPr>
+          <w:lang w:val="en-US"/>
+        </w:rPr>
+        <w:t>- Mixed some sounds to get a pretty awesome Laser Pistol selected sound</w:t>
+      </w:r>
+    </w:p>
+    <w:p>
+      <w:pPr>
+        <w:rPr>
+          <w:lang w:val="en-US"/>
+        </w:rPr>
+      </w:pPr>
+      <w:r>
+        <w:rPr>
+          <w:lang w:val="en-US"/>
+        </w:rPr>
+        <w:t>- Found ‘selected’ sounds for SMG and Repair gun.</w:t>
+      </w:r>
+    </w:p>
+    <w:p>
+      <w:pPr>
+        <w:rPr>
+          <w:lang w:val="en-US"/>
+        </w:rPr>
+      </w:pPr>
+      <w:r>
+        <w:rPr>
+          <w:lang w:val="en-US"/>
+        </w:rPr>
+        <w:t>- Started searching for laser sword sounds.  Realized it was a much better idea to make my own to have full control over it.</w:t>
+      </w:r>
+    </w:p>
+    <w:p>
+      <w:pPr>
+        <w:rPr>
+          <w:lang w:val="en-US"/>
+        </w:rPr>
+      </w:pPr>
+      <w:r>
+        <w:rPr>
+          <w:lang w:val="en-US"/>
+        </w:rPr>
+        <w:t>- Dusted off the Ableton shortcut, hopped in, and remembered how much I forgot.  It started coming back fairly quick though.</w:t>
+      </w:r>
+    </w:p>
+    <w:p>
+      <w:pPr>
+        <w:rPr>
+          <w:lang w:val="en-US"/>
+        </w:rPr>
+      </w:pPr>
+      <w:r>
+        <w:rPr>
+          <w:lang w:val="en-US"/>
+        </w:rPr>
+        <w:t>- Used Operator with effects to get a decent light-saber-like sound.  Bug: Sounds exported from Ableton were all lower pitch than the original sound.</w:t>
+      </w:r>
+    </w:p>
+    <w:p>
+      <w:pPr>
+        <w:rPr>
+          <w:lang w:val="en-US"/>
+        </w:rPr>
+      </w:pPr>
+      <w:r>
+        <w:rPr>
+          <w:lang w:val="en-US"/>
+        </w:rPr>
+        <w:t>- Found out my audio interface and Windows audio sample rates were out of sync.</w:t>
+      </w:r>
+    </w:p>
+    <w:p>
+      <w:pPr>
+        <w:rPr>
+          <w:lang w:val="en-US"/>
+        </w:rPr>
+      </w:pPr>
+      <w:r>
+        <w:rPr>
+          <w:lang w:val="en-US"/>
+        </w:rPr>
+        <w:t>- Learned a bit more about bit rates and decided to try to stick with 16-bit for SFX and 24 for music.</w:t>
+      </w:r>
+    </w:p>
+    <w:p>
+      <w:pPr>
+        <w:rPr>
+          <w:lang w:val="en-US"/>
+        </w:rPr>
+      </w:pPr>
+      <w:r>
+        <w:rPr>
+          <w:lang w:val="en-US"/>
+        </w:rPr>
+        <w:t>- Finalized the sword sound and made some variations.</w:t>
+      </w:r>
+    </w:p>
+    <w:p>
+      <w:pPr>
+        <w:rPr>
+          <w:lang w:val="en-US"/>
+        </w:rPr>
+      </w:pPr>
+      <w:r>
+        <w:rPr>
+          <w:lang w:val="en-US"/>
+        </w:rPr>
+        <w:t>- Added player pain sounds</w:t>
+      </w:r>
+    </w:p>
+    <w:p>
+      <w:pPr>
+        <w:rPr>
+          <w:lang w:val="en-US"/>
+        </w:rPr>
+      </w:pPr>
+      <w:r>
+        <w:rPr>
+          <w:lang w:val="en-US"/>
+        </w:rPr>
+        <w:t>- Made the waves a bit longer at start.</w:t>
+      </w:r>
+    </w:p>
+    <w:p>
+      <w:pPr>
+        <w:rPr>
+          <w:lang w:val="en-US"/>
+        </w:rPr>
+      </w:pPr>
+      <w:r>
+        <w:rPr>
+          <w:lang w:val="en-US"/>
+        </w:rPr>
+        <w:t>Tomorrow:</w:t>
+      </w:r>
+    </w:p>
+    <w:p>
+      <w:pPr>
+        <w:rPr>
+          <w:lang w:val="en-US"/>
+        </w:rPr>
+      </w:pPr>
+      <w:r>
+        <w:rPr>
+          <w:lang w:val="en-US"/>
+        </w:rPr>
+        <w:t>- More sound and might catch up on a few features I’ve jotted down over the past couple of days for QoL / user experience.</w:t>
       </w:r>
     </w:p>
     <w:p>

</xml_diff>

<commit_message>
Upgrade Tabs, Building System, UI
-Fixed some UI bugs and graphics
- Added category tabs to the upgrade panel.  The tabs light up to indicate which panel you are on.  The tabs are also buttons which can be clicked.
- Upgrade panels can now be switched between at full speed
- Got most of the work done to make structures unlockable with panels.  Still need to implement a final method to apply to the build menu elements.
- Had to rework a complicated part of the building system to allow for reorganization of the main structures list.  Enums are only handy sometimes, but I’m learning new tricks!
- Fixed bug with build highlight vector matrix not rotating properly after the recent build system changes
</commit_message>
<xml_diff>
--- a/DevLog.docx
+++ b/DevLog.docx
@@ -12,7 +12,7 @@
         <w:rPr>
           <w:lang w:val="en-US"/>
         </w:rPr>
-        <w:t>Mutant Mayhem 2.0 Development Log</w:t>
+        <w:t>Mutant Mayhem Development Log</w:t>
       </w:r>
     </w:p>
     <w:p>
@@ -9424,21 +9424,7 @@
           <w:lang w:val="en-US"/>
         </w:rPr>
         <w:lastRenderedPageBreak/>
-        <w:t xml:space="preserve">- Added </w:t>
-      </w:r>
-      <w:proofErr w:type="gramStart"/>
-      <w:r>
-        <w:rPr>
-          <w:lang w:val="en-US"/>
-        </w:rPr>
-        <w:t>the functionality</w:t>
-      </w:r>
-      <w:proofErr w:type="gramEnd"/>
-      <w:r>
-        <w:rPr>
-          <w:lang w:val="en-US"/>
-        </w:rPr>
-        <w:t xml:space="preserve"> to existing gun upgrades to affect turrets.  Ei. Laser upgrades affect all laser guns/turrets, same with bullet upgrades.</w:t>
+        <w:t>- Added the functionality to existing gun upgrades to affect turrets.  Ei. Laser upgrades affect all laser guns/turrets, same with bullet upgrades.</w:t>
       </w:r>
     </w:p>
     <w:p>
@@ -10524,7 +10510,13 @@
         <w:rPr>
           <w:lang w:val="en-US"/>
         </w:rPr>
-        <w:t>rougelite</w:t>
+        <w:t>rougeli</w:t>
+      </w:r>
+      <w:r>
+        <w:rPr>
+          <w:lang w:val="en-US"/>
+        </w:rPr>
+        <w:t>ke</w:t>
       </w:r>
       <w:proofErr w:type="spellEnd"/>
       <w:r>
@@ -10550,6 +10542,137 @@
           <w:lang w:val="en-US"/>
         </w:rPr>
         <w:t>.</w:t>
+      </w:r>
+    </w:p>
+    <w:p>
+      <w:pPr>
+        <w:rPr>
+          <w:lang w:val="en-US"/>
+        </w:rPr>
+      </w:pPr>
+    </w:p>
+    <w:p>
+      <w:pPr>
+        <w:rPr>
+          <w:lang w:val="en-US"/>
+        </w:rPr>
+      </w:pPr>
+      <w:r>
+        <w:rPr>
+          <w:lang w:val="en-US"/>
+        </w:rPr>
+        <w:t>2024-09-09</w:t>
+      </w:r>
+    </w:p>
+    <w:p>
+      <w:pPr>
+        <w:rPr>
+          <w:lang w:val="en-US"/>
+        </w:rPr>
+      </w:pPr>
+      <w:r>
+        <w:rPr>
+          <w:lang w:val="en-US"/>
+        </w:rPr>
+        <w:t>A decent day, despite less time than hoped for to work on the project.</w:t>
+      </w:r>
+    </w:p>
+    <w:p>
+      <w:pPr>
+        <w:rPr>
+          <w:lang w:val="en-US"/>
+        </w:rPr>
+      </w:pPr>
+      <w:r>
+        <w:rPr>
+          <w:lang w:val="en-US"/>
+        </w:rPr>
+        <w:t>-Fixed some UI bugs and graphics</w:t>
+      </w:r>
+    </w:p>
+    <w:p>
+      <w:pPr>
+        <w:rPr>
+          <w:lang w:val="en-US"/>
+        </w:rPr>
+      </w:pPr>
+      <w:r>
+        <w:rPr>
+          <w:lang w:val="en-US"/>
+        </w:rPr>
+        <w:t xml:space="preserve">- Added category tabs to the upgrade panel.  The tabs light up to indicate which panel you are on.  The tabs are also buttons which can be clicked. </w:t>
+      </w:r>
+    </w:p>
+    <w:p>
+      <w:pPr>
+        <w:rPr>
+          <w:lang w:val="en-US"/>
+        </w:rPr>
+      </w:pPr>
+      <w:r>
+        <w:rPr>
+          <w:lang w:val="en-US"/>
+        </w:rPr>
+        <w:t>- Upgrade panels can now be switched between at full speed</w:t>
+      </w:r>
+    </w:p>
+    <w:p>
+      <w:pPr>
+        <w:rPr>
+          <w:lang w:val="en-US"/>
+        </w:rPr>
+      </w:pPr>
+      <w:r>
+        <w:rPr>
+          <w:lang w:val="en-US"/>
+        </w:rPr>
+        <w:t xml:space="preserve">- Got </w:t>
+      </w:r>
+      <w:proofErr w:type="gramStart"/>
+      <w:r>
+        <w:rPr>
+          <w:lang w:val="en-US"/>
+        </w:rPr>
+        <w:t>most</w:t>
+      </w:r>
+      <w:proofErr w:type="gramEnd"/>
+      <w:r>
+        <w:rPr>
+          <w:lang w:val="en-US"/>
+        </w:rPr>
+        <w:t xml:space="preserve"> the work done to make structures unlockable with panels.  Still need to implement a final method to apply to the build menu elements.</w:t>
+      </w:r>
+    </w:p>
+    <w:p>
+      <w:pPr>
+        <w:rPr>
+          <w:lang w:val="en-US"/>
+        </w:rPr>
+      </w:pPr>
+      <w:r>
+        <w:rPr>
+          <w:lang w:val="en-US"/>
+        </w:rPr>
+        <w:t>- Had to rework a complicated part of the building system to allow for reorganization of the</w:t>
+      </w:r>
+      <w:r>
+        <w:rPr>
+          <w:lang w:val="en-US"/>
+        </w:rPr>
+        <w:t xml:space="preserve"> main structures list.  Enums are only handy sometimes, but I’m learning new tricks!</w:t>
+      </w:r>
+    </w:p>
+    <w:p>
+      <w:pPr>
+        <w:rPr>
+          <w:lang w:val="en-US"/>
+        </w:rPr>
+      </w:pPr>
+      <w:r>
+        <w:rPr>
+          <w:lang w:val="en-US"/>
+        </w:rPr>
+        <w:t>- Fixed bug with build highlight vector matrix not rotating properly after build system changes</w:t>
       </w:r>
     </w:p>
     <w:sectPr>

</xml_diff>